<commit_message>
Mapping works almost 100%
</commit_message>
<xml_diff>
--- a/sample_data/word2dita/techdoc/word/word2dita_single_doc_to_map_and_topics_01.docx
+++ b/sample_data/word2dita/techdoc/word/word2dita_single_doc_to_map_and_topics_01.docx
@@ -2462,9 +2462,6 @@
           <w:p>
             <w:pPr>
               <w:pStyle w:val="Tablebullet1"/>
-              <w:rPr>
-                <w:szCs w:val="24"/>
-              </w:rPr>
             </w:pPr>
             <w:proofErr w:type="gramStart"/>
             <w:r>
@@ -2566,8 +2563,7 @@
       <w:pPr>
         <w:pStyle w:val="Bullet1"/>
         <w:rPr>
-          <w:i/>
-          <w:iCs/>
+          <w:rStyle w:val="cite"/>
         </w:rPr>
       </w:pPr>
       <w:bookmarkStart w:id="26" w:name="_Toc136188599"/>
@@ -2577,8 +2573,35 @@
       <w:bookmarkStart w:id="30" w:name="_Toc254763989"/>
       <w:r>
         <w:rPr>
-          <w:i/>
-          <w:iCs/>
+          <w:rStyle w:val="cite"/>
+        </w:rPr>
+        <w:t>Lorem ipsum dolor sit amet, consectetur adipisicing elit, sed</w:t>
+      </w:r>
+    </w:p>
+    <w:p>
+      <w:pPr>
+        <w:pStyle w:val="Bullet1"/>
+        <w:rPr>
+          <w:rStyle w:val="cite"/>
+        </w:rPr>
+      </w:pPr>
+      <w:r>
+        <w:rPr>
+          <w:rStyle w:val="cite"/>
+        </w:rPr>
+        <w:t>Lorem ipsum dolor sit amet, consectetur adipisicing elit, sed</w:t>
+      </w:r>
+    </w:p>
+    <w:p>
+      <w:pPr>
+        <w:pStyle w:val="Bullet1"/>
+        <w:rPr>
+          <w:rStyle w:val="italic"/>
+        </w:rPr>
+      </w:pPr>
+      <w:r>
+        <w:rPr>
+          <w:rStyle w:val="italic"/>
         </w:rPr>
         <w:t>Lorem ipsum dolor sit amet, consectetur adipisicing elit, sed</w:t>
       </w:r>
@@ -2593,69 +2616,10 @@
       </w:pPr>
       <w:r>
         <w:rPr>
-          <w:i/>
-          <w:iCs/>
+          <w:rStyle w:val="cite"/>
         </w:rPr>
         <w:t>Lorem ipsum dolor sit amet, consectetur adipisicing elit, sed</w:t>
       </w:r>
-    </w:p>
-    <w:p>
-      <w:pPr>
-        <w:pStyle w:val="Bullet1"/>
-        <w:rPr>
-          <w:i/>
-          <w:iCs/>
-        </w:rPr>
-      </w:pPr>
-      <w:r>
-        <w:rPr>
-          <w:i/>
-          <w:iCs/>
-        </w:rPr>
-        <w:t>Lorem ipsum dolor sit amet, consectetur adipisicing elit, sed</w:t>
-      </w:r>
-    </w:p>
-    <w:p>
-      <w:pPr>
-        <w:pStyle w:val="Bullet1"/>
-        <w:rPr>
-          <w:i/>
-          <w:iCs/>
-        </w:rPr>
-      </w:pPr>
-      <w:r>
-        <w:rPr>
-          <w:i/>
-          <w:iCs/>
-        </w:rPr>
-        <w:t>Lorem ipsum dolor sit amet, consectetur adipisicing elit, sed</w:t>
-      </w:r>
-    </w:p>
-    <w:p>
-      <w:pPr>
-        <w:pStyle w:val="BodyText"/>
-      </w:pPr>
-    </w:p>
-    <w:p>
-      <w:pPr>
-        <w:pStyle w:val="Bullet1"/>
-        <w:rPr>
-          <w:rFonts w:eastAsia="ヒラギノ角ゴ Pro W3"/>
-        </w:rPr>
-        <w:sectPr>
-          <w:headerReference w:type="even" r:id="rId11"/>
-          <w:headerReference w:type="default" r:id="rId12"/>
-          <w:footerReference w:type="even" r:id="rId13"/>
-          <w:footerReference w:type="default" r:id="rId14"/>
-          <w:footerReference w:type="first" r:id="rId15"/>
-          <w:type w:val="oddPage"/>
-          <w:pgSz w:w="12240" w:h="15840" w:code="1"/>
-          <w:pgMar w:top="1440" w:right="1800" w:bottom="1440" w:left="1800" w:gutter="0"/>
-          <w:pgNumType w:start="1"/>
-          <w:titlePg/>
-          <w:docGrid w:linePitch="360"/>
-        </w:sectPr>
-      </w:pPr>
     </w:p>
     <w:p>
       <w:pPr>
@@ -2962,11 +2926,12 @@
             <w:pPr>
               <w:pStyle w:val="BodyTextTable"/>
             </w:pPr>
-            <w:proofErr w:type="gramStart"/>
             <w:r>
-              <w:t>blahjblah</w:t>
+              <w:t>B</w:t>
             </w:r>
-            <w:proofErr w:type="gramEnd"/>
+            <w:r>
+              <w:t>lahjblah</w:t>
+            </w:r>
           </w:p>
         </w:tc>
         <w:tc>
@@ -3000,11 +2965,12 @@
             <w:pPr>
               <w:pStyle w:val="BodyTextTable"/>
             </w:pPr>
-            <w:proofErr w:type="gramStart"/>
             <w:r>
-              <w:t>blahjblah</w:t>
+              <w:t>B</w:t>
             </w:r>
-            <w:proofErr w:type="gramEnd"/>
+            <w:r>
+              <w:t>lahjblah</w:t>
+            </w:r>
           </w:p>
         </w:tc>
         <w:tc>
@@ -3038,11 +3004,12 @@
             <w:pPr>
               <w:pStyle w:val="BodyTextTable"/>
             </w:pPr>
-            <w:proofErr w:type="gramStart"/>
             <w:r>
-              <w:t>blahjblah</w:t>
+              <w:t>B</w:t>
             </w:r>
-            <w:proofErr w:type="gramEnd"/>
+            <w:r>
+              <w:t>lahjblah</w:t>
+            </w:r>
           </w:p>
         </w:tc>
         <w:tc>
@@ -3076,11 +3043,12 @@
             <w:pPr>
               <w:pStyle w:val="BodyTextTable"/>
             </w:pPr>
-            <w:proofErr w:type="gramStart"/>
             <w:r>
-              <w:t>blahjblah</w:t>
+              <w:t>B</w:t>
             </w:r>
-            <w:proofErr w:type="gramEnd"/>
+            <w:r>
+              <w:t>lahjblah</w:t>
+            </w:r>
           </w:p>
         </w:tc>
         <w:tc>
@@ -3328,6 +3296,23 @@
         <w:t>Lorem Ipsum</w:t>
       </w:r>
       <w:bookmarkEnd w:id="38"/>
+      <w:r>
+        <w:t xml:space="preserve"> 2</w:t>
+      </w:r>
+    </w:p>
+    <w:p>
+      <w:pPr>
+        <w:pStyle w:val="BodyText"/>
+      </w:pPr>
+      <w:r>
+        <w:t xml:space="preserve">Must have </w:t>
+      </w:r>
+      <w:r>
+        <w:t>a</w:t>
+      </w:r>
+      <w:r>
+        <w:t xml:space="preserve"> paragraph following a heading or filename calculation gets thrown off.</w:t>
+      </w:r>
     </w:p>
     <w:p>
       <w:pPr>
@@ -3340,6 +3325,9 @@
         <w:t>Lorem Ipsum</w:t>
       </w:r>
       <w:bookmarkEnd w:id="39"/>
+      <w:r>
+        <w:t xml:space="preserve"> 2.1</w:t>
+      </w:r>
     </w:p>
     <w:p>
       <w:pPr>
@@ -3432,6 +3420,9 @@
         <w:t>Lorum Ipsum</w:t>
       </w:r>
       <w:bookmarkEnd w:id="42"/>
+      <w:r>
+        <w:t xml:space="preserve"> 2.2</w:t>
+      </w:r>
     </w:p>
     <w:p>
       <w:pPr>
@@ -3484,6 +3475,9 @@
         <w:t>Lorum Ipsum</w:t>
       </w:r>
       <w:bookmarkEnd w:id="43"/>
+      <w:r>
+        <w:t xml:space="preserve"> 2.3</w:t>
+      </w:r>
     </w:p>
     <w:p>
       <w:pPr>
@@ -3524,29 +3518,943 @@
       <w:r>
         <w:t xml:space="preserve"> laborum.</w:t>
       </w:r>
-    </w:p>
-    <w:p>
-      <w:pPr>
-        <w:pStyle w:val="BodyText"/>
-      </w:pPr>
-      <w:bookmarkStart w:id="46" w:name="OLE_LINK19"/>
-      <w:bookmarkStart w:id="47" w:name="OLE_LINK20"/>
+      <w:bookmarkStart w:id="46" w:name="_Ref254775598"/>
+      <w:bookmarkStart w:id="47" w:name="_Toc273732957"/>
       <w:bookmarkEnd w:id="44"/>
       <w:bookmarkEnd w:id="45"/>
     </w:p>
     <w:p>
       <w:pPr>
+        <w:pStyle w:val="Heading1"/>
+      </w:pPr>
+      <w:r>
+        <w:t>Getting Started</w:t>
+      </w:r>
+      <w:bookmarkEnd w:id="46"/>
+      <w:bookmarkEnd w:id="47"/>
+    </w:p>
+    <w:p>
+      <w:pPr>
         <w:pStyle w:val="BodyText"/>
+      </w:pPr>
+      <w:r>
+        <w:t xml:space="preserve">This chapter provides </w:t>
+      </w:r>
+    </w:p>
+    <w:p>
+      <w:pPr>
+        <w:pStyle w:val="TaskTopic2"/>
+      </w:pPr>
+      <w:bookmarkStart w:id="48" w:name="_Toc273732958"/>
+      <w:bookmarkStart w:id="49" w:name="_Toc136790112"/>
+      <w:bookmarkStart w:id="50" w:name="_Toc229119426"/>
+      <w:bookmarkStart w:id="51" w:name="_Toc254764028"/>
+      <w:r>
+        <w:t>Starting</w:t>
+      </w:r>
+      <w:bookmarkEnd w:id="48"/>
+      <w:r>
+        <w:t xml:space="preserve"> </w:t>
+      </w:r>
+      <w:bookmarkEnd w:id="49"/>
+      <w:bookmarkEnd w:id="50"/>
+      <w:bookmarkEnd w:id="51"/>
+    </w:p>
+    <w:p>
+      <w:pPr>
+        <w:pStyle w:val="Procedure"/>
+      </w:pPr>
+      <w:r>
+        <w:t>To start:</w:t>
+      </w:r>
+    </w:p>
+    <w:p>
+      <w:pPr>
+        <w:pStyle w:val="Bullet1"/>
+      </w:pPr>
+      <w:r>
+        <w:t xml:space="preserve">From the default Windows Start menu, select Programs &gt; </w:t>
+      </w:r>
+      <w:r>
+        <w:t>lbahblah</w:t>
+      </w:r>
+    </w:p>
+    <w:p>
+      <w:pPr>
+        <w:pStyle w:val="BodyIndent"/>
+      </w:pPr>
+      <w:r>
+        <w:t>Or</w:t>
+      </w:r>
+    </w:p>
+    <w:p>
+      <w:pPr>
+        <w:pStyle w:val="Bullet1"/>
+      </w:pPr>
+      <w:r>
+        <w:t xml:space="preserve">On the desktop, double-click the </w:t>
+      </w:r>
+      <w:r>
+        <w:t xml:space="preserve">blahblah </w:t>
+      </w:r>
+      <w:r>
+        <w:t>icon</w:t>
+      </w:r>
+      <w:r>
+        <w:t>.</w:t>
+      </w:r>
+      <w:r>
+        <w:t xml:space="preserve"> </w:t>
+      </w:r>
+    </w:p>
+    <w:p>
+      <w:pPr>
+        <w:pStyle w:val="RemoveScreenCapIndent"/>
+      </w:pPr>
+      <w:r>
+        <w:t>&lt;icon image goes here&gt;</w:t>
+      </w:r>
+    </w:p>
+    <w:p>
+      <w:pPr>
+        <w:pStyle w:val="BodyText"/>
+      </w:pPr>
+      <w:r>
+        <w:t>The splash screen is displayed.</w:t>
+      </w:r>
+    </w:p>
+    <w:p>
+      <w:pPr>
+        <w:pStyle w:val="RemoveScreenCap"/>
+      </w:pPr>
+      <w:r>
         <w:rPr>
-          <w:rFonts w:eastAsia="ヒラギノ角ゴ Pro W3"/>
+          <w:noProof/>
         </w:rPr>
+        <w:t>&lt;splah screen here&gt;</w:t>
+      </w:r>
+    </w:p>
+    <w:p>
+      <w:pPr>
+        <w:pStyle w:val="BodyText"/>
+      </w:pPr>
+      <w:proofErr w:type="gramStart"/>
+      <w:r>
+        <w:t>blahblah</w:t>
+      </w:r>
+      <w:proofErr w:type="gramEnd"/>
+    </w:p>
+    <w:p>
+      <w:pPr>
+        <w:pStyle w:val="Note"/>
+      </w:pPr>
+      <w:bookmarkStart w:id="52" w:name="_Toc136188613"/>
+      <w:bookmarkStart w:id="53" w:name="_Toc136790113"/>
+      <w:r>
+        <w:t xml:space="preserve">Lorem ipsum dolor sit amet, consectetur adipisicing elit, sed do eiusmod tempor incididunt ut labore </w:t>
+      </w:r>
+      <w:proofErr w:type="gramStart"/>
+      <w:r>
+        <w:t>et</w:t>
+      </w:r>
+      <w:proofErr w:type="gramEnd"/>
+      <w:r>
+        <w:t xml:space="preserve"> dolore magna aliqua. </w:t>
+      </w:r>
+      <w:proofErr w:type="gramStart"/>
+      <w:r>
+        <w:t>Ut enim ad minim veniam, quis nostrud exercitation ullamco laboris nisi ut aliquip ex ea commodo consequat.</w:t>
+      </w:r>
+      <w:proofErr w:type="gramEnd"/>
+      <w:r>
+        <w:t xml:space="preserve"> Duis aute irure dolor in reprehenderit in voluptate velit esse cillum dolore </w:t>
+      </w:r>
+      <w:proofErr w:type="gramStart"/>
+      <w:r>
+        <w:t>eu</w:t>
+      </w:r>
+      <w:proofErr w:type="gramEnd"/>
+      <w:r>
+        <w:t xml:space="preserve"> fugiat nulla pariatur. Excepteur sint occaecat cupidatat non proident, sunt in culpa qui officia deserunt mollit anim id </w:t>
+      </w:r>
+      <w:proofErr w:type="gramStart"/>
+      <w:r>
+        <w:t>est</w:t>
+      </w:r>
+      <w:proofErr w:type="gramEnd"/>
+      <w:r>
+        <w:t xml:space="preserve"> laborum.</w:t>
+      </w:r>
+    </w:p>
+    <w:p>
+      <w:pPr>
+        <w:pStyle w:val="Heading2"/>
+      </w:pPr>
+      <w:bookmarkStart w:id="54" w:name="_Toc229119427"/>
+      <w:bookmarkStart w:id="55" w:name="_Ref246819538"/>
+      <w:bookmarkStart w:id="56" w:name="_Ref246821923"/>
+      <w:bookmarkStart w:id="57" w:name="_Toc254764029"/>
+      <w:bookmarkStart w:id="58" w:name="_Toc273732959"/>
+      <w:r>
+        <w:t>Graphical User Interface</w:t>
+      </w:r>
+      <w:bookmarkEnd w:id="52"/>
+      <w:bookmarkEnd w:id="53"/>
+      <w:bookmarkEnd w:id="54"/>
+      <w:bookmarkEnd w:id="55"/>
+      <w:bookmarkEnd w:id="56"/>
+      <w:bookmarkEnd w:id="57"/>
+      <w:bookmarkEnd w:id="58"/>
+    </w:p>
+    <w:p>
+      <w:pPr>
+        <w:pStyle w:val="BodyText"/>
+        <w:keepNext/>
+      </w:pPr>
+      <w:r>
+        <w:t>The user interface is comprised of several elements:</w:t>
+      </w:r>
+    </w:p>
+    <w:p>
+      <w:pPr>
+        <w:pStyle w:val="Bullet1"/>
+        <w:keepNext/>
+      </w:pPr>
+      <w:proofErr w:type="gramStart"/>
+      <w:r>
+        <w:t>blahblah</w:t>
+      </w:r>
+      <w:proofErr w:type="gramEnd"/>
+    </w:p>
+    <w:p>
+      <w:pPr>
+        <w:pStyle w:val="Bullet1"/>
+        <w:keepNext/>
+      </w:pPr>
+      <w:proofErr w:type="gramStart"/>
+      <w:r>
+        <w:t>blahblah</w:t>
+      </w:r>
+      <w:proofErr w:type="gramEnd"/>
+    </w:p>
+    <w:p>
+      <w:pPr>
+        <w:pStyle w:val="Bullet1"/>
+        <w:keepNext/>
+      </w:pPr>
+      <w:proofErr w:type="gramStart"/>
+      <w:r>
+        <w:t>blahblah</w:t>
+      </w:r>
+      <w:proofErr w:type="gramEnd"/>
+    </w:p>
+    <w:p>
+      <w:pPr>
+        <w:pStyle w:val="Bullet2"/>
+      </w:pPr>
+      <w:proofErr w:type="gramStart"/>
+      <w:r>
+        <w:t>blahblah</w:t>
+      </w:r>
+      <w:proofErr w:type="gramEnd"/>
+    </w:p>
+    <w:p>
+      <w:pPr>
+        <w:pStyle w:val="Bullet2"/>
+      </w:pPr>
+      <w:proofErr w:type="gramStart"/>
+      <w:r>
+        <w:t>blahblah</w:t>
+      </w:r>
+      <w:proofErr w:type="gramEnd"/>
+    </w:p>
+    <w:p>
+      <w:pPr>
+        <w:pStyle w:val="BodyIndent"/>
+      </w:pPr>
+      <w:proofErr w:type="gramStart"/>
+      <w:r>
+        <w:t>blahblah</w:t>
+      </w:r>
+      <w:proofErr w:type="gramEnd"/>
+    </w:p>
+    <w:p>
+      <w:pPr>
+        <w:pStyle w:val="Bullet1"/>
+        <w:keepNext/>
+      </w:pPr>
+      <w:proofErr w:type="gramStart"/>
+      <w:r>
+        <w:t>blahblah</w:t>
+      </w:r>
+      <w:proofErr w:type="gramEnd"/>
+    </w:p>
+    <w:p>
+      <w:pPr>
+        <w:pStyle w:val="Bullet1"/>
+        <w:keepNext/>
+      </w:pPr>
+      <w:proofErr w:type="gramStart"/>
+      <w:r>
+        <w:t>blahblah</w:t>
+      </w:r>
+      <w:proofErr w:type="gramEnd"/>
+    </w:p>
+    <w:p>
+      <w:pPr>
+        <w:pStyle w:val="Bullet1"/>
+        <w:keepNext/>
+      </w:pPr>
+      <w:proofErr w:type="gramStart"/>
+      <w:r>
+        <w:t>blahblah</w:t>
+      </w:r>
+      <w:proofErr w:type="gramEnd"/>
+    </w:p>
+    <w:p>
+      <w:pPr>
+        <w:pStyle w:val="BodyText"/>
+        <w:ind w:left="0"/>
+      </w:pPr>
+      <w:r>
+        <w:rPr>
+          <w:bCs w:val="0"/>
+          <w:noProof/>
+        </w:rPr>
+        <w:t>&lt;pic of gui here&gt;</w:t>
+      </w:r>
+    </w:p>
+    <w:p>
+      <w:pPr>
+        <w:pStyle w:val="Heading3"/>
+      </w:pPr>
+      <w:bookmarkStart w:id="59" w:name="_Toc273732960"/>
+      <w:r>
+        <w:t>Lorem Ipsum</w:t>
+      </w:r>
+      <w:bookmarkEnd w:id="59"/>
+    </w:p>
+    <w:p>
+      <w:pPr>
+        <w:pStyle w:val="BodyText"/>
+        <w:keepNext/>
+      </w:pPr>
+      <w:r>
+        <w:t xml:space="preserve">Lorem ipsum dolor sit amet, consectetur adipisicing elit, sed do eiusmod tempor incididunt ut labore </w:t>
+      </w:r>
+      <w:proofErr w:type="gramStart"/>
+      <w:r>
+        <w:t>et</w:t>
+      </w:r>
+      <w:proofErr w:type="gramEnd"/>
+      <w:r>
+        <w:t xml:space="preserve"> dolore magna aliqua. </w:t>
+      </w:r>
+      <w:proofErr w:type="gramStart"/>
+      <w:r>
+        <w:t>Ut enim ad minim veniam, quis nostrud exercitation ullamco laboris nisi ut aliquip ex ea commodo consequat.</w:t>
+      </w:r>
+      <w:proofErr w:type="gramEnd"/>
+      <w:r>
+        <w:t xml:space="preserve"> Duis aute irure dolor in reprehenderit in voluptate velit esse cillum dolore </w:t>
+      </w:r>
+      <w:proofErr w:type="gramStart"/>
+      <w:r>
+        <w:t>eu</w:t>
+      </w:r>
+      <w:proofErr w:type="gramEnd"/>
+      <w:r>
+        <w:t xml:space="preserve"> fugiat nulla pariatur. Excepteur sint occaecat cupidatat non proident, sunt in culpa qui officia deserunt mollit anim id </w:t>
+      </w:r>
+      <w:proofErr w:type="gramStart"/>
+      <w:r>
+        <w:t>est</w:t>
+      </w:r>
+      <w:proofErr w:type="gramEnd"/>
+      <w:r>
+        <w:t xml:space="preserve"> laborum.</w:t>
+      </w:r>
+    </w:p>
+    <w:p>
+      <w:pPr>
+        <w:pStyle w:val="Bullet1"/>
+      </w:pPr>
+      <w:r>
+        <w:t xml:space="preserve">Lorem ipsum dolor sit amet, consectetur adipisicing elit, sed do eiusmod tempor incididunt ut labore </w:t>
+      </w:r>
+      <w:proofErr w:type="gramStart"/>
+      <w:r>
+        <w:t>et</w:t>
+      </w:r>
+      <w:proofErr w:type="gramEnd"/>
+      <w:r>
+        <w:t xml:space="preserve"> dolore magna aliqua. Ut enim ad minim veniam, quis nostrud exercitation ullamco laboris nisi ut aliquip ex ea commodo consequat. Duis aute irure dolor in reprehenderit in voluptate velit esse cillum dolore </w:t>
+      </w:r>
+      <w:proofErr w:type="gramStart"/>
+      <w:r>
+        <w:t>eu</w:t>
+      </w:r>
+      <w:proofErr w:type="gramEnd"/>
+      <w:r>
+        <w:t xml:space="preserve"> fugiat nulla pariatur. Excepteur sint occaecat cupidatat </w:t>
+      </w:r>
+      <w:proofErr w:type="gramStart"/>
+      <w:r>
+        <w:t>non proident</w:t>
+      </w:r>
+      <w:proofErr w:type="gramEnd"/>
+      <w:r>
+        <w:t>, sunt in culpa qui officia deserunt mollit anim id est laborum.</w:t>
+      </w:r>
+    </w:p>
+    <w:p>
+      <w:pPr>
+        <w:pStyle w:val="BodyIndent"/>
+      </w:pPr>
+      <w:r>
+        <w:t xml:space="preserve">Lorem ipsum dolor sit amet, consectetur adipisicing elit, sed do eiusmod tempor incididunt ut labore </w:t>
+      </w:r>
+      <w:proofErr w:type="gramStart"/>
+      <w:r>
+        <w:t>et</w:t>
+      </w:r>
+      <w:proofErr w:type="gramEnd"/>
+      <w:r>
+        <w:t xml:space="preserve"> dolore magna aliqua. </w:t>
+      </w:r>
+      <w:proofErr w:type="gramStart"/>
+      <w:r>
+        <w:t>Ut enim ad minim veniam, quis nostrud exercitation ullamco laboris nisi ut aliquip ex ea commodo consequat.</w:t>
+      </w:r>
+      <w:proofErr w:type="gramEnd"/>
+      <w:r>
+        <w:t xml:space="preserve"> Duis aute irure dolor in reprehenderit in voluptate velit esse cillum dolore </w:t>
+      </w:r>
+      <w:proofErr w:type="gramStart"/>
+      <w:r>
+        <w:t>eu</w:t>
+      </w:r>
+      <w:proofErr w:type="gramEnd"/>
+      <w:r>
+        <w:t xml:space="preserve"> fugiat nulla pariatur. Excepteur sint occaecat cupidatat non proident, sunt in culpa qui officia deserunt mollit anim id </w:t>
+      </w:r>
+      <w:proofErr w:type="gramStart"/>
+      <w:r>
+        <w:t>est</w:t>
+      </w:r>
+      <w:proofErr w:type="gramEnd"/>
+      <w:r>
+        <w:t xml:space="preserve"> laborum.</w:t>
+      </w:r>
+    </w:p>
+    <w:p>
+      <w:pPr>
+        <w:pStyle w:val="Bullet2"/>
+      </w:pPr>
+      <w:r>
+        <w:t xml:space="preserve">Lorem ipsum dolor sit amet, consectetur adipisicing elit, sed do eiusmod tempor incididunt ut labore </w:t>
+      </w:r>
+      <w:proofErr w:type="gramStart"/>
+      <w:r>
+        <w:t>et</w:t>
+      </w:r>
+      <w:proofErr w:type="gramEnd"/>
+      <w:r>
+        <w:t xml:space="preserve"> dolore magna aliqua. Ut enim ad minim veniam, quis nostrud exercitation ullamco laboris nisi ut aliquip ex ea commodo consequat. Duis aute irure dolor in reprehenderit in voluptate velit esse cillum dolore </w:t>
+      </w:r>
+      <w:proofErr w:type="gramStart"/>
+      <w:r>
+        <w:t>eu</w:t>
+      </w:r>
+      <w:proofErr w:type="gramEnd"/>
+      <w:r>
+        <w:t xml:space="preserve"> fugiat nulla pariatur. Excepteur sint occaecat cupidatat </w:t>
+      </w:r>
+      <w:proofErr w:type="gramStart"/>
+      <w:r>
+        <w:t>non proident</w:t>
+      </w:r>
+      <w:proofErr w:type="gramEnd"/>
+      <w:r>
+        <w:t>, sunt in culpa qui officia deserunt mollit anim id est laborum.</w:t>
+      </w:r>
+    </w:p>
+    <w:p>
+      <w:pPr>
+        <w:pStyle w:val="Bullet2"/>
+      </w:pPr>
+      <w:r>
+        <w:t xml:space="preserve">Lorem ipsum dolor sit amet, consectetur adipisicing elit, sed do eiusmod tempor incididunt ut labore </w:t>
+      </w:r>
+      <w:proofErr w:type="gramStart"/>
+      <w:r>
+        <w:t>et</w:t>
+      </w:r>
+      <w:proofErr w:type="gramEnd"/>
+      <w:r>
+        <w:t xml:space="preserve"> dolore magna aliqua. Ut enim ad minim veniam, quis nostrud exercitation ullamco laboris nisi ut aliquip ex ea commodo consequat. Duis aute irure dolor in reprehenderit in voluptate velit esse cillum dolore </w:t>
+      </w:r>
+      <w:proofErr w:type="gramStart"/>
+      <w:r>
+        <w:t>eu</w:t>
+      </w:r>
+      <w:proofErr w:type="gramEnd"/>
+      <w:r>
+        <w:t xml:space="preserve"> fugiat nulla pariatur. Excepteur sint occaecat cupidatat </w:t>
+      </w:r>
+      <w:proofErr w:type="gramStart"/>
+      <w:r>
+        <w:t>non proident</w:t>
+      </w:r>
+      <w:proofErr w:type="gramEnd"/>
+      <w:r>
+        <w:t>, sunt in culpa qui officia deserunt mollit anim id est laborum.</w:t>
+      </w:r>
+    </w:p>
+    <w:p>
+      <w:pPr>
+        <w:pStyle w:val="Bullet2"/>
+      </w:pPr>
+      <w:r>
+        <w:t xml:space="preserve">Lorem ipsum dolor sit amet, consectetur adipisicing elit, sed do eiusmod tempor incididunt ut labore </w:t>
+      </w:r>
+      <w:proofErr w:type="gramStart"/>
+      <w:r>
+        <w:t>et</w:t>
+      </w:r>
+      <w:proofErr w:type="gramEnd"/>
+      <w:r>
+        <w:t xml:space="preserve"> dolore magna aliqua. Ut enim ad minim veniam, quis nostrud exercitation ullamco laboris nisi ut aliquip ex ea commodo consequat. Duis aute irure dolor in reprehenderit in voluptate velit esse cillum dolore </w:t>
+      </w:r>
+      <w:proofErr w:type="gramStart"/>
+      <w:r>
+        <w:t>eu</w:t>
+      </w:r>
+      <w:proofErr w:type="gramEnd"/>
+      <w:r>
+        <w:t xml:space="preserve"> fugiat nulla pariatur. Excepteur sint occaecat cupidatat </w:t>
+      </w:r>
+      <w:proofErr w:type="gramStart"/>
+      <w:r>
+        <w:t>non proident</w:t>
+      </w:r>
+      <w:proofErr w:type="gramEnd"/>
+      <w:r>
+        <w:t>, sunt in culpa qui officia deserunt mollit anim id est laborum.</w:t>
+      </w:r>
+    </w:p>
+    <w:p>
+      <w:pPr>
+        <w:pStyle w:val="BodyIndent"/>
+      </w:pPr>
+      <w:r>
+        <w:t xml:space="preserve">Lorem ipsum dolor sit amet, consectetur adipisicing elit, sed do eiusmod tempor incididunt ut labore </w:t>
+      </w:r>
+      <w:proofErr w:type="gramStart"/>
+      <w:r>
+        <w:t>et</w:t>
+      </w:r>
+      <w:proofErr w:type="gramEnd"/>
+      <w:r>
+        <w:t xml:space="preserve"> dolore magna aliqua. </w:t>
+      </w:r>
+      <w:proofErr w:type="gramStart"/>
+      <w:r>
+        <w:t>Ut enim ad minim veniam, quis nostrud exercitation ullamco laboris nisi ut aliquip ex ea commodo consequat.</w:t>
+      </w:r>
+      <w:proofErr w:type="gramEnd"/>
+      <w:r>
+        <w:t xml:space="preserve"> Duis aute irure dolor in reprehenderit in voluptate velit esse cillum dolore </w:t>
+      </w:r>
+      <w:proofErr w:type="gramStart"/>
+      <w:r>
+        <w:t>eu</w:t>
+      </w:r>
+      <w:proofErr w:type="gramEnd"/>
+      <w:r>
+        <w:t xml:space="preserve"> fugiat nulla pariatur. Excepteur sint occaecat cupidatat non proident, sunt in culpa qui officia deserunt mollit anim id </w:t>
+      </w:r>
+      <w:proofErr w:type="gramStart"/>
+      <w:r>
+        <w:t>est</w:t>
+      </w:r>
+      <w:proofErr w:type="gramEnd"/>
+      <w:r>
+        <w:t xml:space="preserve"> laborum.</w:t>
+      </w:r>
+    </w:p>
+    <w:p>
+      <w:pPr>
+        <w:pStyle w:val="Bullet1"/>
+        <w:keepLines/>
+      </w:pPr>
+      <w:r>
+        <w:t xml:space="preserve">Lorem ipsum dolor sit amet, consectetur adipisicing elit, sed do eiusmod tempor incididunt ut labore </w:t>
+      </w:r>
+      <w:proofErr w:type="gramStart"/>
+      <w:r>
+        <w:t>et</w:t>
+      </w:r>
+      <w:proofErr w:type="gramEnd"/>
+      <w:r>
+        <w:t xml:space="preserve"> dolore magna aliqua. Ut enim ad minim veniam, quis nostrud exercitation ullamco laboris nisi ut aliquip ex ea commodo consequat. Duis aute irure dolor in reprehenderit in voluptate velit esse cillum dolore </w:t>
+      </w:r>
+      <w:proofErr w:type="gramStart"/>
+      <w:r>
+        <w:t>eu</w:t>
+      </w:r>
+      <w:proofErr w:type="gramEnd"/>
+      <w:r>
+        <w:t xml:space="preserve"> fugiat nulla pariatur. Excepteur sint occaecat cupidatat </w:t>
+      </w:r>
+      <w:proofErr w:type="gramStart"/>
+      <w:r>
+        <w:t>non proident</w:t>
+      </w:r>
+      <w:proofErr w:type="gramEnd"/>
+      <w:r>
+        <w:t>, sunt in culpa qui officia deserunt mollit anim id est laborum.</w:t>
+      </w:r>
+    </w:p>
+    <w:p>
+      <w:pPr>
+        <w:pStyle w:val="Bullet1"/>
+      </w:pPr>
+      <w:r>
+        <w:t xml:space="preserve">Lorem ipsum dolor sit amet, consectetur adipisicing elit, sed do eiusmod tempor incididunt ut labore </w:t>
+      </w:r>
+      <w:proofErr w:type="gramStart"/>
+      <w:r>
+        <w:t>et</w:t>
+      </w:r>
+      <w:proofErr w:type="gramEnd"/>
+      <w:r>
+        <w:t xml:space="preserve"> dolore magna aliqua. Ut enim ad minim veniam, quis nostrud exercitation ullamco laboris nisi ut aliquip ex ea commodo consequat. Duis aute irure dolor in reprehenderit in voluptate velit esse cillum dolore </w:t>
+      </w:r>
+      <w:proofErr w:type="gramStart"/>
+      <w:r>
+        <w:t>eu</w:t>
+      </w:r>
+      <w:proofErr w:type="gramEnd"/>
+      <w:r>
+        <w:t xml:space="preserve"> fugiat nulla pariatur. Excepteur sint occaecat cupidatat </w:t>
+      </w:r>
+      <w:proofErr w:type="gramStart"/>
+      <w:r>
+        <w:t>non proident</w:t>
+      </w:r>
+      <w:proofErr w:type="gramEnd"/>
+      <w:r>
+        <w:t>, sunt in culpa qui officia deserunt mollit anim id est laborum.</w:t>
+      </w:r>
+    </w:p>
+    <w:p>
+      <w:pPr>
+        <w:pStyle w:val="Bullet1"/>
+      </w:pPr>
+      <w:r>
+        <w:t xml:space="preserve">Lorem ipsum dolor sit amet, consectetur adipisicing elit, sed do eiusmod tempor incididunt ut labore </w:t>
+      </w:r>
+      <w:proofErr w:type="gramStart"/>
+      <w:r>
+        <w:t>et</w:t>
+      </w:r>
+      <w:proofErr w:type="gramEnd"/>
+      <w:r>
+        <w:t xml:space="preserve"> dolore magna aliqua. Ut enim ad minim veniam, quis nostrud exercitation ullamco laboris nisi ut aliquip ex ea commodo consequat. Duis aute irure dolor in reprehenderit in voluptate velit esse cillum dolore </w:t>
+      </w:r>
+      <w:proofErr w:type="gramStart"/>
+      <w:r>
+        <w:t>eu</w:t>
+      </w:r>
+      <w:proofErr w:type="gramEnd"/>
+      <w:r>
+        <w:t xml:space="preserve"> fugiat nulla pariatur. Excepteur sint occaecat cupidatat </w:t>
+      </w:r>
+      <w:proofErr w:type="gramStart"/>
+      <w:r>
+        <w:t>non proident</w:t>
+      </w:r>
+      <w:proofErr w:type="gramEnd"/>
+      <w:r>
+        <w:t>, sunt in culpa qui officia deserunt mollit anim id est laborum.</w:t>
+      </w:r>
+    </w:p>
+    <w:p>
+      <w:pPr>
+        <w:pStyle w:val="TaskTopic3"/>
+      </w:pPr>
+      <w:bookmarkStart w:id="60" w:name="_Toc273732961"/>
+      <w:r>
+        <w:t>Lorem Ipsum</w:t>
+      </w:r>
+      <w:bookmarkEnd w:id="60"/>
+    </w:p>
+    <w:p>
+      <w:pPr>
+        <w:pStyle w:val="BodyTextContext"/>
+      </w:pPr>
+      <w:r>
+        <w:t xml:space="preserve">Lorem ipsum dolor sit amet, consectetur adipisicing elit, sed do eiusmod tempor incididunt ut labore </w:t>
+      </w:r>
+      <w:proofErr w:type="gramStart"/>
+      <w:r>
+        <w:t>et</w:t>
+      </w:r>
+      <w:proofErr w:type="gramEnd"/>
+      <w:r>
+        <w:t xml:space="preserve"> dolore magna aliqua. </w:t>
+      </w:r>
+      <w:proofErr w:type="gramStart"/>
+      <w:r>
+        <w:t>Ut enim ad minim veniam, quis nostrud exercitation ullamco laboris nisi ut aliquip ex ea commodo consequat.</w:t>
+      </w:r>
+      <w:proofErr w:type="gramEnd"/>
+      <w:r>
+        <w:t xml:space="preserve"> Duis aute irure dolor in reprehenderit in voluptate velit esse cillum dolore </w:t>
+      </w:r>
+      <w:proofErr w:type="gramStart"/>
+      <w:r>
+        <w:t>eu</w:t>
+      </w:r>
+      <w:proofErr w:type="gramEnd"/>
+      <w:r>
+        <w:t xml:space="preserve"> fugiat nulla pariatur. Excepteur sint occaecat cupidatat non proident, sunt in culpa qui officia deserunt mollit anim id </w:t>
+      </w:r>
+      <w:proofErr w:type="gramStart"/>
+      <w:r>
+        <w:t>est</w:t>
+      </w:r>
+      <w:proofErr w:type="gramEnd"/>
+      <w:r>
+        <w:t xml:space="preserve"> laborum.</w:t>
+      </w:r>
+    </w:p>
+    <w:p>
+      <w:pPr>
+        <w:pStyle w:val="Procedure"/>
+        <w:keepNext/>
+      </w:pPr>
+      <w:r>
+        <w:t xml:space="preserve">To </w:t>
+      </w:r>
+      <w:r>
+        <w:t>blahblah</w:t>
+      </w:r>
+      <w:r>
+        <w:t>:</w:t>
+      </w:r>
+    </w:p>
+    <w:p>
+      <w:pPr>
+        <w:pStyle w:val="List1"/>
+        <w:keepNext/>
+        <w:numPr>
+          <w:ilvl w:val="0"/>
+          <w:numId w:val="14"/>
+        </w:numPr>
+      </w:pPr>
+      <w:r>
+        <w:t xml:space="preserve">From the menu, select </w:t>
+      </w:r>
+      <w:r>
+        <w:t xml:space="preserve">blahblah. </w:t>
+      </w:r>
+      <w:proofErr w:type="gramStart"/>
+      <w:r>
+        <w:t>blahblahblahb</w:t>
+      </w:r>
+      <w:proofErr w:type="gramEnd"/>
+    </w:p>
+    <w:p>
+      <w:pPr>
+        <w:pStyle w:val="RemoveScreenCap"/>
+      </w:pPr>
+      <w:r>
+        <w:rPr>
+          <w:noProof/>
+        </w:rPr>
+        <w:t>&lt;screen cap here&gt;</w:t>
+      </w:r>
+    </w:p>
+    <w:p>
+      <w:pPr>
+        <w:pStyle w:val="List1"/>
+        <w:numPr>
+          <w:ilvl w:val="0"/>
+          <w:numId w:val="14"/>
+        </w:numPr>
+      </w:pPr>
+      <w:r>
+        <w:t>To blahblah, blahblah.</w:t>
+      </w:r>
+    </w:p>
+    <w:p>
+      <w:pPr>
+        <w:pStyle w:val="List1"/>
+        <w:numPr>
+          <w:ilvl w:val="0"/>
+          <w:numId w:val="14"/>
+        </w:numPr>
+      </w:pPr>
+      <w:r>
+        <w:t>To blahblah, blahblah.</w:t>
+      </w:r>
+    </w:p>
+    <w:p>
+      <w:pPr>
+        <w:pStyle w:val="List1"/>
+        <w:keepNext/>
+        <w:numPr>
+          <w:ilvl w:val="0"/>
+          <w:numId w:val="14"/>
+        </w:numPr>
+      </w:pPr>
+      <w:r>
+        <w:t>To blahblah, blahblah:</w:t>
+      </w:r>
+    </w:p>
+    <w:p>
+      <w:pPr>
+        <w:pStyle w:val="Bullet2Step"/>
+      </w:pPr>
+      <w:proofErr w:type="gramStart"/>
+      <w:r>
+        <w:t>blahblah</w:t>
+      </w:r>
+      <w:proofErr w:type="gramEnd"/>
+      <w:r>
+        <w:t>, blahblah.</w:t>
+      </w:r>
+    </w:p>
+    <w:p>
+      <w:pPr>
+        <w:pStyle w:val="RemoveScreenCapIndent2"/>
+      </w:pPr>
+      <w:r>
+        <w:t>&lt;screen cap&gt;</w:t>
+      </w:r>
+    </w:p>
+    <w:p>
+      <w:pPr>
+        <w:pStyle w:val="Bullet2Step"/>
+      </w:pPr>
+      <w:proofErr w:type="gramStart"/>
+      <w:r>
+        <w:t>blahblah</w:t>
+      </w:r>
+      <w:proofErr w:type="gramEnd"/>
+      <w:r>
+        <w:t>, blahblah.</w:t>
+      </w:r>
+    </w:p>
+    <w:p>
+      <w:pPr>
+        <w:pStyle w:val="RemoveScreenCapIndent2"/>
+      </w:pPr>
+      <w:r>
+        <w:t>&lt;screen cap&gt;</w:t>
+      </w:r>
+    </w:p>
+    <w:p>
+      <w:pPr>
+        <w:pStyle w:val="Bullet2Step"/>
+      </w:pPr>
+      <w:proofErr w:type="gramStart"/>
+      <w:r>
+        <w:t>blahblah</w:t>
+      </w:r>
+      <w:proofErr w:type="gramEnd"/>
+      <w:r>
+        <w:t>, blahblah.</w:t>
+      </w:r>
+    </w:p>
+    <w:p>
+      <w:pPr>
+        <w:pStyle w:val="RemoveScreenCapIndent2"/>
+      </w:pPr>
+      <w:r>
+        <w:t>&lt;screen cap&gt;</w:t>
+      </w:r>
+    </w:p>
+    <w:p>
+      <w:pPr>
+        <w:pStyle w:val="Bullet2Step"/>
+      </w:pPr>
+      <w:proofErr w:type="gramStart"/>
+      <w:r>
+        <w:t>blahblah</w:t>
+      </w:r>
+      <w:proofErr w:type="gramEnd"/>
+      <w:r>
+        <w:t>, blahblah.</w:t>
+      </w:r>
+    </w:p>
+    <w:p>
+      <w:pPr>
+        <w:pStyle w:val="RemoveScreenCapIndent2"/>
+      </w:pPr>
+      <w:r>
+        <w:t>&lt;screen cap&gt;</w:t>
+      </w:r>
+    </w:p>
+    <w:p>
+      <w:pPr>
+        <w:pStyle w:val="TaskResultBullet"/>
+      </w:pPr>
+      <w:proofErr w:type="gramStart"/>
+      <w:r>
+        <w:t>blahblah</w:t>
+      </w:r>
+      <w:proofErr w:type="gramEnd"/>
+      <w:r>
+        <w:t>, blahblah.</w:t>
+      </w:r>
+    </w:p>
+    <w:p>
+      <w:pPr>
+        <w:pStyle w:val="RemoveScreenCapIndent"/>
+      </w:pPr>
+      <w:r>
+        <w:t>&lt;screen cap&gt;</w:t>
+      </w:r>
+    </w:p>
+    <w:p>
+      <w:pPr>
+        <w:pStyle w:val="TaskResultBullet"/>
+      </w:pPr>
+      <w:proofErr w:type="gramStart"/>
+      <w:r>
+        <w:t>blahblah</w:t>
+      </w:r>
+      <w:proofErr w:type="gramEnd"/>
+      <w:r>
+        <w:t>, blahblah.</w:t>
+      </w:r>
+    </w:p>
+    <w:p>
+      <w:pPr>
+        <w:pStyle w:val="RemoveScreenCapIndent"/>
+      </w:pPr>
+      <w:r>
+        <w:t>&lt;screen cap&gt;</w:t>
+      </w:r>
+    </w:p>
+    <w:p>
+      <w:pPr>
+        <w:pStyle w:val="BodyText"/>
+      </w:pPr>
+    </w:p>
+    <w:p>
+      <w:pPr>
+        <w:pStyle w:val="BodyText"/>
         <w:sectPr>
-          <w:headerReference w:type="even" r:id="rId16"/>
-          <w:headerReference w:type="default" r:id="rId17"/>
-          <w:footerReference w:type="even" r:id="rId18"/>
-          <w:footerReference w:type="default" r:id="rId19"/>
-          <w:headerReference w:type="first" r:id="rId20"/>
-          <w:footerReference w:type="first" r:id="rId21"/>
+          <w:headerReference w:type="even" r:id="rId11"/>
+          <w:headerReference w:type="default" r:id="rId12"/>
+          <w:footerReference w:type="even" r:id="rId13"/>
+          <w:footerReference w:type="default" r:id="rId14"/>
+          <w:headerReference w:type="first" r:id="rId15"/>
+          <w:footerReference w:type="first" r:id="rId16"/>
           <w:type w:val="oddPage"/>
           <w:pgSz w:w="12240" w:h="15840" w:code="1"/>
           <w:pgMar w:top="1440" w:right="1800" w:bottom="1440" w:left="1800" w:gutter="0"/>
@@ -3557,145 +4465,20 @@
     </w:p>
     <w:p>
       <w:pPr>
-        <w:pStyle w:val="Heading1"/>
-      </w:pPr>
-      <w:bookmarkStart w:id="48" w:name="_Ref254775598"/>
-      <w:bookmarkStart w:id="49" w:name="_Toc273732957"/>
-      <w:bookmarkEnd w:id="46"/>
-      <w:bookmarkEnd w:id="47"/>
-      <w:r>
-        <w:t>Getting Started</w:t>
-      </w:r>
-      <w:bookmarkEnd w:id="48"/>
-      <w:bookmarkEnd w:id="49"/>
-    </w:p>
-    <w:p>
-      <w:pPr>
-        <w:pStyle w:val="BodyText"/>
-      </w:pPr>
-      <w:r>
-        <w:t xml:space="preserve">This chapter provides </w:t>
-      </w:r>
-    </w:p>
-    <w:p>
-      <w:pPr>
-        <w:pStyle w:val="Heading2"/>
-      </w:pPr>
-      <w:bookmarkStart w:id="50" w:name="_Toc273732958"/>
-      <w:bookmarkStart w:id="51" w:name="_Toc136790112"/>
-      <w:bookmarkStart w:id="52" w:name="_Toc229119426"/>
-      <w:bookmarkStart w:id="53" w:name="_Toc254764028"/>
-      <w:r>
-        <w:t>Starting</w:t>
-      </w:r>
-      <w:bookmarkEnd w:id="50"/>
-      <w:r>
-        <w:t xml:space="preserve"> </w:t>
-      </w:r>
-      <w:bookmarkEnd w:id="51"/>
-      <w:bookmarkEnd w:id="52"/>
-      <w:bookmarkEnd w:id="53"/>
-    </w:p>
-    <w:p>
-      <w:pPr>
-        <w:pStyle w:val="Procedure"/>
-      </w:pPr>
-      <w:r>
-        <w:t>To start:</w:t>
-      </w:r>
-    </w:p>
-    <w:p>
-      <w:pPr>
-        <w:pStyle w:val="Bullet1"/>
-      </w:pPr>
-      <w:r>
-        <w:t xml:space="preserve">From the default Windows Start menu, select Programs &gt; </w:t>
-      </w:r>
-      <w:r>
-        <w:t>lbahblah</w:t>
-      </w:r>
-    </w:p>
-    <w:p>
-      <w:pPr>
-        <w:pStyle w:val="BodyIndent"/>
-      </w:pPr>
-      <w:r>
-        <w:t>Or</w:t>
-      </w:r>
-    </w:p>
-    <w:p>
-      <w:pPr>
-        <w:pStyle w:val="Bullet1"/>
-      </w:pPr>
-      <w:r>
-        <w:t xml:space="preserve">On the desktop, double-click the </w:t>
-      </w:r>
-      <w:r>
-        <w:t xml:space="preserve">blahblah </w:t>
-      </w:r>
-      <w:r>
-        <w:t>icon</w:t>
-      </w:r>
-      <w:r>
-        <w:t>.</w:t>
-      </w:r>
-      <w:r>
-        <w:t xml:space="preserve"> </w:t>
-      </w:r>
-    </w:p>
-    <w:p>
-      <w:pPr>
-        <w:pStyle w:val="RemoveScreenCap"/>
-      </w:pPr>
-      <w:r>
-        <w:rPr>
-          <w:noProof/>
-        </w:rPr>
-        <w:t>&lt;icon image goes here&gt;</w:t>
-      </w:r>
-    </w:p>
-    <w:p>
-      <w:pPr>
-        <w:pStyle w:val="BodyText"/>
-      </w:pPr>
-      <w:r>
-        <w:t>The splash screen is displayed.</w:t>
-      </w:r>
-    </w:p>
-    <w:p>
-      <w:pPr>
-        <w:pStyle w:val="RemoveScreenCap"/>
-        <w:ind w:left="1440"/>
-      </w:pPr>
-      <w:r>
-        <w:rPr>
-          <w:noProof/>
-        </w:rPr>
-        <w:t>&lt;splah screen here&gt;</w:t>
-      </w:r>
-    </w:p>
-    <w:p>
-      <w:pPr>
-        <w:pStyle w:val="BodyText"/>
-      </w:pPr>
-      <w:proofErr w:type="gramStart"/>
-      <w:r>
-        <w:t>blahblah</w:t>
-      </w:r>
-      <w:proofErr w:type="gramEnd"/>
-    </w:p>
-    <w:p>
-      <w:pPr>
-        <w:pStyle w:val="Note"/>
-      </w:pPr>
-      <w:bookmarkStart w:id="54" w:name="_Toc136188613"/>
-      <w:bookmarkStart w:id="55" w:name="_Toc136790113"/>
-      <w:r>
-        <w:rPr>
-          <w:b/>
-        </w:rPr>
-        <w:t xml:space="preserve">Note: </w:t>
-      </w:r>
+        <w:pStyle w:val="TaskTopic1"/>
+      </w:pPr>
+      <w:bookmarkStart w:id="61" w:name="_Ref254775599"/>
+      <w:bookmarkStart w:id="62" w:name="_Toc273732962"/>
+      <w:r>
+        <w:t>Common Activities</w:t>
+      </w:r>
+      <w:bookmarkEnd w:id="61"/>
+      <w:bookmarkEnd w:id="62"/>
+    </w:p>
+    <w:p>
+      <w:pPr>
+        <w:pStyle w:val="BodyTextContext"/>
+      </w:pPr>
       <w:r>
         <w:t xml:space="preserve">Lorem ipsum dolor sit amet, consectetur adipisicing elit, sed do eiusmod tempor incididunt ut labore </w:t>
       </w:r>
@@ -3734,877 +4517,17 @@
     </w:p>
     <w:p>
       <w:pPr>
-        <w:pStyle w:val="Heading2"/>
-      </w:pPr>
-      <w:bookmarkStart w:id="56" w:name="_Toc229119427"/>
-      <w:bookmarkStart w:id="57" w:name="_Ref246819538"/>
-      <w:bookmarkStart w:id="58" w:name="_Ref246821923"/>
-      <w:bookmarkStart w:id="59" w:name="_Toc254764029"/>
-      <w:bookmarkStart w:id="60" w:name="_Toc273732959"/>
-      <w:r>
-        <w:t>Graphical User Interface</w:t>
-      </w:r>
-      <w:bookmarkEnd w:id="54"/>
-      <w:bookmarkEnd w:id="55"/>
-      <w:bookmarkEnd w:id="56"/>
-      <w:bookmarkEnd w:id="57"/>
-      <w:bookmarkEnd w:id="58"/>
-      <w:bookmarkEnd w:id="59"/>
-      <w:bookmarkEnd w:id="60"/>
-    </w:p>
-    <w:p>
-      <w:pPr>
-        <w:pStyle w:val="BodyText"/>
-        <w:keepNext/>
-      </w:pPr>
-      <w:r>
-        <w:t>The user interface is comprised of several elements:</w:t>
-      </w:r>
-    </w:p>
-    <w:p>
-      <w:pPr>
-        <w:pStyle w:val="Bullet1"/>
-        <w:keepNext/>
-      </w:pPr>
-      <w:proofErr w:type="gramStart"/>
-      <w:r>
-        <w:t>blahblah</w:t>
-      </w:r>
-      <w:proofErr w:type="gramEnd"/>
-    </w:p>
-    <w:p>
-      <w:pPr>
-        <w:pStyle w:val="Bullet1"/>
-        <w:keepNext/>
-      </w:pPr>
-      <w:proofErr w:type="gramStart"/>
-      <w:r>
-        <w:t>blahblah</w:t>
-      </w:r>
-      <w:proofErr w:type="gramEnd"/>
-    </w:p>
-    <w:p>
-      <w:pPr>
-        <w:pStyle w:val="Bullet1"/>
-        <w:keepNext/>
-      </w:pPr>
-      <w:proofErr w:type="gramStart"/>
-      <w:r>
-        <w:t>blahblah</w:t>
-      </w:r>
-      <w:proofErr w:type="gramEnd"/>
-    </w:p>
-    <w:p>
-      <w:pPr>
-        <w:pStyle w:val="Bullet2"/>
-      </w:pPr>
-      <w:proofErr w:type="gramStart"/>
-      <w:r>
-        <w:t>blahblah</w:t>
-      </w:r>
-      <w:proofErr w:type="gramEnd"/>
-    </w:p>
-    <w:p>
-      <w:pPr>
-        <w:pStyle w:val="Bullet2"/>
-      </w:pPr>
-      <w:proofErr w:type="gramStart"/>
-      <w:r>
-        <w:t>blahblah</w:t>
-      </w:r>
-      <w:proofErr w:type="gramEnd"/>
-    </w:p>
-    <w:p>
-      <w:pPr>
-        <w:pStyle w:val="BodyIndent"/>
-      </w:pPr>
-      <w:proofErr w:type="gramStart"/>
-      <w:r>
-        <w:t>blahblah</w:t>
-      </w:r>
-      <w:proofErr w:type="gramEnd"/>
-    </w:p>
-    <w:p>
-      <w:pPr>
-        <w:pStyle w:val="Bullet1"/>
-        <w:keepNext/>
-      </w:pPr>
-      <w:proofErr w:type="gramStart"/>
-      <w:r>
-        <w:t>blahblah</w:t>
-      </w:r>
-      <w:proofErr w:type="gramEnd"/>
-    </w:p>
-    <w:p>
-      <w:pPr>
-        <w:pStyle w:val="Bullet1"/>
-        <w:keepNext/>
-      </w:pPr>
-      <w:proofErr w:type="gramStart"/>
-      <w:r>
-        <w:t>blahblah</w:t>
-      </w:r>
-      <w:proofErr w:type="gramEnd"/>
-    </w:p>
-    <w:p>
-      <w:pPr>
-        <w:pStyle w:val="Bullet1"/>
-        <w:keepNext/>
-      </w:pPr>
-      <w:proofErr w:type="gramStart"/>
-      <w:r>
-        <w:t>blahblah</w:t>
-      </w:r>
-      <w:proofErr w:type="gramEnd"/>
-    </w:p>
-    <w:p>
-      <w:pPr>
-        <w:pStyle w:val="BodyText"/>
-        <w:ind w:left="0"/>
-      </w:pPr>
-      <w:r>
-        <w:rPr>
-          <w:bCs w:val="0"/>
-          <w:noProof/>
-        </w:rPr>
-        <w:t>&lt;pic of gui here&gt;</w:t>
-      </w:r>
-    </w:p>
-    <w:p>
-      <w:pPr>
-        <w:pStyle w:val="Heading3"/>
-      </w:pPr>
-      <w:bookmarkStart w:id="61" w:name="_Toc273732960"/>
-      <w:r>
-        <w:t>Lorem Ipsum</w:t>
-      </w:r>
-      <w:bookmarkEnd w:id="61"/>
-    </w:p>
-    <w:p>
-      <w:pPr>
-        <w:pStyle w:val="BodyText"/>
-        <w:keepNext/>
-      </w:pPr>
-      <w:r>
-        <w:t xml:space="preserve">Lorem ipsum dolor sit amet, consectetur adipisicing elit, sed do eiusmod tempor incididunt ut labore </w:t>
-      </w:r>
-      <w:proofErr w:type="gramStart"/>
-      <w:r>
-        <w:t>et</w:t>
-      </w:r>
-      <w:proofErr w:type="gramEnd"/>
-      <w:r>
-        <w:t xml:space="preserve"> dolore magna aliqua. </w:t>
-      </w:r>
-      <w:proofErr w:type="gramStart"/>
-      <w:r>
-        <w:t>Ut enim ad minim veniam, quis nostrud exercitation ullamco laboris nisi ut aliquip ex ea commodo consequat.</w:t>
-      </w:r>
-      <w:proofErr w:type="gramEnd"/>
-      <w:r>
-        <w:t xml:space="preserve"> Duis aute irure dolor in reprehenderit in voluptate velit esse cillum dolore </w:t>
-      </w:r>
-      <w:proofErr w:type="gramStart"/>
-      <w:r>
-        <w:t>eu</w:t>
-      </w:r>
-      <w:proofErr w:type="gramEnd"/>
-      <w:r>
-        <w:t xml:space="preserve"> fugiat nulla pariatur. Excepteur sint occaecat cupidatat non proident, sunt in culpa qui officia deserunt mollit anim id </w:t>
-      </w:r>
-      <w:proofErr w:type="gramStart"/>
-      <w:r>
-        <w:t>est</w:t>
-      </w:r>
-      <w:proofErr w:type="gramEnd"/>
-      <w:r>
-        <w:t xml:space="preserve"> laborum.</w:t>
-      </w:r>
-    </w:p>
-    <w:p>
-      <w:pPr>
-        <w:pStyle w:val="Bullet1"/>
-      </w:pPr>
-      <w:r>
-        <w:t xml:space="preserve">Lorem ipsum dolor sit amet, consectetur adipisicing elit, sed do eiusmod tempor incididunt ut labore </w:t>
-      </w:r>
-      <w:proofErr w:type="gramStart"/>
-      <w:r>
-        <w:t>et</w:t>
-      </w:r>
-      <w:proofErr w:type="gramEnd"/>
-      <w:r>
-        <w:t xml:space="preserve"> dolore magna aliqua. Ut enim ad minim veniam, quis nostrud exercitation ullamco laboris nisi ut aliquip ex ea commodo consequat. Duis aute irure dolor in reprehenderit in voluptate velit esse cillum dolore </w:t>
-      </w:r>
-      <w:proofErr w:type="gramStart"/>
-      <w:r>
-        <w:t>eu</w:t>
-      </w:r>
-      <w:proofErr w:type="gramEnd"/>
-      <w:r>
-        <w:t xml:space="preserve"> fugiat nulla pariatur. Excepteur sint occaecat cupidatat </w:t>
-      </w:r>
-      <w:proofErr w:type="gramStart"/>
-      <w:r>
-        <w:t>non proident</w:t>
-      </w:r>
-      <w:proofErr w:type="gramEnd"/>
-      <w:r>
-        <w:t>, sunt in culpa qui officia deserunt mollit anim id est laborum.</w:t>
-      </w:r>
-    </w:p>
-    <w:p>
-      <w:pPr>
-        <w:pStyle w:val="BodyIndent"/>
-      </w:pPr>
-      <w:r>
-        <w:t xml:space="preserve">Lorem ipsum dolor sit amet, consectetur adipisicing elit, sed do eiusmod tempor incididunt ut labore </w:t>
-      </w:r>
-      <w:proofErr w:type="gramStart"/>
-      <w:r>
-        <w:t>et</w:t>
-      </w:r>
-      <w:proofErr w:type="gramEnd"/>
-      <w:r>
-        <w:t xml:space="preserve"> dolore magna aliqua. </w:t>
-      </w:r>
-      <w:proofErr w:type="gramStart"/>
-      <w:r>
-        <w:t>Ut enim ad minim veniam, quis nostrud exercitation ullamco laboris nisi ut aliquip ex ea commodo consequat.</w:t>
-      </w:r>
-      <w:proofErr w:type="gramEnd"/>
-      <w:r>
-        <w:t xml:space="preserve"> Duis aute irure dolor in reprehenderit in voluptate velit esse cillum dolore </w:t>
-      </w:r>
-      <w:proofErr w:type="gramStart"/>
-      <w:r>
-        <w:t>eu</w:t>
-      </w:r>
-      <w:proofErr w:type="gramEnd"/>
-      <w:r>
-        <w:t xml:space="preserve"> fugiat nulla pariatur. Excepteur sint occaecat cupidatat non proident, sunt in culpa qui officia deserunt mollit anim id </w:t>
-      </w:r>
-      <w:proofErr w:type="gramStart"/>
-      <w:r>
-        <w:t>est</w:t>
-      </w:r>
-      <w:proofErr w:type="gramEnd"/>
-      <w:r>
-        <w:t xml:space="preserve"> laborum.</w:t>
-      </w:r>
-    </w:p>
-    <w:p>
-      <w:pPr>
-        <w:pStyle w:val="Bullet2"/>
-      </w:pPr>
-      <w:r>
-        <w:t xml:space="preserve">Lorem ipsum dolor sit amet, consectetur adipisicing elit, sed do eiusmod tempor incididunt ut labore </w:t>
-      </w:r>
-      <w:proofErr w:type="gramStart"/>
-      <w:r>
-        <w:t>et</w:t>
-      </w:r>
-      <w:proofErr w:type="gramEnd"/>
-      <w:r>
-        <w:t xml:space="preserve"> dolore magna aliqua. Ut enim ad minim veniam, quis nostrud exercitation ullamco laboris nisi ut aliquip ex ea commodo consequat. Duis aute irure dolor in reprehenderit in voluptate velit esse cillum dolore </w:t>
-      </w:r>
-      <w:proofErr w:type="gramStart"/>
-      <w:r>
-        <w:t>eu</w:t>
-      </w:r>
-      <w:proofErr w:type="gramEnd"/>
-      <w:r>
-        <w:t xml:space="preserve"> fugiat nulla pariatur. Excepteur sint occaecat cupidatat </w:t>
-      </w:r>
-      <w:proofErr w:type="gramStart"/>
-      <w:r>
-        <w:t>non proident</w:t>
-      </w:r>
-      <w:proofErr w:type="gramEnd"/>
-      <w:r>
-        <w:t>, sunt in culpa qui officia deserunt mollit anim id est laborum.</w:t>
-      </w:r>
-    </w:p>
-    <w:p>
-      <w:pPr>
-        <w:pStyle w:val="Bullet2"/>
-      </w:pPr>
-      <w:r>
-        <w:t xml:space="preserve">Lorem ipsum dolor sit amet, consectetur adipisicing elit, sed do eiusmod tempor incididunt ut labore </w:t>
-      </w:r>
-      <w:proofErr w:type="gramStart"/>
-      <w:r>
-        <w:t>et</w:t>
-      </w:r>
-      <w:proofErr w:type="gramEnd"/>
-      <w:r>
-        <w:t xml:space="preserve"> dolore magna aliqua. Ut enim ad minim veniam, quis nostrud exercitation ullamco laboris nisi ut aliquip ex ea commodo consequat. Duis aute irure dolor in reprehenderit in voluptate velit esse cillum dolore </w:t>
-      </w:r>
-      <w:proofErr w:type="gramStart"/>
-      <w:r>
-        <w:t>eu</w:t>
-      </w:r>
-      <w:proofErr w:type="gramEnd"/>
-      <w:r>
-        <w:t xml:space="preserve"> fugiat nulla pariatur. Excepteur sint occaecat cupidatat </w:t>
-      </w:r>
-      <w:proofErr w:type="gramStart"/>
-      <w:r>
-        <w:t>non proident</w:t>
-      </w:r>
-      <w:proofErr w:type="gramEnd"/>
-      <w:r>
-        <w:t>, sunt in culpa qui officia deserunt mollit anim id est laborum.</w:t>
-      </w:r>
-    </w:p>
-    <w:p>
-      <w:pPr>
-        <w:pStyle w:val="Bullet2"/>
-      </w:pPr>
-      <w:r>
-        <w:t xml:space="preserve">Lorem ipsum dolor sit amet, consectetur adipisicing elit, sed do eiusmod tempor incididunt ut labore </w:t>
-      </w:r>
-      <w:proofErr w:type="gramStart"/>
-      <w:r>
-        <w:t>et</w:t>
-      </w:r>
-      <w:proofErr w:type="gramEnd"/>
-      <w:r>
-        <w:t xml:space="preserve"> dolore magna aliqua. Ut enim ad minim veniam, quis nostrud exercitation ullamco laboris nisi ut aliquip ex ea commodo consequat. Duis aute irure dolor in reprehenderit in voluptate velit esse cillum dolore </w:t>
-      </w:r>
-      <w:proofErr w:type="gramStart"/>
-      <w:r>
-        <w:t>eu</w:t>
-      </w:r>
-      <w:proofErr w:type="gramEnd"/>
-      <w:r>
-        <w:t xml:space="preserve"> fugiat nulla pariatur. Excepteur sint occaecat cupidatat </w:t>
-      </w:r>
-      <w:proofErr w:type="gramStart"/>
-      <w:r>
-        <w:t>non proident</w:t>
-      </w:r>
-      <w:proofErr w:type="gramEnd"/>
-      <w:r>
-        <w:t>, sunt in culpa qui officia deserunt mollit anim id est laborum.</w:t>
-      </w:r>
-    </w:p>
-    <w:p>
-      <w:pPr>
-        <w:pStyle w:val="BodyIndent"/>
-      </w:pPr>
-      <w:r>
-        <w:t xml:space="preserve">Lorem ipsum dolor sit amet, consectetur adipisicing elit, sed do eiusmod tempor incididunt ut labore </w:t>
-      </w:r>
-      <w:proofErr w:type="gramStart"/>
-      <w:r>
-        <w:t>et</w:t>
-      </w:r>
-      <w:proofErr w:type="gramEnd"/>
-      <w:r>
-        <w:t xml:space="preserve"> dolore magna aliqua. </w:t>
-      </w:r>
-      <w:proofErr w:type="gramStart"/>
-      <w:r>
-        <w:t>Ut enim ad minim veniam, quis nostrud exercitation ullamco laboris nisi ut aliquip ex ea commodo consequat.</w:t>
-      </w:r>
-      <w:proofErr w:type="gramEnd"/>
-      <w:r>
-        <w:t xml:space="preserve"> Duis aute irure dolor in reprehenderit in voluptate velit esse cillum dolore </w:t>
-      </w:r>
-      <w:proofErr w:type="gramStart"/>
-      <w:r>
-        <w:t>eu</w:t>
-      </w:r>
-      <w:proofErr w:type="gramEnd"/>
-      <w:r>
-        <w:t xml:space="preserve"> fugiat nulla pariatur. Excepteur sint occaecat cupidatat non proident, sunt in culpa qui officia deserunt mollit anim id </w:t>
-      </w:r>
-      <w:proofErr w:type="gramStart"/>
-      <w:r>
-        <w:t>est</w:t>
-      </w:r>
-      <w:proofErr w:type="gramEnd"/>
-      <w:r>
-        <w:t xml:space="preserve"> laborum.</w:t>
-      </w:r>
-    </w:p>
-    <w:p>
-      <w:pPr>
-        <w:pStyle w:val="Bullet1"/>
-        <w:keepLines/>
-      </w:pPr>
-      <w:r>
-        <w:t xml:space="preserve">Lorem ipsum dolor sit amet, consectetur adipisicing elit, sed do eiusmod tempor incididunt ut labore </w:t>
-      </w:r>
-      <w:proofErr w:type="gramStart"/>
-      <w:r>
-        <w:t>et</w:t>
-      </w:r>
-      <w:proofErr w:type="gramEnd"/>
-      <w:r>
-        <w:t xml:space="preserve"> dolore magna aliqua. Ut enim ad minim veniam, quis nostrud exercitation ullamco laboris nisi ut aliquip ex ea commodo consequat. Duis aute irure dolor in reprehenderit in voluptate velit esse cillum dolore </w:t>
-      </w:r>
-      <w:proofErr w:type="gramStart"/>
-      <w:r>
-        <w:t>eu</w:t>
-      </w:r>
-      <w:proofErr w:type="gramEnd"/>
-      <w:r>
-        <w:t xml:space="preserve"> fugiat nulla pariatur. Excepteur sint occaecat cupidatat </w:t>
-      </w:r>
-      <w:proofErr w:type="gramStart"/>
-      <w:r>
-        <w:t>non proident</w:t>
-      </w:r>
-      <w:proofErr w:type="gramEnd"/>
-      <w:r>
-        <w:t>, sunt in culpa qui officia deserunt mollit anim id est laborum.</w:t>
-      </w:r>
-    </w:p>
-    <w:p>
-      <w:pPr>
-        <w:pStyle w:val="Bullet1"/>
-      </w:pPr>
-      <w:r>
-        <w:t xml:space="preserve">Lorem ipsum dolor sit amet, consectetur adipisicing elit, sed do eiusmod tempor incididunt ut labore </w:t>
-      </w:r>
-      <w:proofErr w:type="gramStart"/>
-      <w:r>
-        <w:t>et</w:t>
-      </w:r>
-      <w:proofErr w:type="gramEnd"/>
-      <w:r>
-        <w:t xml:space="preserve"> dolore magna aliqua. Ut enim ad minim veniam, quis nostrud exercitation ullamco laboris nisi ut aliquip ex ea commodo consequat. Duis aute irure dolor in reprehenderit in voluptate velit esse cillum dolore </w:t>
-      </w:r>
-      <w:proofErr w:type="gramStart"/>
-      <w:r>
-        <w:t>eu</w:t>
-      </w:r>
-      <w:proofErr w:type="gramEnd"/>
-      <w:r>
-        <w:t xml:space="preserve"> fugiat nulla pariatur. Excepteur sint occaecat cupidatat </w:t>
-      </w:r>
-      <w:proofErr w:type="gramStart"/>
-      <w:r>
-        <w:t>non proident</w:t>
-      </w:r>
-      <w:proofErr w:type="gramEnd"/>
-      <w:r>
-        <w:t>, sunt in culpa qui officia deserunt mollit anim id est laborum.</w:t>
-      </w:r>
-    </w:p>
-    <w:p>
-      <w:pPr>
-        <w:pStyle w:val="Bullet1"/>
-      </w:pPr>
-      <w:r>
-        <w:t xml:space="preserve">Lorem ipsum dolor sit amet, consectetur adipisicing elit, sed do eiusmod tempor incididunt ut labore </w:t>
-      </w:r>
-      <w:proofErr w:type="gramStart"/>
-      <w:r>
-        <w:t>et</w:t>
-      </w:r>
-      <w:proofErr w:type="gramEnd"/>
-      <w:r>
-        <w:t xml:space="preserve"> dolore magna aliqua. Ut enim ad minim veniam, quis nostrud exercitation ullamco laboris nisi ut aliquip ex ea commodo consequat. Duis aute irure dolor in reprehenderit in voluptate velit esse cillum dolore </w:t>
-      </w:r>
-      <w:proofErr w:type="gramStart"/>
-      <w:r>
-        <w:t>eu</w:t>
-      </w:r>
-      <w:proofErr w:type="gramEnd"/>
-      <w:r>
-        <w:t xml:space="preserve"> fugiat nulla pariatur. Excepteur sint occaecat cupidatat </w:t>
-      </w:r>
-      <w:proofErr w:type="gramStart"/>
-      <w:r>
-        <w:t>non proident</w:t>
-      </w:r>
-      <w:proofErr w:type="gramEnd"/>
-      <w:r>
-        <w:t>, sunt in culpa qui officia deserunt mollit anim id est laborum.</w:t>
-      </w:r>
-    </w:p>
-    <w:p>
-      <w:pPr>
-        <w:pStyle w:val="Heading3"/>
-      </w:pPr>
-      <w:bookmarkStart w:id="62" w:name="_Toc273732961"/>
-      <w:r>
-        <w:t>Lorem Ipsum</w:t>
-      </w:r>
-      <w:bookmarkEnd w:id="62"/>
-    </w:p>
-    <w:p>
-      <w:pPr>
-        <w:pStyle w:val="BodyText"/>
-        <w:keepNext/>
-      </w:pPr>
-      <w:r>
-        <w:t xml:space="preserve">Lorem ipsum dolor sit amet, consectetur adipisicing elit, sed do eiusmod tempor incididunt ut labore </w:t>
-      </w:r>
-      <w:proofErr w:type="gramStart"/>
-      <w:r>
-        <w:t>et</w:t>
-      </w:r>
-      <w:proofErr w:type="gramEnd"/>
-      <w:r>
-        <w:t xml:space="preserve"> dolore magna aliqua. </w:t>
-      </w:r>
-      <w:proofErr w:type="gramStart"/>
-      <w:r>
-        <w:t>Ut enim ad minim veniam, quis nostrud exercitation ullamco laboris nisi ut aliquip ex ea commodo consequat.</w:t>
-      </w:r>
-      <w:proofErr w:type="gramEnd"/>
-      <w:r>
-        <w:t xml:space="preserve"> Duis aute irure dolor in reprehenderit in voluptate velit esse cillum dolore </w:t>
-      </w:r>
-      <w:proofErr w:type="gramStart"/>
-      <w:r>
-        <w:t>eu</w:t>
-      </w:r>
-      <w:proofErr w:type="gramEnd"/>
-      <w:r>
-        <w:t xml:space="preserve"> fugiat nulla pariatur. Excepteur sint occaecat cupidatat non proident, sunt in culpa qui officia deserunt mollit anim id </w:t>
-      </w:r>
-      <w:proofErr w:type="gramStart"/>
-      <w:r>
-        <w:t>est</w:t>
-      </w:r>
-      <w:proofErr w:type="gramEnd"/>
-      <w:r>
-        <w:t xml:space="preserve"> laborum.</w:t>
-      </w:r>
-    </w:p>
-    <w:p>
-      <w:pPr>
-        <w:pStyle w:val="Procedure"/>
-        <w:keepNext/>
-      </w:pPr>
-      <w:r>
-        <w:t xml:space="preserve">To </w:t>
-      </w:r>
-      <w:r>
-        <w:t>blahblah</w:t>
-      </w:r>
-      <w:r>
-        <w:t>:</w:t>
-      </w:r>
-    </w:p>
-    <w:p>
-      <w:pPr>
-        <w:pStyle w:val="List1"/>
-        <w:keepNext/>
-        <w:numPr>
-          <w:ilvl w:val="0"/>
-          <w:numId w:val="14"/>
-        </w:numPr>
-      </w:pPr>
-      <w:r>
-        <w:t xml:space="preserve">From the menu, select </w:t>
-      </w:r>
-      <w:r>
-        <w:t xml:space="preserve">blahblah. </w:t>
-      </w:r>
-      <w:proofErr w:type="gramStart"/>
-      <w:r>
-        <w:t>blahblahblahb</w:t>
-      </w:r>
-      <w:proofErr w:type="gramEnd"/>
-    </w:p>
-    <w:p>
-      <w:pPr>
-        <w:pStyle w:val="RemoveScreenCap"/>
-      </w:pPr>
-      <w:r>
-        <w:rPr>
-          <w:noProof/>
-        </w:rPr>
-        <w:t>&lt;screen cap here&gt;</w:t>
-      </w:r>
-    </w:p>
-    <w:p>
-      <w:pPr>
-        <w:pStyle w:val="List1"/>
-        <w:numPr>
-          <w:ilvl w:val="0"/>
-          <w:numId w:val="14"/>
-        </w:numPr>
-      </w:pPr>
-      <w:r>
-        <w:t>To blahblah, blahblah.</w:t>
-      </w:r>
-    </w:p>
-    <w:p>
-      <w:pPr>
-        <w:pStyle w:val="List1"/>
-        <w:numPr>
-          <w:ilvl w:val="0"/>
-          <w:numId w:val="14"/>
-        </w:numPr>
-      </w:pPr>
-      <w:r>
-        <w:t>To blahblah, blahblah.</w:t>
-      </w:r>
-    </w:p>
-    <w:p>
-      <w:pPr>
-        <w:pStyle w:val="List1"/>
-        <w:keepNext/>
-        <w:numPr>
-          <w:ilvl w:val="0"/>
-          <w:numId w:val="14"/>
-        </w:numPr>
-      </w:pPr>
-      <w:r>
-        <w:t>To blahblah, blahblah:</w:t>
-      </w:r>
-    </w:p>
-    <w:p>
-      <w:pPr>
-        <w:pStyle w:val="Bullet2"/>
-        <w:keepNext/>
-      </w:pPr>
-      <w:proofErr w:type="gramStart"/>
-      <w:r>
-        <w:t>blahblah</w:t>
-      </w:r>
-      <w:proofErr w:type="gramEnd"/>
-      <w:r>
-        <w:t>, blahblah.</w:t>
-      </w:r>
-    </w:p>
-    <w:p>
-      <w:pPr>
-        <w:pStyle w:val="RemoveScreenCap"/>
-        <w:ind w:left="2160"/>
-      </w:pPr>
-      <w:r>
-        <w:rPr>
-          <w:noProof/>
-        </w:rPr>
-        <w:t>&lt;screen cap&gt;</w:t>
-      </w:r>
-    </w:p>
-    <w:p>
-      <w:pPr>
-        <w:pStyle w:val="Bullet2"/>
-      </w:pPr>
-      <w:proofErr w:type="gramStart"/>
-      <w:r>
-        <w:t>blahblah</w:t>
-      </w:r>
-      <w:proofErr w:type="gramEnd"/>
-      <w:r>
-        <w:t>, blahblah.</w:t>
-      </w:r>
-    </w:p>
-    <w:p>
-      <w:pPr>
-        <w:pStyle w:val="RemoveScreenCap"/>
-        <w:ind w:left="2160"/>
-        <w:rPr>
-          <w:bCs w:val="0"/>
-        </w:rPr>
-      </w:pPr>
-      <w:r>
-        <w:rPr>
-          <w:noProof/>
-        </w:rPr>
-        <w:t>&lt;screen cap&gt;</w:t>
-      </w:r>
-    </w:p>
-    <w:p>
-      <w:pPr>
-        <w:pStyle w:val="Bullet2"/>
-        <w:keepNext/>
-      </w:pPr>
-      <w:proofErr w:type="gramStart"/>
-      <w:r>
-        <w:t>blahblah</w:t>
-      </w:r>
-      <w:proofErr w:type="gramEnd"/>
-      <w:r>
-        <w:t>, blahblah.</w:t>
-      </w:r>
-    </w:p>
-    <w:p>
-      <w:pPr>
-        <w:pStyle w:val="RemoveScreenCap"/>
-        <w:ind w:left="2160"/>
-      </w:pPr>
-      <w:r>
-        <w:rPr>
-          <w:noProof/>
-        </w:rPr>
-        <w:t>&lt;screen cap&gt;</w:t>
-      </w:r>
-    </w:p>
-    <w:p>
-      <w:pPr>
-        <w:pStyle w:val="Bullet2"/>
-      </w:pPr>
-      <w:proofErr w:type="gramStart"/>
-      <w:r>
-        <w:t>blahblah</w:t>
-      </w:r>
-      <w:proofErr w:type="gramEnd"/>
-      <w:r>
-        <w:t>, blahblah.</w:t>
-      </w:r>
-    </w:p>
-    <w:p>
-      <w:pPr>
-        <w:pStyle w:val="RemoveScreenCap"/>
-        <w:ind w:left="2160"/>
-        <w:rPr>
-          <w:bCs w:val="0"/>
-        </w:rPr>
-      </w:pPr>
-      <w:r>
-        <w:rPr>
-          <w:noProof/>
-        </w:rPr>
-        <w:t>&lt;screen cap&gt;</w:t>
-      </w:r>
-    </w:p>
-    <w:p>
-      <w:pPr>
-        <w:pStyle w:val="Bullet1"/>
-        <w:keepNext/>
-      </w:pPr>
-      <w:proofErr w:type="gramStart"/>
-      <w:r>
-        <w:t>blahblah</w:t>
-      </w:r>
-      <w:proofErr w:type="gramEnd"/>
-      <w:r>
-        <w:t>, blahblah.</w:t>
-      </w:r>
-    </w:p>
-    <w:p>
-      <w:pPr>
-        <w:pStyle w:val="RemoveScreenCap"/>
-        <w:rPr>
-          <w:bCs w:val="0"/>
-        </w:rPr>
-      </w:pPr>
-      <w:r>
-        <w:rPr>
-          <w:bCs w:val="0"/>
-          <w:noProof/>
-        </w:rPr>
-        <w:t>&lt;screen cap&gt;</w:t>
-      </w:r>
-    </w:p>
-    <w:p>
-      <w:pPr>
-        <w:pStyle w:val="Bullet1"/>
-      </w:pPr>
-      <w:proofErr w:type="gramStart"/>
-      <w:r>
-        <w:t>blahblah</w:t>
-      </w:r>
-      <w:proofErr w:type="gramEnd"/>
-      <w:r>
-        <w:t>, blahblah.</w:t>
-      </w:r>
-    </w:p>
-    <w:p>
-      <w:pPr>
-        <w:pStyle w:val="RemoveScreenCap"/>
-      </w:pPr>
-      <w:r>
-        <w:rPr>
-          <w:bCs w:val="0"/>
-          <w:noProof/>
-        </w:rPr>
-        <w:t>&lt;screen cap&gt;</w:t>
-      </w:r>
-    </w:p>
-    <w:p>
-      <w:pPr>
-        <w:pStyle w:val="BodyText"/>
-      </w:pPr>
-    </w:p>
-    <w:p>
-      <w:pPr>
-        <w:pStyle w:val="BodyText"/>
-        <w:sectPr>
-          <w:type w:val="oddPage"/>
-          <w:pgSz w:w="12240" w:h="15840" w:code="1"/>
-          <w:pgMar w:top="1440" w:right="1800" w:bottom="1440" w:left="1800" w:gutter="0"/>
-          <w:titlePg/>
-          <w:docGrid w:linePitch="360"/>
-        </w:sectPr>
-      </w:pPr>
-    </w:p>
-    <w:p>
-      <w:pPr>
-        <w:pStyle w:val="Heading1"/>
-      </w:pPr>
-      <w:bookmarkStart w:id="63" w:name="_Ref254775599"/>
-      <w:bookmarkStart w:id="64" w:name="_Toc273732962"/>
-      <w:r>
-        <w:t>Common Activities</w:t>
-      </w:r>
-      <w:bookmarkEnd w:id="63"/>
-      <w:bookmarkEnd w:id="64"/>
-    </w:p>
-    <w:p>
-      <w:pPr>
-        <w:pStyle w:val="BodyText"/>
-      </w:pPr>
-      <w:r>
-        <w:t xml:space="preserve">Lorem ipsum dolor sit amet, consectetur adipisicing elit, sed do eiusmod tempor incididunt ut labore </w:t>
-      </w:r>
-      <w:proofErr w:type="gramStart"/>
-      <w:r>
-        <w:t>et</w:t>
-      </w:r>
-      <w:proofErr w:type="gramEnd"/>
-      <w:r>
-        <w:t xml:space="preserve"> dolore magna aliqua. </w:t>
-      </w:r>
-      <w:proofErr w:type="gramStart"/>
-      <w:r>
-        <w:t>Ut enim ad minim veniam, quis nostrud exercitation ullamco laboris nisi ut aliquip ex ea commodo consequat.</w:t>
-      </w:r>
-      <w:proofErr w:type="gramEnd"/>
-      <w:r>
-        <w:t xml:space="preserve"> Duis aute irure dolor in reprehenderit in voluptate velit esse cillum dolore </w:t>
-      </w:r>
-      <w:proofErr w:type="gramStart"/>
-      <w:r>
-        <w:t>eu</w:t>
-      </w:r>
-      <w:proofErr w:type="gramEnd"/>
-      <w:r>
-        <w:t xml:space="preserve"> fugiat nulla pariatur. Excepteur sint occaecat cupidatat non proident, sunt in culpa qui officia deserunt mollit anim id </w:t>
-      </w:r>
-      <w:proofErr w:type="gramStart"/>
-      <w:r>
-        <w:t>est</w:t>
-      </w:r>
-      <w:proofErr w:type="gramEnd"/>
-      <w:r>
-        <w:t xml:space="preserve"> laborum.</w:t>
-      </w:r>
-    </w:p>
-    <w:p>
-      <w:pPr>
-        <w:pStyle w:val="Bullet1"/>
-      </w:pPr>
-      <w:bookmarkStart w:id="65" w:name="_Ref137135094"/>
-      <w:bookmarkStart w:id="66" w:name="_Ref137134731"/>
+        <w:pStyle w:val="Bullet1Context"/>
+      </w:pPr>
+      <w:bookmarkStart w:id="63" w:name="_Ref137135094"/>
+      <w:bookmarkStart w:id="64" w:name="_Ref137134731"/>
       <w:r>
         <w:t>Blah blah</w:t>
       </w:r>
     </w:p>
     <w:p>
       <w:pPr>
-        <w:pStyle w:val="Bullet1"/>
+        <w:pStyle w:val="Bullet1Context"/>
       </w:pPr>
       <w:r>
         <w:t>Blah blah</w:t>
@@ -4712,8 +4635,7 @@
     </w:p>
     <w:p>
       <w:pPr>
-        <w:pStyle w:val="Bullet2"/>
-        <w:keepNext/>
+        <w:pStyle w:val="Bullet2Step"/>
       </w:pPr>
       <w:r>
         <w:t xml:space="preserve">Lorem ipsum dolor sit amet, consectetur adipisicing elit, sed do eiusmod tempor incididunt ut labore </w:t>
@@ -4745,8 +4667,7 @@
     </w:p>
     <w:p>
       <w:pPr>
-        <w:pStyle w:val="Bullet2"/>
-        <w:keepNext/>
+        <w:pStyle w:val="Bullet2Step"/>
       </w:pPr>
       <w:r>
         <w:t xml:space="preserve">Lorem ipsum dolor sit amet, consectetur adipisicing elit, sed do eiusmod tempor incididunt ut labore </w:t>
@@ -4780,11 +4701,11 @@
       <w:pPr>
         <w:pStyle w:val="Heading2"/>
       </w:pPr>
-      <w:bookmarkStart w:id="67" w:name="_Toc273732963"/>
+      <w:bookmarkStart w:id="65" w:name="_Toc273732963"/>
       <w:r>
         <w:t>Lorem Ipsum</w:t>
       </w:r>
-      <w:bookmarkEnd w:id="67"/>
+      <w:bookmarkEnd w:id="65"/>
     </w:p>
     <w:p>
       <w:pPr>
@@ -4962,9 +4883,9 @@
       <w:pPr>
         <w:pStyle w:val="Bullet2"/>
       </w:pPr>
-      <w:bookmarkStart w:id="68" w:name="_Ref221699492"/>
-      <w:bookmarkStart w:id="69" w:name="_Toc229119438"/>
-      <w:bookmarkStart w:id="70" w:name="_Toc254764040"/>
+      <w:bookmarkStart w:id="66" w:name="_Ref221699492"/>
+      <w:bookmarkStart w:id="67" w:name="_Toc229119438"/>
+      <w:bookmarkStart w:id="68" w:name="_Toc254764040"/>
       <w:r>
         <w:t xml:space="preserve">Lorem ipsum dolor sit amet, consectetur adipisicing elit, sed do eiusmod tempor incididunt ut labore </w:t>
       </w:r>
@@ -5060,20 +4981,23 @@
     </w:p>
     <w:p>
       <w:pPr>
-        <w:pStyle w:val="Heading2"/>
-      </w:pPr>
-      <w:bookmarkStart w:id="71" w:name="_Toc273732964"/>
+        <w:pStyle w:val="TaskTopic2"/>
+      </w:pPr>
+      <w:bookmarkStart w:id="69" w:name="_Toc273732964"/>
+      <w:bookmarkEnd w:id="66"/>
+      <w:bookmarkEnd w:id="67"/>
       <w:bookmarkEnd w:id="68"/>
+      <w:r>
+        <w:t>Lo</w:t>
+      </w:r>
+      <w:r>
+        <w:t>rem Ipsum</w:t>
+      </w:r>
       <w:bookmarkEnd w:id="69"/>
-      <w:bookmarkEnd w:id="70"/>
-      <w:r>
-        <w:t>LOrem Ipsum</w:t>
-      </w:r>
-      <w:bookmarkEnd w:id="71"/>
-    </w:p>
-    <w:p>
-      <w:pPr>
-        <w:pStyle w:val="BodyText"/>
+    </w:p>
+    <w:p>
+      <w:pPr>
+        <w:pStyle w:val="BodyTextContext"/>
       </w:pPr>
       <w:r>
         <w:t xml:space="preserve">Lorem ipsum dolor sit amet, consectetur adipisicing elit, sed do eiusmod tempor incididunt ut labore </w:t>
@@ -5188,8 +5112,7 @@
     </w:p>
     <w:p>
       <w:pPr>
-        <w:pStyle w:val="Bullet3"/>
-        <w:ind w:left="2520"/>
+        <w:pStyle w:val="Bullet3Step"/>
       </w:pPr>
       <w:r>
         <w:t>Lorem ipsum dolor sit amet, consectetur adipisicing elit, sed do eiusmod tempor</w:t>
@@ -5197,8 +5120,7 @@
     </w:p>
     <w:p>
       <w:pPr>
-        <w:pStyle w:val="Bullet3"/>
-        <w:ind w:left="2520"/>
+        <w:pStyle w:val="Bullet3Step"/>
       </w:pPr>
       <w:r>
         <w:t>Lorem ipsum dolor sit amet, consectetur adipisicing elit, sed do eiusmod tempor</w:t>
@@ -5230,15 +5152,15 @@
     </w:p>
     <w:p>
       <w:pPr>
-        <w:pStyle w:val="Heading3"/>
-      </w:pPr>
-      <w:bookmarkStart w:id="72" w:name="_Toc273732965"/>
-      <w:bookmarkEnd w:id="65"/>
-      <w:bookmarkEnd w:id="66"/>
+        <w:pStyle w:val="TaskTopic3"/>
+      </w:pPr>
+      <w:bookmarkStart w:id="70" w:name="_Toc273732965"/>
+      <w:bookmarkEnd w:id="63"/>
+      <w:bookmarkEnd w:id="64"/>
       <w:r>
         <w:t>Lorem Ipsum</w:t>
       </w:r>
-      <w:bookmarkEnd w:id="72"/>
+      <w:bookmarkEnd w:id="70"/>
     </w:p>
     <w:p>
       <w:pPr>
@@ -5313,7 +5235,7 @@
     </w:p>
     <w:p>
       <w:pPr>
-        <w:pStyle w:val="Bullet2"/>
+        <w:pStyle w:val="Bullet2Step"/>
       </w:pPr>
       <w:r>
         <w:t>Lorem ipsum dolor sit amet, consectetur adipisicing elit, sed do eiusmod tempor</w:t>
@@ -5321,7 +5243,7 @@
     </w:p>
     <w:p>
       <w:pPr>
-        <w:pStyle w:val="Bullet2"/>
+        <w:pStyle w:val="Bullet2Step"/>
       </w:pPr>
       <w:r>
         <w:t>Lorem ipsum dolor sit amet, consectetur adipisicing elit, sed do eiusmod tempor</w:t>
@@ -5329,8 +5251,7 @@
     </w:p>
     <w:p>
       <w:pPr>
-        <w:pStyle w:val="Bullet2"/>
-        <w:keepNext/>
+        <w:pStyle w:val="Bullet2Step"/>
       </w:pPr>
       <w:r>
         <w:t xml:space="preserve">Lorem ipsum dolor sit amet, consectetur adipisicing elit, sed do eiusmod tempor </w:t>
@@ -5351,13 +5272,13 @@
     </w:p>
     <w:p>
       <w:pPr>
-        <w:pStyle w:val="Heading3"/>
-      </w:pPr>
-      <w:bookmarkStart w:id="73" w:name="_Toc273732966"/>
+        <w:pStyle w:val="TaskTopic3"/>
+      </w:pPr>
+      <w:bookmarkStart w:id="71" w:name="_Toc273732966"/>
       <w:r>
         <w:t>Lorem Ipsum</w:t>
       </w:r>
-      <w:bookmarkEnd w:id="73"/>
+      <w:bookmarkEnd w:id="71"/>
     </w:p>
     <w:p>
       <w:pPr>
@@ -5432,7 +5353,7 @@
     </w:p>
     <w:p>
       <w:pPr>
-        <w:pStyle w:val="Bullet2"/>
+        <w:pStyle w:val="Bullet2Step"/>
       </w:pPr>
       <w:r>
         <w:t>Lorem ipsum dolor sit amet, consectetur adipisicing elit, sed do eiusmod tempor</w:t>
@@ -5440,7 +5361,7 @@
     </w:p>
     <w:p>
       <w:pPr>
-        <w:pStyle w:val="Bullet2"/>
+        <w:pStyle w:val="Bullet2Step"/>
       </w:pPr>
       <w:r>
         <w:t>Lorem ipsum dolor sit amet, consectetur adipisicing elit, sed do eiusmod tempor</w:t>
@@ -5448,8 +5369,7 @@
     </w:p>
     <w:p>
       <w:pPr>
-        <w:pStyle w:val="Bullet2"/>
-        <w:keepNext/>
+        <w:pStyle w:val="Bullet2Step"/>
       </w:pPr>
       <w:r>
         <w:t xml:space="preserve">Lorem ipsum dolor sit amet, consectetur adipisicing elit, sed do eiusmod tempor </w:t>
@@ -5470,13 +5390,13 @@
     </w:p>
     <w:p>
       <w:pPr>
-        <w:pStyle w:val="Heading4"/>
-      </w:pPr>
-      <w:bookmarkStart w:id="74" w:name="_Toc273732967"/>
+        <w:pStyle w:val="TaskTopic4"/>
+      </w:pPr>
+      <w:bookmarkStart w:id="72" w:name="_Toc273732967"/>
       <w:r>
         <w:t>Lorem Ipsum</w:t>
       </w:r>
-      <w:bookmarkEnd w:id="74"/>
+      <w:bookmarkEnd w:id="72"/>
     </w:p>
     <w:p>
       <w:pPr>
@@ -5551,7 +5471,7 @@
     </w:p>
     <w:p>
       <w:pPr>
-        <w:pStyle w:val="Bullet2"/>
+        <w:pStyle w:val="Bullet2Step"/>
       </w:pPr>
       <w:r>
         <w:t>Lorem ipsum dolor sit amet, consectetur adipisicing elit, sed do eiusmod tempor</w:t>
@@ -5559,7 +5479,7 @@
     </w:p>
     <w:p>
       <w:pPr>
-        <w:pStyle w:val="Bullet2"/>
+        <w:pStyle w:val="Bullet2Step"/>
       </w:pPr>
       <w:r>
         <w:t>Lorem ipsum dolor sit amet, consectetur adipisicing elit, sed do eiusmod tempor</w:t>
@@ -5567,8 +5487,7 @@
     </w:p>
     <w:p>
       <w:pPr>
-        <w:pStyle w:val="Bullet2"/>
-        <w:keepNext/>
+        <w:pStyle w:val="Bullet2Step"/>
       </w:pPr>
       <w:r>
         <w:t xml:space="preserve">Lorem ipsum dolor sit amet, consectetur adipisicing elit, sed do eiusmod tempor </w:t>
@@ -5589,13 +5508,13 @@
     </w:p>
     <w:p>
       <w:pPr>
-        <w:pStyle w:val="Heading4"/>
-      </w:pPr>
-      <w:bookmarkStart w:id="75" w:name="_Toc273732968"/>
+        <w:pStyle w:val="TaskTopic4"/>
+      </w:pPr>
+      <w:bookmarkStart w:id="73" w:name="_Toc273732968"/>
       <w:r>
         <w:t>Lorem Ipsum</w:t>
       </w:r>
-      <w:bookmarkEnd w:id="75"/>
+      <w:bookmarkEnd w:id="73"/>
     </w:p>
     <w:p>
       <w:pPr>
@@ -5670,7 +5589,7 @@
     </w:p>
     <w:p>
       <w:pPr>
-        <w:pStyle w:val="Bullet2"/>
+        <w:pStyle w:val="Bullet2Step"/>
       </w:pPr>
       <w:r>
         <w:t>Lorem ipsum dolor sit amet, consectetur adipisicing elit, sed do eiusmod tempor</w:t>
@@ -5678,7 +5597,7 @@
     </w:p>
     <w:p>
       <w:pPr>
-        <w:pStyle w:val="Bullet2"/>
+        <w:pStyle w:val="Bullet2Step"/>
       </w:pPr>
       <w:r>
         <w:t>Lorem ipsum dolor sit amet, consectetur adipisicing elit, sed do eiusmod tempor</w:t>
@@ -5686,8 +5605,7 @@
     </w:p>
     <w:p>
       <w:pPr>
-        <w:pStyle w:val="Bullet2"/>
-        <w:keepNext/>
+        <w:pStyle w:val="Bullet2Step"/>
       </w:pPr>
       <w:r>
         <w:t xml:space="preserve">Lorem ipsum dolor sit amet, consectetur adipisicing elit, sed do eiusmod tempor </w:t>
@@ -5708,13 +5626,13 @@
     </w:p>
     <w:p>
       <w:pPr>
-        <w:pStyle w:val="Heading3"/>
-      </w:pPr>
-      <w:bookmarkStart w:id="76" w:name="_Toc273732969"/>
+        <w:pStyle w:val="TaskTopic3"/>
+      </w:pPr>
+      <w:bookmarkStart w:id="74" w:name="_Toc273732969"/>
       <w:r>
         <w:t>Lorem Ipsum</w:t>
       </w:r>
-      <w:bookmarkEnd w:id="76"/>
+      <w:bookmarkEnd w:id="74"/>
     </w:p>
     <w:p>
       <w:pPr>
@@ -5789,7 +5707,7 @@
     </w:p>
     <w:p>
       <w:pPr>
-        <w:pStyle w:val="Bullet2"/>
+        <w:pStyle w:val="Bullet2Step"/>
       </w:pPr>
       <w:r>
         <w:t>Lorem ipsum dolor sit amet, consectetur adipisicing elit, sed do eiusmod tempor</w:t>
@@ -5797,7 +5715,7 @@
     </w:p>
     <w:p>
       <w:pPr>
-        <w:pStyle w:val="Bullet2"/>
+        <w:pStyle w:val="Bullet2Step"/>
       </w:pPr>
       <w:r>
         <w:t>Lorem ipsum dolor sit amet, consectetur adipisicing elit, sed do eiusmod tempor</w:t>
@@ -5805,8 +5723,7 @@
     </w:p>
     <w:p>
       <w:pPr>
-        <w:pStyle w:val="Bullet2"/>
-        <w:keepNext/>
+        <w:pStyle w:val="Bullet2Step"/>
       </w:pPr>
       <w:r>
         <w:t xml:space="preserve">Lorem ipsum dolor sit amet, consectetur adipisicing elit, sed do eiusmod tempor </w:t>
@@ -5827,13 +5744,13 @@
     </w:p>
     <w:p>
       <w:pPr>
-        <w:pStyle w:val="Heading3"/>
-      </w:pPr>
-      <w:bookmarkStart w:id="77" w:name="_Toc273732970"/>
+        <w:pStyle w:val="TaskTopic3"/>
+      </w:pPr>
+      <w:bookmarkStart w:id="75" w:name="_Toc273732970"/>
       <w:r>
         <w:t>Lorem Ipsum</w:t>
       </w:r>
-      <w:bookmarkEnd w:id="77"/>
+      <w:bookmarkEnd w:id="75"/>
     </w:p>
     <w:p>
       <w:pPr>
@@ -5908,7 +5825,7 @@
     </w:p>
     <w:p>
       <w:pPr>
-        <w:pStyle w:val="Bullet2"/>
+        <w:pStyle w:val="Bullet2Step"/>
       </w:pPr>
       <w:r>
         <w:t>Lorem ipsum dolor sit amet, consectetur adipisicing elit, sed do eiusmod tempor</w:t>
@@ -5916,7 +5833,7 @@
     </w:p>
     <w:p>
       <w:pPr>
-        <w:pStyle w:val="Bullet2"/>
+        <w:pStyle w:val="Bullet2Step"/>
       </w:pPr>
       <w:r>
         <w:t>Lorem ipsum dolor sit amet, consectetur adipisicing elit, sed do eiusmod tempor</w:t>
@@ -5924,8 +5841,7 @@
     </w:p>
     <w:p>
       <w:pPr>
-        <w:pStyle w:val="Bullet2"/>
-        <w:keepNext/>
+        <w:pStyle w:val="Bullet2Step"/>
       </w:pPr>
       <w:r>
         <w:t xml:space="preserve">Lorem ipsum dolor sit amet, consectetur adipisicing elit, sed do eiusmod tempor </w:t>
@@ -5990,17 +5906,67 @@
           <w:lang w:val="en-GB"/>
         </w:rPr>
       </w:pPr>
-      <w:bookmarkStart w:id="78" w:name="_Toc273732971"/>
+      <w:bookmarkStart w:id="76" w:name="_Toc273732971"/>
       <w:r>
         <w:t>Appendix Heading</w:t>
       </w:r>
+      <w:bookmarkEnd w:id="76"/>
+    </w:p>
+    <w:p>
+      <w:pPr>
+        <w:pStyle w:val="BodyText"/>
+      </w:pPr>
+      <w:bookmarkStart w:id="77" w:name="_Toc222903686"/>
+      <w:r>
+        <w:t xml:space="preserve">Lorem ipsum dolor sit amet, consectetur adipisicing elit, sed do eiusmod tempor incididunt ut labore </w:t>
+      </w:r>
+      <w:proofErr w:type="gramStart"/>
+      <w:r>
+        <w:t>et</w:t>
+      </w:r>
+      <w:proofErr w:type="gramEnd"/>
+      <w:r>
+        <w:t xml:space="preserve"> dolore magna aliqua. </w:t>
+      </w:r>
+      <w:proofErr w:type="gramStart"/>
+      <w:r>
+        <w:t>Ut enim ad minim veniam, quis nostrud exercitation ullamco laboris nisi ut aliquip ex ea commodo consequat.</w:t>
+      </w:r>
+      <w:proofErr w:type="gramEnd"/>
+      <w:r>
+        <w:t xml:space="preserve"> Duis aute irure dolor in reprehenderit in voluptate velit esse cillum dolore </w:t>
+      </w:r>
+      <w:proofErr w:type="gramStart"/>
+      <w:r>
+        <w:t>eu</w:t>
+      </w:r>
+      <w:proofErr w:type="gramEnd"/>
+      <w:r>
+        <w:t xml:space="preserve"> fugiat nulla pariatur. Excepteur sint occaecat cupidatat non proident, sunt in culpa qui officia deserunt mollit anim id </w:t>
+      </w:r>
+      <w:proofErr w:type="gramStart"/>
+      <w:r>
+        <w:t>est</w:t>
+      </w:r>
+      <w:proofErr w:type="gramEnd"/>
+      <w:r>
+        <w:t xml:space="preserve"> laborum.</w:t>
+      </w:r>
+    </w:p>
+    <w:p>
+      <w:pPr>
+        <w:pStyle w:val="Heading2"/>
+      </w:pPr>
+      <w:bookmarkStart w:id="78" w:name="_Toc273732972"/>
+      <w:r>
+        <w:t>Lorem Ipsum</w:t>
+      </w:r>
       <w:bookmarkEnd w:id="78"/>
     </w:p>
     <w:p>
       <w:pPr>
         <w:pStyle w:val="BodyText"/>
       </w:pPr>
-      <w:bookmarkStart w:id="79" w:name="_Toc222903686"/>
       <w:r>
         <w:t xml:space="preserve">Lorem ipsum dolor sit amet, consectetur adipisicing elit, sed do eiusmod tempor incididunt ut labore </w:t>
       </w:r>
@@ -6039,63 +6005,13 @@
     </w:p>
     <w:p>
       <w:pPr>
-        <w:pStyle w:val="Heading2"/>
-      </w:pPr>
-      <w:bookmarkStart w:id="80" w:name="_Toc273732972"/>
+        <w:pStyle w:val="TaskTopic3"/>
+      </w:pPr>
+      <w:bookmarkStart w:id="79" w:name="_Toc273732973"/>
       <w:r>
         <w:t>Lorem Ipsum</w:t>
       </w:r>
-      <w:bookmarkEnd w:id="80"/>
-    </w:p>
-    <w:p>
-      <w:pPr>
-        <w:pStyle w:val="BodyText"/>
-      </w:pPr>
-      <w:r>
-        <w:t xml:space="preserve">Lorem ipsum dolor sit amet, consectetur adipisicing elit, sed do eiusmod tempor incididunt ut labore </w:t>
-      </w:r>
-      <w:proofErr w:type="gramStart"/>
-      <w:r>
-        <w:t>et</w:t>
-      </w:r>
-      <w:proofErr w:type="gramEnd"/>
-      <w:r>
-        <w:t xml:space="preserve"> dolore magna aliqua. </w:t>
-      </w:r>
-      <w:proofErr w:type="gramStart"/>
-      <w:r>
-        <w:t>Ut enim ad minim veniam, quis nostrud exercitation ullamco laboris nisi ut aliquip ex ea commodo consequat.</w:t>
-      </w:r>
-      <w:proofErr w:type="gramEnd"/>
-      <w:r>
-        <w:t xml:space="preserve"> Duis aute irure dolor in reprehenderit in voluptate velit esse cillum dolore </w:t>
-      </w:r>
-      <w:proofErr w:type="gramStart"/>
-      <w:r>
-        <w:t>eu</w:t>
-      </w:r>
-      <w:proofErr w:type="gramEnd"/>
-      <w:r>
-        <w:t xml:space="preserve"> fugiat nulla pariatur. Excepteur sint occaecat cupidatat non proident, sunt in culpa qui officia deserunt mollit anim id </w:t>
-      </w:r>
-      <w:proofErr w:type="gramStart"/>
-      <w:r>
-        <w:t>est</w:t>
-      </w:r>
-      <w:proofErr w:type="gramEnd"/>
-      <w:r>
-        <w:t xml:space="preserve"> laborum.</w:t>
-      </w:r>
-    </w:p>
-    <w:p>
-      <w:pPr>
-        <w:pStyle w:val="Heading3"/>
-      </w:pPr>
-      <w:bookmarkStart w:id="81" w:name="_Toc273732973"/>
-      <w:r>
-        <w:t>Lorem Ipsum</w:t>
-      </w:r>
-      <w:bookmarkEnd w:id="81"/>
+      <w:bookmarkEnd w:id="79"/>
     </w:p>
     <w:p>
       <w:pPr>
@@ -6170,7 +6086,7 @@
     </w:p>
     <w:p>
       <w:pPr>
-        <w:pStyle w:val="Bullet2"/>
+        <w:pStyle w:val="Bullet2Step"/>
       </w:pPr>
       <w:r>
         <w:t>Lorem ipsum dolor sit amet, consectetur adipisicing elit, sed do eiusmod tempor</w:t>
@@ -6178,7 +6094,7 @@
     </w:p>
     <w:p>
       <w:pPr>
-        <w:pStyle w:val="Bullet2"/>
+        <w:pStyle w:val="Bullet2Step"/>
       </w:pPr>
       <w:r>
         <w:t>Lorem ipsum dolor sit amet, consectetur adipisicing elit, sed do eiusmod tempor</w:t>
@@ -6186,8 +6102,7 @@
     </w:p>
     <w:p>
       <w:pPr>
-        <w:pStyle w:val="Bullet2"/>
-        <w:keepNext/>
+        <w:pStyle w:val="Bullet2Step"/>
       </w:pPr>
       <w:r>
         <w:t xml:space="preserve">Lorem ipsum dolor sit amet, consectetur adipisicing elit, sed do eiusmod tempor </w:t>
@@ -6205,14 +6120,14 @@
       <w:r>
         <w:t>Click Save.</w:t>
       </w:r>
-      <w:bookmarkEnd w:id="79"/>
+      <w:bookmarkEnd w:id="77"/>
     </w:p>
     <w:sectPr>
-      <w:headerReference w:type="even" r:id="rId22"/>
-      <w:headerReference w:type="default" r:id="rId23"/>
-      <w:footerReference w:type="even" r:id="rId24"/>
-      <w:footerReference w:type="default" r:id="rId25"/>
-      <w:headerReference w:type="first" r:id="rId26"/>
+      <w:headerReference w:type="even" r:id="rId17"/>
+      <w:headerReference w:type="default" r:id="rId18"/>
+      <w:footerReference w:type="even" r:id="rId19"/>
+      <w:footerReference w:type="default" r:id="rId20"/>
+      <w:headerReference w:type="first" r:id="rId21"/>
       <w:type w:val="oddPage"/>
       <w:pgSz w:w="12240" w:h="15840" w:code="1"/>
       <w:pgMar w:top="1152" w:right="1771" w:bottom="1152" w:left="1771" w:gutter="0"/>
@@ -6303,7 +6218,7 @@
               <w:rStyle w:val="PageNumber"/>
               <w:noProof/>
             </w:rPr>
-            <w:t>2</w:t>
+            <w:t>20</w:t>
           </w:r>
           <w:r>
             <w:rPr>
@@ -6411,7 +6326,7 @@
               <w:rStyle w:val="PageNumber"/>
               <w:noProof/>
             </w:rPr>
-            <w:t>3</w:t>
+            <w:t>21</w:t>
           </w:r>
           <w:r>
             <w:rPr>
@@ -6505,7 +6420,7 @@
               <w:rStyle w:val="PageNumber"/>
               <w:noProof/>
             </w:rPr>
-            <w:t>1</w:t>
+            <w:t>23</w:t>
           </w:r>
           <w:r>
             <w:rPr>
@@ -6527,289 +6442,6 @@
 </file>
 
 <file path=word/footer4.xml><?xml version="1.0" encoding="utf-8"?>
-<w:ftr xmlns:mo="http://schemas.microsoft.com/office/mac/office/2008/main" xmlns:ve="http://schemas.openxmlformats.org/markup-compatibility/2006" xmlns:mv="urn:schemas-microsoft-com:mac:vml" xmlns:o="urn:schemas-microsoft-com:office:office" xmlns:r="http://schemas.openxmlformats.org/officeDocument/2006/relationships" xmlns:m="http://schemas.openxmlformats.org/officeDocument/2006/math" xmlns:v="urn:schemas-microsoft-com:vml" xmlns:wp="http://schemas.openxmlformats.org/drawingml/2006/wordprocessingDrawing" xmlns:w10="urn:schemas-microsoft-com:office:word" xmlns:w="http://schemas.openxmlformats.org/wordprocessingml/2006/main" xmlns:wne="http://schemas.microsoft.com/office/word/2006/wordml">
-  <w:p>
-    <w:pPr>
-      <w:pStyle w:val="FooterEven"/>
-    </w:pPr>
-  </w:p>
-  <w:tbl>
-    <w:tblPr>
-      <w:tblW w:w="4957" w:type="pct"/>
-      <w:tblCellMar>
-        <w:left w:w="14" w:type="dxa"/>
-        <w:right w:w="14" w:type="dxa"/>
-      </w:tblCellMar>
-      <w:tblLook w:val="0000"/>
-    </w:tblPr>
-    <w:tblGrid>
-      <w:gridCol w:w="1454"/>
-      <w:gridCol w:w="7139"/>
-    </w:tblGrid>
-    <w:tr>
-      <w:trPr>
-        <w:cantSplit/>
-      </w:trPr>
-      <w:tc>
-        <w:tcPr>
-          <w:tcW w:w="846" w:type="pct"/>
-          <w:vAlign w:val="center"/>
-        </w:tcPr>
-        <w:p>
-          <w:pPr>
-            <w:pStyle w:val="FooterEven"/>
-            <w:jc w:val="both"/>
-            <w:rPr>
-              <w:rStyle w:val="PageNumber"/>
-            </w:rPr>
-          </w:pPr>
-          <w:r>
-            <w:rPr>
-              <w:rStyle w:val="PageNumber"/>
-            </w:rPr>
-            <w:fldChar w:fldCharType="begin"/>
-          </w:r>
-          <w:r>
-            <w:rPr>
-              <w:rStyle w:val="PageNumber"/>
-            </w:rPr>
-            <w:instrText xml:space="preserve"> PAGE </w:instrText>
-          </w:r>
-          <w:r>
-            <w:rPr>
-              <w:rStyle w:val="PageNumber"/>
-            </w:rPr>
-            <w:fldChar w:fldCharType="separate"/>
-          </w:r>
-          <w:r>
-            <w:rPr>
-              <w:rStyle w:val="PageNumber"/>
-              <w:noProof/>
-            </w:rPr>
-            <w:t>16</w:t>
-          </w:r>
-          <w:r>
-            <w:rPr>
-              <w:rStyle w:val="PageNumber"/>
-            </w:rPr>
-            <w:fldChar w:fldCharType="end"/>
-          </w:r>
-        </w:p>
-      </w:tc>
-      <w:tc>
-        <w:tcPr>
-          <w:tcW w:w="4154" w:type="pct"/>
-          <w:vAlign w:val="center"/>
-        </w:tcPr>
-        <w:p>
-          <w:pPr>
-            <w:pStyle w:val="FooterEven"/>
-          </w:pPr>
-          <w:r>
-            <w:t>Proprietary and Confidential Information of Varonis</w:t>
-          </w:r>
-        </w:p>
-      </w:tc>
-    </w:tr>
-  </w:tbl>
-  <w:p>
-    <w:pPr>
-      <w:pStyle w:val="FooterEven"/>
-    </w:pPr>
-  </w:p>
-</w:ftr>
-</file>
-
-<file path=word/footer5.xml><?xml version="1.0" encoding="utf-8"?>
-<w:ftr xmlns:mo="http://schemas.microsoft.com/office/mac/office/2008/main" xmlns:ve="http://schemas.openxmlformats.org/markup-compatibility/2006" xmlns:mv="urn:schemas-microsoft-com:mac:vml" xmlns:o="urn:schemas-microsoft-com:office:office" xmlns:r="http://schemas.openxmlformats.org/officeDocument/2006/relationships" xmlns:m="http://schemas.openxmlformats.org/officeDocument/2006/math" xmlns:v="urn:schemas-microsoft-com:vml" xmlns:wp="http://schemas.openxmlformats.org/drawingml/2006/wordprocessingDrawing" xmlns:w10="urn:schemas-microsoft-com:office:word" xmlns:w="http://schemas.openxmlformats.org/wordprocessingml/2006/main" xmlns:wne="http://schemas.microsoft.com/office/word/2006/wordml">
-  <w:p>
-    <w:pPr>
-      <w:pStyle w:val="FooterOdd"/>
-    </w:pPr>
-  </w:p>
-  <w:tbl>
-    <w:tblPr>
-      <w:tblW w:w="8654" w:type="dxa"/>
-      <w:tblLayout w:type="fixed"/>
-      <w:tblCellMar>
-        <w:left w:w="14" w:type="dxa"/>
-        <w:right w:w="14" w:type="dxa"/>
-      </w:tblCellMar>
-      <w:tblLook w:val="0000"/>
-    </w:tblPr>
-    <w:tblGrid>
-      <w:gridCol w:w="7304"/>
-      <w:gridCol w:w="1350"/>
-    </w:tblGrid>
-    <w:tr>
-      <w:trPr>
-        <w:cantSplit/>
-      </w:trPr>
-      <w:tc>
-        <w:tcPr>
-          <w:tcW w:w="7304" w:type="dxa"/>
-          <w:vAlign w:val="center"/>
-        </w:tcPr>
-        <w:p>
-          <w:pPr>
-            <w:pStyle w:val="FooterOdd"/>
-          </w:pPr>
-          <w:r>
-            <w:t xml:space="preserve">Proprietary and Confidential Information of </w:t>
-          </w:r>
-          <w:r>
-            <w:t>Varonis</w:t>
-          </w:r>
-        </w:p>
-      </w:tc>
-      <w:tc>
-        <w:tcPr>
-          <w:tcW w:w="1350" w:type="dxa"/>
-          <w:vAlign w:val="center"/>
-        </w:tcPr>
-        <w:p>
-          <w:pPr>
-            <w:pStyle w:val="FooterOdd"/>
-          </w:pPr>
-          <w:r>
-            <w:rPr>
-              <w:rStyle w:val="PageNumber"/>
-            </w:rPr>
-            <w:fldChar w:fldCharType="begin"/>
-          </w:r>
-          <w:r>
-            <w:rPr>
-              <w:rStyle w:val="PageNumber"/>
-            </w:rPr>
-            <w:instrText xml:space="preserve"> PAGE </w:instrText>
-          </w:r>
-          <w:r>
-            <w:rPr>
-              <w:rStyle w:val="PageNumber"/>
-            </w:rPr>
-            <w:fldChar w:fldCharType="separate"/>
-          </w:r>
-          <w:r>
-            <w:rPr>
-              <w:rStyle w:val="PageNumber"/>
-              <w:noProof/>
-            </w:rPr>
-            <w:t>17</w:t>
-          </w:r>
-          <w:r>
-            <w:rPr>
-              <w:rStyle w:val="PageNumber"/>
-            </w:rPr>
-            <w:fldChar w:fldCharType="end"/>
-          </w:r>
-        </w:p>
-      </w:tc>
-    </w:tr>
-  </w:tbl>
-  <w:p>
-    <w:pPr>
-      <w:pStyle w:val="FooterOdd"/>
-    </w:pPr>
-  </w:p>
-</w:ftr>
-</file>
-
-<file path=word/footer6.xml><?xml version="1.0" encoding="utf-8"?>
-<w:ftr xmlns:mo="http://schemas.microsoft.com/office/mac/office/2008/main" xmlns:ve="http://schemas.openxmlformats.org/markup-compatibility/2006" xmlns:mv="urn:schemas-microsoft-com:mac:vml" xmlns:o="urn:schemas-microsoft-com:office:office" xmlns:r="http://schemas.openxmlformats.org/officeDocument/2006/relationships" xmlns:m="http://schemas.openxmlformats.org/officeDocument/2006/math" xmlns:v="urn:schemas-microsoft-com:vml" xmlns:wp="http://schemas.openxmlformats.org/drawingml/2006/wordprocessingDrawing" xmlns:w10="urn:schemas-microsoft-com:office:word" xmlns:w="http://schemas.openxmlformats.org/wordprocessingml/2006/main" xmlns:wne="http://schemas.microsoft.com/office/word/2006/wordml">
-  <w:p>
-    <w:pPr>
-      <w:pStyle w:val="FooterFirst"/>
-      <w:bidi/>
-    </w:pPr>
-  </w:p>
-  <w:tbl>
-    <w:tblPr>
-      <w:tblW w:w="8654" w:type="dxa"/>
-      <w:tblLayout w:type="fixed"/>
-      <w:tblCellMar>
-        <w:left w:w="14" w:type="dxa"/>
-        <w:right w:w="14" w:type="dxa"/>
-      </w:tblCellMar>
-      <w:tblLook w:val="0000"/>
-    </w:tblPr>
-    <w:tblGrid>
-      <w:gridCol w:w="6974"/>
-      <w:gridCol w:w="1680"/>
-    </w:tblGrid>
-    <w:tr>
-      <w:trPr>
-        <w:cantSplit/>
-      </w:trPr>
-      <w:tc>
-        <w:tcPr>
-          <w:tcW w:w="6974" w:type="dxa"/>
-          <w:vAlign w:val="center"/>
-        </w:tcPr>
-        <w:p>
-          <w:pPr>
-            <w:pStyle w:val="FooterFirst"/>
-            <w:bidi/>
-          </w:pPr>
-          <w:r>
-            <w:t>Proprietary and Confidential Information of Varonis</w:t>
-          </w:r>
-        </w:p>
-      </w:tc>
-      <w:tc>
-        <w:tcPr>
-          <w:tcW w:w="1680" w:type="dxa"/>
-          <w:vAlign w:val="center"/>
-        </w:tcPr>
-        <w:p>
-          <w:pPr>
-            <w:pStyle w:val="FooterFirst"/>
-            <w:bidi/>
-          </w:pPr>
-          <w:r>
-            <w:rPr>
-              <w:rStyle w:val="PageNumber"/>
-            </w:rPr>
-            <w:fldChar w:fldCharType="begin"/>
-          </w:r>
-          <w:r>
-            <w:rPr>
-              <w:rStyle w:val="PageNumber"/>
-            </w:rPr>
-            <w:instrText xml:space="preserve"> PAGE </w:instrText>
-          </w:r>
-          <w:r>
-            <w:rPr>
-              <w:rStyle w:val="PageNumber"/>
-            </w:rPr>
-            <w:fldChar w:fldCharType="separate"/>
-          </w:r>
-          <w:r>
-            <w:rPr>
-              <w:rStyle w:val="PageNumber"/>
-              <w:noProof/>
-            </w:rPr>
-            <w:t>19</w:t>
-          </w:r>
-          <w:r>
-            <w:rPr>
-              <w:rStyle w:val="PageNumber"/>
-            </w:rPr>
-            <w:fldChar w:fldCharType="end"/>
-          </w:r>
-        </w:p>
-      </w:tc>
-    </w:tr>
-  </w:tbl>
-  <w:p>
-    <w:pPr>
-      <w:pStyle w:val="FooterFirst"/>
-      <w:bidi/>
-    </w:pPr>
-  </w:p>
-</w:ftr>
-</file>
-
-<file path=word/footer7.xml><?xml version="1.0" encoding="utf-8"?>
 <w:ftr xmlns:mo="http://schemas.microsoft.com/office/mac/office/2008/main" xmlns:ve="http://schemas.openxmlformats.org/markup-compatibility/2006" xmlns:mv="urn:schemas-microsoft-com:mac:vml" xmlns:o="urn:schemas-microsoft-com:office:office" xmlns:r="http://schemas.openxmlformats.org/officeDocument/2006/relationships" xmlns:m="http://schemas.openxmlformats.org/officeDocument/2006/math" xmlns:v="urn:schemas-microsoft-com:vml" xmlns:wp="http://schemas.openxmlformats.org/drawingml/2006/wordprocessingDrawing" xmlns:w10="urn:schemas-microsoft-com:office:word" xmlns:w="http://schemas.openxmlformats.org/wordprocessingml/2006/main" xmlns:wne="http://schemas.microsoft.com/office/word/2006/wordml">
   <w:p>
     <w:pPr>
@@ -6907,7 +6539,7 @@
 </w:ftr>
 </file>
 
-<file path=word/footer8.xml><?xml version="1.0" encoding="utf-8"?>
+<file path=word/footer5.xml><?xml version="1.0" encoding="utf-8"?>
 <w:ftr xmlns:mo="http://schemas.microsoft.com/office/mac/office/2008/main" xmlns:ve="http://schemas.openxmlformats.org/markup-compatibility/2006" xmlns:mv="urn:schemas-microsoft-com:mac:vml" xmlns:o="urn:schemas-microsoft-com:office:office" xmlns:r="http://schemas.openxmlformats.org/officeDocument/2006/relationships" xmlns:m="http://schemas.openxmlformats.org/officeDocument/2006/math" xmlns:v="urn:schemas-microsoft-com:vml" xmlns:wp="http://schemas.openxmlformats.org/drawingml/2006/wordprocessingDrawing" xmlns:w10="urn:schemas-microsoft-com:office:word" xmlns:w="http://schemas.openxmlformats.org/wordprocessingml/2006/main" xmlns:wne="http://schemas.microsoft.com/office/word/2006/wordml">
   <w:p>
     <w:pPr>
@@ -7078,7 +6710,7 @@
         <w:rPr>
           <w:noProof/>
         </w:rPr>
-        <w:t>Introduction</w:t>
+        <w:t>Getting Started</w:t>
       </w:r>
     </w:fldSimple>
   </w:p>
@@ -7102,87 +6734,13 @@
 <w:hdr xmlns:mo="http://schemas.microsoft.com/office/mac/office/2008/main" xmlns:ve="http://schemas.openxmlformats.org/markup-compatibility/2006" xmlns:mv="urn:schemas-microsoft-com:mac:vml" xmlns:o="urn:schemas-microsoft-com:office:office" xmlns:r="http://schemas.openxmlformats.org/officeDocument/2006/relationships" xmlns:m="http://schemas.openxmlformats.org/officeDocument/2006/math" xmlns:v="urn:schemas-microsoft-com:vml" xmlns:wp="http://schemas.openxmlformats.org/drawingml/2006/wordprocessingDrawing" xmlns:w10="urn:schemas-microsoft-com:office:word" xmlns:w="http://schemas.openxmlformats.org/wordprocessingml/2006/main" xmlns:wne="http://schemas.microsoft.com/office/word/2006/wordml">
   <w:p>
     <w:pPr>
-      <w:pStyle w:val="HeaderEven"/>
-    </w:pPr>
-    <w:r>
-      <w:fldChar w:fldCharType="begin"/>
-    </w:r>
-    <w:r>
-      <w:instrText xml:space="preserve"> TITLE  \* MERGEFORMAT </w:instrText>
-    </w:r>
-    <w:r>
-      <w:fldChar w:fldCharType="end"/>
-    </w:r>
-    <w:r>
-      <w:t xml:space="preserve"> </w:t>
-    </w:r>
-    <w:r>
-      <w:fldChar w:fldCharType="begin"/>
-    </w:r>
-    <w:r>
-      <w:instrText xml:space="preserve"> SUBJECT \* MERGEFORMAT </w:instrText>
-    </w:r>
-    <w:r>
-      <w:fldChar w:fldCharType="end"/>
-    </w:r>
-  </w:p>
-  <w:p>
-    <w:pPr>
       <w:pStyle w:val="Header"/>
-      <w:rPr>
-        <w:sz w:val="16"/>
-        <w:szCs w:val="16"/>
-      </w:rPr>
     </w:pPr>
   </w:p>
 </w:hdr>
 </file>
 
 <file path=word/header4.xml><?xml version="1.0" encoding="utf-8"?>
-<w:hdr xmlns:mo="http://schemas.microsoft.com/office/mac/office/2008/main" xmlns:ve="http://schemas.openxmlformats.org/markup-compatibility/2006" xmlns:mv="urn:schemas-microsoft-com:mac:vml" xmlns:o="urn:schemas-microsoft-com:office:office" xmlns:r="http://schemas.openxmlformats.org/officeDocument/2006/relationships" xmlns:m="http://schemas.openxmlformats.org/officeDocument/2006/math" xmlns:v="urn:schemas-microsoft-com:vml" xmlns:wp="http://schemas.openxmlformats.org/drawingml/2006/wordprocessingDrawing" xmlns:w10="urn:schemas-microsoft-com:office:word" xmlns:w="http://schemas.openxmlformats.org/wordprocessingml/2006/main" xmlns:wne="http://schemas.microsoft.com/office/word/2006/wordml">
-  <w:p>
-    <w:pPr>
-      <w:pStyle w:val="HeaderOdd"/>
-      <w:rPr>
-        <w:szCs w:val="14"/>
-      </w:rPr>
-    </w:pPr>
-    <w:fldSimple w:instr=" STYLEREF  &quot;Heading 1&quot;  \* MERGEFORMAT ">
-      <w:r>
-        <w:rPr>
-          <w:noProof/>
-        </w:rPr>
-        <w:t>Common Activities</w:t>
-      </w:r>
-    </w:fldSimple>
-  </w:p>
-  <w:p>
-    <w:pPr>
-      <w:pStyle w:val="HeaderOdd"/>
-      <w:pBdr>
-        <w:bottom w:val="none" w:sz="0" w:space="0" w:color="auto"/>
-      </w:pBdr>
-      <w:rPr>
-        <w:rFonts w:ascii="Times New Roman" w:hAnsi="Times New Roman" w:cs="Times New Roman"/>
-        <w:sz w:val="16"/>
-        <w:szCs w:val="16"/>
-      </w:rPr>
-    </w:pPr>
-  </w:p>
-</w:hdr>
-</file>
-
-<file path=word/header5.xml><?xml version="1.0" encoding="utf-8"?>
-<w:hdr xmlns:mo="http://schemas.microsoft.com/office/mac/office/2008/main" xmlns:ve="http://schemas.openxmlformats.org/markup-compatibility/2006" xmlns:mv="urn:schemas-microsoft-com:mac:vml" xmlns:o="urn:schemas-microsoft-com:office:office" xmlns:r="http://schemas.openxmlformats.org/officeDocument/2006/relationships" xmlns:m="http://schemas.openxmlformats.org/officeDocument/2006/math" xmlns:v="urn:schemas-microsoft-com:vml" xmlns:wp="http://schemas.openxmlformats.org/drawingml/2006/wordprocessingDrawing" xmlns:w10="urn:schemas-microsoft-com:office:word" xmlns:w="http://schemas.openxmlformats.org/wordprocessingml/2006/main" xmlns:wne="http://schemas.microsoft.com/office/word/2006/wordml">
-  <w:p>
-    <w:pPr>
-      <w:pStyle w:val="Header"/>
-    </w:pPr>
-  </w:p>
-</w:hdr>
-</file>
-
-<file path=word/header6.xml><?xml version="1.0" encoding="utf-8"?>
 <w:hdr xmlns:mo="http://schemas.microsoft.com/office/mac/office/2008/main" xmlns:ve="http://schemas.openxmlformats.org/markup-compatibility/2006" xmlns:mv="urn:schemas-microsoft-com:mac:vml" xmlns:o="urn:schemas-microsoft-com:office:office" xmlns:r="http://schemas.openxmlformats.org/officeDocument/2006/relationships" xmlns:m="http://schemas.openxmlformats.org/officeDocument/2006/math" xmlns:v="urn:schemas-microsoft-com:vml" xmlns:wp="http://schemas.openxmlformats.org/drawingml/2006/wordprocessingDrawing" xmlns:w10="urn:schemas-microsoft-com:office:word" xmlns:w="http://schemas.openxmlformats.org/wordprocessingml/2006/main" xmlns:wne="http://schemas.microsoft.com/office/word/2006/wordml">
   <w:p>
     <w:pPr>
@@ -7223,7 +6781,7 @@
 </w:hdr>
 </file>
 
-<file path=word/header7.xml><?xml version="1.0" encoding="utf-8"?>
+<file path=word/header5.xml><?xml version="1.0" encoding="utf-8"?>
 <w:hdr xmlns:mo="http://schemas.microsoft.com/office/mac/office/2008/main" xmlns:ve="http://schemas.openxmlformats.org/markup-compatibility/2006" xmlns:mv="urn:schemas-microsoft-com:mac:vml" xmlns:o="urn:schemas-microsoft-com:office:office" xmlns:r="http://schemas.openxmlformats.org/officeDocument/2006/relationships" xmlns:m="http://schemas.openxmlformats.org/officeDocument/2006/math" xmlns:v="urn:schemas-microsoft-com:vml" xmlns:wp="http://schemas.openxmlformats.org/drawingml/2006/wordprocessingDrawing" xmlns:w10="urn:schemas-microsoft-com:office:word" xmlns:w="http://schemas.openxmlformats.org/wordprocessingml/2006/main" xmlns:wne="http://schemas.microsoft.com/office/word/2006/wordml">
   <w:p>
     <w:pPr>
@@ -7285,7 +6843,7 @@
 </w:hdr>
 </file>
 
-<file path=word/header8.xml><?xml version="1.0" encoding="utf-8"?>
+<file path=word/header6.xml><?xml version="1.0" encoding="utf-8"?>
 <w:hdr xmlns:mo="http://schemas.microsoft.com/office/mac/office/2008/main" xmlns:ve="http://schemas.openxmlformats.org/markup-compatibility/2006" xmlns:mv="urn:schemas-microsoft-com:mac:vml" xmlns:o="urn:schemas-microsoft-com:office:office" xmlns:r="http://schemas.openxmlformats.org/officeDocument/2006/relationships" xmlns:m="http://schemas.openxmlformats.org/officeDocument/2006/math" xmlns:v="urn:schemas-microsoft-com:vml" xmlns:wp="http://schemas.openxmlformats.org/drawingml/2006/wordprocessingDrawing" xmlns:w10="urn:schemas-microsoft-com:office:word" xmlns:w="http://schemas.openxmlformats.org/wordprocessingml/2006/main" xmlns:wne="http://schemas.microsoft.com/office/word/2006/wordml">
   <w:p>
     <w:pPr>
@@ -7538,7 +7096,7 @@
         <w:ind w:left="2160" w:hanging="360"/>
       </w:pPr>
       <w:rPr>
-        <w:rFonts w:ascii="Courier New" w:hAnsi="Courier New" w:cs="Courier New" w:hint="default"/>
+        <w:rFonts w:ascii="Courier New" w:hAnsi="Courier New" w:cs="Symbol" w:hint="default"/>
       </w:rPr>
     </w:lvl>
     <w:lvl w:ilvl="2" w:tplc="04090005" w:tentative="1">
@@ -7574,7 +7132,7 @@
         <w:ind w:left="4320" w:hanging="360"/>
       </w:pPr>
       <w:rPr>
-        <w:rFonts w:ascii="Courier New" w:hAnsi="Courier New" w:cs="Courier New" w:hint="default"/>
+        <w:rFonts w:ascii="Courier New" w:hAnsi="Courier New" w:cs="Symbol" w:hint="default"/>
       </w:rPr>
     </w:lvl>
     <w:lvl w:ilvl="5" w:tplc="04090005" w:tentative="1">
@@ -7610,7 +7168,7 @@
         <w:ind w:left="6480" w:hanging="360"/>
       </w:pPr>
       <w:rPr>
-        <w:rFonts w:ascii="Courier New" w:hAnsi="Courier New" w:cs="Courier New" w:hint="default"/>
+        <w:rFonts w:ascii="Courier New" w:hAnsi="Courier New" w:cs="Symbol" w:hint="default"/>
       </w:rPr>
     </w:lvl>
     <w:lvl w:ilvl="8" w:tplc="04090005" w:tentative="1">
@@ -7629,8 +7187,8 @@
   <w:abstractNum w:abstractNumId="4">
     <w:nsid w:val="1A347A46"/>
     <w:multiLevelType w:val="hybridMultilevel"/>
-    <w:tmpl w:val="E5C8B06E"/>
-    <w:lvl w:ilvl="0" w:tplc="0A280806">
+    <w:tmpl w:val="21F8B2E0"/>
+    <w:lvl w:ilvl="0" w:tplc="DB8638A6">
       <w:start w:val="1"/>
       <w:numFmt w:val="bullet"/>
       <w:pStyle w:val="Bullet2"/>
@@ -7640,7 +7198,7 @@
         <w:ind w:left="2160" w:hanging="360"/>
       </w:pPr>
       <w:rPr>
-        <w:rFonts w:ascii="Wingdings" w:hAnsi="Wingdings" w:cs="Wingdings" w:hint="default"/>
+        <w:rFonts w:ascii="Wingdings" w:hAnsi="Wingdings" w:cs="ヒラギノ角ゴ Pro W3" w:hint="default"/>
         <w:b w:val="0"/>
         <w:bCs w:val="0"/>
         <w:i w:val="0"/>
@@ -7676,7 +7234,7 @@
         <w:ind w:left="3240" w:hanging="360"/>
       </w:pPr>
       <w:rPr>
-        <w:rFonts w:ascii="Courier New" w:hAnsi="Courier New" w:cs="Courier New" w:hint="default"/>
+        <w:rFonts w:ascii="Courier New" w:hAnsi="Courier New" w:cs="Symbol" w:hint="default"/>
       </w:rPr>
     </w:lvl>
     <w:lvl w:ilvl="2" w:tplc="04090005" w:tentative="1">
@@ -7712,7 +7270,7 @@
         <w:ind w:left="5400" w:hanging="360"/>
       </w:pPr>
       <w:rPr>
-        <w:rFonts w:ascii="Courier New" w:hAnsi="Courier New" w:cs="Courier New" w:hint="default"/>
+        <w:rFonts w:ascii="Courier New" w:hAnsi="Courier New" w:cs="Symbol" w:hint="default"/>
       </w:rPr>
     </w:lvl>
     <w:lvl w:ilvl="5" w:tplc="04090005" w:tentative="1">
@@ -7748,7 +7306,7 @@
         <w:ind w:left="7560" w:hanging="360"/>
       </w:pPr>
       <w:rPr>
-        <w:rFonts w:ascii="Courier New" w:hAnsi="Courier New" w:cs="Courier New" w:hint="default"/>
+        <w:rFonts w:ascii="Courier New" w:hAnsi="Courier New" w:cs="Symbol" w:hint="default"/>
       </w:rPr>
     </w:lvl>
     <w:lvl w:ilvl="8" w:tplc="04090005" w:tentative="1">
@@ -7852,6 +7410,99 @@
     </w:lvl>
   </w:abstractNum>
   <w:abstractNum w:abstractNumId="6">
+    <w:nsid w:val="1E277D22"/>
+    <w:multiLevelType w:val="hybridMultilevel"/>
+    <w:tmpl w:val="9E2689E6"/>
+    <w:lvl w:ilvl="0" w:tplc="88022824">
+      <w:start w:val="1"/>
+      <w:numFmt w:val="none"/>
+      <w:pStyle w:val="Note"/>
+      <w:lvlText w:val="NOTE:"/>
+      <w:lvlJc w:val="left"/>
+      <w:pPr>
+        <w:ind w:left="1440" w:firstLine="0"/>
+      </w:pPr>
+      <w:rPr>
+        <w:rFonts w:hint="default"/>
+        <w:b/>
+        <w:i w:val="0"/>
+        <w:color w:val="auto"/>
+      </w:rPr>
+    </w:lvl>
+    <w:lvl w:ilvl="1" w:tplc="04090019" w:tentative="1">
+      <w:start w:val="1"/>
+      <w:numFmt w:val="lowerLetter"/>
+      <w:lvlText w:val="%2."/>
+      <w:lvlJc w:val="left"/>
+      <w:pPr>
+        <w:ind w:left="1440" w:hanging="360"/>
+      </w:pPr>
+    </w:lvl>
+    <w:lvl w:ilvl="2" w:tplc="0409001B" w:tentative="1">
+      <w:start w:val="1"/>
+      <w:numFmt w:val="lowerRoman"/>
+      <w:lvlText w:val="%3."/>
+      <w:lvlJc w:val="right"/>
+      <w:pPr>
+        <w:ind w:left="2160" w:hanging="180"/>
+      </w:pPr>
+    </w:lvl>
+    <w:lvl w:ilvl="3" w:tplc="0409000F" w:tentative="1">
+      <w:start w:val="1"/>
+      <w:numFmt w:val="decimal"/>
+      <w:lvlText w:val="%4."/>
+      <w:lvlJc w:val="left"/>
+      <w:pPr>
+        <w:ind w:left="2880" w:hanging="360"/>
+      </w:pPr>
+    </w:lvl>
+    <w:lvl w:ilvl="4" w:tplc="04090019" w:tentative="1">
+      <w:start w:val="1"/>
+      <w:numFmt w:val="lowerLetter"/>
+      <w:lvlText w:val="%5."/>
+      <w:lvlJc w:val="left"/>
+      <w:pPr>
+        <w:ind w:left="3600" w:hanging="360"/>
+      </w:pPr>
+    </w:lvl>
+    <w:lvl w:ilvl="5" w:tplc="0409001B" w:tentative="1">
+      <w:start w:val="1"/>
+      <w:numFmt w:val="lowerRoman"/>
+      <w:lvlText w:val="%6."/>
+      <w:lvlJc w:val="right"/>
+      <w:pPr>
+        <w:ind w:left="4320" w:hanging="180"/>
+      </w:pPr>
+    </w:lvl>
+    <w:lvl w:ilvl="6" w:tplc="0409000F" w:tentative="1">
+      <w:start w:val="1"/>
+      <w:numFmt w:val="decimal"/>
+      <w:lvlText w:val="%7."/>
+      <w:lvlJc w:val="left"/>
+      <w:pPr>
+        <w:ind w:left="5040" w:hanging="360"/>
+      </w:pPr>
+    </w:lvl>
+    <w:lvl w:ilvl="7" w:tplc="04090019" w:tentative="1">
+      <w:start w:val="1"/>
+      <w:numFmt w:val="lowerLetter"/>
+      <w:lvlText w:val="%8."/>
+      <w:lvlJc w:val="left"/>
+      <w:pPr>
+        <w:ind w:left="5760" w:hanging="360"/>
+      </w:pPr>
+    </w:lvl>
+    <w:lvl w:ilvl="8" w:tplc="0409001B" w:tentative="1">
+      <w:start w:val="1"/>
+      <w:numFmt w:val="lowerRoman"/>
+      <w:lvlText w:val="%9."/>
+      <w:lvlJc w:val="right"/>
+      <w:pPr>
+        <w:ind w:left="6480" w:hanging="180"/>
+      </w:pPr>
+    </w:lvl>
+  </w:abstractNum>
+  <w:abstractNum w:abstractNumId="7">
     <w:nsid w:val="1E5B368D"/>
     <w:multiLevelType w:val="singleLevel"/>
     <w:tmpl w:val="F002FB1E"/>
@@ -7868,7 +7519,7 @@
       </w:pPr>
     </w:lvl>
   </w:abstractNum>
-  <w:abstractNum w:abstractNumId="7">
+  <w:abstractNum w:abstractNumId="8">
     <w:nsid w:val="223E5A07"/>
     <w:multiLevelType w:val="multilevel"/>
     <w:tmpl w:val="0409001F"/>
@@ -7982,7 +7633,7 @@
       </w:pPr>
     </w:lvl>
   </w:abstractNum>
-  <w:abstractNum w:abstractNumId="8">
+  <w:abstractNum w:abstractNumId="9">
     <w:nsid w:val="22717982"/>
     <w:multiLevelType w:val="singleLevel"/>
     <w:tmpl w:val="F002FB1E"/>
@@ -7999,7 +7650,93 @@
       </w:pPr>
     </w:lvl>
   </w:abstractNum>
-  <w:abstractNum w:abstractNumId="9">
+  <w:abstractNum w:abstractNumId="10">
+    <w:nsid w:val="25F557B6"/>
+    <w:multiLevelType w:val="multilevel"/>
+    <w:tmpl w:val="0409001D"/>
+    <w:lvl w:ilvl="0">
+      <w:start w:val="1"/>
+      <w:numFmt w:val="decimal"/>
+      <w:lvlText w:val="%1)"/>
+      <w:lvlJc w:val="left"/>
+      <w:pPr>
+        <w:ind w:left="360" w:hanging="360"/>
+      </w:pPr>
+    </w:lvl>
+    <w:lvl w:ilvl="1">
+      <w:start w:val="1"/>
+      <w:numFmt w:val="lowerLetter"/>
+      <w:lvlText w:val="%2)"/>
+      <w:lvlJc w:val="left"/>
+      <w:pPr>
+        <w:ind w:left="720" w:hanging="360"/>
+      </w:pPr>
+    </w:lvl>
+    <w:lvl w:ilvl="2">
+      <w:start w:val="1"/>
+      <w:numFmt w:val="lowerRoman"/>
+      <w:lvlText w:val="%3)"/>
+      <w:lvlJc w:val="left"/>
+      <w:pPr>
+        <w:ind w:left="1080" w:hanging="360"/>
+      </w:pPr>
+    </w:lvl>
+    <w:lvl w:ilvl="3">
+      <w:start w:val="1"/>
+      <w:numFmt w:val="decimal"/>
+      <w:lvlText w:val="(%4)"/>
+      <w:lvlJc w:val="left"/>
+      <w:pPr>
+        <w:ind w:left="1440" w:hanging="360"/>
+      </w:pPr>
+    </w:lvl>
+    <w:lvl w:ilvl="4">
+      <w:start w:val="1"/>
+      <w:numFmt w:val="lowerLetter"/>
+      <w:lvlText w:val="(%5)"/>
+      <w:lvlJc w:val="left"/>
+      <w:pPr>
+        <w:ind w:left="1800" w:hanging="360"/>
+      </w:pPr>
+    </w:lvl>
+    <w:lvl w:ilvl="5">
+      <w:start w:val="1"/>
+      <w:numFmt w:val="lowerRoman"/>
+      <w:lvlText w:val="(%6)"/>
+      <w:lvlJc w:val="left"/>
+      <w:pPr>
+        <w:ind w:left="2160" w:hanging="360"/>
+      </w:pPr>
+    </w:lvl>
+    <w:lvl w:ilvl="6">
+      <w:start w:val="1"/>
+      <w:numFmt w:val="decimal"/>
+      <w:lvlText w:val="%7."/>
+      <w:lvlJc w:val="left"/>
+      <w:pPr>
+        <w:ind w:left="2520" w:hanging="360"/>
+      </w:pPr>
+    </w:lvl>
+    <w:lvl w:ilvl="7">
+      <w:start w:val="1"/>
+      <w:numFmt w:val="lowerLetter"/>
+      <w:lvlText w:val="%8."/>
+      <w:lvlJc w:val="left"/>
+      <w:pPr>
+        <w:ind w:left="2880" w:hanging="360"/>
+      </w:pPr>
+    </w:lvl>
+    <w:lvl w:ilvl="8">
+      <w:start w:val="1"/>
+      <w:numFmt w:val="lowerRoman"/>
+      <w:lvlText w:val="%9."/>
+      <w:lvlJc w:val="left"/>
+      <w:pPr>
+        <w:ind w:left="3240" w:hanging="360"/>
+      </w:pPr>
+    </w:lvl>
+  </w:abstractNum>
+  <w:abstractNum w:abstractNumId="11">
     <w:nsid w:val="2A264170"/>
     <w:multiLevelType w:val="singleLevel"/>
     <w:tmpl w:val="F002FB1E"/>
@@ -8016,7 +7753,7 @@
       </w:pPr>
     </w:lvl>
   </w:abstractNum>
-  <w:abstractNum w:abstractNumId="10">
+  <w:abstractNum w:abstractNumId="12">
     <w:nsid w:val="3BB01464"/>
     <w:multiLevelType w:val="singleLevel"/>
     <w:tmpl w:val="F002FB1E"/>
@@ -8033,7 +7770,7 @@
       </w:pPr>
     </w:lvl>
   </w:abstractNum>
-  <w:abstractNum w:abstractNumId="11">
+  <w:abstractNum w:abstractNumId="13">
     <w:nsid w:val="3E4E740C"/>
     <w:multiLevelType w:val="singleLevel"/>
     <w:tmpl w:val="F002FB1E"/>
@@ -8050,7 +7787,103 @@
       </w:pPr>
     </w:lvl>
   </w:abstractNum>
-  <w:abstractNum w:abstractNumId="12">
+  <w:abstractNum w:abstractNumId="14">
+    <w:nsid w:val="3E76791B"/>
+    <w:multiLevelType w:val="hybridMultilevel"/>
+    <w:tmpl w:val="B80AFCC2"/>
+    <w:lvl w:ilvl="0" w:tplc="550893FC">
+      <w:start w:val="1"/>
+      <w:numFmt w:val="none"/>
+      <w:pStyle w:val="TaskResults"/>
+      <w:lvlText w:val="Task Results"/>
+      <w:lvlJc w:val="left"/>
+      <w:pPr>
+        <w:tabs>
+          <w:tab w:val="num" w:pos="1440"/>
+        </w:tabs>
+        <w:ind w:left="1440" w:firstLine="0"/>
+      </w:pPr>
+      <w:rPr>
+        <w:rFonts w:hint="default"/>
+        <w:b/>
+        <w:i w:val="0"/>
+        <w:color w:val="0000FF"/>
+      </w:rPr>
+    </w:lvl>
+    <w:lvl w:ilvl="1" w:tplc="04090019" w:tentative="1">
+      <w:start w:val="1"/>
+      <w:numFmt w:val="lowerLetter"/>
+      <w:lvlText w:val="%2."/>
+      <w:lvlJc w:val="left"/>
+      <w:pPr>
+        <w:ind w:left="2880" w:hanging="360"/>
+      </w:pPr>
+    </w:lvl>
+    <w:lvl w:ilvl="2" w:tplc="0409001B" w:tentative="1">
+      <w:start w:val="1"/>
+      <w:numFmt w:val="lowerRoman"/>
+      <w:lvlText w:val="%3."/>
+      <w:lvlJc w:val="right"/>
+      <w:pPr>
+        <w:ind w:left="3600" w:hanging="180"/>
+      </w:pPr>
+    </w:lvl>
+    <w:lvl w:ilvl="3" w:tplc="0409000F" w:tentative="1">
+      <w:start w:val="1"/>
+      <w:numFmt w:val="decimal"/>
+      <w:lvlText w:val="%4."/>
+      <w:lvlJc w:val="left"/>
+      <w:pPr>
+        <w:ind w:left="4320" w:hanging="360"/>
+      </w:pPr>
+    </w:lvl>
+    <w:lvl w:ilvl="4" w:tplc="04090019" w:tentative="1">
+      <w:start w:val="1"/>
+      <w:numFmt w:val="lowerLetter"/>
+      <w:lvlText w:val="%5."/>
+      <w:lvlJc w:val="left"/>
+      <w:pPr>
+        <w:ind w:left="5040" w:hanging="360"/>
+      </w:pPr>
+    </w:lvl>
+    <w:lvl w:ilvl="5" w:tplc="0409001B" w:tentative="1">
+      <w:start w:val="1"/>
+      <w:numFmt w:val="lowerRoman"/>
+      <w:lvlText w:val="%6."/>
+      <w:lvlJc w:val="right"/>
+      <w:pPr>
+        <w:ind w:left="5760" w:hanging="180"/>
+      </w:pPr>
+    </w:lvl>
+    <w:lvl w:ilvl="6" w:tplc="0409000F" w:tentative="1">
+      <w:start w:val="1"/>
+      <w:numFmt w:val="decimal"/>
+      <w:lvlText w:val="%7."/>
+      <w:lvlJc w:val="left"/>
+      <w:pPr>
+        <w:ind w:left="6480" w:hanging="360"/>
+      </w:pPr>
+    </w:lvl>
+    <w:lvl w:ilvl="7" w:tplc="04090019" w:tentative="1">
+      <w:start w:val="1"/>
+      <w:numFmt w:val="lowerLetter"/>
+      <w:lvlText w:val="%8."/>
+      <w:lvlJc w:val="left"/>
+      <w:pPr>
+        <w:ind w:left="7200" w:hanging="360"/>
+      </w:pPr>
+    </w:lvl>
+    <w:lvl w:ilvl="8" w:tplc="0409001B" w:tentative="1">
+      <w:start w:val="1"/>
+      <w:numFmt w:val="lowerRoman"/>
+      <w:lvlText w:val="%9."/>
+      <w:lvlJc w:val="right"/>
+      <w:pPr>
+        <w:ind w:left="7920" w:hanging="180"/>
+      </w:pPr>
+    </w:lvl>
+  </w:abstractNum>
+  <w:abstractNum w:abstractNumId="15">
     <w:nsid w:val="405C527F"/>
     <w:multiLevelType w:val="hybridMultilevel"/>
     <w:tmpl w:val="E09A39F6"/>
@@ -8064,7 +7897,7 @@
         <w:ind w:left="720" w:hanging="360"/>
       </w:pPr>
       <w:rPr>
-        <w:rFonts w:ascii="Wingdings" w:hAnsi="Wingdings" w:cs="Wingdings" w:hint="default"/>
+        <w:rFonts w:ascii="Wingdings" w:hAnsi="Wingdings" w:cs="ヒラギノ角ゴ Pro W3" w:hint="default"/>
         <w:color w:val="A21022"/>
         <w:sz w:val="20"/>
       </w:rPr>
@@ -8081,7 +7914,7 @@
         <w:ind w:left="1440" w:hanging="360"/>
       </w:pPr>
       <w:rPr>
-        <w:rFonts w:ascii="Courier New" w:hAnsi="Courier New" w:cs="Courier New" w:hint="default"/>
+        <w:rFonts w:ascii="Courier New" w:hAnsi="Courier New" w:cs="Symbol" w:hint="default"/>
       </w:rPr>
     </w:lvl>
     <w:lvl w:ilvl="2" w:tplc="0409001B" w:tentative="1">
@@ -8126,7 +7959,7 @@
         <w:ind w:left="3600" w:hanging="360"/>
       </w:pPr>
       <w:rPr>
-        <w:rFonts w:ascii="Courier New" w:hAnsi="Courier New" w:cs="Courier New" w:hint="default"/>
+        <w:rFonts w:ascii="Courier New" w:hAnsi="Courier New" w:cs="Symbol" w:hint="default"/>
       </w:rPr>
     </w:lvl>
     <w:lvl w:ilvl="5" w:tplc="0409001B" w:tentative="1">
@@ -8171,7 +8004,7 @@
         <w:ind w:left="5760" w:hanging="360"/>
       </w:pPr>
       <w:rPr>
-        <w:rFonts w:ascii="Courier New" w:hAnsi="Courier New" w:cs="Courier New" w:hint="default"/>
+        <w:rFonts w:ascii="Courier New" w:hAnsi="Courier New" w:cs="Symbol" w:hint="default"/>
       </w:rPr>
     </w:lvl>
     <w:lvl w:ilvl="8" w:tplc="0409001B" w:tentative="1">
@@ -8190,11 +8023,11 @@
       </w:rPr>
     </w:lvl>
   </w:abstractNum>
-  <w:abstractNum w:abstractNumId="13">
+  <w:abstractNum w:abstractNumId="16">
     <w:nsid w:val="4FD8630B"/>
     <w:multiLevelType w:val="hybridMultilevel"/>
-    <w:tmpl w:val="A0D80350"/>
-    <w:lvl w:ilvl="0" w:tplc="69DA6A40">
+    <w:tmpl w:val="10DACDC4"/>
+    <w:lvl w:ilvl="0" w:tplc="84C85FCC">
       <w:start w:val="1"/>
       <w:numFmt w:val="decimal"/>
       <w:pStyle w:val="Heading1"/>
@@ -8277,7 +8110,7 @@
       </w:pPr>
     </w:lvl>
   </w:abstractNum>
-  <w:abstractNum w:abstractNumId="14">
+  <w:abstractNum w:abstractNumId="17">
     <w:nsid w:val="50B4576E"/>
     <w:multiLevelType w:val="hybridMultilevel"/>
     <w:tmpl w:val="6F6E3820"/>
@@ -8291,7 +8124,7 @@
         <w:ind w:left="360" w:hanging="360"/>
       </w:pPr>
       <w:rPr>
-        <w:rFonts w:ascii="Wingdings" w:hAnsi="Wingdings" w:cs="Wingdings" w:hint="default"/>
+        <w:rFonts w:ascii="Wingdings" w:hAnsi="Wingdings" w:cs="ヒラギノ角ゴ Pro W3" w:hint="default"/>
         <w:color w:val="A21022"/>
         <w:sz w:val="20"/>
       </w:rPr>
@@ -8308,7 +8141,7 @@
         <w:ind w:left="1440" w:hanging="360"/>
       </w:pPr>
       <w:rPr>
-        <w:rFonts w:ascii="Courier New" w:hAnsi="Courier New" w:cs="Courier New" w:hint="default"/>
+        <w:rFonts w:ascii="Courier New" w:hAnsi="Courier New" w:cs="Symbol" w:hint="default"/>
       </w:rPr>
     </w:lvl>
     <w:lvl w:ilvl="2" w:tplc="0409001B" w:tentative="1">
@@ -8353,7 +8186,7 @@
         <w:ind w:left="3600" w:hanging="360"/>
       </w:pPr>
       <w:rPr>
-        <w:rFonts w:ascii="Courier New" w:hAnsi="Courier New" w:cs="Courier New" w:hint="default"/>
+        <w:rFonts w:ascii="Courier New" w:hAnsi="Courier New" w:cs="Symbol" w:hint="default"/>
       </w:rPr>
     </w:lvl>
     <w:lvl w:ilvl="5" w:tplc="0409001B" w:tentative="1">
@@ -8398,7 +8231,7 @@
         <w:ind w:left="5760" w:hanging="360"/>
       </w:pPr>
       <w:rPr>
-        <w:rFonts w:ascii="Courier New" w:hAnsi="Courier New" w:cs="Courier New" w:hint="default"/>
+        <w:rFonts w:ascii="Courier New" w:hAnsi="Courier New" w:cs="Symbol" w:hint="default"/>
       </w:rPr>
     </w:lvl>
     <w:lvl w:ilvl="8" w:tplc="0409001B" w:tentative="1">
@@ -8417,11 +8250,11 @@
       </w:rPr>
     </w:lvl>
   </w:abstractNum>
-  <w:abstractNum w:abstractNumId="15">
+  <w:abstractNum w:abstractNumId="18">
     <w:nsid w:val="50FE7205"/>
     <w:multiLevelType w:val="hybridMultilevel"/>
-    <w:tmpl w:val="0A3C255E"/>
-    <w:lvl w:ilvl="0" w:tplc="5BA8D56C">
+    <w:tmpl w:val="798EDE8E"/>
+    <w:lvl w:ilvl="0" w:tplc="984AE884">
       <w:start w:val="1"/>
       <w:numFmt w:val="bullet"/>
       <w:pStyle w:val="Bullet1"/>
@@ -8431,7 +8264,7 @@
         <w:ind w:left="1800" w:hanging="360"/>
       </w:pPr>
       <w:rPr>
-        <w:rFonts w:ascii="Wingdings" w:hAnsi="Wingdings" w:cs="Wingdings" w:hint="default"/>
+        <w:rFonts w:ascii="Wingdings" w:hAnsi="Wingdings" w:cs="ヒラギノ角ゴ Pro W3" w:hint="default"/>
         <w:color w:val="A21022"/>
       </w:rPr>
     </w:lvl>
@@ -8447,7 +8280,7 @@
         <w:ind w:left="1440" w:hanging="360"/>
       </w:pPr>
       <w:rPr>
-        <w:rFonts w:ascii="Courier New" w:hAnsi="Courier New" w:cs="Courier New" w:hint="default"/>
+        <w:rFonts w:ascii="Courier New" w:hAnsi="Courier New" w:cs="Symbol" w:hint="default"/>
       </w:rPr>
     </w:lvl>
     <w:lvl w:ilvl="2" w:tplc="0409001B" w:tentative="1">
@@ -8492,7 +8325,7 @@
         <w:ind w:left="3600" w:hanging="360"/>
       </w:pPr>
       <w:rPr>
-        <w:rFonts w:ascii="Courier New" w:hAnsi="Courier New" w:cs="Courier New" w:hint="default"/>
+        <w:rFonts w:ascii="Courier New" w:hAnsi="Courier New" w:cs="Symbol" w:hint="default"/>
       </w:rPr>
     </w:lvl>
     <w:lvl w:ilvl="5" w:tplc="0409001B" w:tentative="1">
@@ -8537,7 +8370,7 @@
         <w:ind w:left="5760" w:hanging="360"/>
       </w:pPr>
       <w:rPr>
-        <w:rFonts w:ascii="Courier New" w:hAnsi="Courier New" w:cs="Courier New" w:hint="default"/>
+        <w:rFonts w:ascii="Courier New" w:hAnsi="Courier New" w:cs="Symbol" w:hint="default"/>
       </w:rPr>
     </w:lvl>
     <w:lvl w:ilvl="8" w:tplc="0409001B" w:tentative="1">
@@ -8556,7 +8389,7 @@
       </w:rPr>
     </w:lvl>
   </w:abstractNum>
-  <w:abstractNum w:abstractNumId="16">
+  <w:abstractNum w:abstractNumId="19">
     <w:nsid w:val="54C13D52"/>
     <w:multiLevelType w:val="singleLevel"/>
     <w:tmpl w:val="F002FB1E"/>
@@ -8573,7 +8406,7 @@
       </w:pPr>
     </w:lvl>
   </w:abstractNum>
-  <w:abstractNum w:abstractNumId="17">
+  <w:abstractNum w:abstractNumId="20">
     <w:nsid w:val="56362362"/>
     <w:multiLevelType w:val="singleLevel"/>
     <w:tmpl w:val="F002FB1E"/>
@@ -8590,7 +8423,7 @@
       </w:pPr>
     </w:lvl>
   </w:abstractNum>
-  <w:abstractNum w:abstractNumId="18">
+  <w:abstractNum w:abstractNumId="21">
     <w:nsid w:val="5CDA4CE4"/>
     <w:multiLevelType w:val="hybridMultilevel"/>
     <w:tmpl w:val="00000000"/>
@@ -8677,7 +8510,7 @@
       </w:pPr>
     </w:lvl>
   </w:abstractNum>
-  <w:abstractNum w:abstractNumId="19">
+  <w:abstractNum w:abstractNumId="22">
     <w:nsid w:val="67EF0114"/>
     <w:multiLevelType w:val="singleLevel"/>
     <w:tmpl w:val="F002FB1E"/>
@@ -8694,7 +8527,7 @@
       </w:pPr>
     </w:lvl>
   </w:abstractNum>
-  <w:abstractNum w:abstractNumId="20">
+  <w:abstractNum w:abstractNumId="23">
     <w:nsid w:val="6A0F1B9E"/>
     <w:multiLevelType w:val="singleLevel"/>
     <w:tmpl w:val="723A9F90"/>
@@ -8719,11 +8552,11 @@
       </w:rPr>
     </w:lvl>
   </w:abstractNum>
-  <w:abstractNum w:abstractNumId="21">
+  <w:abstractNum w:abstractNumId="24">
     <w:nsid w:val="6AE3493A"/>
     <w:multiLevelType w:val="hybridMultilevel"/>
-    <w:tmpl w:val="34B2164E"/>
-    <w:lvl w:ilvl="0" w:tplc="FF0274FA">
+    <w:tmpl w:val="90C2D5FA"/>
+    <w:lvl w:ilvl="0" w:tplc="5D949454">
       <w:start w:val="1"/>
       <w:numFmt w:val="bullet"/>
       <w:pStyle w:val="Bullet3"/>
@@ -8733,7 +8566,7 @@
         <w:ind w:left="2880" w:hanging="360"/>
       </w:pPr>
       <w:rPr>
-        <w:rFonts w:ascii="Wingdings" w:hAnsi="Wingdings" w:cs="Wingdings" w:hint="default"/>
+        <w:rFonts w:ascii="Wingdings" w:hAnsi="Wingdings" w:cs="ヒラギノ角ゴ Pro W3" w:hint="default"/>
         <w:color w:val="A21022"/>
       </w:rPr>
     </w:lvl>
@@ -8746,7 +8579,7 @@
         <w:ind w:left="3600" w:hanging="360"/>
       </w:pPr>
       <w:rPr>
-        <w:rFonts w:ascii="Courier New" w:hAnsi="Courier New" w:cs="Courier New" w:hint="default"/>
+        <w:rFonts w:ascii="Courier New" w:hAnsi="Courier New" w:cs="Symbol" w:hint="default"/>
       </w:rPr>
     </w:lvl>
     <w:lvl w:ilvl="2" w:tplc="04090005" w:tentative="1">
@@ -8782,7 +8615,7 @@
         <w:ind w:left="5760" w:hanging="360"/>
       </w:pPr>
       <w:rPr>
-        <w:rFonts w:ascii="Courier New" w:hAnsi="Courier New" w:cs="Courier New" w:hint="default"/>
+        <w:rFonts w:ascii="Courier New" w:hAnsi="Courier New" w:cs="Symbol" w:hint="default"/>
       </w:rPr>
     </w:lvl>
     <w:lvl w:ilvl="5" w:tplc="04090005" w:tentative="1">
@@ -8818,7 +8651,7 @@
         <w:ind w:left="7920" w:hanging="360"/>
       </w:pPr>
       <w:rPr>
-        <w:rFonts w:ascii="Courier New" w:hAnsi="Courier New" w:cs="Courier New" w:hint="default"/>
+        <w:rFonts w:ascii="Courier New" w:hAnsi="Courier New" w:cs="Symbol" w:hint="default"/>
       </w:rPr>
     </w:lvl>
     <w:lvl w:ilvl="8" w:tplc="04090005" w:tentative="1">
@@ -8834,7 +8667,7 @@
       </w:rPr>
     </w:lvl>
   </w:abstractNum>
-  <w:abstractNum w:abstractNumId="22">
+  <w:abstractNum w:abstractNumId="25">
     <w:nsid w:val="735019C5"/>
     <w:multiLevelType w:val="hybridMultilevel"/>
     <w:tmpl w:val="3572DF38"/>
@@ -8924,7 +8757,7 @@
       </w:pPr>
     </w:lvl>
   </w:abstractNum>
-  <w:abstractNum w:abstractNumId="23">
+  <w:abstractNum w:abstractNumId="26">
     <w:nsid w:val="760D24AF"/>
     <w:multiLevelType w:val="singleLevel"/>
     <w:tmpl w:val="F002FB1E"/>
@@ -8941,7 +8774,7 @@
       </w:pPr>
     </w:lvl>
   </w:abstractNum>
-  <w:abstractNum w:abstractNumId="24">
+  <w:abstractNum w:abstractNumId="27">
     <w:nsid w:val="77ED2302"/>
     <w:multiLevelType w:val="hybridMultilevel"/>
     <w:tmpl w:val="3188884E"/>
@@ -8955,7 +8788,7 @@
         <w:ind w:left="2880" w:hanging="360"/>
       </w:pPr>
       <w:rPr>
-        <w:rFonts w:ascii="Wingdings" w:hAnsi="Wingdings" w:cs="Wingdings" w:hint="default"/>
+        <w:rFonts w:ascii="Wingdings" w:hAnsi="Wingdings" w:cs="ヒラギノ角ゴ Pro W3" w:hint="default"/>
         <w:color w:val="A21022"/>
       </w:rPr>
     </w:lvl>
@@ -8968,7 +8801,7 @@
         <w:ind w:left="3960" w:hanging="360"/>
       </w:pPr>
       <w:rPr>
-        <w:rFonts w:ascii="Courier New" w:hAnsi="Courier New" w:cs="Courier New" w:hint="default"/>
+        <w:rFonts w:ascii="Courier New" w:hAnsi="Courier New" w:cs="Symbol" w:hint="default"/>
       </w:rPr>
     </w:lvl>
     <w:lvl w:ilvl="2" w:tplc="9C96BDC4" w:tentative="1">
@@ -9004,7 +8837,7 @@
         <w:ind w:left="6120" w:hanging="360"/>
       </w:pPr>
       <w:rPr>
-        <w:rFonts w:ascii="Courier New" w:hAnsi="Courier New" w:cs="Courier New" w:hint="default"/>
+        <w:rFonts w:ascii="Courier New" w:hAnsi="Courier New" w:cs="Symbol" w:hint="default"/>
       </w:rPr>
     </w:lvl>
     <w:lvl w:ilvl="5" w:tplc="6C3A5C5C" w:tentative="1">
@@ -9040,7 +8873,7 @@
         <w:ind w:left="8280" w:hanging="360"/>
       </w:pPr>
       <w:rPr>
-        <w:rFonts w:ascii="Courier New" w:hAnsi="Courier New" w:cs="Courier New" w:hint="default"/>
+        <w:rFonts w:ascii="Courier New" w:hAnsi="Courier New" w:cs="Symbol" w:hint="default"/>
       </w:rPr>
     </w:lvl>
     <w:lvl w:ilvl="8" w:tplc="F0BA91F8" w:tentative="1">
@@ -9056,7 +8889,7 @@
       </w:rPr>
     </w:lvl>
   </w:abstractNum>
-  <w:abstractNum w:abstractNumId="25">
+  <w:abstractNum w:abstractNumId="28">
     <w:nsid w:val="7DC015D1"/>
     <w:multiLevelType w:val="hybridMultilevel"/>
     <w:tmpl w:val="39921CFC"/>
@@ -9070,7 +8903,7 @@
         <w:ind w:left="360" w:hanging="360"/>
       </w:pPr>
       <w:rPr>
-        <w:rFonts w:ascii="Wingdings" w:hAnsi="Wingdings" w:cs="Wingdings" w:hint="default"/>
+        <w:rFonts w:ascii="Wingdings" w:hAnsi="Wingdings" w:cs="ヒラギノ角ゴ Pro W3" w:hint="default"/>
         <w:color w:val="A21022"/>
       </w:rPr>
     </w:lvl>
@@ -9083,7 +8916,7 @@
         <w:ind w:left="1440" w:hanging="360"/>
       </w:pPr>
       <w:rPr>
-        <w:rFonts w:ascii="Courier New" w:hAnsi="Courier New" w:cs="Courier New" w:hint="default"/>
+        <w:rFonts w:ascii="Courier New" w:hAnsi="Courier New" w:cs="Symbol" w:hint="default"/>
       </w:rPr>
     </w:lvl>
     <w:lvl w:ilvl="2" w:tplc="04090005" w:tentative="1">
@@ -9119,7 +8952,7 @@
         <w:ind w:left="3600" w:hanging="360"/>
       </w:pPr>
       <w:rPr>
-        <w:rFonts w:ascii="Courier New" w:hAnsi="Courier New" w:cs="Courier New" w:hint="default"/>
+        <w:rFonts w:ascii="Courier New" w:hAnsi="Courier New" w:cs="Symbol" w:hint="default"/>
       </w:rPr>
     </w:lvl>
     <w:lvl w:ilvl="5" w:tplc="04090005" w:tentative="1">
@@ -9155,7 +8988,7 @@
         <w:ind w:left="5760" w:hanging="360"/>
       </w:pPr>
       <w:rPr>
-        <w:rFonts w:ascii="Courier New" w:hAnsi="Courier New" w:cs="Courier New" w:hint="default"/>
+        <w:rFonts w:ascii="Courier New" w:hAnsi="Courier New" w:cs="Symbol" w:hint="default"/>
       </w:rPr>
     </w:lvl>
     <w:lvl w:ilvl="8" w:tplc="04090005" w:tentative="1">
@@ -9172,61 +9005,61 @@
     </w:lvl>
   </w:abstractNum>
   <w:num w:numId="1">
-    <w:abstractNumId w:val="7"/>
+    <w:abstractNumId w:val="8"/>
   </w:num>
   <w:num w:numId="2">
-    <w:abstractNumId w:val="14"/>
+    <w:abstractNumId w:val="17"/>
   </w:num>
   <w:num w:numId="3">
-    <w:abstractNumId w:val="15"/>
+    <w:abstractNumId w:val="18"/>
   </w:num>
   <w:num w:numId="4">
-    <w:abstractNumId w:val="24"/>
+    <w:abstractNumId w:val="27"/>
   </w:num>
   <w:num w:numId="5">
-    <w:abstractNumId w:val="12"/>
+    <w:abstractNumId w:val="15"/>
   </w:num>
   <w:num w:numId="6">
     <w:abstractNumId w:val="4"/>
   </w:num>
   <w:num w:numId="7">
-    <w:abstractNumId w:val="18"/>
+    <w:abstractNumId w:val="21"/>
   </w:num>
   <w:num w:numId="8">
-    <w:abstractNumId w:val="21"/>
+    <w:abstractNumId w:val="24"/>
   </w:num>
   <w:num w:numId="9">
-    <w:abstractNumId w:val="22"/>
+    <w:abstractNumId w:val="25"/>
   </w:num>
   <w:num w:numId="10">
-    <w:abstractNumId w:val="13"/>
+    <w:abstractNumId w:val="16"/>
   </w:num>
   <w:num w:numId="11">
-    <w:abstractNumId w:val="20"/>
+    <w:abstractNumId w:val="23"/>
     <w:lvlOverride w:ilvl="0">
       <w:startOverride w:val="1"/>
     </w:lvlOverride>
   </w:num>
   <w:num w:numId="12">
-    <w:abstractNumId w:val="25"/>
+    <w:abstractNumId w:val="28"/>
   </w:num>
   <w:num w:numId="13">
     <w:abstractNumId w:val="3"/>
   </w:num>
   <w:num w:numId="14">
-    <w:abstractNumId w:val="11"/>
+    <w:abstractNumId w:val="13"/>
   </w:num>
   <w:num w:numId="15">
-    <w:abstractNumId w:val="6"/>
+    <w:abstractNumId w:val="7"/>
   </w:num>
   <w:num w:numId="16">
-    <w:abstractNumId w:val="16"/>
+    <w:abstractNumId w:val="19"/>
   </w:num>
   <w:num w:numId="17">
     <w:abstractNumId w:val="2"/>
   </w:num>
   <w:num w:numId="18">
-    <w:abstractNumId w:val="19"/>
+    <w:abstractNumId w:val="22"/>
   </w:num>
   <w:num w:numId="19">
     <w:abstractNumId w:val="5"/>
@@ -9238,19 +9071,28 @@
     <w:abstractNumId w:val="0"/>
   </w:num>
   <w:num w:numId="22">
+    <w:abstractNumId w:val="11"/>
+  </w:num>
+  <w:num w:numId="23">
     <w:abstractNumId w:val="9"/>
   </w:num>
-  <w:num w:numId="23">
-    <w:abstractNumId w:val="8"/>
-  </w:num>
   <w:num w:numId="24">
-    <w:abstractNumId w:val="10"/>
+    <w:abstractNumId w:val="12"/>
   </w:num>
   <w:num w:numId="25">
-    <w:abstractNumId w:val="23"/>
+    <w:abstractNumId w:val="26"/>
   </w:num>
   <w:num w:numId="26">
-    <w:abstractNumId w:val="17"/>
+    <w:abstractNumId w:val="20"/>
+  </w:num>
+  <w:num w:numId="27">
+    <w:abstractNumId w:val="6"/>
+  </w:num>
+  <w:num w:numId="28">
+    <w:abstractNumId w:val="14"/>
+  </w:num>
+  <w:num w:numId="29">
+    <w:abstractNumId w:val="10"/>
   </w:num>
   <w:numIdMacAtCleanup w:val="26"/>
 </w:numbering>
@@ -9262,158 +9104,14 @@
     <w:rPrDefault>
       <w:rPr>
         <w:rFonts w:ascii="Times New Roman" w:eastAsia="Times New Roman" w:hAnsi="Times New Roman" w:cs="Times New Roman"/>
+        <w:sz w:val="24"/>
+        <w:szCs w:val="24"/>
         <w:lang w:val="en-US" w:eastAsia="en-US" w:bidi="he-IL"/>
       </w:rPr>
     </w:rPrDefault>
     <w:pPrDefault/>
   </w:docDefaults>
-  <w:latentStyles w:defLockedState="0" w:defUIPriority="0" w:defSemiHidden="0" w:defUnhideWhenUsed="0" w:defQFormat="0" w:count="276">
-    <w:lsdException w:name="Normal" w:qFormat="1"/>
-    <w:lsdException w:name="heading 1" w:qFormat="1"/>
-    <w:lsdException w:name="heading 2" w:qFormat="1"/>
-    <w:lsdException w:name="heading 3" w:qFormat="1"/>
-    <w:lsdException w:name="heading 4" w:qFormat="1"/>
-    <w:lsdException w:name="heading 5" w:semiHidden="1" w:unhideWhenUsed="1" w:qFormat="1"/>
-    <w:lsdException w:name="heading 6" w:semiHidden="1" w:unhideWhenUsed="1" w:qFormat="1"/>
-    <w:lsdException w:name="heading 7" w:semiHidden="1" w:unhideWhenUsed="1" w:qFormat="1"/>
-    <w:lsdException w:name="heading 8" w:semiHidden="1" w:unhideWhenUsed="1" w:qFormat="1"/>
-    <w:lsdException w:name="heading 9" w:semiHidden="1" w:unhideWhenUsed="1" w:qFormat="1"/>
-    <w:lsdException w:name="index 1" w:uiPriority="99"/>
-    <w:lsdException w:name="index 2" w:uiPriority="99"/>
-    <w:lsdException w:name="index 3" w:uiPriority="99"/>
-    <w:lsdException w:name="index 4" w:uiPriority="99"/>
-    <w:lsdException w:name="toc 1" w:uiPriority="39"/>
-    <w:lsdException w:name="toc 2" w:uiPriority="39"/>
-    <w:lsdException w:name="toc 3" w:uiPriority="39"/>
-    <w:lsdException w:name="toc 4" w:uiPriority="39"/>
-    <w:lsdException w:name="toc 5" w:uiPriority="39"/>
-    <w:lsdException w:name="toc 6" w:uiPriority="39"/>
-    <w:lsdException w:name="toc 7" w:uiPriority="39"/>
-    <w:lsdException w:name="toc 8" w:uiPriority="39"/>
-    <w:lsdException w:name="toc 9" w:uiPriority="39"/>
-    <w:lsdException w:name="caption" w:qFormat="1"/>
-    <w:lsdException w:name="List 3" w:qFormat="1"/>
-    <w:lsdException w:name="Title" w:qFormat="1"/>
-    <w:lsdException w:name="Default Paragraph Font" w:uiPriority="1"/>
-    <w:lsdException w:name="Subtitle" w:qFormat="1"/>
-    <w:lsdException w:name="Hyperlink" w:uiPriority="99"/>
-    <w:lsdException w:name="Strong" w:qFormat="1"/>
-    <w:lsdException w:name="Emphasis" w:qFormat="1"/>
-    <w:lsdException w:name="Normal (Web)" w:uiPriority="99"/>
-    <w:lsdException w:name="HTML Preformatted" w:uiPriority="99"/>
-    <w:lsdException w:name="No List" w:uiPriority="99"/>
-    <w:lsdException w:name="Placeholder Text" w:semiHidden="1" w:uiPriority="99"/>
-    <w:lsdException w:name="No Spacing" w:uiPriority="1" w:qFormat="1"/>
-    <w:lsdException w:name="Light Shading" w:uiPriority="60"/>
-    <w:lsdException w:name="Light List" w:uiPriority="61"/>
-    <w:lsdException w:name="Light Grid" w:uiPriority="62"/>
-    <w:lsdException w:name="Medium Shading 1" w:uiPriority="63"/>
-    <w:lsdException w:name="Medium Shading 2" w:uiPriority="64"/>
-    <w:lsdException w:name="Medium List 1" w:uiPriority="65"/>
-    <w:lsdException w:name="Medium List 2" w:uiPriority="66"/>
-    <w:lsdException w:name="Medium Grid 1" w:uiPriority="67"/>
-    <w:lsdException w:name="Medium Grid 2" w:uiPriority="68"/>
-    <w:lsdException w:name="Medium Grid 3" w:uiPriority="69"/>
-    <w:lsdException w:name="Dark List" w:uiPriority="70"/>
-    <w:lsdException w:name="Colorful Shading" w:uiPriority="71"/>
-    <w:lsdException w:name="Colorful List" w:uiPriority="72"/>
-    <w:lsdException w:name="Colorful Grid" w:uiPriority="73"/>
-    <w:lsdException w:name="Light Shading Accent 1" w:uiPriority="60"/>
-    <w:lsdException w:name="Light List Accent 1" w:uiPriority="61"/>
-    <w:lsdException w:name="Light Grid Accent 1" w:uiPriority="62"/>
-    <w:lsdException w:name="Medium Shading 1 Accent 1" w:uiPriority="63"/>
-    <w:lsdException w:name="Medium Shading 2 Accent 1" w:uiPriority="64"/>
-    <w:lsdException w:name="Medium List 1 Accent 1" w:uiPriority="65"/>
-    <w:lsdException w:name="Revision" w:semiHidden="1" w:uiPriority="99"/>
-    <w:lsdException w:name="List Paragraph" w:uiPriority="34" w:qFormat="1"/>
-    <w:lsdException w:name="Quote" w:uiPriority="29" w:qFormat="1"/>
-    <w:lsdException w:name="Intense Quote" w:uiPriority="30" w:qFormat="1"/>
-    <w:lsdException w:name="Medium List 2 Accent 1" w:uiPriority="66"/>
-    <w:lsdException w:name="Medium Grid 1 Accent 1" w:uiPriority="67"/>
-    <w:lsdException w:name="Medium Grid 2 Accent 1" w:uiPriority="68"/>
-    <w:lsdException w:name="Medium Grid 3 Accent 1" w:uiPriority="69"/>
-    <w:lsdException w:name="Dark List Accent 1" w:uiPriority="70"/>
-    <w:lsdException w:name="Colorful Shading Accent 1" w:uiPriority="71"/>
-    <w:lsdException w:name="Colorful List Accent 1" w:uiPriority="72"/>
-    <w:lsdException w:name="Colorful Grid Accent 1" w:uiPriority="73"/>
-    <w:lsdException w:name="Light Shading Accent 2" w:uiPriority="60"/>
-    <w:lsdException w:name="Light List Accent 2" w:uiPriority="61"/>
-    <w:lsdException w:name="Light Grid Accent 2" w:uiPriority="62"/>
-    <w:lsdException w:name="Medium Shading 1 Accent 2" w:uiPriority="63"/>
-    <w:lsdException w:name="Medium Shading 2 Accent 2" w:uiPriority="64"/>
-    <w:lsdException w:name="Medium List 1 Accent 2" w:uiPriority="65"/>
-    <w:lsdException w:name="Medium List 2 Accent 2" w:uiPriority="66"/>
-    <w:lsdException w:name="Medium Grid 1 Accent 2" w:uiPriority="67"/>
-    <w:lsdException w:name="Medium Grid 2 Accent 2" w:uiPriority="68"/>
-    <w:lsdException w:name="Medium Grid 3 Accent 2" w:uiPriority="69"/>
-    <w:lsdException w:name="Dark List Accent 2" w:uiPriority="70"/>
-    <w:lsdException w:name="Colorful Shading Accent 2" w:uiPriority="71"/>
-    <w:lsdException w:name="Colorful List Accent 2" w:uiPriority="72"/>
-    <w:lsdException w:name="Colorful Grid Accent 2" w:uiPriority="73"/>
-    <w:lsdException w:name="Light Shading Accent 3" w:uiPriority="60"/>
-    <w:lsdException w:name="Light List Accent 3" w:uiPriority="61"/>
-    <w:lsdException w:name="Light Grid Accent 3" w:uiPriority="62"/>
-    <w:lsdException w:name="Medium Shading 1 Accent 3" w:uiPriority="63"/>
-    <w:lsdException w:name="Medium Shading 2 Accent 3" w:uiPriority="64"/>
-    <w:lsdException w:name="Medium List 1 Accent 3" w:uiPriority="65"/>
-    <w:lsdException w:name="Medium List 2 Accent 3" w:uiPriority="66"/>
-    <w:lsdException w:name="Medium Grid 1 Accent 3" w:uiPriority="67"/>
-    <w:lsdException w:name="Medium Grid 2 Accent 3" w:uiPriority="68"/>
-    <w:lsdException w:name="Medium Grid 3 Accent 3" w:uiPriority="69"/>
-    <w:lsdException w:name="Dark List Accent 3" w:uiPriority="70"/>
-    <w:lsdException w:name="Colorful Shading Accent 3" w:uiPriority="71"/>
-    <w:lsdException w:name="Colorful List Accent 3" w:uiPriority="72"/>
-    <w:lsdException w:name="Colorful Grid Accent 3" w:uiPriority="73"/>
-    <w:lsdException w:name="Light Shading Accent 4" w:uiPriority="60"/>
-    <w:lsdException w:name="Light List Accent 4" w:uiPriority="61"/>
-    <w:lsdException w:name="Light Grid Accent 4" w:uiPriority="62"/>
-    <w:lsdException w:name="Medium Shading 1 Accent 4" w:uiPriority="63"/>
-    <w:lsdException w:name="Medium Shading 2 Accent 4" w:uiPriority="64"/>
-    <w:lsdException w:name="Medium List 1 Accent 4" w:uiPriority="65"/>
-    <w:lsdException w:name="Medium List 2 Accent 4" w:uiPriority="66"/>
-    <w:lsdException w:name="Medium Grid 1 Accent 4" w:uiPriority="67"/>
-    <w:lsdException w:name="Medium Grid 2 Accent 4" w:uiPriority="68"/>
-    <w:lsdException w:name="Medium Grid 3 Accent 4" w:uiPriority="69"/>
-    <w:lsdException w:name="Dark List Accent 4" w:uiPriority="70"/>
-    <w:lsdException w:name="Colorful Shading Accent 4" w:uiPriority="71"/>
-    <w:lsdException w:name="Colorful List Accent 4" w:uiPriority="72"/>
-    <w:lsdException w:name="Colorful Grid Accent 4" w:uiPriority="73"/>
-    <w:lsdException w:name="Light Shading Accent 5" w:uiPriority="60"/>
-    <w:lsdException w:name="Light List Accent 5" w:uiPriority="61"/>
-    <w:lsdException w:name="Light Grid Accent 5" w:uiPriority="62"/>
-    <w:lsdException w:name="Medium Shading 1 Accent 5" w:uiPriority="63"/>
-    <w:lsdException w:name="Medium Shading 2 Accent 5" w:uiPriority="64"/>
-    <w:lsdException w:name="Medium List 1 Accent 5" w:uiPriority="65"/>
-    <w:lsdException w:name="Medium List 2 Accent 5" w:uiPriority="66"/>
-    <w:lsdException w:name="Medium Grid 1 Accent 5" w:uiPriority="67"/>
-    <w:lsdException w:name="Medium Grid 2 Accent 5" w:uiPriority="68"/>
-    <w:lsdException w:name="Medium Grid 3 Accent 5" w:uiPriority="69"/>
-    <w:lsdException w:name="Dark List Accent 5" w:uiPriority="70"/>
-    <w:lsdException w:name="Colorful Shading Accent 5" w:uiPriority="71"/>
-    <w:lsdException w:name="Colorful List Accent 5" w:uiPriority="72"/>
-    <w:lsdException w:name="Colorful Grid Accent 5" w:uiPriority="73"/>
-    <w:lsdException w:name="Light Shading Accent 6" w:uiPriority="60"/>
-    <w:lsdException w:name="Light List Accent 6" w:uiPriority="61"/>
-    <w:lsdException w:name="Light Grid Accent 6" w:uiPriority="62"/>
-    <w:lsdException w:name="Medium Shading 1 Accent 6" w:uiPriority="63"/>
-    <w:lsdException w:name="Medium Shading 2 Accent 6" w:uiPriority="64"/>
-    <w:lsdException w:name="Medium List 1 Accent 6" w:uiPriority="65"/>
-    <w:lsdException w:name="Medium List 2 Accent 6" w:uiPriority="66"/>
-    <w:lsdException w:name="Medium Grid 1 Accent 6" w:uiPriority="67"/>
-    <w:lsdException w:name="Medium Grid 2 Accent 6" w:uiPriority="68"/>
-    <w:lsdException w:name="Medium Grid 3 Accent 6" w:uiPriority="69"/>
-    <w:lsdException w:name="Dark List Accent 6" w:uiPriority="70"/>
-    <w:lsdException w:name="Colorful Shading Accent 6" w:uiPriority="71"/>
-    <w:lsdException w:name="Colorful List Accent 6" w:uiPriority="72"/>
-    <w:lsdException w:name="Colorful Grid Accent 6" w:uiPriority="73"/>
-    <w:lsdException w:name="Subtle Emphasis" w:uiPriority="19" w:qFormat="1"/>
-    <w:lsdException w:name="Intense Emphasis" w:uiPriority="21" w:qFormat="1"/>
-    <w:lsdException w:name="Subtle Reference" w:uiPriority="31" w:qFormat="1"/>
-    <w:lsdException w:name="Intense Reference" w:uiPriority="32" w:qFormat="1"/>
-    <w:lsdException w:name="Book Title" w:uiPriority="33" w:qFormat="1"/>
-    <w:lsdException w:name="Bibliography" w:semiHidden="1" w:uiPriority="37" w:unhideWhenUsed="1"/>
-    <w:lsdException w:name="TOC Heading" w:semiHidden="1" w:uiPriority="39" w:unhideWhenUsed="1" w:qFormat="1"/>
-  </w:latentStyles>
+  <w:latentStyles w:defLockedState="0" w:defUIPriority="0" w:defSemiHidden="0" w:defUnhideWhenUsed="0" w:defQFormat="0" w:count="276"/>
   <w:style w:type="paragraph" w:default="1" w:styleId="Normal">
     <w:name w:val="Normal"/>
     <w:qFormat/>
@@ -9423,7 +9121,6 @@
     </w:pPr>
     <w:rPr>
       <w:rFonts w:ascii="Tahoma" w:hAnsi="Tahoma"/>
-      <w:szCs w:val="24"/>
     </w:rPr>
   </w:style>
   <w:style w:type="paragraph" w:styleId="Heading1">
@@ -9506,7 +9203,6 @@
       <w:rFonts w:ascii="Arial" w:eastAsia="Times" w:hAnsi="Arial"/>
       <w:bCs/>
       <w:color w:val="A21022"/>
-      <w:sz w:val="24"/>
       <w:szCs w:val="32"/>
       <w:lang w:val="en-GB"/>
     </w:rPr>
@@ -9569,7 +9265,6 @@
       <w:rFonts w:ascii="Arial" w:hAnsi="Arial"/>
       <w:bCs/>
       <w:color w:val="000000"/>
-      <w:szCs w:val="24"/>
     </w:rPr>
   </w:style>
   <w:style w:type="paragraph" w:styleId="DocumentMap">
@@ -9665,7 +9360,6 @@
       <w:rFonts w:ascii="Arial" w:hAnsi="Arial"/>
       <w:noProof/>
       <w:color w:val="A21022"/>
-      <w:sz w:val="24"/>
     </w:rPr>
   </w:style>
   <w:style w:type="paragraph" w:styleId="TOC3">
@@ -9894,7 +9588,6 @@
     </w:pPr>
     <w:rPr>
       <w:rFonts w:ascii="Arial" w:hAnsi="Arial"/>
-      <w:szCs w:val="24"/>
     </w:rPr>
   </w:style>
   <w:style w:type="paragraph" w:styleId="List">
@@ -9974,7 +9667,6 @@
     </w:pPr>
     <w:rPr>
       <w:rFonts w:ascii="Arial" w:hAnsi="Arial"/>
-      <w:szCs w:val="24"/>
     </w:rPr>
   </w:style>
   <w:style w:type="paragraph" w:styleId="List2">
@@ -9989,7 +9681,6 @@
     </w:pPr>
     <w:rPr>
       <w:rFonts w:ascii="Arial" w:hAnsi="Arial"/>
-      <w:szCs w:val="24"/>
     </w:rPr>
   </w:style>
   <w:style w:type="paragraph" w:customStyle="1" w:styleId="AppendixHeading1">
@@ -10233,7 +9924,6 @@
     </w:pPr>
     <w:rPr>
       <w:rFonts w:ascii="Arial" w:hAnsi="Arial"/>
-      <w:szCs w:val="24"/>
     </w:rPr>
   </w:style>
   <w:style w:type="paragraph" w:styleId="Index3">
@@ -10275,16 +9965,15 @@
   <w:style w:type="paragraph" w:customStyle="1" w:styleId="RemoveScreenCap">
     <w:name w:val="RemoveScreenCap"/>
     <w:link w:val="RemoveScreenCapChar"/>
-    <w:rsid w:val="001E4BE0"/>
+    <w:rsid w:val="00044C19"/>
     <w:pPr>
       <w:spacing w:before="80" w:after="120"/>
-      <w:ind w:left="1800"/>
+      <w:ind w:left="1440"/>
     </w:pPr>
     <w:rPr>
       <w:rFonts w:ascii="Arial" w:hAnsi="Arial"/>
       <w:bCs/>
       <w:color w:val="000000"/>
-      <w:szCs w:val="24"/>
     </w:rPr>
   </w:style>
   <w:style w:type="paragraph" w:customStyle="1" w:styleId="Bullet1table">
@@ -10355,7 +10044,6 @@
       <w:rFonts w:ascii="Arial" w:hAnsi="Arial"/>
       <w:b/>
       <w:color w:val="000000"/>
-      <w:szCs w:val="24"/>
     </w:rPr>
   </w:style>
   <w:style w:type="character" w:customStyle="1" w:styleId="List2Char">
@@ -10604,7 +10292,6 @@
     </w:pPr>
     <w:rPr>
       <w:rFonts w:ascii="Times New Roman" w:hAnsi="Times New Roman"/>
-      <w:sz w:val="24"/>
     </w:rPr>
   </w:style>
   <w:style w:type="paragraph" w:customStyle="1" w:styleId="ToDo">
@@ -10620,7 +10307,6 @@
       <w:rFonts w:ascii="Arial" w:hAnsi="Arial"/>
       <w:b/>
       <w:color w:val="000000"/>
-      <w:szCs w:val="24"/>
     </w:rPr>
   </w:style>
   <w:style w:type="paragraph" w:styleId="ListParagraph">
@@ -10650,7 +10336,6 @@
     <w:rPr>
       <w:rFonts w:ascii="Book Antiqua" w:hAnsi="Book Antiqua"/>
       <w:sz w:val="22"/>
-      <w:szCs w:val="24"/>
     </w:rPr>
   </w:style>
   <w:style w:type="paragraph" w:customStyle="1" w:styleId="Body">
@@ -10659,7 +10344,6 @@
     <w:rPr>
       <w:rFonts w:ascii="Helvetica" w:eastAsia="ヒラギノ角ゴ Pro W3" w:hAnsi="Helvetica"/>
       <w:color w:val="000000"/>
-      <w:sz w:val="24"/>
     </w:rPr>
   </w:style>
   <w:style w:type="paragraph" w:customStyle="1" w:styleId="Sub-heading">
@@ -10673,7 +10357,6 @@
       <w:rFonts w:ascii="Helvetica" w:eastAsia="ヒラギノ角ゴ Pro W3" w:hAnsi="Helvetica"/>
       <w:b/>
       <w:color w:val="000000"/>
-      <w:sz w:val="24"/>
     </w:rPr>
   </w:style>
   <w:style w:type="numbering" w:customStyle="1" w:styleId="BulletList">
@@ -10689,7 +10372,7 @@
     <w:name w:val="RemoveScreenCap Char"/>
     <w:basedOn w:val="DefaultParagraphFont"/>
     <w:link w:val="RemoveScreenCap"/>
-    <w:rsid w:val="001E4BE0"/>
+    <w:rsid w:val="00044C19"/>
     <w:rPr>
       <w:rFonts w:ascii="Arial" w:hAnsi="Arial"/>
       <w:bCs/>
@@ -10819,7 +10502,6 @@
       <w:rFonts w:ascii="Arial" w:hAnsi="Arial"/>
       <w:b/>
       <w:color w:val="000000"/>
-      <w:szCs w:val="24"/>
     </w:rPr>
   </w:style>
   <w:style w:type="paragraph" w:styleId="Index4">
@@ -10839,22 +10521,24 @@
   </w:style>
   <w:style w:type="paragraph" w:customStyle="1" w:styleId="Note">
     <w:name w:val="Note"/>
+    <w:autoRedefine/>
     <w:qFormat/>
-    <w:rsid w:val="001E4BE0"/>
+    <w:rsid w:val="008D4B5B"/>
     <w:pPr>
+      <w:numPr>
+        <w:numId w:val="27"/>
+      </w:numPr>
       <w:pBdr>
         <w:top w:val="single" w:sz="8" w:space="1" w:color="969696"/>
         <w:bottom w:val="single" w:sz="8" w:space="1" w:color="969696"/>
       </w:pBdr>
       <w:spacing w:before="120"/>
-      <w:ind w:left="1440"/>
     </w:pPr>
     <w:rPr>
       <w:rFonts w:ascii="Arial" w:hAnsi="Arial"/>
       <w:bCs/>
       <w:iCs/>
       <w:color w:val="000000"/>
-      <w:szCs w:val="24"/>
     </w:rPr>
   </w:style>
   <w:style w:type="table" w:styleId="Table3Deffects1">
@@ -11670,7 +11354,6 @@
       <w:rFonts w:ascii="Arial" w:eastAsia="Times" w:hAnsi="Arial"/>
       <w:bCs/>
       <w:color w:val="A21022"/>
-      <w:sz w:val="24"/>
       <w:szCs w:val="32"/>
       <w:lang w:val="en-GB"/>
     </w:rPr>
@@ -11772,6 +11455,125 @@
     <w:rPr>
       <w:rFonts w:ascii="Courier New" w:hAnsi="Courier New" w:cs="Courier New"/>
     </w:rPr>
+  </w:style>
+  <w:style w:type="paragraph" w:customStyle="1" w:styleId="NoTopicZone">
+    <w:name w:val="NoTopicZone"/>
+    <w:basedOn w:val="BodyText"/>
+    <w:qFormat/>
+    <w:rsid w:val="008E2F32"/>
+  </w:style>
+  <w:style w:type="character" w:customStyle="1" w:styleId="italic">
+    <w:name w:val="italic"/>
+    <w:basedOn w:val="DefaultParagraphFont"/>
+    <w:rsid w:val="00FF5FF2"/>
+    <w:rPr>
+      <w:i/>
+      <w:iCs/>
+    </w:rPr>
+  </w:style>
+  <w:style w:type="character" w:customStyle="1" w:styleId="cite">
+    <w:name w:val="cite"/>
+    <w:basedOn w:val="italic"/>
+    <w:rsid w:val="00F25BC6"/>
+  </w:style>
+  <w:style w:type="paragraph" w:customStyle="1" w:styleId="RemoveScreenCapIndent">
+    <w:name w:val="RemoveScreenCap Indent"/>
+    <w:basedOn w:val="RemoveScreenCap"/>
+    <w:qFormat/>
+    <w:rsid w:val="00044C19"/>
+    <w:pPr>
+      <w:ind w:left="2160"/>
+    </w:pPr>
+    <w:rPr>
+      <w:noProof/>
+    </w:rPr>
+  </w:style>
+  <w:style w:type="paragraph" w:customStyle="1" w:styleId="RemoveScreenCapIndent2">
+    <w:name w:val="RemoveScreenCap Indent 2"/>
+    <w:basedOn w:val="RemoveScreenCapIndent"/>
+    <w:qFormat/>
+    <w:rsid w:val="00584B15"/>
+    <w:pPr>
+      <w:ind w:left="2736"/>
+    </w:pPr>
+  </w:style>
+  <w:style w:type="paragraph" w:customStyle="1" w:styleId="TaskTopic3">
+    <w:name w:val="Task Topic 3"/>
+    <w:basedOn w:val="Heading3"/>
+    <w:next w:val="BodyText"/>
+    <w:qFormat/>
+    <w:rsid w:val="00713BFF"/>
+  </w:style>
+  <w:style w:type="paragraph" w:customStyle="1" w:styleId="BodyTextContext">
+    <w:name w:val="Body Text Context"/>
+    <w:basedOn w:val="BodyText"/>
+    <w:qFormat/>
+    <w:rsid w:val="00F12CCF"/>
+    <w:pPr>
+      <w:keepNext/>
+    </w:pPr>
+  </w:style>
+  <w:style w:type="paragraph" w:customStyle="1" w:styleId="TaskResults">
+    <w:name w:val="Task Results"/>
+    <w:basedOn w:val="BodyText"/>
+    <w:qFormat/>
+    <w:rsid w:val="00585A02"/>
+    <w:pPr>
+      <w:numPr>
+        <w:numId w:val="28"/>
+      </w:numPr>
+    </w:pPr>
+    <w:rPr>
+      <w:color w:val="3366FF"/>
+    </w:rPr>
+  </w:style>
+  <w:style w:type="paragraph" w:customStyle="1" w:styleId="TaskResultBullet">
+    <w:name w:val="Task Result Bullet"/>
+    <w:basedOn w:val="Bullet1"/>
+    <w:qFormat/>
+    <w:rsid w:val="00866A46"/>
+  </w:style>
+  <w:style w:type="paragraph" w:customStyle="1" w:styleId="TaskTopic2">
+    <w:name w:val="Task Topic 2"/>
+    <w:basedOn w:val="Heading2"/>
+    <w:qFormat/>
+    <w:rsid w:val="003738B3"/>
+  </w:style>
+  <w:style w:type="paragraph" w:customStyle="1" w:styleId="Bullet1Context">
+    <w:name w:val="Bullet 1 Context"/>
+    <w:basedOn w:val="Bullet1"/>
+    <w:qFormat/>
+    <w:rsid w:val="004316BB"/>
+  </w:style>
+  <w:style w:type="paragraph" w:customStyle="1" w:styleId="Bullet2Step">
+    <w:name w:val="Bullet 2 Step"/>
+    <w:basedOn w:val="Bullet2"/>
+    <w:qFormat/>
+    <w:rsid w:val="00D748F1"/>
+    <w:pPr>
+      <w:keepNext/>
+    </w:pPr>
+  </w:style>
+  <w:style w:type="paragraph" w:customStyle="1" w:styleId="TaskTopic1">
+    <w:name w:val="Task Topic 1"/>
+    <w:basedOn w:val="Heading1"/>
+    <w:qFormat/>
+    <w:rsid w:val="005C519C"/>
+  </w:style>
+  <w:style w:type="paragraph" w:customStyle="1" w:styleId="Bullet3Step">
+    <w:name w:val="Bullet 3 Step"/>
+    <w:basedOn w:val="Bullet3"/>
+    <w:qFormat/>
+    <w:rsid w:val="00D9216F"/>
+    <w:pPr>
+      <w:ind w:left="2520"/>
+    </w:pPr>
+  </w:style>
+  <w:style w:type="paragraph" w:customStyle="1" w:styleId="TaskTopic4">
+    <w:name w:val="Task Topic 4"/>
+    <w:basedOn w:val="Heading4"/>
+    <w:qFormat/>
+    <w:rsid w:val="004D38F0"/>
   </w:style>
 </w:styles>
 </file>
@@ -12060,12 +11862,6 @@
 </file>
 
 <file path=customXml/item1.xml><?xml version="1.0" encoding="utf-8"?>
-<p:properties xmlns:p="http://schemas.microsoft.com/office/2006/metadata/properties" xmlns:xsi="http://www.w3.org/2001/XMLSchema-instance">
-  <documentManagement/>
-</p:properties>
-</file>
-
-<file path=customXml/item2.xml><?xml version="1.0" encoding="utf-8"?>
 <ct:contentTypeSchema xmlns:ct="http://schemas.microsoft.com/office/2006/metadata/contentType" xmlns:ma="http://schemas.microsoft.com/office/2006/metadata/properties/metaAttributes" ct:_="" ma:_="" ma:contentTypeName="Document" ma:contentTypeID="0x01010028BD31C8E5DD9F4EA69076190300436D" ma:contentTypeVersion="0" ma:contentTypeDescription="Create a new document." ma:contentTypeScope="" ma:versionID="9a534d32637b3c6d9f639f705e6b0281">
   <xsd:schema xmlns:xsd="http://www.w3.org/2001/XMLSchema" xmlns:p="http://schemas.microsoft.com/office/2006/metadata/properties" targetNamespace="http://schemas.microsoft.com/office/2006/metadata/properties" ma:root="true" ma:fieldsID="4aeb20c0e3442673af7ee10786458764">
     <xsd:element name="properties">
@@ -12114,6 +11910,12 @@
 </ct:contentTypeSchema>
 </file>
 
+<file path=customXml/item2.xml><?xml version="1.0" encoding="utf-8"?>
+<p:properties xmlns:p="http://schemas.microsoft.com/office/2006/metadata/properties" xmlns:xsi="http://www.w3.org/2001/XMLSchema-instance">
+  <documentManagement/>
+</p:properties>
+</file>
+
 <file path=customXml/item3.xml><?xml version="1.0" encoding="utf-8"?>
 <?mso-contentType ?>
 <FormTemplates xmlns="http://schemas.microsoft.com/sharepoint/v3/contenttype/forms">
@@ -12128,14 +11930,6 @@
 </file>
 
 <file path=customXml/itemProps1.xml><?xml version="1.0" encoding="utf-8"?>
-<ds:datastoreItem xmlns:ds="http://schemas.openxmlformats.org/officeDocument/2006/customXml" ds:itemID="{D10A18E0-6253-4333-9964-E24FBC3B7176}">
-  <ds:schemaRefs>
-    <ds:schemaRef ds:uri="http://schemas.microsoft.com/office/2006/metadata/properties"/>
-  </ds:schemaRefs>
-</ds:datastoreItem>
-</file>
-
-<file path=customXml/itemProps2.xml><?xml version="1.0" encoding="utf-8"?>
 <ds:datastoreItem xmlns:ds="http://schemas.openxmlformats.org/officeDocument/2006/customXml" ds:itemID="{BF83D567-B5C4-490B-89D9-B6BD895BD1AB}">
   <ds:schemaRefs>
     <ds:schemaRef ds:uri="http://schemas.microsoft.com/office/2006/metadata/contentType"/>
@@ -12150,6 +11944,14 @@
 </ds:datastoreItem>
 </file>
 
+<file path=customXml/itemProps2.xml><?xml version="1.0" encoding="utf-8"?>
+<ds:datastoreItem xmlns:ds="http://schemas.openxmlformats.org/officeDocument/2006/customXml" ds:itemID="{D10A18E0-6253-4333-9964-E24FBC3B7176}">
+  <ds:schemaRefs>
+    <ds:schemaRef ds:uri="http://schemas.microsoft.com/office/2006/metadata/properties"/>
+  </ds:schemaRefs>
+</ds:datastoreItem>
+</file>
+
 <file path=customXml/itemProps3.xml><?xml version="1.0" encoding="utf-8"?>
 <ds:datastoreItem xmlns:ds="http://schemas.openxmlformats.org/officeDocument/2006/customXml" ds:itemID="{C2AAB97F-CE48-4E4E-AD35-79A5DD7870C0}">
   <ds:schemaRefs>
@@ -12159,7 +11961,7 @@
 </file>
 
 <file path=customXml/itemProps4.xml><?xml version="1.0" encoding="utf-8"?>
-<ds:datastoreItem xmlns:ds="http://schemas.openxmlformats.org/officeDocument/2006/customXml" ds:itemID="{90159845-FA40-9B41-9050-94774547D922}">
+<ds:datastoreItem xmlns:ds="http://schemas.openxmlformats.org/officeDocument/2006/customXml" ds:itemID="{12134339-7161-9A4D-A58D-D4716FBFF63E}">
   <ds:schemaRefs>
     <ds:schemaRef ds:uri="http://schemas.openxmlformats.org/officeDocument/2006/bibliography"/>
   </ds:schemaRefs>

</xml_diff>

<commit_message>
Updated to reflect new tutorial
</commit_message>
<xml_diff>
--- a/sample_data/word2dita/techdoc/word/word2dita_single_doc_to_map_and_topics_01.docx
+++ b/sample_data/word2dita/techdoc/word/word2dita_single_doc_to_map_and_topics_01.docx
@@ -2596,12 +2596,12 @@
       <w:pPr>
         <w:pStyle w:val="Bullet1"/>
         <w:rPr>
-          <w:rStyle w:val="italic"/>
+          <w:rStyle w:val="cite"/>
         </w:rPr>
       </w:pPr>
       <w:r>
         <w:rPr>
-          <w:rStyle w:val="italic"/>
+          <w:rStyle w:val="cite"/>
         </w:rPr>
         <w:t>Lorem ipsum dolor sit amet, consectetur adipisicing elit, sed</w:t>
       </w:r>
@@ -2610,8 +2610,7 @@
       <w:pPr>
         <w:pStyle w:val="Bullet1"/>
         <w:rPr>
-          <w:i/>
-          <w:iCs/>
+          <w:rStyle w:val="cite"/>
         </w:rPr>
       </w:pPr>
       <w:r>
@@ -3659,15 +3658,7 @@
       </w:r>
       <w:proofErr w:type="gramEnd"/>
       <w:r>
-        <w:t xml:space="preserve"> dolore magna aliqua. </w:t>
-      </w:r>
-      <w:proofErr w:type="gramStart"/>
-      <w:r>
-        <w:t>Ut enim ad minim veniam, quis nostrud exercitation ullamco laboris nisi ut aliquip ex ea commodo consequat.</w:t>
-      </w:r>
-      <w:proofErr w:type="gramEnd"/>
-      <w:r>
-        <w:t xml:space="preserve"> Duis aute irure dolor in reprehenderit in voluptate velit esse cillum dolore </w:t>
+        <w:t xml:space="preserve"> dolore magna aliqua. Ut enim ad minim veniam, quis nostrud exercitation ullamco laboris nisi ut aliquip ex ea commodo consequat. Duis aute irure dolor in reprehenderit in voluptate velit esse cillum dolore </w:t>
       </w:r>
       <w:proofErr w:type="gramStart"/>
       <w:r>
@@ -3675,15 +3666,15 @@
       </w:r>
       <w:proofErr w:type="gramEnd"/>
       <w:r>
-        <w:t xml:space="preserve"> fugiat nulla pariatur. Excepteur sint occaecat cupidatat non proident, sunt in culpa qui officia deserunt mollit anim id </w:t>
-      </w:r>
-      <w:proofErr w:type="gramStart"/>
-      <w:r>
-        <w:t>est</w:t>
-      </w:r>
-      <w:proofErr w:type="gramEnd"/>
-      <w:r>
-        <w:t xml:space="preserve"> laborum.</w:t>
+        <w:t xml:space="preserve"> fugiat nulla pariatur. Excepteur sint occaecat cupidatat </w:t>
+      </w:r>
+      <w:proofErr w:type="gramStart"/>
+      <w:r>
+        <w:t>non proident</w:t>
+      </w:r>
+      <w:proofErr w:type="gramEnd"/>
+      <w:r>
+        <w:t>, sunt in culpa qui officia deserunt mollit anim id est laborum.</w:t>
       </w:r>
     </w:p>
     <w:p>
@@ -4184,11 +4175,9 @@
       <w:pPr>
         <w:pStyle w:val="TaskTopic3"/>
       </w:pPr>
-      <w:bookmarkStart w:id="60" w:name="_Toc273732961"/>
-      <w:r>
-        <w:t>Lorem Ipsum</w:t>
-      </w:r>
-      <w:bookmarkEnd w:id="60"/>
+      <w:r>
+        <w:t>Task Topic 3.1</w:t>
+      </w:r>
     </w:p>
     <w:p>
       <w:pPr>
@@ -4467,13 +4456,13 @@
       <w:pPr>
         <w:pStyle w:val="TaskTopic1"/>
       </w:pPr>
-      <w:bookmarkStart w:id="61" w:name="_Ref254775599"/>
-      <w:bookmarkStart w:id="62" w:name="_Toc273732962"/>
+      <w:bookmarkStart w:id="60" w:name="_Ref254775599"/>
+      <w:bookmarkStart w:id="61" w:name="_Toc273732962"/>
       <w:r>
         <w:t>Common Activities</w:t>
       </w:r>
+      <w:bookmarkEnd w:id="60"/>
       <w:bookmarkEnd w:id="61"/>
-      <w:bookmarkEnd w:id="62"/>
     </w:p>
     <w:p>
       <w:pPr>
@@ -4519,8 +4508,8 @@
       <w:pPr>
         <w:pStyle w:val="Bullet1Context"/>
       </w:pPr>
-      <w:bookmarkStart w:id="63" w:name="_Ref137135094"/>
-      <w:bookmarkStart w:id="64" w:name="_Ref137134731"/>
+      <w:bookmarkStart w:id="62" w:name="_Ref137135094"/>
+      <w:bookmarkStart w:id="63" w:name="_Ref137134731"/>
       <w:r>
         <w:t>Blah blah</w:t>
       </w:r>
@@ -4701,11 +4690,11 @@
       <w:pPr>
         <w:pStyle w:val="Heading2"/>
       </w:pPr>
-      <w:bookmarkStart w:id="65" w:name="_Toc273732963"/>
+      <w:bookmarkStart w:id="64" w:name="_Toc273732963"/>
       <w:r>
         <w:t>Lorem Ipsum</w:t>
       </w:r>
-      <w:bookmarkEnd w:id="65"/>
+      <w:bookmarkEnd w:id="64"/>
     </w:p>
     <w:p>
       <w:pPr>
@@ -4769,15 +4758,7 @@
       </w:r>
       <w:proofErr w:type="gramEnd"/>
       <w:r>
-        <w:t xml:space="preserve"> dolore magna aliqua. </w:t>
-      </w:r>
-      <w:proofErr w:type="gramStart"/>
-      <w:r>
-        <w:t>Ut enim ad minim veniam, quis nostrud exercitation ullamco laboris nisi ut aliquip ex ea commodo consequat.</w:t>
-      </w:r>
-      <w:proofErr w:type="gramEnd"/>
-      <w:r>
-        <w:t xml:space="preserve"> Duis aute irure dolor in reprehenderit in voluptate velit esse cillum dolore </w:t>
+        <w:t xml:space="preserve"> dolore magna aliqua. Ut enim ad minim veniam, quis nostrud exercitation ullamco laboris nisi ut aliquip ex ea commodo consequat. Duis aute irure dolor in reprehenderit in voluptate velit esse cillum dolore </w:t>
       </w:r>
       <w:proofErr w:type="gramStart"/>
       <w:r>
@@ -4785,15 +4766,15 @@
       </w:r>
       <w:proofErr w:type="gramEnd"/>
       <w:r>
-        <w:t xml:space="preserve"> fugiat nulla pariatur. Excepteur sint occaecat cupidatat non proident, sunt in culpa qui officia deserunt mollit anim id </w:t>
-      </w:r>
-      <w:proofErr w:type="gramStart"/>
-      <w:r>
-        <w:t>est</w:t>
-      </w:r>
-      <w:proofErr w:type="gramEnd"/>
-      <w:r>
-        <w:t xml:space="preserve"> laborum.</w:t>
+        <w:t xml:space="preserve"> fugiat nulla pariatur. Excepteur sint occaecat cupidatat </w:t>
+      </w:r>
+      <w:proofErr w:type="gramStart"/>
+      <w:r>
+        <w:t>non proident</w:t>
+      </w:r>
+      <w:proofErr w:type="gramEnd"/>
+      <w:r>
+        <w:t>, sunt in culpa qui officia deserunt mollit anim id est laborum.</w:t>
       </w:r>
     </w:p>
     <w:p>
@@ -4883,9 +4864,9 @@
       <w:pPr>
         <w:pStyle w:val="Bullet2"/>
       </w:pPr>
-      <w:bookmarkStart w:id="66" w:name="_Ref221699492"/>
-      <w:bookmarkStart w:id="67" w:name="_Toc229119438"/>
-      <w:bookmarkStart w:id="68" w:name="_Toc254764040"/>
+      <w:bookmarkStart w:id="65" w:name="_Ref221699492"/>
+      <w:bookmarkStart w:id="66" w:name="_Toc229119438"/>
+      <w:bookmarkStart w:id="67" w:name="_Toc254764040"/>
       <w:r>
         <w:t xml:space="preserve">Lorem ipsum dolor sit amet, consectetur adipisicing elit, sed do eiusmod tempor incididunt ut labore </w:t>
       </w:r>
@@ -4983,17 +4964,17 @@
       <w:pPr>
         <w:pStyle w:val="TaskTopic2"/>
       </w:pPr>
-      <w:bookmarkStart w:id="69" w:name="_Toc273732964"/>
+      <w:bookmarkStart w:id="68" w:name="_Toc273732964"/>
+      <w:bookmarkEnd w:id="65"/>
       <w:bookmarkEnd w:id="66"/>
       <w:bookmarkEnd w:id="67"/>
+      <w:r>
+        <w:t>Lo</w:t>
+      </w:r>
+      <w:r>
+        <w:t>rem Ipsum</w:t>
+      </w:r>
       <w:bookmarkEnd w:id="68"/>
-      <w:r>
-        <w:t>Lo</w:t>
-      </w:r>
-      <w:r>
-        <w:t>rem Ipsum</w:t>
-      </w:r>
-      <w:bookmarkEnd w:id="69"/>
     </w:p>
     <w:p>
       <w:pPr>
@@ -5154,13 +5135,13 @@
       <w:pPr>
         <w:pStyle w:val="TaskTopic3"/>
       </w:pPr>
-      <w:bookmarkStart w:id="70" w:name="_Toc273732965"/>
+      <w:bookmarkStart w:id="69" w:name="_Toc273732965"/>
+      <w:bookmarkEnd w:id="62"/>
       <w:bookmarkEnd w:id="63"/>
-      <w:bookmarkEnd w:id="64"/>
       <w:r>
         <w:t>Lorem Ipsum</w:t>
       </w:r>
-      <w:bookmarkEnd w:id="70"/>
+      <w:bookmarkEnd w:id="69"/>
     </w:p>
     <w:p>
       <w:pPr>
@@ -5274,11 +5255,11 @@
       <w:pPr>
         <w:pStyle w:val="TaskTopic3"/>
       </w:pPr>
-      <w:bookmarkStart w:id="71" w:name="_Toc273732966"/>
+      <w:bookmarkStart w:id="70" w:name="_Toc273732966"/>
       <w:r>
         <w:t>Lorem Ipsum</w:t>
       </w:r>
-      <w:bookmarkEnd w:id="71"/>
+      <w:bookmarkEnd w:id="70"/>
     </w:p>
     <w:p>
       <w:pPr>
@@ -5392,11 +5373,11 @@
       <w:pPr>
         <w:pStyle w:val="TaskTopic4"/>
       </w:pPr>
-      <w:bookmarkStart w:id="72" w:name="_Toc273732967"/>
+      <w:bookmarkStart w:id="71" w:name="_Toc273732967"/>
       <w:r>
         <w:t>Lorem Ipsum</w:t>
       </w:r>
-      <w:bookmarkEnd w:id="72"/>
+      <w:bookmarkEnd w:id="71"/>
     </w:p>
     <w:p>
       <w:pPr>
@@ -5510,11 +5491,11 @@
       <w:pPr>
         <w:pStyle w:val="TaskTopic4"/>
       </w:pPr>
-      <w:bookmarkStart w:id="73" w:name="_Toc273732968"/>
+      <w:bookmarkStart w:id="72" w:name="_Toc273732968"/>
       <w:r>
         <w:t>Lorem Ipsum</w:t>
       </w:r>
-      <w:bookmarkEnd w:id="73"/>
+      <w:bookmarkEnd w:id="72"/>
     </w:p>
     <w:p>
       <w:pPr>
@@ -5628,11 +5609,11 @@
       <w:pPr>
         <w:pStyle w:val="TaskTopic3"/>
       </w:pPr>
-      <w:bookmarkStart w:id="74" w:name="_Toc273732969"/>
+      <w:bookmarkStart w:id="73" w:name="_Toc273732969"/>
       <w:r>
         <w:t>Lorem Ipsum</w:t>
       </w:r>
-      <w:bookmarkEnd w:id="74"/>
+      <w:bookmarkEnd w:id="73"/>
     </w:p>
     <w:p>
       <w:pPr>
@@ -5746,11 +5727,11 @@
       <w:pPr>
         <w:pStyle w:val="TaskTopic3"/>
       </w:pPr>
-      <w:bookmarkStart w:id="75" w:name="_Toc273732970"/>
+      <w:bookmarkStart w:id="74" w:name="_Toc273732970"/>
       <w:r>
         <w:t>Lorem Ipsum</w:t>
       </w:r>
-      <w:bookmarkEnd w:id="75"/>
+      <w:bookmarkEnd w:id="74"/>
     </w:p>
     <w:p>
       <w:pPr>
@@ -5906,17 +5887,17 @@
           <w:lang w:val="en-GB"/>
         </w:rPr>
       </w:pPr>
-      <w:bookmarkStart w:id="76" w:name="_Toc273732971"/>
+      <w:bookmarkStart w:id="75" w:name="_Toc273732971"/>
       <w:r>
         <w:t>Appendix Heading</w:t>
       </w:r>
-      <w:bookmarkEnd w:id="76"/>
+      <w:bookmarkEnd w:id="75"/>
     </w:p>
     <w:p>
       <w:pPr>
         <w:pStyle w:val="BodyText"/>
       </w:pPr>
-      <w:bookmarkStart w:id="77" w:name="_Toc222903686"/>
+      <w:bookmarkStart w:id="76" w:name="_Toc222903686"/>
       <w:r>
         <w:t xml:space="preserve">Lorem ipsum dolor sit amet, consectetur adipisicing elit, sed do eiusmod tempor incididunt ut labore </w:t>
       </w:r>
@@ -5957,61 +5938,61 @@
       <w:pPr>
         <w:pStyle w:val="Heading2"/>
       </w:pPr>
-      <w:bookmarkStart w:id="78" w:name="_Toc273732972"/>
+      <w:bookmarkStart w:id="77" w:name="_Toc273732972"/>
       <w:r>
         <w:t>Lorem Ipsum</w:t>
       </w:r>
+      <w:bookmarkEnd w:id="77"/>
+    </w:p>
+    <w:p>
+      <w:pPr>
+        <w:pStyle w:val="BodyText"/>
+      </w:pPr>
+      <w:r>
+        <w:t xml:space="preserve">Lorem ipsum dolor sit amet, consectetur adipisicing elit, sed do eiusmod tempor incididunt ut labore </w:t>
+      </w:r>
+      <w:proofErr w:type="gramStart"/>
+      <w:r>
+        <w:t>et</w:t>
+      </w:r>
+      <w:proofErr w:type="gramEnd"/>
+      <w:r>
+        <w:t xml:space="preserve"> dolore magna aliqua. </w:t>
+      </w:r>
+      <w:proofErr w:type="gramStart"/>
+      <w:r>
+        <w:t>Ut enim ad minim veniam, quis nostrud exercitation ullamco laboris nisi ut aliquip ex ea commodo consequat.</w:t>
+      </w:r>
+      <w:proofErr w:type="gramEnd"/>
+      <w:r>
+        <w:t xml:space="preserve"> Duis aute irure dolor in reprehenderit in voluptate velit esse cillum dolore </w:t>
+      </w:r>
+      <w:proofErr w:type="gramStart"/>
+      <w:r>
+        <w:t>eu</w:t>
+      </w:r>
+      <w:proofErr w:type="gramEnd"/>
+      <w:r>
+        <w:t xml:space="preserve"> fugiat nulla pariatur. Excepteur sint occaecat cupidatat non proident, sunt in culpa qui officia deserunt mollit anim id </w:t>
+      </w:r>
+      <w:proofErr w:type="gramStart"/>
+      <w:r>
+        <w:t>est</w:t>
+      </w:r>
+      <w:proofErr w:type="gramEnd"/>
+      <w:r>
+        <w:t xml:space="preserve"> laborum.</w:t>
+      </w:r>
+    </w:p>
+    <w:p>
+      <w:pPr>
+        <w:pStyle w:val="TaskTopic3"/>
+      </w:pPr>
+      <w:bookmarkStart w:id="78" w:name="_Toc273732973"/>
+      <w:r>
+        <w:t>Lorem Ipsum</w:t>
+      </w:r>
       <w:bookmarkEnd w:id="78"/>
-    </w:p>
-    <w:p>
-      <w:pPr>
-        <w:pStyle w:val="BodyText"/>
-      </w:pPr>
-      <w:r>
-        <w:t xml:space="preserve">Lorem ipsum dolor sit amet, consectetur adipisicing elit, sed do eiusmod tempor incididunt ut labore </w:t>
-      </w:r>
-      <w:proofErr w:type="gramStart"/>
-      <w:r>
-        <w:t>et</w:t>
-      </w:r>
-      <w:proofErr w:type="gramEnd"/>
-      <w:r>
-        <w:t xml:space="preserve"> dolore magna aliqua. </w:t>
-      </w:r>
-      <w:proofErr w:type="gramStart"/>
-      <w:r>
-        <w:t>Ut enim ad minim veniam, quis nostrud exercitation ullamco laboris nisi ut aliquip ex ea commodo consequat.</w:t>
-      </w:r>
-      <w:proofErr w:type="gramEnd"/>
-      <w:r>
-        <w:t xml:space="preserve"> Duis aute irure dolor in reprehenderit in voluptate velit esse cillum dolore </w:t>
-      </w:r>
-      <w:proofErr w:type="gramStart"/>
-      <w:r>
-        <w:t>eu</w:t>
-      </w:r>
-      <w:proofErr w:type="gramEnd"/>
-      <w:r>
-        <w:t xml:space="preserve"> fugiat nulla pariatur. Excepteur sint occaecat cupidatat non proident, sunt in culpa qui officia deserunt mollit anim id </w:t>
-      </w:r>
-      <w:proofErr w:type="gramStart"/>
-      <w:r>
-        <w:t>est</w:t>
-      </w:r>
-      <w:proofErr w:type="gramEnd"/>
-      <w:r>
-        <w:t xml:space="preserve"> laborum.</w:t>
-      </w:r>
-    </w:p>
-    <w:p>
-      <w:pPr>
-        <w:pStyle w:val="TaskTopic3"/>
-      </w:pPr>
-      <w:bookmarkStart w:id="79" w:name="_Toc273732973"/>
-      <w:r>
-        <w:t>Lorem Ipsum</w:t>
-      </w:r>
-      <w:bookmarkEnd w:id="79"/>
     </w:p>
     <w:p>
       <w:pPr>
@@ -6120,7 +6101,7 @@
       <w:r>
         <w:t>Click Save.</w:t>
       </w:r>
-      <w:bookmarkEnd w:id="77"/>
+      <w:bookmarkEnd w:id="76"/>
     </w:p>
     <w:sectPr>
       <w:headerReference w:type="even" r:id="rId17"/>
@@ -6218,7 +6199,7 @@
               <w:rStyle w:val="PageNumber"/>
               <w:noProof/>
             </w:rPr>
-            <w:t>20</w:t>
+            <w:t>4</w:t>
           </w:r>
           <w:r>
             <w:rPr>
@@ -6326,7 +6307,7 @@
               <w:rStyle w:val="PageNumber"/>
               <w:noProof/>
             </w:rPr>
-            <w:t>21</w:t>
+            <w:t>5</w:t>
           </w:r>
           <w:r>
             <w:rPr>
@@ -6710,7 +6691,7 @@
         <w:rPr>
           <w:noProof/>
         </w:rPr>
-        <w:t>Getting Started</w:t>
+        <w:t>Introduction</w:t>
       </w:r>
     </w:fldSimple>
   </w:p>
@@ -11961,7 +11942,7 @@
 </file>
 
 <file path=customXml/itemProps4.xml><?xml version="1.0" encoding="utf-8"?>
-<ds:datastoreItem xmlns:ds="http://schemas.openxmlformats.org/officeDocument/2006/customXml" ds:itemID="{12134339-7161-9A4D-A58D-D4716FBFF63E}">
+<ds:datastoreItem xmlns:ds="http://schemas.openxmlformats.org/officeDocument/2006/customXml" ds:itemID="{67D278B1-9715-674A-B6D0-05FD14DCCE1F}">
   <ds:schemaRefs>
     <ds:schemaRef ds:uri="http://schemas.openxmlformats.org/officeDocument/2006/bibliography"/>
   </ds:schemaRefs>

</xml_diff>

<commit_message>
First release of PDF-D4P transform type Renamed common.xslt and common.mapdriven to net.sf from net.sourceforge
</commit_message>
<xml_diff>
--- a/sample_data/word2dita/techdoc/word/word2dita_single_doc_to_map_and_topics_01.docx
+++ b/sample_data/word2dita/techdoc/word/word2dita_single_doc_to_map_and_topics_01.docx
@@ -2124,42 +2124,25 @@
         <w:pStyle w:val="BodyText"/>
       </w:pPr>
       <w:r>
-        <w:t xml:space="preserve">Lorem ipsum dolor sit amet, consectetur adipisicing elit, sed do eiusmod tempor incididunt ut labore </w:t>
-      </w:r>
-      <w:proofErr w:type="gramStart"/>
-      <w:r>
-        <w:t>et</w:t>
-      </w:r>
-      <w:proofErr w:type="gramEnd"/>
-      <w:r>
-        <w:t xml:space="preserve"> dolore magna aliqua. </w:t>
-      </w:r>
-      <w:proofErr w:type="gramStart"/>
-      <w:r>
-        <w:t>Ut enim ad minim veniam, quis nostrud exercitation ullamco laboris nisi ut aliquip ex ea commodo consequat.</w:t>
-      </w:r>
-      <w:proofErr w:type="gramEnd"/>
-      <w:r>
-        <w:t xml:space="preserve"> Duis aute irure dolor in reprehenderit in voluptate velit esse cillum dolore </w:t>
-      </w:r>
-      <w:proofErr w:type="gramStart"/>
-      <w:r>
-        <w:t>eu</w:t>
-      </w:r>
-      <w:proofErr w:type="gramEnd"/>
-      <w:r>
-        <w:t xml:space="preserve"> fugiat nulla pariatur. Excepteur sint occaecat cupidatat non proident, sunt in culpa qui officia deserunt mollit anim id est </w:t>
-      </w:r>
-      <w:proofErr w:type="gramStart"/>
-      <w:r>
-        <w:t>laborum.</w:t>
-      </w:r>
-      <w:r>
-        <w:t>With</w:t>
-      </w:r>
-      <w:proofErr w:type="gramEnd"/>
-      <w:r>
-        <w:t xml:space="preserve"> Varonis DatAdvantage, organizations can see, understand and manage who is using data, to control data access and enforce compliance with data usage policies to meet business needs. </w:t>
+        <w:t>Lorem ipsum dolor sit amet, consectetur adipisicing elit, sed do eiusmod tempor incididunt ut labore et dolore magna aliqua. Ut enim ad minim veniam, quis nostrud exercitation ullamco laboris nisi ut aliquip ex ea commodo consequat. Duis aute irure dolor in reprehenderit in voluptate velit esse cillum dolore eu fugiat nulla pariatur. Excepteur sint occaecat cupidatat non proident, sunt in culpa qui officia deserunt mollit anim id est laborum.</w:t>
+      </w:r>
+      <w:r>
+        <w:t xml:space="preserve">With Varonis DatAdvantage, organizations can see, understand and manage who is using data, to control data access and enforce compliance with data usage policies to </w:t>
+      </w:r>
+      <w:r>
+        <w:t>footnote callout</w:t>
+      </w:r>
+      <w:r>
+        <w:t>.</w:t>
+      </w:r>
+      <w:r>
+        <w:rPr>
+          <w:rStyle w:val="FootnoteReference"/>
+        </w:rPr>
+        <w:footnoteReference w:id="1"/>
+      </w:r>
+      <w:r>
+        <w:t xml:space="preserve"> </w:t>
       </w:r>
     </w:p>
     <w:p>
@@ -2167,39 +2150,19 @@
         <w:pStyle w:val="BodyText"/>
       </w:pPr>
       <w:r>
-        <w:t xml:space="preserve">Lorem ipsum dolor sit amet, consectetur adipisicing elit, sed do eiusmod tempor incididunt ut labore </w:t>
-      </w:r>
-      <w:proofErr w:type="gramStart"/>
-      <w:r>
-        <w:t>et</w:t>
-      </w:r>
-      <w:proofErr w:type="gramEnd"/>
-      <w:r>
-        <w:t xml:space="preserve"> dolore magna aliqua. </w:t>
-      </w:r>
-      <w:proofErr w:type="gramStart"/>
-      <w:r>
-        <w:t>Ut enim ad minim veniam, quis nostrud exercitation ullamco laboris nisi ut aliquip ex ea commodo consequat.</w:t>
-      </w:r>
-      <w:proofErr w:type="gramEnd"/>
-      <w:r>
-        <w:t xml:space="preserve"> Duis aute irure dolor in reprehenderit in voluptate velit esse cillum dolore </w:t>
-      </w:r>
-      <w:proofErr w:type="gramStart"/>
-      <w:r>
-        <w:t>eu</w:t>
-      </w:r>
-      <w:proofErr w:type="gramEnd"/>
-      <w:r>
-        <w:t xml:space="preserve"> fugiat nulla pariatur. Excepteur sint occaecat cupidatat non proident, sunt in culpa qui officia deserunt mollit anim id </w:t>
-      </w:r>
-      <w:proofErr w:type="gramStart"/>
-      <w:r>
-        <w:t>est</w:t>
-      </w:r>
-      <w:proofErr w:type="gramEnd"/>
-      <w:r>
-        <w:t xml:space="preserve"> laborum.</w:t>
+        <w:t xml:space="preserve">Lorem ipsum dolor sit amet, consectetur adipisicing elit, sed do eiusmod tempor incididunt ut labore et dolore magna aliqua. Ut enim ad minim veniam, quis nostrud exercitation ullamco laboris nisi ut aliquip ex ea commodo consequat. Duis aute irure dolor in reprehenderit in voluptate velit esse cillum dolore eu fugiat nulla pariatur. Excepteur sint occaecat cupidatat non proident, sunt in culpa qui officia deserunt mollit anim id </w:t>
+      </w:r>
+      <w:r>
+        <w:t>endnote callout</w:t>
+      </w:r>
+      <w:r>
+        <w:t>.</w:t>
+      </w:r>
+      <w:r>
+        <w:rPr>
+          <w:rStyle w:val="EndnoteReference"/>
+        </w:rPr>
+        <w:endnoteReference w:id="1"/>
       </w:r>
     </w:p>
     <w:p>
@@ -2312,15 +2275,7 @@
               <w:pStyle w:val="BodyTextTable"/>
             </w:pPr>
             <w:r>
-              <w:t xml:space="preserve">Lorem ipsum dolor sit amet, consectetur adipisicing elit, sed do eiusmod tempor incididunt ut labore et dolore magna aliqua. Ut enim ad minim veniam, quis nostrud exercitation ullamco laboris nisi ut aliquip ex ea commodo consequat. Duis aute irure dolor in reprehenderit in voluptate velit esse cillum dolore eu fugiat nulla pariatur. Excepteur sint occaecat cupidatat </w:t>
-            </w:r>
-            <w:proofErr w:type="gramStart"/>
-            <w:r>
-              <w:t>non proident</w:t>
-            </w:r>
-            <w:proofErr w:type="gramEnd"/>
-            <w:r>
-              <w:t>, sunt in culpa qui officia deserunt mollit anim id est laborum.</w:t>
+              <w:t>Lorem ipsum dolor sit amet, consectetur adipisicing elit, sed do eiusmod tempor incididunt ut labore et dolore magna aliqua. Ut enim ad minim veniam, quis nostrud exercitation ullamco laboris nisi ut aliquip ex ea commodo consequat. Duis aute irure dolor in reprehenderit in voluptate velit esse cillum dolore eu fugiat nulla pariatur. Excepteur sint occaecat cupidatat non proident, sunt in culpa qui officia deserunt mollit anim id est laborum.</w:t>
             </w:r>
           </w:p>
         </w:tc>
@@ -2353,15 +2308,7 @@
               <w:pStyle w:val="BodyTextTable"/>
             </w:pPr>
             <w:r>
-              <w:t xml:space="preserve">Lorem ipsum dolor sit amet, consectetur adipisicing elit, sed do eiusmod tempor incididunt ut labore et dolore magna aliqua. Ut enim ad minim veniam, quis nostrud exercitation ullamco laboris nisi ut aliquip ex ea commodo consequat. Duis aute irure dolor in reprehenderit in voluptate velit esse cillum dolore eu fugiat nulla pariatur. Excepteur sint occaecat cupidatat </w:t>
-            </w:r>
-            <w:proofErr w:type="gramStart"/>
-            <w:r>
-              <w:t>non proident</w:t>
-            </w:r>
-            <w:proofErr w:type="gramEnd"/>
-            <w:r>
-              <w:t>, sunt in culpa qui officia deserunt mollit anim id est laborum.</w:t>
+              <w:t>Lorem ipsum dolor sit amet, consectetur adipisicing elit, sed do eiusmod tempor incididunt ut labore et dolore magna aliqua. Ut enim ad minim veniam, quis nostrud exercitation ullamco laboris nisi ut aliquip ex ea commodo consequat. Duis aute irure dolor in reprehenderit in voluptate velit esse cillum dolore eu fugiat nulla pariatur. Excepteur sint occaecat cupidatat non proident, sunt in culpa qui officia deserunt mollit anim id est laborum.</w:t>
             </w:r>
           </w:p>
         </w:tc>
@@ -2394,15 +2341,7 @@
               <w:pStyle w:val="BodyTextTable"/>
             </w:pPr>
             <w:r>
-              <w:t xml:space="preserve">Lorem ipsum dolor sit amet, consectetur adipisicing elit, sed do eiusmod tempor incididunt ut labore et dolore magna aliqua. Ut enim ad minim veniam, quis nostrud exercitation ullamco laboris nisi ut aliquip ex ea commodo consequat. Duis aute irure dolor in reprehenderit in voluptate velit esse cillum dolore eu fugiat nulla pariatur. Excepteur sint occaecat cupidatat </w:t>
-            </w:r>
-            <w:proofErr w:type="gramStart"/>
-            <w:r>
-              <w:t>non proident</w:t>
-            </w:r>
-            <w:proofErr w:type="gramEnd"/>
-            <w:r>
-              <w:t>, sunt in culpa qui officia deserunt mollit anim id est laborum.</w:t>
+              <w:t>Lorem ipsum dolor sit amet, consectetur adipisicing elit, sed do eiusmod tempor incididunt ut labore et dolore magna aliqua. Ut enim ad minim veniam, quis nostrud exercitation ullamco laboris nisi ut aliquip ex ea commodo consequat. Duis aute irure dolor in reprehenderit in voluptate velit esse cillum dolore eu fugiat nulla pariatur. Excepteur sint occaecat cupidatat non proident, sunt in culpa qui officia deserunt mollit anim id est laborum.</w:t>
             </w:r>
           </w:p>
         </w:tc>
@@ -2442,34 +2381,16 @@
             <w:pPr>
               <w:pStyle w:val="Tablebullet1"/>
             </w:pPr>
-            <w:proofErr w:type="gramStart"/>
             <w:r>
-              <w:t>ullamco</w:t>
-            </w:r>
-            <w:proofErr w:type="gramEnd"/>
-            <w:r>
-              <w:t xml:space="preserve"> laboris nisi ut aliquip ex ea commodo consequat. Duis aute irure dolor in reprehenderit in voluptate velit esse cillum dolore </w:t>
-            </w:r>
-            <w:proofErr w:type="gramStart"/>
-            <w:r>
-              <w:t>eu</w:t>
-            </w:r>
-            <w:proofErr w:type="gramEnd"/>
-            <w:r>
-              <w:t xml:space="preserve"> fugiat nulla pariatur. Excepteur sint occaecat </w:t>
+              <w:t xml:space="preserve">ullamco laboris nisi ut aliquip ex ea commodo consequat. Duis aute irure dolor in reprehenderit in voluptate velit esse cillum dolore eu fugiat nulla pariatur. Excepteur sint occaecat </w:t>
             </w:r>
           </w:p>
           <w:p>
             <w:pPr>
               <w:pStyle w:val="Tablebullet1"/>
             </w:pPr>
-            <w:proofErr w:type="gramStart"/>
             <w:r>
-              <w:t>cupidatat</w:t>
-            </w:r>
-            <w:proofErr w:type="gramEnd"/>
-            <w:r>
-              <w:t xml:space="preserve"> non proident, sunt in culpa qui officia deserunt mollit anim id est laborum.</w:t>
+              <w:t>cupidatat non proident, sunt in culpa qui officia deserunt mollit anim id est laborum.</w:t>
             </w:r>
           </w:p>
         </w:tc>
@@ -2490,15 +2411,7 @@
         <w:pStyle w:val="BodyText"/>
       </w:pPr>
       <w:r>
-        <w:t xml:space="preserve">Lorem ipsum </w:t>
-      </w:r>
-      <w:proofErr w:type="gramStart"/>
-      <w:r>
-        <w:t>dolor sit</w:t>
-      </w:r>
-      <w:proofErr w:type="gramEnd"/>
-      <w:r>
-        <w:t xml:space="preserve"> amet, consectetur adipisicing elit, sed </w:t>
+        <w:t xml:space="preserve">Lorem ipsum dolor sit amet, consectetur adipisicing elit, sed </w:t>
       </w:r>
     </w:p>
     <w:p>
@@ -2564,6 +2477,10 @@
         <w:pStyle w:val="Bullet1"/>
         <w:rPr>
           <w:rStyle w:val="cite"/>
+          <w:rFonts w:cs="Arial"/>
+          <w:color w:val="A21022"/>
+          <w:sz w:val="36"/>
+          <w:szCs w:val="36"/>
         </w:rPr>
       </w:pPr>
       <w:bookmarkStart w:id="26" w:name="_Toc136188599"/>
@@ -2642,39 +2559,7 @@
         <w:pStyle w:val="BodyText"/>
       </w:pPr>
       <w:r>
-        <w:t xml:space="preserve">Lorem ipsum dolor sit amet, consectetur adipisicing elit, sed do eiusmod tempor incididunt ut labore </w:t>
-      </w:r>
-      <w:proofErr w:type="gramStart"/>
-      <w:r>
-        <w:t>et</w:t>
-      </w:r>
-      <w:proofErr w:type="gramEnd"/>
-      <w:r>
-        <w:t xml:space="preserve"> dolore magna aliqua. </w:t>
-      </w:r>
-      <w:proofErr w:type="gramStart"/>
-      <w:r>
-        <w:t>Ut enim ad minim veniam, quis nostrud exercitation ullamco laboris nisi ut aliquip ex ea commodo consequat.</w:t>
-      </w:r>
-      <w:proofErr w:type="gramEnd"/>
-      <w:r>
-        <w:t xml:space="preserve"> Duis aute irure dolor in reprehenderit in voluptate velit esse cillum dolore </w:t>
-      </w:r>
-      <w:proofErr w:type="gramStart"/>
-      <w:r>
-        <w:t>eu</w:t>
-      </w:r>
-      <w:proofErr w:type="gramEnd"/>
-      <w:r>
-        <w:t xml:space="preserve"> fugiat nulla pariatur. Excepteur sint occaecat cupidatat non proident, sunt in culpa qui officia deserunt mollit anim id </w:t>
-      </w:r>
-      <w:proofErr w:type="gramStart"/>
-      <w:r>
-        <w:t>est</w:t>
-      </w:r>
-      <w:proofErr w:type="gramEnd"/>
-      <w:r>
-        <w:t xml:space="preserve"> laborum.</w:t>
+        <w:t>Lorem ipsum dolor sit amet, consectetur adipisicing elit, sed do eiusmod tempor incididunt ut labore et dolore magna aliqua. Ut enim ad minim veniam, quis nostrud exercitation ullamco laboris nisi ut aliquip ex ea commodo consequat. Duis aute irure dolor in reprehenderit in voluptate velit esse cillum dolore eu fugiat nulla pariatur. Excepteur sint occaecat cupidatat non proident, sunt in culpa qui officia deserunt mollit anim id est laborum.</w:t>
       </w:r>
     </w:p>
     <w:p>
@@ -2694,39 +2579,7 @@
         <w:pStyle w:val="BodyText"/>
       </w:pPr>
       <w:r>
-        <w:t xml:space="preserve">Lorem ipsum dolor sit amet, consectetur adipisicing elit, sed do eiusmod tempor incididunt ut labore </w:t>
-      </w:r>
-      <w:proofErr w:type="gramStart"/>
-      <w:r>
-        <w:t>et</w:t>
-      </w:r>
-      <w:proofErr w:type="gramEnd"/>
-      <w:r>
-        <w:t xml:space="preserve"> dolore magna aliqua. </w:t>
-      </w:r>
-      <w:proofErr w:type="gramStart"/>
-      <w:r>
-        <w:t>Ut enim ad minim veniam, quis nostrud exercitation ullamco laboris nisi ut aliquip ex ea commodo consequat.</w:t>
-      </w:r>
-      <w:proofErr w:type="gramEnd"/>
-      <w:r>
-        <w:t xml:space="preserve"> Duis aute irure dolor in reprehenderit in voluptate velit esse cillum dolore </w:t>
-      </w:r>
-      <w:proofErr w:type="gramStart"/>
-      <w:r>
-        <w:t>eu</w:t>
-      </w:r>
-      <w:proofErr w:type="gramEnd"/>
-      <w:r>
-        <w:t xml:space="preserve"> fugiat nulla pariatur. Excepteur sint occaecat cupidatat non proident, sunt in culpa qui officia deserunt mollit anim id </w:t>
-      </w:r>
-      <w:proofErr w:type="gramStart"/>
-      <w:r>
-        <w:t>est</w:t>
-      </w:r>
-      <w:proofErr w:type="gramEnd"/>
-      <w:r>
-        <w:t xml:space="preserve"> laborum.</w:t>
+        <w:t>Lorem ipsum dolor sit amet, consectetur adipisicing elit, sed do eiusmod tempor incididunt ut labore et dolore magna aliqua. Ut enim ad minim veniam, quis nostrud exercitation ullamco laboris nisi ut aliquip ex ea commodo consequat. Duis aute irure dolor in reprehenderit in voluptate velit esse cillum dolore eu fugiat nulla pariatur. Excepteur sint occaecat cupidatat non proident, sunt in culpa qui officia deserunt mollit anim id est laborum.</w:t>
       </w:r>
     </w:p>
     <w:p>
@@ -2734,39 +2587,7 @@
         <w:pStyle w:val="BodyText"/>
       </w:pPr>
       <w:r>
-        <w:t xml:space="preserve">Lorem ipsum dolor sit amet, consectetur adipisicing elit, sed do eiusmod tempor incididunt ut labore </w:t>
-      </w:r>
-      <w:proofErr w:type="gramStart"/>
-      <w:r>
-        <w:t>et</w:t>
-      </w:r>
-      <w:proofErr w:type="gramEnd"/>
-      <w:r>
-        <w:t xml:space="preserve"> dolore magna aliqua. </w:t>
-      </w:r>
-      <w:proofErr w:type="gramStart"/>
-      <w:r>
-        <w:t>Ut enim ad minim veniam, quis nostrud exercitation ullamco laboris nisi ut aliquip ex ea commodo consequat.</w:t>
-      </w:r>
-      <w:proofErr w:type="gramEnd"/>
-      <w:r>
-        <w:t xml:space="preserve"> Duis aute irure dolor in reprehenderit in voluptate velit esse cillum dolore </w:t>
-      </w:r>
-      <w:proofErr w:type="gramStart"/>
-      <w:r>
-        <w:t>eu</w:t>
-      </w:r>
-      <w:proofErr w:type="gramEnd"/>
-      <w:r>
-        <w:t xml:space="preserve"> fugiat nulla pariatur. Excepteur sint occaecat cupidatat non proident, sunt in culpa qui officia deserunt mollit anim id </w:t>
-      </w:r>
-      <w:proofErr w:type="gramStart"/>
-      <w:r>
-        <w:t>est</w:t>
-      </w:r>
-      <w:proofErr w:type="gramEnd"/>
-      <w:r>
-        <w:t xml:space="preserve"> laborum.</w:t>
+        <w:t>Lorem ipsum dolor sit amet, consectetur adipisicing elit, sed do eiusmod tempor incididunt ut labore et dolore magna aliqua. Ut enim ad minim veniam, quis nostrud exercitation ullamco laboris nisi ut aliquip ex ea commodo consequat. Duis aute irure dolor in reprehenderit in voluptate velit esse cillum dolore eu fugiat nulla pariatur. Excepteur sint occaecat cupidatat non proident, sunt in culpa qui officia deserunt mollit anim id est laborum.</w:t>
       </w:r>
     </w:p>
     <w:p>
@@ -2784,39 +2605,7 @@
         <w:pStyle w:val="BodyText"/>
       </w:pPr>
       <w:r>
-        <w:t xml:space="preserve">Lorem ipsum dolor sit amet, consectetur adipisicing elit, sed do eiusmod tempor incididunt ut labore </w:t>
-      </w:r>
-      <w:proofErr w:type="gramStart"/>
-      <w:r>
-        <w:t>et</w:t>
-      </w:r>
-      <w:proofErr w:type="gramEnd"/>
-      <w:r>
-        <w:t xml:space="preserve"> dolore magna aliqua. </w:t>
-      </w:r>
-      <w:proofErr w:type="gramStart"/>
-      <w:r>
-        <w:t>Ut enim ad minim veniam, quis nostrud exercitation ullamco laboris nisi ut aliquip ex ea commodo consequat.</w:t>
-      </w:r>
-      <w:proofErr w:type="gramEnd"/>
-      <w:r>
-        <w:t xml:space="preserve"> Duis aute irure dolor in reprehenderit in voluptate velit esse cillum dolore </w:t>
-      </w:r>
-      <w:proofErr w:type="gramStart"/>
-      <w:r>
-        <w:t>eu</w:t>
-      </w:r>
-      <w:proofErr w:type="gramEnd"/>
-      <w:r>
-        <w:t xml:space="preserve"> fugiat nulla pariatur. Excepteur sint occaecat cupidatat non proident, sunt in culpa qui officia deserunt mollit anim id </w:t>
-      </w:r>
-      <w:proofErr w:type="gramStart"/>
-      <w:r>
-        <w:t>est</w:t>
-      </w:r>
-      <w:proofErr w:type="gramEnd"/>
-      <w:r>
-        <w:t xml:space="preserve"> laborum.</w:t>
+        <w:t>Lorem ipsum dolor sit amet, consectetur adipisicing elit, sed do eiusmod tempor incididunt ut labore et dolore magna aliqua. Ut enim ad minim veniam, quis nostrud exercitation ullamco laboris nisi ut aliquip ex ea commodo consequat. Duis aute irure dolor in reprehenderit in voluptate velit esse cillum dolore eu fugiat nulla pariatur. Excepteur sint occaecat cupidatat non proident, sunt in culpa qui officia deserunt mollit anim id est laborum.</w:t>
       </w:r>
     </w:p>
     <w:p>
@@ -2825,39 +2614,7 @@
         <w:spacing w:after="80"/>
       </w:pPr>
       <w:r>
-        <w:t xml:space="preserve">Lorem ipsum dolor sit amet, consectetur adipisicing elit, sed do eiusmod tempor incididunt ut labore </w:t>
-      </w:r>
-      <w:proofErr w:type="gramStart"/>
-      <w:r>
-        <w:t>et</w:t>
-      </w:r>
-      <w:proofErr w:type="gramEnd"/>
-      <w:r>
-        <w:t xml:space="preserve"> dolore magna aliqua. </w:t>
-      </w:r>
-      <w:proofErr w:type="gramStart"/>
-      <w:r>
-        <w:t>Ut enim ad minim veniam, quis nostrud exercitation ullamco laboris nisi ut aliquip ex ea commodo consequat.</w:t>
-      </w:r>
-      <w:proofErr w:type="gramEnd"/>
-      <w:r>
-        <w:t xml:space="preserve"> Duis aute irure dolor in reprehenderit in voluptate velit esse cillum dolore </w:t>
-      </w:r>
-      <w:proofErr w:type="gramStart"/>
-      <w:r>
-        <w:t>eu</w:t>
-      </w:r>
-      <w:proofErr w:type="gramEnd"/>
-      <w:r>
-        <w:t xml:space="preserve"> fugiat nulla pariatur. Excepteur sint occaecat cupidatat non proident, sunt in culpa qui officia deserunt mollit anim id </w:t>
-      </w:r>
-      <w:proofErr w:type="gramStart"/>
-      <w:r>
-        <w:t>est</w:t>
-      </w:r>
-      <w:proofErr w:type="gramEnd"/>
-      <w:r>
-        <w:t xml:space="preserve"> laborum.</w:t>
+        <w:t>Lorem ipsum dolor sit amet, consectetur adipisicing elit, sed do eiusmod tempor incididunt ut labore et dolore magna aliqua. Ut enim ad minim veniam, quis nostrud exercitation ullamco laboris nisi ut aliquip ex ea commodo consequat. Duis aute irure dolor in reprehenderit in voluptate velit esse cillum dolore eu fugiat nulla pariatur. Excepteur sint occaecat cupidatat non proident, sunt in culpa qui officia deserunt mollit anim id est laborum.</w:t>
       </w:r>
     </w:p>
     <w:tbl>
@@ -2907,11 +2664,9 @@
             <w:pPr>
               <w:pStyle w:val="HeaderTable"/>
             </w:pPr>
-            <w:proofErr w:type="gramStart"/>
             <w:r>
               <w:t>blahblah</w:t>
             </w:r>
-            <w:proofErr w:type="gramEnd"/>
           </w:p>
         </w:tc>
       </w:tr>
@@ -2946,11 +2701,9 @@
                 <w:iCs/>
               </w:rPr>
             </w:pPr>
-            <w:proofErr w:type="gramStart"/>
             <w:r>
               <w:t>blahjblah</w:t>
             </w:r>
-            <w:proofErr w:type="gramEnd"/>
           </w:p>
         </w:tc>
       </w:tr>
@@ -2985,11 +2738,9 @@
                 <w:iCs/>
               </w:rPr>
             </w:pPr>
-            <w:proofErr w:type="gramStart"/>
             <w:r>
               <w:t>blahjblah</w:t>
             </w:r>
-            <w:proofErr w:type="gramEnd"/>
           </w:p>
         </w:tc>
       </w:tr>
@@ -3024,11 +2775,9 @@
                 <w:iCs/>
               </w:rPr>
             </w:pPr>
-            <w:proofErr w:type="gramStart"/>
             <w:r>
               <w:t>blahjblah</w:t>
             </w:r>
-            <w:proofErr w:type="gramEnd"/>
           </w:p>
         </w:tc>
       </w:tr>
@@ -3063,11 +2812,9 @@
                 <w:iCs/>
               </w:rPr>
             </w:pPr>
-            <w:proofErr w:type="gramStart"/>
             <w:r>
               <w:t>blahjblah</w:t>
             </w:r>
-            <w:proofErr w:type="gramEnd"/>
           </w:p>
         </w:tc>
       </w:tr>
@@ -3090,39 +2837,7 @@
         <w:keepLines/>
       </w:pPr>
       <w:r>
-        <w:t xml:space="preserve">Lorem ipsum dolor sit amet, consectetur adipisicing elit, sed do eiusmod tempor incididunt ut labore </w:t>
-      </w:r>
-      <w:proofErr w:type="gramStart"/>
-      <w:r>
-        <w:t>et</w:t>
-      </w:r>
-      <w:proofErr w:type="gramEnd"/>
-      <w:r>
-        <w:t xml:space="preserve"> dolore magna aliqua. </w:t>
-      </w:r>
-      <w:proofErr w:type="gramStart"/>
-      <w:r>
-        <w:t>Ut enim ad minim veniam, quis nostrud exercitation ullamco laboris nisi ut aliquip ex ea commodo consequat.</w:t>
-      </w:r>
-      <w:proofErr w:type="gramEnd"/>
-      <w:r>
-        <w:t xml:space="preserve"> Duis aute irure dolor in reprehenderit in voluptate velit esse cillum dolore </w:t>
-      </w:r>
-      <w:proofErr w:type="gramStart"/>
-      <w:r>
-        <w:t>eu</w:t>
-      </w:r>
-      <w:proofErr w:type="gramEnd"/>
-      <w:r>
-        <w:t xml:space="preserve"> fugiat nulla pariatur. Excepteur sint occaecat cupidatat non proident, sunt in culpa qui officia deserunt mollit anim id </w:t>
-      </w:r>
-      <w:proofErr w:type="gramStart"/>
-      <w:r>
-        <w:t>est</w:t>
-      </w:r>
-      <w:proofErr w:type="gramEnd"/>
-      <w:r>
-        <w:t xml:space="preserve"> laborum.</w:t>
+        <w:t>Lorem ipsum dolor sit amet, consectetur adipisicing elit, sed do eiusmod tempor incididunt ut labore et dolore magna aliqua. Ut enim ad minim veniam, quis nostrud exercitation ullamco laboris nisi ut aliquip ex ea commodo consequat. Duis aute irure dolor in reprehenderit in voluptate velit esse cillum dolore eu fugiat nulla pariatur. Excepteur sint occaecat cupidatat non proident, sunt in culpa qui officia deserunt mollit anim id est laborum.</w:t>
       </w:r>
     </w:p>
     <w:p>
@@ -3144,39 +2859,7 @@
         <w:ind w:right="360"/>
       </w:pPr>
       <w:r>
-        <w:t xml:space="preserve">Lorem ipsum dolor sit amet, consectetur adipisicing elit, sed do eiusmod tempor incididunt ut labore </w:t>
-      </w:r>
-      <w:proofErr w:type="gramStart"/>
-      <w:r>
-        <w:t>et</w:t>
-      </w:r>
-      <w:proofErr w:type="gramEnd"/>
-      <w:r>
-        <w:t xml:space="preserve"> dolore magna aliqua. </w:t>
-      </w:r>
-      <w:proofErr w:type="gramStart"/>
-      <w:r>
-        <w:t>Ut enim ad minim veniam, quis nostrud exercitation ullamco laboris nisi ut aliquip ex ea commodo consequat.</w:t>
-      </w:r>
-      <w:proofErr w:type="gramEnd"/>
-      <w:r>
-        <w:t xml:space="preserve"> Duis aute irure dolor in reprehenderit in voluptate velit esse cillum dolore </w:t>
-      </w:r>
-      <w:proofErr w:type="gramStart"/>
-      <w:r>
-        <w:t>eu</w:t>
-      </w:r>
-      <w:proofErr w:type="gramEnd"/>
-      <w:r>
-        <w:t xml:space="preserve"> fugiat nulla pariatur. Excepteur sint occaecat cupidatat non proident, sunt in culpa qui officia deserunt mollit anim id </w:t>
-      </w:r>
-      <w:proofErr w:type="gramStart"/>
-      <w:r>
-        <w:t>est</w:t>
-      </w:r>
-      <w:proofErr w:type="gramEnd"/>
-      <w:r>
-        <w:t xml:space="preserve"> laborum.</w:t>
+        <w:t>Lorem ipsum dolor sit amet, consectetur adipisicing elit, sed do eiusmod tempor incididunt ut labore et dolore magna aliqua. Ut enim ad minim veniam, quis nostrud exercitation ullamco laboris nisi ut aliquip ex ea commodo consequat. Duis aute irure dolor in reprehenderit in voluptate velit esse cillum dolore eu fugiat nulla pariatur. Excepteur sint occaecat cupidatat non proident, sunt in culpa qui officia deserunt mollit anim id est laborum.</w:t>
       </w:r>
     </w:p>
     <w:p>
@@ -3185,39 +2868,7 @@
         <w:ind w:right="360"/>
       </w:pPr>
       <w:r>
-        <w:t xml:space="preserve">Lorem ipsum dolor sit amet, consectetur adipisicing elit, sed do eiusmod tempor incididunt ut labore </w:t>
-      </w:r>
-      <w:proofErr w:type="gramStart"/>
-      <w:r>
-        <w:t>et</w:t>
-      </w:r>
-      <w:proofErr w:type="gramEnd"/>
-      <w:r>
-        <w:t xml:space="preserve"> dolore magna aliqua. </w:t>
-      </w:r>
-      <w:proofErr w:type="gramStart"/>
-      <w:r>
-        <w:t>Ut enim ad minim veniam, quis nostrud exercitation ullamco laboris nisi ut aliquip ex ea commodo consequat.</w:t>
-      </w:r>
-      <w:proofErr w:type="gramEnd"/>
-      <w:r>
-        <w:t xml:space="preserve"> Duis aute irure dolor in reprehenderit in voluptate velit esse cillum dolore </w:t>
-      </w:r>
-      <w:proofErr w:type="gramStart"/>
-      <w:r>
-        <w:t>eu</w:t>
-      </w:r>
-      <w:proofErr w:type="gramEnd"/>
-      <w:r>
-        <w:t xml:space="preserve"> fugiat nulla pariatur. Excepteur sint occaecat cupidatat non proident, sunt in culpa qui officia deserunt mollit anim id </w:t>
-      </w:r>
-      <w:proofErr w:type="gramStart"/>
-      <w:r>
-        <w:t>est</w:t>
-      </w:r>
-      <w:proofErr w:type="gramEnd"/>
-      <w:r>
-        <w:t xml:space="preserve"> laborum.</w:t>
+        <w:t>Lorem ipsum dolor sit amet, consectetur adipisicing elit, sed do eiusmod tempor incididunt ut labore et dolore magna aliqua. Ut enim ad minim veniam, quis nostrud exercitation ullamco laboris nisi ut aliquip ex ea commodo consequat. Duis aute irure dolor in reprehenderit in voluptate velit esse cillum dolore eu fugiat nulla pariatur. Excepteur sint occaecat cupidatat non proident, sunt in culpa qui officia deserunt mollit anim id est laborum.</w:t>
       </w:r>
     </w:p>
     <w:p>
@@ -3226,31 +2877,7 @@
         <w:ind w:right="360"/>
       </w:pPr>
       <w:r>
-        <w:t xml:space="preserve">Lorem ipsum dolor sit amet, consectetur adipisicing elit, sed do eiusmod tempor incididunt ut labore </w:t>
-      </w:r>
-      <w:proofErr w:type="gramStart"/>
-      <w:r>
-        <w:t>et</w:t>
-      </w:r>
-      <w:proofErr w:type="gramEnd"/>
-      <w:r>
-        <w:t xml:space="preserve"> dolore magna aliqua. Ut enim ad minim veniam, quis nostrud exercitation ullamco laboris nisi ut aliquip ex ea commodo consequat. Duis aute irure dolor in reprehenderit in voluptate velit esse cillum dolore </w:t>
-      </w:r>
-      <w:proofErr w:type="gramStart"/>
-      <w:r>
-        <w:t>eu</w:t>
-      </w:r>
-      <w:proofErr w:type="gramEnd"/>
-      <w:r>
-        <w:t xml:space="preserve"> fugiat nulla pariatur. Excepteur sint occaecat cupidatat </w:t>
-      </w:r>
-      <w:proofErr w:type="gramStart"/>
-      <w:r>
-        <w:t>non proident</w:t>
-      </w:r>
-      <w:proofErr w:type="gramEnd"/>
-      <w:r>
-        <w:t>, sunt in culpa qui officia deserunt mollit anim id est laborum.</w:t>
+        <w:t>Lorem ipsum dolor sit amet, consectetur adipisicing elit, sed do eiusmod tempor incididunt ut labore et dolore magna aliqua. Ut enim ad minim veniam, quis nostrud exercitation ullamco laboris nisi ut aliquip ex ea commodo consequat. Duis aute irure dolor in reprehenderit in voluptate velit esse cillum dolore eu fugiat nulla pariatur. Excepteur sint occaecat cupidatat non proident, sunt in culpa qui officia deserunt mollit anim id est laborum.</w:t>
       </w:r>
     </w:p>
     <w:p>
@@ -3259,31 +2886,7 @@
         <w:ind w:right="360"/>
       </w:pPr>
       <w:r>
-        <w:t xml:space="preserve">Lorem ipsum dolor sit amet, consectetur adipisicing elit, sed do eiusmod tempor incididunt ut labore </w:t>
-      </w:r>
-      <w:proofErr w:type="gramStart"/>
-      <w:r>
-        <w:t>et</w:t>
-      </w:r>
-      <w:proofErr w:type="gramEnd"/>
-      <w:r>
-        <w:t xml:space="preserve"> dolore magna aliqua. Ut enim ad minim veniam, quis nostrud exercitation ullamco laboris nisi ut aliquip ex ea commodo consequat. Duis aute irure dolor in reprehenderit in voluptate velit esse cillum dolore </w:t>
-      </w:r>
-      <w:proofErr w:type="gramStart"/>
-      <w:r>
-        <w:t>eu</w:t>
-      </w:r>
-      <w:proofErr w:type="gramEnd"/>
-      <w:r>
-        <w:t xml:space="preserve"> fugiat nulla pariatur. Excepteur sint occaecat cupidatat </w:t>
-      </w:r>
-      <w:proofErr w:type="gramStart"/>
-      <w:r>
-        <w:t>non proident</w:t>
-      </w:r>
-      <w:proofErr w:type="gramEnd"/>
-      <w:r>
-        <w:t>, sunt in culpa qui officia deserunt mollit anim id est laborum.</w:t>
+        <w:t>Lorem ipsum dolor sit amet, consectetur adipisicing elit, sed do eiusmod tempor incididunt ut labore et dolore magna aliqua. Ut enim ad minim veniam, quis nostrud exercitation ullamco laboris nisi ut aliquip ex ea commodo consequat. Duis aute irure dolor in reprehenderit in voluptate velit esse cillum dolore eu fugiat nulla pariatur. Excepteur sint occaecat cupidatat non proident, sunt in culpa qui officia deserunt mollit anim id est laborum.</w:t>
       </w:r>
     </w:p>
     <w:p>
@@ -3333,39 +2936,7 @@
         <w:pStyle w:val="BodyText"/>
       </w:pPr>
       <w:r>
-        <w:t xml:space="preserve">Lorem ipsum dolor sit amet, consectetur adipisicing elit, sed do eiusmod tempor incididunt ut labore </w:t>
-      </w:r>
-      <w:proofErr w:type="gramStart"/>
-      <w:r>
-        <w:t>et</w:t>
-      </w:r>
-      <w:proofErr w:type="gramEnd"/>
-      <w:r>
-        <w:t xml:space="preserve"> dolore magna aliqua. </w:t>
-      </w:r>
-      <w:proofErr w:type="gramStart"/>
-      <w:r>
-        <w:t>Ut enim ad minim veniam, quis nostrud exercitation ullamco laboris nisi ut aliquip ex ea commodo consequat.</w:t>
-      </w:r>
-      <w:proofErr w:type="gramEnd"/>
-      <w:r>
-        <w:t xml:space="preserve"> Duis aute irure dolor in reprehenderit in voluptate velit esse cillum dolore </w:t>
-      </w:r>
-      <w:proofErr w:type="gramStart"/>
-      <w:r>
-        <w:t>eu</w:t>
-      </w:r>
-      <w:proofErr w:type="gramEnd"/>
-      <w:r>
-        <w:t xml:space="preserve"> fugiat nulla pariatur. Excepteur sint occaecat cupidatat non proident, sunt in culpa qui officia deserunt mollit anim id </w:t>
-      </w:r>
-      <w:proofErr w:type="gramStart"/>
-      <w:r>
-        <w:t>est</w:t>
-      </w:r>
-      <w:proofErr w:type="gramEnd"/>
-      <w:r>
-        <w:t xml:space="preserve"> laborum.</w:t>
+        <w:t>Lorem ipsum dolor sit amet, consectetur adipisicing elit, sed do eiusmod tempor incididunt ut labore et dolore magna aliqua. Ut enim ad minim veniam, quis nostrud exercitation ullamco laboris nisi ut aliquip ex ea commodo consequat. Duis aute irure dolor in reprehenderit in voluptate velit esse cillum dolore eu fugiat nulla pariatur. Excepteur sint occaecat cupidatat non proident, sunt in culpa qui officia deserunt mollit anim id est laborum.</w:t>
       </w:r>
     </w:p>
     <w:p>
@@ -3373,39 +2944,7 @@
         <w:pStyle w:val="BodyText"/>
       </w:pPr>
       <w:r>
-        <w:t xml:space="preserve">Lorem ipsum dolor sit amet, consectetur adipisicing elit, sed do eiusmod tempor incididunt ut labore </w:t>
-      </w:r>
-      <w:proofErr w:type="gramStart"/>
-      <w:r>
-        <w:t>et</w:t>
-      </w:r>
-      <w:proofErr w:type="gramEnd"/>
-      <w:r>
-        <w:t xml:space="preserve"> dolore magna aliqua. </w:t>
-      </w:r>
-      <w:proofErr w:type="gramStart"/>
-      <w:r>
-        <w:t>Ut enim ad minim veniam, quis nostrud exercitation ullamco laboris nisi ut aliquip ex ea commodo consequat.</w:t>
-      </w:r>
-      <w:proofErr w:type="gramEnd"/>
-      <w:r>
-        <w:t xml:space="preserve"> Duis aute irure dolor in reprehenderit in voluptate velit esse cillum dolore </w:t>
-      </w:r>
-      <w:proofErr w:type="gramStart"/>
-      <w:r>
-        <w:t>eu</w:t>
-      </w:r>
-      <w:proofErr w:type="gramEnd"/>
-      <w:r>
-        <w:t xml:space="preserve"> fugiat nulla pariatur. Excepteur sint occaecat cupidatat non proident, sunt in culpa qui officia deserunt mollit anim id </w:t>
-      </w:r>
-      <w:proofErr w:type="gramStart"/>
-      <w:r>
-        <w:t>est</w:t>
-      </w:r>
-      <w:proofErr w:type="gramEnd"/>
-      <w:r>
-        <w:t xml:space="preserve"> laborum.</w:t>
+        <w:t>Lorem ipsum dolor sit amet, consectetur adipisicing elit, sed do eiusmod tempor incididunt ut labore et dolore magna aliqua. Ut enim ad minim veniam, quis nostrud exercitation ullamco laboris nisi ut aliquip ex ea commodo consequat. Duis aute irure dolor in reprehenderit in voluptate velit esse cillum dolore eu fugiat nulla pariatur. Excepteur sint occaecat cupidatat non proident, sunt in culpa qui officia deserunt mollit anim id est laborum.</w:t>
       </w:r>
     </w:p>
     <w:p>
@@ -3428,39 +2967,7 @@
         <w:pStyle w:val="BodyText"/>
       </w:pPr>
       <w:r>
-        <w:t xml:space="preserve">Lorem ipsum dolor sit amet, consectetur adipisicing elit, sed do eiusmod tempor incididunt ut labore </w:t>
-      </w:r>
-      <w:proofErr w:type="gramStart"/>
-      <w:r>
-        <w:t>et</w:t>
-      </w:r>
-      <w:proofErr w:type="gramEnd"/>
-      <w:r>
-        <w:t xml:space="preserve"> dolore magna aliqua. </w:t>
-      </w:r>
-      <w:proofErr w:type="gramStart"/>
-      <w:r>
-        <w:t>Ut enim ad minim veniam, quis nostrud exercitation ullamco laboris nisi ut aliquip ex ea commodo consequat.</w:t>
-      </w:r>
-      <w:proofErr w:type="gramEnd"/>
-      <w:r>
-        <w:t xml:space="preserve"> Duis aute irure dolor in reprehenderit in voluptate velit esse cillum dolore </w:t>
-      </w:r>
-      <w:proofErr w:type="gramStart"/>
-      <w:r>
-        <w:t>eu</w:t>
-      </w:r>
-      <w:proofErr w:type="gramEnd"/>
-      <w:r>
-        <w:t xml:space="preserve"> fugiat nulla pariatur. Excepteur sint occaecat cupidatat non proident, sunt in culpa qui officia deserunt mollit anim id </w:t>
-      </w:r>
-      <w:proofErr w:type="gramStart"/>
-      <w:r>
-        <w:t>est</w:t>
-      </w:r>
-      <w:proofErr w:type="gramEnd"/>
-      <w:r>
-        <w:t xml:space="preserve"> laborum.</w:t>
+        <w:t>Lorem ipsum dolor sit amet, consectetur adipisicing elit, sed do eiusmod tempor incididunt ut labore et dolore magna aliqua. Ut enim ad minim veniam, quis nostrud exercitation ullamco laboris nisi ut aliquip ex ea commodo consequat. Duis aute irure dolor in reprehenderit in voluptate velit esse cillum dolore eu fugiat nulla pariatur. Excepteur sint occaecat cupidatat non proident, sunt in culpa qui officia deserunt mollit anim id est laborum.</w:t>
       </w:r>
     </w:p>
     <w:p>
@@ -3483,39 +2990,7 @@
         <w:pStyle w:val="BodyText"/>
       </w:pPr>
       <w:r>
-        <w:t xml:space="preserve">Lorem ipsum dolor sit amet, consectetur adipisicing elit, sed do eiusmod tempor incididunt ut labore </w:t>
-      </w:r>
-      <w:proofErr w:type="gramStart"/>
-      <w:r>
-        <w:t>et</w:t>
-      </w:r>
-      <w:proofErr w:type="gramEnd"/>
-      <w:r>
-        <w:t xml:space="preserve"> dolore magna aliqua. </w:t>
-      </w:r>
-      <w:proofErr w:type="gramStart"/>
-      <w:r>
-        <w:t>Ut enim ad minim veniam, quis nostrud exercitation ullamco laboris nisi ut aliquip ex ea commodo consequat.</w:t>
-      </w:r>
-      <w:proofErr w:type="gramEnd"/>
-      <w:r>
-        <w:t xml:space="preserve"> Duis aute irure dolor in reprehenderit in voluptate velit esse cillum dolore </w:t>
-      </w:r>
-      <w:proofErr w:type="gramStart"/>
-      <w:r>
-        <w:t>eu</w:t>
-      </w:r>
-      <w:proofErr w:type="gramEnd"/>
-      <w:r>
-        <w:t xml:space="preserve"> fugiat nulla pariatur. Excepteur sint occaecat cupidatat non proident, sunt in culpa qui officia deserunt mollit anim id </w:t>
-      </w:r>
-      <w:proofErr w:type="gramStart"/>
-      <w:r>
-        <w:t>est</w:t>
-      </w:r>
-      <w:proofErr w:type="gramEnd"/>
-      <w:r>
-        <w:t xml:space="preserve"> laborum.</w:t>
+        <w:t>Lorem ipsum dolor sit amet, consectetur adipisicing elit, sed do eiusmod tempor incididunt ut labore et dolore magna aliqua. Ut enim ad minim veniam, quis nostrud exercitation ullamco laboris nisi ut aliquip ex ea commodo consequat. Duis aute irure dolor in reprehenderit in voluptate velit esse cillum dolore eu fugiat nulla pariatur. Excepteur sint occaecat cupidatat non proident, sunt in culpa qui officia deserunt mollit anim id est laborum.</w:t>
       </w:r>
       <w:bookmarkStart w:id="46" w:name="_Ref254775598"/>
       <w:bookmarkStart w:id="47" w:name="_Toc273732957"/>
@@ -3637,11 +3112,9 @@
       <w:pPr>
         <w:pStyle w:val="BodyText"/>
       </w:pPr>
-      <w:proofErr w:type="gramStart"/>
       <w:r>
         <w:t>blahblah</w:t>
       </w:r>
-      <w:proofErr w:type="gramEnd"/>
     </w:p>
     <w:p>
       <w:pPr>
@@ -3650,31 +3123,7 @@
       <w:bookmarkStart w:id="52" w:name="_Toc136188613"/>
       <w:bookmarkStart w:id="53" w:name="_Toc136790113"/>
       <w:r>
-        <w:t xml:space="preserve">Lorem ipsum dolor sit amet, consectetur adipisicing elit, sed do eiusmod tempor incididunt ut labore </w:t>
-      </w:r>
-      <w:proofErr w:type="gramStart"/>
-      <w:r>
-        <w:t>et</w:t>
-      </w:r>
-      <w:proofErr w:type="gramEnd"/>
-      <w:r>
-        <w:t xml:space="preserve"> dolore magna aliqua. Ut enim ad minim veniam, quis nostrud exercitation ullamco laboris nisi ut aliquip ex ea commodo consequat. Duis aute irure dolor in reprehenderit in voluptate velit esse cillum dolore </w:t>
-      </w:r>
-      <w:proofErr w:type="gramStart"/>
-      <w:r>
-        <w:t>eu</w:t>
-      </w:r>
-      <w:proofErr w:type="gramEnd"/>
-      <w:r>
-        <w:t xml:space="preserve"> fugiat nulla pariatur. Excepteur sint occaecat cupidatat </w:t>
-      </w:r>
-      <w:proofErr w:type="gramStart"/>
-      <w:r>
-        <w:t>non proident</w:t>
-      </w:r>
-      <w:proofErr w:type="gramEnd"/>
-      <w:r>
-        <w:t>, sunt in culpa qui officia deserunt mollit anim id est laborum.</w:t>
+        <w:t>Lorem ipsum dolor sit amet, consectetur adipisicing elit, sed do eiusmod tempor incididunt ut labore et dolore magna aliqua. Ut enim ad minim veniam, quis nostrud exercitation ullamco laboris nisi ut aliquip ex ea commodo consequat. Duis aute irure dolor in reprehenderit in voluptate velit esse cillum dolore eu fugiat nulla pariatur. Excepteur sint occaecat cupidatat non proident, sunt in culpa qui officia deserunt mollit anim id est laborum.</w:t>
       </w:r>
     </w:p>
     <w:p>
@@ -3711,96 +3160,78 @@
         <w:pStyle w:val="Bullet1"/>
         <w:keepNext/>
       </w:pPr>
-      <w:proofErr w:type="gramStart"/>
       <w:r>
         <w:t>blahblah</w:t>
       </w:r>
-      <w:proofErr w:type="gramEnd"/>
     </w:p>
     <w:p>
       <w:pPr>
         <w:pStyle w:val="Bullet1"/>
         <w:keepNext/>
       </w:pPr>
-      <w:proofErr w:type="gramStart"/>
       <w:r>
         <w:t>blahblah</w:t>
       </w:r>
-      <w:proofErr w:type="gramEnd"/>
     </w:p>
     <w:p>
       <w:pPr>
         <w:pStyle w:val="Bullet1"/>
         <w:keepNext/>
       </w:pPr>
-      <w:proofErr w:type="gramStart"/>
       <w:r>
         <w:t>blahblah</w:t>
       </w:r>
-      <w:proofErr w:type="gramEnd"/>
     </w:p>
     <w:p>
       <w:pPr>
         <w:pStyle w:val="Bullet2"/>
       </w:pPr>
-      <w:proofErr w:type="gramStart"/>
       <w:r>
         <w:t>blahblah</w:t>
       </w:r>
-      <w:proofErr w:type="gramEnd"/>
     </w:p>
     <w:p>
       <w:pPr>
         <w:pStyle w:val="Bullet2"/>
       </w:pPr>
-      <w:proofErr w:type="gramStart"/>
       <w:r>
         <w:t>blahblah</w:t>
       </w:r>
-      <w:proofErr w:type="gramEnd"/>
     </w:p>
     <w:p>
       <w:pPr>
         <w:pStyle w:val="BodyIndent"/>
       </w:pPr>
-      <w:proofErr w:type="gramStart"/>
       <w:r>
         <w:t>blahblah</w:t>
       </w:r>
-      <w:proofErr w:type="gramEnd"/>
     </w:p>
     <w:p>
       <w:pPr>
         <w:pStyle w:val="Bullet1"/>
         <w:keepNext/>
       </w:pPr>
-      <w:proofErr w:type="gramStart"/>
       <w:r>
         <w:t>blahblah</w:t>
       </w:r>
-      <w:proofErr w:type="gramEnd"/>
     </w:p>
     <w:p>
       <w:pPr>
         <w:pStyle w:val="Bullet1"/>
         <w:keepNext/>
       </w:pPr>
-      <w:proofErr w:type="gramStart"/>
       <w:r>
         <w:t>blahblah</w:t>
       </w:r>
-      <w:proofErr w:type="gramEnd"/>
     </w:p>
     <w:p>
       <w:pPr>
         <w:pStyle w:val="Bullet1"/>
         <w:keepNext/>
       </w:pPr>
-      <w:proofErr w:type="gramStart"/>
       <w:r>
         <w:t>blahblah</w:t>
       </w:r>
-      <w:proofErr w:type="gramEnd"/>
     </w:p>
     <w:p>
       <w:pPr>
@@ -3831,39 +3262,7 @@
         <w:keepNext/>
       </w:pPr>
       <w:r>
-        <w:t xml:space="preserve">Lorem ipsum dolor sit amet, consectetur adipisicing elit, sed do eiusmod tempor incididunt ut labore </w:t>
-      </w:r>
-      <w:proofErr w:type="gramStart"/>
-      <w:r>
-        <w:t>et</w:t>
-      </w:r>
-      <w:proofErr w:type="gramEnd"/>
-      <w:r>
-        <w:t xml:space="preserve"> dolore magna aliqua. </w:t>
-      </w:r>
-      <w:proofErr w:type="gramStart"/>
-      <w:r>
-        <w:t>Ut enim ad minim veniam, quis nostrud exercitation ullamco laboris nisi ut aliquip ex ea commodo consequat.</w:t>
-      </w:r>
-      <w:proofErr w:type="gramEnd"/>
-      <w:r>
-        <w:t xml:space="preserve"> Duis aute irure dolor in reprehenderit in voluptate velit esse cillum dolore </w:t>
-      </w:r>
-      <w:proofErr w:type="gramStart"/>
-      <w:r>
-        <w:t>eu</w:t>
-      </w:r>
-      <w:proofErr w:type="gramEnd"/>
-      <w:r>
-        <w:t xml:space="preserve"> fugiat nulla pariatur. Excepteur sint occaecat cupidatat non proident, sunt in culpa qui officia deserunt mollit anim id </w:t>
-      </w:r>
-      <w:proofErr w:type="gramStart"/>
-      <w:r>
-        <w:t>est</w:t>
-      </w:r>
-      <w:proofErr w:type="gramEnd"/>
-      <w:r>
-        <w:t xml:space="preserve"> laborum.</w:t>
+        <w:t>Lorem ipsum dolor sit amet, consectetur adipisicing elit, sed do eiusmod tempor incididunt ut labore et dolore magna aliqua. Ut enim ad minim veniam, quis nostrud exercitation ullamco laboris nisi ut aliquip ex ea commodo consequat. Duis aute irure dolor in reprehenderit in voluptate velit esse cillum dolore eu fugiat nulla pariatur. Excepteur sint occaecat cupidatat non proident, sunt in culpa qui officia deserunt mollit anim id est laborum.</w:t>
       </w:r>
     </w:p>
     <w:p>
@@ -3871,31 +3270,7 @@
         <w:pStyle w:val="Bullet1"/>
       </w:pPr>
       <w:r>
-        <w:t xml:space="preserve">Lorem ipsum dolor sit amet, consectetur adipisicing elit, sed do eiusmod tempor incididunt ut labore </w:t>
-      </w:r>
-      <w:proofErr w:type="gramStart"/>
-      <w:r>
-        <w:t>et</w:t>
-      </w:r>
-      <w:proofErr w:type="gramEnd"/>
-      <w:r>
-        <w:t xml:space="preserve"> dolore magna aliqua. Ut enim ad minim veniam, quis nostrud exercitation ullamco laboris nisi ut aliquip ex ea commodo consequat. Duis aute irure dolor in reprehenderit in voluptate velit esse cillum dolore </w:t>
-      </w:r>
-      <w:proofErr w:type="gramStart"/>
-      <w:r>
-        <w:t>eu</w:t>
-      </w:r>
-      <w:proofErr w:type="gramEnd"/>
-      <w:r>
-        <w:t xml:space="preserve"> fugiat nulla pariatur. Excepteur sint occaecat cupidatat </w:t>
-      </w:r>
-      <w:proofErr w:type="gramStart"/>
-      <w:r>
-        <w:t>non proident</w:t>
-      </w:r>
-      <w:proofErr w:type="gramEnd"/>
-      <w:r>
-        <w:t>, sunt in culpa qui officia deserunt mollit anim id est laborum.</w:t>
+        <w:t>Lorem ipsum dolor sit amet, consectetur adipisicing elit, sed do eiusmod tempor incididunt ut labore et dolore magna aliqua. Ut enim ad minim veniam, quis nostrud exercitation ullamco laboris nisi ut aliquip ex ea commodo consequat. Duis aute irure dolor in reprehenderit in voluptate velit esse cillum dolore eu fugiat nulla pariatur. Excepteur sint occaecat cupidatat non proident, sunt in culpa qui officia deserunt mollit anim id est laborum.</w:t>
       </w:r>
     </w:p>
     <w:p>
@@ -3903,39 +3278,7 @@
         <w:pStyle w:val="BodyIndent"/>
       </w:pPr>
       <w:r>
-        <w:t xml:space="preserve">Lorem ipsum dolor sit amet, consectetur adipisicing elit, sed do eiusmod tempor incididunt ut labore </w:t>
-      </w:r>
-      <w:proofErr w:type="gramStart"/>
-      <w:r>
-        <w:t>et</w:t>
-      </w:r>
-      <w:proofErr w:type="gramEnd"/>
-      <w:r>
-        <w:t xml:space="preserve"> dolore magna aliqua. </w:t>
-      </w:r>
-      <w:proofErr w:type="gramStart"/>
-      <w:r>
-        <w:t>Ut enim ad minim veniam, quis nostrud exercitation ullamco laboris nisi ut aliquip ex ea commodo consequat.</w:t>
-      </w:r>
-      <w:proofErr w:type="gramEnd"/>
-      <w:r>
-        <w:t xml:space="preserve"> Duis aute irure dolor in reprehenderit in voluptate velit esse cillum dolore </w:t>
-      </w:r>
-      <w:proofErr w:type="gramStart"/>
-      <w:r>
-        <w:t>eu</w:t>
-      </w:r>
-      <w:proofErr w:type="gramEnd"/>
-      <w:r>
-        <w:t xml:space="preserve"> fugiat nulla pariatur. Excepteur sint occaecat cupidatat non proident, sunt in culpa qui officia deserunt mollit anim id </w:t>
-      </w:r>
-      <w:proofErr w:type="gramStart"/>
-      <w:r>
-        <w:t>est</w:t>
-      </w:r>
-      <w:proofErr w:type="gramEnd"/>
-      <w:r>
-        <w:t xml:space="preserve"> laborum.</w:t>
+        <w:t>Lorem ipsum dolor sit amet, consectetur adipisicing elit, sed do eiusmod tempor incididunt ut labore et dolore magna aliqua. Ut enim ad minim veniam, quis nostrud exercitation ullamco laboris nisi ut aliquip ex ea commodo consequat. Duis aute irure dolor in reprehenderit in voluptate velit esse cillum dolore eu fugiat nulla pariatur. Excepteur sint occaecat cupidatat non proident, sunt in culpa qui officia deserunt mollit anim id est laborum.</w:t>
       </w:r>
     </w:p>
     <w:p>
@@ -3943,31 +3286,7 @@
         <w:pStyle w:val="Bullet2"/>
       </w:pPr>
       <w:r>
-        <w:t xml:space="preserve">Lorem ipsum dolor sit amet, consectetur adipisicing elit, sed do eiusmod tempor incididunt ut labore </w:t>
-      </w:r>
-      <w:proofErr w:type="gramStart"/>
-      <w:r>
-        <w:t>et</w:t>
-      </w:r>
-      <w:proofErr w:type="gramEnd"/>
-      <w:r>
-        <w:t xml:space="preserve"> dolore magna aliqua. Ut enim ad minim veniam, quis nostrud exercitation ullamco laboris nisi ut aliquip ex ea commodo consequat. Duis aute irure dolor in reprehenderit in voluptate velit esse cillum dolore </w:t>
-      </w:r>
-      <w:proofErr w:type="gramStart"/>
-      <w:r>
-        <w:t>eu</w:t>
-      </w:r>
-      <w:proofErr w:type="gramEnd"/>
-      <w:r>
-        <w:t xml:space="preserve"> fugiat nulla pariatur. Excepteur sint occaecat cupidatat </w:t>
-      </w:r>
-      <w:proofErr w:type="gramStart"/>
-      <w:r>
-        <w:t>non proident</w:t>
-      </w:r>
-      <w:proofErr w:type="gramEnd"/>
-      <w:r>
-        <w:t>, sunt in culpa qui officia deserunt mollit anim id est laborum.</w:t>
+        <w:t>Lorem ipsum dolor sit amet, consectetur adipisicing elit, sed do eiusmod tempor incididunt ut labore et dolore magna aliqua. Ut enim ad minim veniam, quis nostrud exercitation ullamco laboris nisi ut aliquip ex ea commodo consequat. Duis aute irure dolor in reprehenderit in voluptate velit esse cillum dolore eu fugiat nulla pariatur. Excepteur sint occaecat cupidatat non proident, sunt in culpa qui officia deserunt mollit anim id est laborum.</w:t>
       </w:r>
     </w:p>
     <w:p>
@@ -3975,31 +3294,7 @@
         <w:pStyle w:val="Bullet2"/>
       </w:pPr>
       <w:r>
-        <w:t xml:space="preserve">Lorem ipsum dolor sit amet, consectetur adipisicing elit, sed do eiusmod tempor incididunt ut labore </w:t>
-      </w:r>
-      <w:proofErr w:type="gramStart"/>
-      <w:r>
-        <w:t>et</w:t>
-      </w:r>
-      <w:proofErr w:type="gramEnd"/>
-      <w:r>
-        <w:t xml:space="preserve"> dolore magna aliqua. Ut enim ad minim veniam, quis nostrud exercitation ullamco laboris nisi ut aliquip ex ea commodo consequat. Duis aute irure dolor in reprehenderit in voluptate velit esse cillum dolore </w:t>
-      </w:r>
-      <w:proofErr w:type="gramStart"/>
-      <w:r>
-        <w:t>eu</w:t>
-      </w:r>
-      <w:proofErr w:type="gramEnd"/>
-      <w:r>
-        <w:t xml:space="preserve"> fugiat nulla pariatur. Excepteur sint occaecat cupidatat </w:t>
-      </w:r>
-      <w:proofErr w:type="gramStart"/>
-      <w:r>
-        <w:t>non proident</w:t>
-      </w:r>
-      <w:proofErr w:type="gramEnd"/>
-      <w:r>
-        <w:t>, sunt in culpa qui officia deserunt mollit anim id est laborum.</w:t>
+        <w:t>Lorem ipsum dolor sit amet, consectetur adipisicing elit, sed do eiusmod tempor incididunt ut labore et dolore magna aliqua. Ut enim ad minim veniam, quis nostrud exercitation ullamco laboris nisi ut aliquip ex ea commodo consequat. Duis aute irure dolor in reprehenderit in voluptate velit esse cillum dolore eu fugiat nulla pariatur. Excepteur sint occaecat cupidatat non proident, sunt in culpa qui officia deserunt mollit anim id est laborum.</w:t>
       </w:r>
     </w:p>
     <w:p>
@@ -4007,31 +3302,7 @@
         <w:pStyle w:val="Bullet2"/>
       </w:pPr>
       <w:r>
-        <w:t xml:space="preserve">Lorem ipsum dolor sit amet, consectetur adipisicing elit, sed do eiusmod tempor incididunt ut labore </w:t>
-      </w:r>
-      <w:proofErr w:type="gramStart"/>
-      <w:r>
-        <w:t>et</w:t>
-      </w:r>
-      <w:proofErr w:type="gramEnd"/>
-      <w:r>
-        <w:t xml:space="preserve"> dolore magna aliqua. Ut enim ad minim veniam, quis nostrud exercitation ullamco laboris nisi ut aliquip ex ea commodo consequat. Duis aute irure dolor in reprehenderit in voluptate velit esse cillum dolore </w:t>
-      </w:r>
-      <w:proofErr w:type="gramStart"/>
-      <w:r>
-        <w:t>eu</w:t>
-      </w:r>
-      <w:proofErr w:type="gramEnd"/>
-      <w:r>
-        <w:t xml:space="preserve"> fugiat nulla pariatur. Excepteur sint occaecat cupidatat </w:t>
-      </w:r>
-      <w:proofErr w:type="gramStart"/>
-      <w:r>
-        <w:t>non proident</w:t>
-      </w:r>
-      <w:proofErr w:type="gramEnd"/>
-      <w:r>
-        <w:t>, sunt in culpa qui officia deserunt mollit anim id est laborum.</w:t>
+        <w:t>Lorem ipsum dolor sit amet, consectetur adipisicing elit, sed do eiusmod tempor incididunt ut labore et dolore magna aliqua. Ut enim ad minim veniam, quis nostrud exercitation ullamco laboris nisi ut aliquip ex ea commodo consequat. Duis aute irure dolor in reprehenderit in voluptate velit esse cillum dolore eu fugiat nulla pariatur. Excepteur sint occaecat cupidatat non proident, sunt in culpa qui officia deserunt mollit anim id est laborum.</w:t>
       </w:r>
     </w:p>
     <w:p>
@@ -4039,39 +3310,7 @@
         <w:pStyle w:val="BodyIndent"/>
       </w:pPr>
       <w:r>
-        <w:t xml:space="preserve">Lorem ipsum dolor sit amet, consectetur adipisicing elit, sed do eiusmod tempor incididunt ut labore </w:t>
-      </w:r>
-      <w:proofErr w:type="gramStart"/>
-      <w:r>
-        <w:t>et</w:t>
-      </w:r>
-      <w:proofErr w:type="gramEnd"/>
-      <w:r>
-        <w:t xml:space="preserve"> dolore magna aliqua. </w:t>
-      </w:r>
-      <w:proofErr w:type="gramStart"/>
-      <w:r>
-        <w:t>Ut enim ad minim veniam, quis nostrud exercitation ullamco laboris nisi ut aliquip ex ea commodo consequat.</w:t>
-      </w:r>
-      <w:proofErr w:type="gramEnd"/>
-      <w:r>
-        <w:t xml:space="preserve"> Duis aute irure dolor in reprehenderit in voluptate velit esse cillum dolore </w:t>
-      </w:r>
-      <w:proofErr w:type="gramStart"/>
-      <w:r>
-        <w:t>eu</w:t>
-      </w:r>
-      <w:proofErr w:type="gramEnd"/>
-      <w:r>
-        <w:t xml:space="preserve"> fugiat nulla pariatur. Excepteur sint occaecat cupidatat non proident, sunt in culpa qui officia deserunt mollit anim id </w:t>
-      </w:r>
-      <w:proofErr w:type="gramStart"/>
-      <w:r>
-        <w:t>est</w:t>
-      </w:r>
-      <w:proofErr w:type="gramEnd"/>
-      <w:r>
-        <w:t xml:space="preserve"> laborum.</w:t>
+        <w:t>Lorem ipsum dolor sit amet, consectetur adipisicing elit, sed do eiusmod tempor incididunt ut labore et dolore magna aliqua. Ut enim ad minim veniam, quis nostrud exercitation ullamco laboris nisi ut aliquip ex ea commodo consequat. Duis aute irure dolor in reprehenderit in voluptate velit esse cillum dolore eu fugiat nulla pariatur. Excepteur sint occaecat cupidatat non proident, sunt in culpa qui officia deserunt mollit anim id est laborum.</w:t>
       </w:r>
     </w:p>
     <w:p>
@@ -4080,31 +3319,7 @@
         <w:keepLines/>
       </w:pPr>
       <w:r>
-        <w:t xml:space="preserve">Lorem ipsum dolor sit amet, consectetur adipisicing elit, sed do eiusmod tempor incididunt ut labore </w:t>
-      </w:r>
-      <w:proofErr w:type="gramStart"/>
-      <w:r>
-        <w:t>et</w:t>
-      </w:r>
-      <w:proofErr w:type="gramEnd"/>
-      <w:r>
-        <w:t xml:space="preserve"> dolore magna aliqua. Ut enim ad minim veniam, quis nostrud exercitation ullamco laboris nisi ut aliquip ex ea commodo consequat. Duis aute irure dolor in reprehenderit in voluptate velit esse cillum dolore </w:t>
-      </w:r>
-      <w:proofErr w:type="gramStart"/>
-      <w:r>
-        <w:t>eu</w:t>
-      </w:r>
-      <w:proofErr w:type="gramEnd"/>
-      <w:r>
-        <w:t xml:space="preserve"> fugiat nulla pariatur. Excepteur sint occaecat cupidatat </w:t>
-      </w:r>
-      <w:proofErr w:type="gramStart"/>
-      <w:r>
-        <w:t>non proident</w:t>
-      </w:r>
-      <w:proofErr w:type="gramEnd"/>
-      <w:r>
-        <w:t>, sunt in culpa qui officia deserunt mollit anim id est laborum.</w:t>
+        <w:t>Lorem ipsum dolor sit amet, consectetur adipisicing elit, sed do eiusmod tempor incididunt ut labore et dolore magna aliqua. Ut enim ad minim veniam, quis nostrud exercitation ullamco laboris nisi ut aliquip ex ea commodo consequat. Duis aute irure dolor in reprehenderit in voluptate velit esse cillum dolore eu fugiat nulla pariatur. Excepteur sint occaecat cupidatat non proident, sunt in culpa qui officia deserunt mollit anim id est laborum.</w:t>
       </w:r>
     </w:p>
     <w:p>
@@ -4112,31 +3327,7 @@
         <w:pStyle w:val="Bullet1"/>
       </w:pPr>
       <w:r>
-        <w:t xml:space="preserve">Lorem ipsum dolor sit amet, consectetur adipisicing elit, sed do eiusmod tempor incididunt ut labore </w:t>
-      </w:r>
-      <w:proofErr w:type="gramStart"/>
-      <w:r>
-        <w:t>et</w:t>
-      </w:r>
-      <w:proofErr w:type="gramEnd"/>
-      <w:r>
-        <w:t xml:space="preserve"> dolore magna aliqua. Ut enim ad minim veniam, quis nostrud exercitation ullamco laboris nisi ut aliquip ex ea commodo consequat. Duis aute irure dolor in reprehenderit in voluptate velit esse cillum dolore </w:t>
-      </w:r>
-      <w:proofErr w:type="gramStart"/>
-      <w:r>
-        <w:t>eu</w:t>
-      </w:r>
-      <w:proofErr w:type="gramEnd"/>
-      <w:r>
-        <w:t xml:space="preserve"> fugiat nulla pariatur. Excepteur sint occaecat cupidatat </w:t>
-      </w:r>
-      <w:proofErr w:type="gramStart"/>
-      <w:r>
-        <w:t>non proident</w:t>
-      </w:r>
-      <w:proofErr w:type="gramEnd"/>
-      <w:r>
-        <w:t>, sunt in culpa qui officia deserunt mollit anim id est laborum.</w:t>
+        <w:t>Lorem ipsum dolor sit amet, consectetur adipisicing elit, sed do eiusmod tempor incididunt ut labore et dolore magna aliqua. Ut enim ad minim veniam, quis nostrud exercitation ullamco laboris nisi ut aliquip ex ea commodo consequat. Duis aute irure dolor in reprehenderit in voluptate velit esse cillum dolore eu fugiat nulla pariatur. Excepteur sint occaecat cupidatat non proident, sunt in culpa qui officia deserunt mollit anim id est laborum.</w:t>
       </w:r>
     </w:p>
     <w:p>
@@ -4144,31 +3335,7 @@
         <w:pStyle w:val="Bullet1"/>
       </w:pPr>
       <w:r>
-        <w:t xml:space="preserve">Lorem ipsum dolor sit amet, consectetur adipisicing elit, sed do eiusmod tempor incididunt ut labore </w:t>
-      </w:r>
-      <w:proofErr w:type="gramStart"/>
-      <w:r>
-        <w:t>et</w:t>
-      </w:r>
-      <w:proofErr w:type="gramEnd"/>
-      <w:r>
-        <w:t xml:space="preserve"> dolore magna aliqua. Ut enim ad minim veniam, quis nostrud exercitation ullamco laboris nisi ut aliquip ex ea commodo consequat. Duis aute irure dolor in reprehenderit in voluptate velit esse cillum dolore </w:t>
-      </w:r>
-      <w:proofErr w:type="gramStart"/>
-      <w:r>
-        <w:t>eu</w:t>
-      </w:r>
-      <w:proofErr w:type="gramEnd"/>
-      <w:r>
-        <w:t xml:space="preserve"> fugiat nulla pariatur. Excepteur sint occaecat cupidatat </w:t>
-      </w:r>
-      <w:proofErr w:type="gramStart"/>
-      <w:r>
-        <w:t>non proident</w:t>
-      </w:r>
-      <w:proofErr w:type="gramEnd"/>
-      <w:r>
-        <w:t>, sunt in culpa qui officia deserunt mollit anim id est laborum.</w:t>
+        <w:t>Lorem ipsum dolor sit amet, consectetur adipisicing elit, sed do eiusmod tempor incididunt ut labore et dolore magna aliqua. Ut enim ad minim veniam, quis nostrud exercitation ullamco laboris nisi ut aliquip ex ea commodo consequat. Duis aute irure dolor in reprehenderit in voluptate velit esse cillum dolore eu fugiat nulla pariatur. Excepteur sint occaecat cupidatat non proident, sunt in culpa qui officia deserunt mollit anim id est laborum.</w:t>
       </w:r>
     </w:p>
     <w:p>
@@ -4184,39 +3351,7 @@
         <w:pStyle w:val="BodyTextContext"/>
       </w:pPr>
       <w:r>
-        <w:t xml:space="preserve">Lorem ipsum dolor sit amet, consectetur adipisicing elit, sed do eiusmod tempor incididunt ut labore </w:t>
-      </w:r>
-      <w:proofErr w:type="gramStart"/>
-      <w:r>
-        <w:t>et</w:t>
-      </w:r>
-      <w:proofErr w:type="gramEnd"/>
-      <w:r>
-        <w:t xml:space="preserve"> dolore magna aliqua. </w:t>
-      </w:r>
-      <w:proofErr w:type="gramStart"/>
-      <w:r>
-        <w:t>Ut enim ad minim veniam, quis nostrud exercitation ullamco laboris nisi ut aliquip ex ea commodo consequat.</w:t>
-      </w:r>
-      <w:proofErr w:type="gramEnd"/>
-      <w:r>
-        <w:t xml:space="preserve"> Duis aute irure dolor in reprehenderit in voluptate velit esse cillum dolore </w:t>
-      </w:r>
-      <w:proofErr w:type="gramStart"/>
-      <w:r>
-        <w:t>eu</w:t>
-      </w:r>
-      <w:proofErr w:type="gramEnd"/>
-      <w:r>
-        <w:t xml:space="preserve"> fugiat nulla pariatur. Excepteur sint occaecat cupidatat non proident, sunt in culpa qui officia deserunt mollit anim id </w:t>
-      </w:r>
-      <w:proofErr w:type="gramStart"/>
-      <w:r>
-        <w:t>est</w:t>
-      </w:r>
-      <w:proofErr w:type="gramEnd"/>
-      <w:r>
-        <w:t xml:space="preserve"> laborum.</w:t>
+        <w:t>Lorem ipsum dolor sit amet, consectetur adipisicing elit, sed do eiusmod tempor incididunt ut labore et dolore magna aliqua. Ut enim ad minim veniam, quis nostrud exercitation ullamco laboris nisi ut aliquip ex ea commodo consequat. Duis aute irure dolor in reprehenderit in voluptate velit esse cillum dolore eu fugiat nulla pariatur. Excepteur sint occaecat cupidatat non proident, sunt in culpa qui officia deserunt mollit anim id est laborum.</w:t>
       </w:r>
     </w:p>
     <w:p>
@@ -4247,13 +3382,8 @@
         <w:t xml:space="preserve">From the menu, select </w:t>
       </w:r>
       <w:r>
-        <w:t xml:space="preserve">blahblah. </w:t>
-      </w:r>
-      <w:proofErr w:type="gramStart"/>
-      <w:r>
-        <w:t>blahblahblahb</w:t>
-      </w:r>
-      <w:proofErr w:type="gramEnd"/>
+        <w:t>blahblah. blahblahblahb</w:t>
+      </w:r>
     </w:p>
     <w:p>
       <w:pPr>
@@ -4307,13 +3437,8 @@
       <w:pPr>
         <w:pStyle w:val="Bullet2Step"/>
       </w:pPr>
-      <w:proofErr w:type="gramStart"/>
-      <w:r>
-        <w:t>blahblah</w:t>
-      </w:r>
-      <w:proofErr w:type="gramEnd"/>
-      <w:r>
-        <w:t>, blahblah.</w:t>
+      <w:r>
+        <w:t>blahblah, blahblah.</w:t>
       </w:r>
     </w:p>
     <w:p>
@@ -4328,13 +3453,8 @@
       <w:pPr>
         <w:pStyle w:val="Bullet2Step"/>
       </w:pPr>
-      <w:proofErr w:type="gramStart"/>
-      <w:r>
-        <w:t>blahblah</w:t>
-      </w:r>
-      <w:proofErr w:type="gramEnd"/>
-      <w:r>
-        <w:t>, blahblah.</w:t>
+      <w:r>
+        <w:t>blahblah, blahblah.</w:t>
       </w:r>
     </w:p>
     <w:p>
@@ -4349,13 +3469,8 @@
       <w:pPr>
         <w:pStyle w:val="Bullet2Step"/>
       </w:pPr>
-      <w:proofErr w:type="gramStart"/>
-      <w:r>
-        <w:t>blahblah</w:t>
-      </w:r>
-      <w:proofErr w:type="gramEnd"/>
-      <w:r>
-        <w:t>, blahblah.</w:t>
+      <w:r>
+        <w:t>blahblah, blahblah.</w:t>
       </w:r>
     </w:p>
     <w:p>
@@ -4370,13 +3485,8 @@
       <w:pPr>
         <w:pStyle w:val="Bullet2Step"/>
       </w:pPr>
-      <w:proofErr w:type="gramStart"/>
-      <w:r>
-        <w:t>blahblah</w:t>
-      </w:r>
-      <w:proofErr w:type="gramEnd"/>
-      <w:r>
-        <w:t>, blahblah.</w:t>
+      <w:r>
+        <w:t>blahblah, blahblah.</w:t>
       </w:r>
     </w:p>
     <w:p>
@@ -4391,13 +3501,8 @@
       <w:pPr>
         <w:pStyle w:val="TaskResultBullet"/>
       </w:pPr>
-      <w:proofErr w:type="gramStart"/>
-      <w:r>
-        <w:t>blahblah</w:t>
-      </w:r>
-      <w:proofErr w:type="gramEnd"/>
-      <w:r>
-        <w:t>, blahblah.</w:t>
+      <w:r>
+        <w:t>blahblah, blahblah.</w:t>
       </w:r>
     </w:p>
     <w:p>
@@ -4412,13 +3517,8 @@
       <w:pPr>
         <w:pStyle w:val="TaskResultBullet"/>
       </w:pPr>
-      <w:proofErr w:type="gramStart"/>
-      <w:r>
-        <w:t>blahblah</w:t>
-      </w:r>
-      <w:proofErr w:type="gramEnd"/>
-      <w:r>
-        <w:t>, blahblah.</w:t>
+      <w:r>
+        <w:t>blahblah, blahblah.</w:t>
       </w:r>
     </w:p>
     <w:p>
@@ -4469,39 +3569,7 @@
         <w:pStyle w:val="BodyTextContext"/>
       </w:pPr>
       <w:r>
-        <w:t xml:space="preserve">Lorem ipsum dolor sit amet, consectetur adipisicing elit, sed do eiusmod tempor incididunt ut labore </w:t>
-      </w:r>
-      <w:proofErr w:type="gramStart"/>
-      <w:r>
-        <w:t>et</w:t>
-      </w:r>
-      <w:proofErr w:type="gramEnd"/>
-      <w:r>
-        <w:t xml:space="preserve"> dolore magna aliqua. </w:t>
-      </w:r>
-      <w:proofErr w:type="gramStart"/>
-      <w:r>
-        <w:t>Ut enim ad minim veniam, quis nostrud exercitation ullamco laboris nisi ut aliquip ex ea commodo consequat.</w:t>
-      </w:r>
-      <w:proofErr w:type="gramEnd"/>
-      <w:r>
-        <w:t xml:space="preserve"> Duis aute irure dolor in reprehenderit in voluptate velit esse cillum dolore </w:t>
-      </w:r>
-      <w:proofErr w:type="gramStart"/>
-      <w:r>
-        <w:t>eu</w:t>
-      </w:r>
-      <w:proofErr w:type="gramEnd"/>
-      <w:r>
-        <w:t xml:space="preserve"> fugiat nulla pariatur. Excepteur sint occaecat cupidatat non proident, sunt in culpa qui officia deserunt mollit anim id </w:t>
-      </w:r>
-      <w:proofErr w:type="gramStart"/>
-      <w:r>
-        <w:t>est</w:t>
-      </w:r>
-      <w:proofErr w:type="gramEnd"/>
-      <w:r>
-        <w:t xml:space="preserve"> laborum.</w:t>
+        <w:t>Lorem ipsum dolor sit amet, consectetur adipisicing elit, sed do eiusmod tempor incididunt ut labore et dolore magna aliqua. Ut enim ad minim veniam, quis nostrud exercitation ullamco laboris nisi ut aliquip ex ea commodo consequat. Duis aute irure dolor in reprehenderit in voluptate velit esse cillum dolore eu fugiat nulla pariatur. Excepteur sint occaecat cupidatat non proident, sunt in culpa qui officia deserunt mollit anim id est laborum.</w:t>
       </w:r>
     </w:p>
     <w:p>
@@ -4545,31 +3613,7 @@
         </w:numPr>
       </w:pPr>
       <w:r>
-        <w:t xml:space="preserve">Lorem ipsum dolor sit amet, consectetur adipisicing elit, sed do eiusmod tempor incididunt ut labore </w:t>
-      </w:r>
-      <w:proofErr w:type="gramStart"/>
-      <w:r>
-        <w:t>et</w:t>
-      </w:r>
-      <w:proofErr w:type="gramEnd"/>
-      <w:r>
-        <w:t xml:space="preserve"> dolore magna aliqua. Ut enim ad minim veniam, quis nostrud exercitation ullamco laboris nisi ut aliquip ex ea commodo consequat. Duis aute irure dolor in reprehenderit in voluptate velit esse cillum dolore </w:t>
-      </w:r>
-      <w:proofErr w:type="gramStart"/>
-      <w:r>
-        <w:t>eu</w:t>
-      </w:r>
-      <w:proofErr w:type="gramEnd"/>
-      <w:r>
-        <w:t xml:space="preserve"> fugiat nulla pariatur. Excepteur sint occaecat cupidatat </w:t>
-      </w:r>
-      <w:proofErr w:type="gramStart"/>
-      <w:r>
-        <w:t>non proident</w:t>
-      </w:r>
-      <w:proofErr w:type="gramEnd"/>
-      <w:r>
-        <w:t>, sunt in culpa qui officia deserunt mollit anim id est laborum.</w:t>
+        <w:t>Lorem ipsum dolor sit amet, consectetur adipisicing elit, sed do eiusmod tempor incididunt ut labore et dolore magna aliqua. Ut enim ad minim veniam, quis nostrud exercitation ullamco laboris nisi ut aliquip ex ea commodo consequat. Duis aute irure dolor in reprehenderit in voluptate velit esse cillum dolore eu fugiat nulla pariatur. Excepteur sint occaecat cupidatat non proident, sunt in culpa qui officia deserunt mollit anim id est laborum.</w:t>
       </w:r>
     </w:p>
     <w:p>
@@ -4595,31 +3639,7 @@
         </w:numPr>
       </w:pPr>
       <w:r>
-        <w:t xml:space="preserve">Lorem ipsum dolor sit amet, consectetur adipisicing elit, sed do eiusmod tempor incididunt ut labore </w:t>
-      </w:r>
-      <w:proofErr w:type="gramStart"/>
-      <w:r>
-        <w:t>et</w:t>
-      </w:r>
-      <w:proofErr w:type="gramEnd"/>
-      <w:r>
-        <w:t xml:space="preserve"> dolore magna aliqua. Ut enim ad minim veniam, quis nostrud exercitation ullamco laboris nisi ut aliquip ex ea commodo consequat. Duis aute irure dolor in reprehenderit in voluptate velit esse cillum dolore </w:t>
-      </w:r>
-      <w:proofErr w:type="gramStart"/>
-      <w:r>
-        <w:t>eu</w:t>
-      </w:r>
-      <w:proofErr w:type="gramEnd"/>
-      <w:r>
-        <w:t xml:space="preserve"> fugiat nulla pariatur. Excepteur sint occaecat cupidatat </w:t>
-      </w:r>
-      <w:proofErr w:type="gramStart"/>
-      <w:r>
-        <w:t>non proident</w:t>
-      </w:r>
-      <w:proofErr w:type="gramEnd"/>
-      <w:r>
-        <w:t>, sunt in culpa qui officia deserunt mollit anim id est laborum.</w:t>
+        <w:t>Lorem ipsum dolor sit amet, consectetur adipisicing elit, sed do eiusmod tempor incididunt ut labore et dolore magna aliqua. Ut enim ad minim veniam, quis nostrud exercitation ullamco laboris nisi ut aliquip ex ea commodo consequat. Duis aute irure dolor in reprehenderit in voluptate velit esse cillum dolore eu fugiat nulla pariatur. Excepteur sint occaecat cupidatat non proident, sunt in culpa qui officia deserunt mollit anim id est laborum.</w:t>
       </w:r>
     </w:p>
     <w:p>
@@ -4627,31 +3647,7 @@
         <w:pStyle w:val="Bullet2Step"/>
       </w:pPr>
       <w:r>
-        <w:t xml:space="preserve">Lorem ipsum dolor sit amet, consectetur adipisicing elit, sed do eiusmod tempor incididunt ut labore </w:t>
-      </w:r>
-      <w:proofErr w:type="gramStart"/>
-      <w:r>
-        <w:t>et</w:t>
-      </w:r>
-      <w:proofErr w:type="gramEnd"/>
-      <w:r>
-        <w:t xml:space="preserve"> dolore magna aliqua. Ut enim ad minim veniam, quis nostrud exercitation ullamco laboris nisi ut aliquip ex ea commodo consequat. Duis aute irure dolor in reprehenderit in voluptate velit esse cillum dolore </w:t>
-      </w:r>
-      <w:proofErr w:type="gramStart"/>
-      <w:r>
-        <w:t>eu</w:t>
-      </w:r>
-      <w:proofErr w:type="gramEnd"/>
-      <w:r>
-        <w:t xml:space="preserve"> fugiat nulla pariatur. Excepteur sint occaecat cupidatat </w:t>
-      </w:r>
-      <w:proofErr w:type="gramStart"/>
-      <w:r>
-        <w:t>non proident</w:t>
-      </w:r>
-      <w:proofErr w:type="gramEnd"/>
-      <w:r>
-        <w:t>, sunt in culpa qui officia deserunt mollit anim id est laborum.</w:t>
+        <w:t>Lorem ipsum dolor sit amet, consectetur adipisicing elit, sed do eiusmod tempor incididunt ut labore et dolore magna aliqua. Ut enim ad minim veniam, quis nostrud exercitation ullamco laboris nisi ut aliquip ex ea commodo consequat. Duis aute irure dolor in reprehenderit in voluptate velit esse cillum dolore eu fugiat nulla pariatur. Excepteur sint occaecat cupidatat non proident, sunt in culpa qui officia deserunt mollit anim id est laborum.</w:t>
       </w:r>
     </w:p>
     <w:p>
@@ -4659,31 +3655,7 @@
         <w:pStyle w:val="Bullet2Step"/>
       </w:pPr>
       <w:r>
-        <w:t xml:space="preserve">Lorem ipsum dolor sit amet, consectetur adipisicing elit, sed do eiusmod tempor incididunt ut labore </w:t>
-      </w:r>
-      <w:proofErr w:type="gramStart"/>
-      <w:r>
-        <w:t>et</w:t>
-      </w:r>
-      <w:proofErr w:type="gramEnd"/>
-      <w:r>
-        <w:t xml:space="preserve"> dolore magna aliqua. Ut enim ad minim veniam, quis nostrud exercitation ullamco laboris nisi ut aliquip ex ea commodo consequat. Duis aute irure dolor in reprehenderit in voluptate velit esse cillum dolore </w:t>
-      </w:r>
-      <w:proofErr w:type="gramStart"/>
-      <w:r>
-        <w:t>eu</w:t>
-      </w:r>
-      <w:proofErr w:type="gramEnd"/>
-      <w:r>
-        <w:t xml:space="preserve"> fugiat nulla pariatur. Excepteur sint occaecat cupidatat </w:t>
-      </w:r>
-      <w:proofErr w:type="gramStart"/>
-      <w:r>
-        <w:t>non proident</w:t>
-      </w:r>
-      <w:proofErr w:type="gramEnd"/>
-      <w:r>
-        <w:t>, sunt in culpa qui officia deserunt mollit anim id est laborum.</w:t>
+        <w:t>Lorem ipsum dolor sit amet, consectetur adipisicing elit, sed do eiusmod tempor incididunt ut labore et dolore magna aliqua. Ut enim ad minim veniam, quis nostrud exercitation ullamco laboris nisi ut aliquip ex ea commodo consequat. Duis aute irure dolor in reprehenderit in voluptate velit esse cillum dolore eu fugiat nulla pariatur. Excepteur sint occaecat cupidatat non proident, sunt in culpa qui officia deserunt mollit anim id est laborum.</w:t>
       </w:r>
     </w:p>
     <w:p>
@@ -4701,39 +3673,7 @@
         <w:pStyle w:val="BodyText"/>
       </w:pPr>
       <w:r>
-        <w:t xml:space="preserve">Lorem ipsum dolor sit amet, consectetur adipisicing elit, sed do eiusmod tempor incididunt ut labore </w:t>
-      </w:r>
-      <w:proofErr w:type="gramStart"/>
-      <w:r>
-        <w:t>et</w:t>
-      </w:r>
-      <w:proofErr w:type="gramEnd"/>
-      <w:r>
-        <w:t xml:space="preserve"> dolore magna aliqua. </w:t>
-      </w:r>
-      <w:proofErr w:type="gramStart"/>
-      <w:r>
-        <w:t>Ut enim ad minim veniam, quis nostrud exercitation ullamco laboris nisi ut aliquip ex ea commodo consequat.</w:t>
-      </w:r>
-      <w:proofErr w:type="gramEnd"/>
-      <w:r>
-        <w:t xml:space="preserve"> Duis aute irure dolor in reprehenderit in voluptate velit esse cillum dolore </w:t>
-      </w:r>
-      <w:proofErr w:type="gramStart"/>
-      <w:r>
-        <w:t>eu</w:t>
-      </w:r>
-      <w:proofErr w:type="gramEnd"/>
-      <w:r>
-        <w:t xml:space="preserve"> fugiat nulla pariatur. Excepteur sint occaecat cupidatat non proident, sunt in culpa qui officia deserunt mollit anim id </w:t>
-      </w:r>
-      <w:proofErr w:type="gramStart"/>
-      <w:r>
-        <w:t>est</w:t>
-      </w:r>
-      <w:proofErr w:type="gramEnd"/>
-      <w:r>
-        <w:t xml:space="preserve"> laborum.</w:t>
+        <w:t>Lorem ipsum dolor sit amet, consectetur adipisicing elit, sed do eiusmod tempor incididunt ut labore et dolore magna aliqua. Ut enim ad minim veniam, quis nostrud exercitation ullamco laboris nisi ut aliquip ex ea commodo consequat. Duis aute irure dolor in reprehenderit in voluptate velit esse cillum dolore eu fugiat nulla pariatur. Excepteur sint occaecat cupidatat non proident, sunt in culpa qui officia deserunt mollit anim id est laborum.</w:t>
       </w:r>
     </w:p>
     <w:p>
@@ -4750,31 +3690,7 @@
         <w:t xml:space="preserve"> </w:t>
       </w:r>
       <w:r>
-        <w:t xml:space="preserve">Lorem ipsum dolor sit amet, consectetur adipisicing elit, sed do eiusmod tempor incididunt ut labore </w:t>
-      </w:r>
-      <w:proofErr w:type="gramStart"/>
-      <w:r>
-        <w:t>et</w:t>
-      </w:r>
-      <w:proofErr w:type="gramEnd"/>
-      <w:r>
-        <w:t xml:space="preserve"> dolore magna aliqua. Ut enim ad minim veniam, quis nostrud exercitation ullamco laboris nisi ut aliquip ex ea commodo consequat. Duis aute irure dolor in reprehenderit in voluptate velit esse cillum dolore </w:t>
-      </w:r>
-      <w:proofErr w:type="gramStart"/>
-      <w:r>
-        <w:t>eu</w:t>
-      </w:r>
-      <w:proofErr w:type="gramEnd"/>
-      <w:r>
-        <w:t xml:space="preserve"> fugiat nulla pariatur. Excepteur sint occaecat cupidatat </w:t>
-      </w:r>
-      <w:proofErr w:type="gramStart"/>
-      <w:r>
-        <w:t>non proident</w:t>
-      </w:r>
-      <w:proofErr w:type="gramEnd"/>
-      <w:r>
-        <w:t>, sunt in culpa qui officia deserunt mollit anim id est laborum.</w:t>
+        <w:t>Lorem ipsum dolor sit amet, consectetur adipisicing elit, sed do eiusmod tempor incididunt ut labore et dolore magna aliqua. Ut enim ad minim veniam, quis nostrud exercitation ullamco laboris nisi ut aliquip ex ea commodo consequat. Duis aute irure dolor in reprehenderit in voluptate velit esse cillum dolore eu fugiat nulla pariatur. Excepteur sint occaecat cupidatat non proident, sunt in culpa qui officia deserunt mollit anim id est laborum.</w:t>
       </w:r>
     </w:p>
     <w:p>
@@ -4798,31 +3714,7 @@
         <w:pStyle w:val="Bullet1"/>
       </w:pPr>
       <w:r>
-        <w:t xml:space="preserve">Lorem ipsum dolor sit amet, consectetur adipisicing elit, sed do eiusmod tempor incididunt ut labore </w:t>
-      </w:r>
-      <w:proofErr w:type="gramStart"/>
-      <w:r>
-        <w:t>et</w:t>
-      </w:r>
-      <w:proofErr w:type="gramEnd"/>
-      <w:r>
-        <w:t xml:space="preserve"> dolore magna aliqua. Ut enim ad minim veniam, quis nostrud exercitation ullamco laboris nisi ut aliquip ex ea commodo consequat. Duis aute irure dolor in reprehenderit in voluptate velit esse cillum dolore </w:t>
-      </w:r>
-      <w:proofErr w:type="gramStart"/>
-      <w:r>
-        <w:t>eu</w:t>
-      </w:r>
-      <w:proofErr w:type="gramEnd"/>
-      <w:r>
-        <w:t xml:space="preserve"> fugiat nulla pariatur. Excepteur sint occaecat cupidatat </w:t>
-      </w:r>
-      <w:proofErr w:type="gramStart"/>
-      <w:r>
-        <w:t>non proident</w:t>
-      </w:r>
-      <w:proofErr w:type="gramEnd"/>
-      <w:r>
-        <w:t>, sunt in culpa qui officia deserunt mollit anim id est laborum.</w:t>
+        <w:t>Lorem ipsum dolor sit amet, consectetur adipisicing elit, sed do eiusmod tempor incididunt ut labore et dolore magna aliqua. Ut enim ad minim veniam, quis nostrud exercitation ullamco laboris nisi ut aliquip ex ea commodo consequat. Duis aute irure dolor in reprehenderit in voluptate velit esse cillum dolore eu fugiat nulla pariatur. Excepteur sint occaecat cupidatat non proident, sunt in culpa qui officia deserunt mollit anim id est laborum.</w:t>
       </w:r>
       <w:r>
         <w:t xml:space="preserve"> </w:t>
@@ -4833,31 +3725,7 @@
         <w:pStyle w:val="Bullet1"/>
       </w:pPr>
       <w:r>
-        <w:t xml:space="preserve">Lorem ipsum dolor sit amet, consectetur adipisicing elit, sed do eiusmod tempor incididunt ut labore </w:t>
-      </w:r>
-      <w:proofErr w:type="gramStart"/>
-      <w:r>
-        <w:t>et</w:t>
-      </w:r>
-      <w:proofErr w:type="gramEnd"/>
-      <w:r>
-        <w:t xml:space="preserve"> dolore magna aliqua. Ut enim ad minim veniam, quis nostrud exercitation ullamco laboris nisi ut aliquip ex ea commodo consequat. Duis aute irure dolor in reprehenderit in voluptate velit esse cillum dolore </w:t>
-      </w:r>
-      <w:proofErr w:type="gramStart"/>
-      <w:r>
-        <w:t>eu</w:t>
-      </w:r>
-      <w:proofErr w:type="gramEnd"/>
-      <w:r>
-        <w:t xml:space="preserve"> fugiat nulla pariatur. Excepteur sint occaecat cupidatat </w:t>
-      </w:r>
-      <w:proofErr w:type="gramStart"/>
-      <w:r>
-        <w:t>non proident</w:t>
-      </w:r>
-      <w:proofErr w:type="gramEnd"/>
-      <w:r>
-        <w:t>, sunt in culpa qui officia deserunt mollit anim id est laborum.</w:t>
+        <w:t>Lorem ipsum dolor sit amet, consectetur adipisicing elit, sed do eiusmod tempor incididunt ut labore et dolore magna aliqua. Ut enim ad minim veniam, quis nostrud exercitation ullamco laboris nisi ut aliquip ex ea commodo consequat. Duis aute irure dolor in reprehenderit in voluptate velit esse cillum dolore eu fugiat nulla pariatur. Excepteur sint occaecat cupidatat non proident, sunt in culpa qui officia deserunt mollit anim id est laborum.</w:t>
       </w:r>
     </w:p>
     <w:p>
@@ -4868,31 +3736,7 @@
       <w:bookmarkStart w:id="66" w:name="_Toc229119438"/>
       <w:bookmarkStart w:id="67" w:name="_Toc254764040"/>
       <w:r>
-        <w:t xml:space="preserve">Lorem ipsum dolor sit amet, consectetur adipisicing elit, sed do eiusmod tempor incididunt ut labore </w:t>
-      </w:r>
-      <w:proofErr w:type="gramStart"/>
-      <w:r>
-        <w:t>et</w:t>
-      </w:r>
-      <w:proofErr w:type="gramEnd"/>
-      <w:r>
-        <w:t xml:space="preserve"> dolore magna aliqua. Ut enim ad minim veniam, quis nostrud exercitation ullamco laboris nisi ut aliquip ex ea commodo consequat. Duis aute irure dolor in reprehenderit in voluptate velit esse cillum dolore </w:t>
-      </w:r>
-      <w:proofErr w:type="gramStart"/>
-      <w:r>
-        <w:t>eu</w:t>
-      </w:r>
-      <w:proofErr w:type="gramEnd"/>
-      <w:r>
-        <w:t xml:space="preserve"> fugiat nulla pariatur. Excepteur sint occaecat cupidatat </w:t>
-      </w:r>
-      <w:proofErr w:type="gramStart"/>
-      <w:r>
-        <w:t>non proident</w:t>
-      </w:r>
-      <w:proofErr w:type="gramEnd"/>
-      <w:r>
-        <w:t>, sunt in culpa qui officia deserunt mollit anim id est laborum.</w:t>
+        <w:t>Lorem ipsum dolor sit amet, consectetur adipisicing elit, sed do eiusmod tempor incididunt ut labore et dolore magna aliqua. Ut enim ad minim veniam, quis nostrud exercitation ullamco laboris nisi ut aliquip ex ea commodo consequat. Duis aute irure dolor in reprehenderit in voluptate velit esse cillum dolore eu fugiat nulla pariatur. Excepteur sint occaecat cupidatat non proident, sunt in culpa qui officia deserunt mollit anim id est laborum.</w:t>
       </w:r>
     </w:p>
     <w:p>
@@ -4900,31 +3744,7 @@
         <w:pStyle w:val="Bullet2"/>
       </w:pPr>
       <w:r>
-        <w:t xml:space="preserve">Lorem ipsum dolor sit amet, consectetur adipisicing elit, sed do eiusmod tempor incididunt ut labore </w:t>
-      </w:r>
-      <w:proofErr w:type="gramStart"/>
-      <w:r>
-        <w:t>et</w:t>
-      </w:r>
-      <w:proofErr w:type="gramEnd"/>
-      <w:r>
-        <w:t xml:space="preserve"> dolore magna aliqua. Ut enim ad minim veniam, quis nostrud exercitation ullamco laboris nisi ut aliquip ex ea commodo consequat. Duis aute irure dolor in reprehenderit in voluptate velit esse cillum dolore </w:t>
-      </w:r>
-      <w:proofErr w:type="gramStart"/>
-      <w:r>
-        <w:t>eu</w:t>
-      </w:r>
-      <w:proofErr w:type="gramEnd"/>
-      <w:r>
-        <w:t xml:space="preserve"> fugiat nulla pariatur. Excepteur sint occaecat cupidatat </w:t>
-      </w:r>
-      <w:proofErr w:type="gramStart"/>
-      <w:r>
-        <w:t>non proident</w:t>
-      </w:r>
-      <w:proofErr w:type="gramEnd"/>
-      <w:r>
-        <w:t>, sunt in culpa qui officia deserunt mollit anim id est laborum.</w:t>
+        <w:t>Lorem ipsum dolor sit amet, consectetur adipisicing elit, sed do eiusmod tempor incididunt ut labore et dolore magna aliqua. Ut enim ad minim veniam, quis nostrud exercitation ullamco laboris nisi ut aliquip ex ea commodo consequat. Duis aute irure dolor in reprehenderit in voluptate velit esse cillum dolore eu fugiat nulla pariatur. Excepteur sint occaecat cupidatat non proident, sunt in culpa qui officia deserunt mollit anim id est laborum.</w:t>
       </w:r>
     </w:p>
     <w:p>
@@ -4933,31 +3753,7 @@
         <w:ind w:left="2520"/>
       </w:pPr>
       <w:r>
-        <w:t xml:space="preserve">Lorem ipsum dolor sit amet, consectetur adipisicing elit, sed do eiusmod tempor incididunt ut labore </w:t>
-      </w:r>
-      <w:proofErr w:type="gramStart"/>
-      <w:r>
-        <w:t>et</w:t>
-      </w:r>
-      <w:proofErr w:type="gramEnd"/>
-      <w:r>
-        <w:t xml:space="preserve"> dolore magna aliqua. Ut enim ad minim veniam, quis nostrud exercitation ullamco laboris nisi ut aliquip ex ea commodo consequat. Duis aute irure dolor in reprehenderit in voluptate velit esse cillum dolore </w:t>
-      </w:r>
-      <w:proofErr w:type="gramStart"/>
-      <w:r>
-        <w:t>eu</w:t>
-      </w:r>
-      <w:proofErr w:type="gramEnd"/>
-      <w:r>
-        <w:t xml:space="preserve"> fugiat nulla pariatur. Excepteur sint occaecat cupidatat </w:t>
-      </w:r>
-      <w:proofErr w:type="gramStart"/>
-      <w:r>
-        <w:t>non proident</w:t>
-      </w:r>
-      <w:proofErr w:type="gramEnd"/>
-      <w:r>
-        <w:t>, sunt in culpa qui officia deserunt mollit anim id est laborum.</w:t>
+        <w:t>Lorem ipsum dolor sit amet, consectetur adipisicing elit, sed do eiusmod tempor incididunt ut labore et dolore magna aliqua. Ut enim ad minim veniam, quis nostrud exercitation ullamco laboris nisi ut aliquip ex ea commodo consequat. Duis aute irure dolor in reprehenderit in voluptate velit esse cillum dolore eu fugiat nulla pariatur. Excepteur sint occaecat cupidatat non proident, sunt in culpa qui officia deserunt mollit anim id est laborum.</w:t>
       </w:r>
     </w:p>
     <w:p>
@@ -4981,39 +3777,7 @@
         <w:pStyle w:val="BodyTextContext"/>
       </w:pPr>
       <w:r>
-        <w:t xml:space="preserve">Lorem ipsum dolor sit amet, consectetur adipisicing elit, sed do eiusmod tempor incididunt ut labore </w:t>
-      </w:r>
-      <w:proofErr w:type="gramStart"/>
-      <w:r>
-        <w:t>et</w:t>
-      </w:r>
-      <w:proofErr w:type="gramEnd"/>
-      <w:r>
-        <w:t xml:space="preserve"> dolore magna aliqua. </w:t>
-      </w:r>
-      <w:proofErr w:type="gramStart"/>
-      <w:r>
-        <w:t>Ut enim ad minim veniam, quis nostrud exercitation ullamco laboris nisi ut aliquip ex ea commodo consequat.</w:t>
-      </w:r>
-      <w:proofErr w:type="gramEnd"/>
-      <w:r>
-        <w:t xml:space="preserve"> Duis aute irure dolor in reprehenderit in voluptate velit esse cillum dolore </w:t>
-      </w:r>
-      <w:proofErr w:type="gramStart"/>
-      <w:r>
-        <w:t>eu</w:t>
-      </w:r>
-      <w:proofErr w:type="gramEnd"/>
-      <w:r>
-        <w:t xml:space="preserve"> fugiat nulla pariatur. Excepteur sint occaecat cupidatat non proident, sunt in culpa qui officia deserunt mollit anim id </w:t>
-      </w:r>
-      <w:proofErr w:type="gramStart"/>
-      <w:r>
-        <w:t>est</w:t>
-      </w:r>
-      <w:proofErr w:type="gramEnd"/>
-      <w:r>
-        <w:t xml:space="preserve"> laborum.</w:t>
+        <w:t>Lorem ipsum dolor sit amet, consectetur adipisicing elit, sed do eiusmod tempor incididunt ut labore et dolore magna aliqua. Ut enim ad minim veniam, quis nostrud exercitation ullamco laboris nisi ut aliquip ex ea commodo consequat. Duis aute irure dolor in reprehenderit in voluptate velit esse cillum dolore eu fugiat nulla pariatur. Excepteur sint occaecat cupidatat non proident, sunt in culpa qui officia deserunt mollit anim id est laborum.</w:t>
       </w:r>
     </w:p>
     <w:p>
@@ -5899,39 +4663,7 @@
       </w:pPr>
       <w:bookmarkStart w:id="76" w:name="_Toc222903686"/>
       <w:r>
-        <w:t xml:space="preserve">Lorem ipsum dolor sit amet, consectetur adipisicing elit, sed do eiusmod tempor incididunt ut labore </w:t>
-      </w:r>
-      <w:proofErr w:type="gramStart"/>
-      <w:r>
-        <w:t>et</w:t>
-      </w:r>
-      <w:proofErr w:type="gramEnd"/>
-      <w:r>
-        <w:t xml:space="preserve"> dolore magna aliqua. </w:t>
-      </w:r>
-      <w:proofErr w:type="gramStart"/>
-      <w:r>
-        <w:t>Ut enim ad minim veniam, quis nostrud exercitation ullamco laboris nisi ut aliquip ex ea commodo consequat.</w:t>
-      </w:r>
-      <w:proofErr w:type="gramEnd"/>
-      <w:r>
-        <w:t xml:space="preserve"> Duis aute irure dolor in reprehenderit in voluptate velit esse cillum dolore </w:t>
-      </w:r>
-      <w:proofErr w:type="gramStart"/>
-      <w:r>
-        <w:t>eu</w:t>
-      </w:r>
-      <w:proofErr w:type="gramEnd"/>
-      <w:r>
-        <w:t xml:space="preserve"> fugiat nulla pariatur. Excepteur sint occaecat cupidatat non proident, sunt in culpa qui officia deserunt mollit anim id </w:t>
-      </w:r>
-      <w:proofErr w:type="gramStart"/>
-      <w:r>
-        <w:t>est</w:t>
-      </w:r>
-      <w:proofErr w:type="gramEnd"/>
-      <w:r>
-        <w:t xml:space="preserve"> laborum.</w:t>
+        <w:t>Lorem ipsum dolor sit amet, consectetur adipisicing elit, sed do eiusmod tempor incididunt ut labore et dolore magna aliqua. Ut enim ad minim veniam, quis nostrud exercitation ullamco laboris nisi ut aliquip ex ea commodo consequat. Duis aute irure dolor in reprehenderit in voluptate velit esse cillum dolore eu fugiat nulla pariatur. Excepteur sint occaecat cupidatat non proident, sunt in culpa qui officia deserunt mollit anim id est laborum.</w:t>
       </w:r>
     </w:p>
     <w:p>
@@ -5949,39 +4681,7 @@
         <w:pStyle w:val="BodyText"/>
       </w:pPr>
       <w:r>
-        <w:t xml:space="preserve">Lorem ipsum dolor sit amet, consectetur adipisicing elit, sed do eiusmod tempor incididunt ut labore </w:t>
-      </w:r>
-      <w:proofErr w:type="gramStart"/>
-      <w:r>
-        <w:t>et</w:t>
-      </w:r>
-      <w:proofErr w:type="gramEnd"/>
-      <w:r>
-        <w:t xml:space="preserve"> dolore magna aliqua. </w:t>
-      </w:r>
-      <w:proofErr w:type="gramStart"/>
-      <w:r>
-        <w:t>Ut enim ad minim veniam, quis nostrud exercitation ullamco laboris nisi ut aliquip ex ea commodo consequat.</w:t>
-      </w:r>
-      <w:proofErr w:type="gramEnd"/>
-      <w:r>
-        <w:t xml:space="preserve"> Duis aute irure dolor in reprehenderit in voluptate velit esse cillum dolore </w:t>
-      </w:r>
-      <w:proofErr w:type="gramStart"/>
-      <w:r>
-        <w:t>eu</w:t>
-      </w:r>
-      <w:proofErr w:type="gramEnd"/>
-      <w:r>
-        <w:t xml:space="preserve"> fugiat nulla pariatur. Excepteur sint occaecat cupidatat non proident, sunt in culpa qui officia deserunt mollit anim id </w:t>
-      </w:r>
-      <w:proofErr w:type="gramStart"/>
-      <w:r>
-        <w:t>est</w:t>
-      </w:r>
-      <w:proofErr w:type="gramEnd"/>
-      <w:r>
-        <w:t xml:space="preserve"> laborum.</w:t>
+        <w:t>Lorem ipsum dolor sit amet, consectetur adipisicing elit, sed do eiusmod tempor incididunt ut labore et dolore magna aliqua. Ut enim ad minim veniam, quis nostrud exercitation ullamco laboris nisi ut aliquip ex ea commodo consequat. Duis aute irure dolor in reprehenderit in voluptate velit esse cillum dolore eu fugiat nulla pariatur. Excepteur sint occaecat cupidatat non proident, sunt in culpa qui officia deserunt mollit anim id est laborum.</w:t>
       </w:r>
     </w:p>
     <w:p>
@@ -6133,6 +4833,22 @@
     <w:p>
       <w:r>
         <w:continuationSeparator/>
+      </w:r>
+    </w:p>
+  </w:endnote>
+  <w:endnote w:id="1">
+    <w:p>
+      <w:pPr>
+        <w:pStyle w:val="EndnoteText"/>
+      </w:pPr>
+      <w:r>
+        <w:rPr>
+          <w:rStyle w:val="EndnoteReference"/>
+        </w:rPr>
+        <w:endnoteRef/>
+      </w:r>
+      <w:r>
+        <w:t xml:space="preserve"> End note footnote</w:t>
       </w:r>
     </w:p>
   </w:endnote>
@@ -6631,6 +5347,22 @@
     <w:p>
       <w:r>
         <w:continuationSeparator/>
+      </w:r>
+    </w:p>
+  </w:footnote>
+  <w:footnote w:id="1">
+    <w:p>
+      <w:pPr>
+        <w:pStyle w:val="FootnoteText"/>
+      </w:pPr>
+      <w:r>
+        <w:rPr>
+          <w:rStyle w:val="FootnoteReference"/>
+        </w:rPr>
+        <w:footnoteRef/>
+      </w:r>
+      <w:r>
+        <w:t xml:space="preserve"> Bottom of page footnote.</w:t>
       </w:r>
     </w:p>
   </w:footnote>
@@ -11555,6 +10287,58 @@
     <w:basedOn w:val="Heading4"/>
     <w:qFormat/>
     <w:rsid w:val="004D38F0"/>
+  </w:style>
+  <w:style w:type="paragraph" w:styleId="FootnoteText">
+    <w:name w:val="footnote text"/>
+    <w:basedOn w:val="Normal"/>
+    <w:link w:val="FootnoteTextChar"/>
+    <w:rsid w:val="00D66992"/>
+    <w:pPr>
+      <w:spacing w:before="0" w:after="0"/>
+    </w:pPr>
+  </w:style>
+  <w:style w:type="character" w:customStyle="1" w:styleId="FootnoteTextChar">
+    <w:name w:val="Footnote Text Char"/>
+    <w:basedOn w:val="DefaultParagraphFont"/>
+    <w:link w:val="FootnoteText"/>
+    <w:rsid w:val="00D66992"/>
+    <w:rPr>
+      <w:rFonts w:ascii="Tahoma" w:hAnsi="Tahoma"/>
+    </w:rPr>
+  </w:style>
+  <w:style w:type="character" w:styleId="FootnoteReference">
+    <w:name w:val="footnote reference"/>
+    <w:basedOn w:val="DefaultParagraphFont"/>
+    <w:rsid w:val="00D66992"/>
+    <w:rPr>
+      <w:vertAlign w:val="superscript"/>
+    </w:rPr>
+  </w:style>
+  <w:style w:type="paragraph" w:styleId="EndnoteText">
+    <w:name w:val="endnote text"/>
+    <w:basedOn w:val="Normal"/>
+    <w:link w:val="EndnoteTextChar"/>
+    <w:rsid w:val="00D66992"/>
+    <w:pPr>
+      <w:spacing w:before="0" w:after="0"/>
+    </w:pPr>
+  </w:style>
+  <w:style w:type="character" w:customStyle="1" w:styleId="EndnoteTextChar">
+    <w:name w:val="Endnote Text Char"/>
+    <w:basedOn w:val="DefaultParagraphFont"/>
+    <w:link w:val="EndnoteText"/>
+    <w:rsid w:val="00D66992"/>
+    <w:rPr>
+      <w:rFonts w:ascii="Tahoma" w:hAnsi="Tahoma"/>
+    </w:rPr>
+  </w:style>
+  <w:style w:type="character" w:styleId="EndnoteReference">
+    <w:name w:val="endnote reference"/>
+    <w:basedOn w:val="DefaultParagraphFont"/>
+    <w:rsid w:val="00D66992"/>
+    <w:rPr>
+      <w:vertAlign w:val="superscript"/>
+    </w:rPr>
   </w:style>
 </w:styles>
 </file>
@@ -11942,7 +10726,7 @@
 </file>
 
 <file path=customXml/itemProps4.xml><?xml version="1.0" encoding="utf-8"?>
-<ds:datastoreItem xmlns:ds="http://schemas.openxmlformats.org/officeDocument/2006/customXml" ds:itemID="{67D278B1-9715-674A-B6D0-05FD14DCCE1F}">
+<ds:datastoreItem xmlns:ds="http://schemas.openxmlformats.org/officeDocument/2006/customXml" ds:itemID="{9E1DED7E-2702-5948-8AC1-E89F0E0C6B21}">
   <ds:schemaRefs>
     <ds:schemaRef ds:uri="http://schemas.openxmlformats.org/officeDocument/2006/bibliography"/>
   </ds:schemaRefs>

</xml_diff>

<commit_message>
Updated style to tag map to use styleName rather than styleId Added test for bookmap titlealts
</commit_message>
<xml_diff>
--- a/sample_data/word2dita/techdoc/word/word2dita_single_doc_to_map_and_topics_01.docx
+++ b/sample_data/word2dita/techdoc/word/word2dita_single_doc_to_map_and_topics_01.docx
@@ -1,6 +1,6 @@
 
 <file path=word/document.xml><?xml version="1.0" encoding="utf-8"?>
-<w:document xmlns:mo="http://schemas.microsoft.com/office/mac/office/2008/main" xmlns:ve="http://schemas.openxmlformats.org/markup-compatibility/2006" xmlns:mv="urn:schemas-microsoft-com:mac:vml" xmlns:o="urn:schemas-microsoft-com:office:office" xmlns:r="http://schemas.openxmlformats.org/officeDocument/2006/relationships" xmlns:m="http://schemas.openxmlformats.org/officeDocument/2006/math" xmlns:v="urn:schemas-microsoft-com:vml" xmlns:wp="http://schemas.openxmlformats.org/drawingml/2006/wordprocessingDrawing" xmlns:w10="urn:schemas-microsoft-com:office:word" xmlns:w="http://schemas.openxmlformats.org/wordprocessingml/2006/main" xmlns:wne="http://schemas.microsoft.com/office/word/2006/wordml">
+<w:document xmlns:wpc="http://schemas.microsoft.com/office/word/2010/wordprocessingCanvas" xmlns:mo="http://schemas.microsoft.com/office/mac/office/2008/main" xmlns:mc="http://schemas.openxmlformats.org/markup-compatibility/2006" xmlns:mv="urn:schemas-microsoft-com:mac:vml" xmlns:o="urn:schemas-microsoft-com:office:office" xmlns:r="http://schemas.openxmlformats.org/officeDocument/2006/relationships" xmlns:m="http://schemas.openxmlformats.org/officeDocument/2006/math" xmlns:v="urn:schemas-microsoft-com:vml" xmlns:wp14="http://schemas.microsoft.com/office/word/2010/wordprocessingDrawing" xmlns:wp="http://schemas.openxmlformats.org/drawingml/2006/wordprocessingDrawing" xmlns:w10="urn:schemas-microsoft-com:office:word" xmlns:w="http://schemas.openxmlformats.org/wordprocessingml/2006/main" xmlns:w14="http://schemas.microsoft.com/office/word/2010/wordml" xmlns:wpg="http://schemas.microsoft.com/office/word/2010/wordprocessingGroup" xmlns:wpi="http://schemas.microsoft.com/office/word/2010/wordprocessingInk" xmlns:wne="http://schemas.microsoft.com/office/word/2006/wordml" xmlns:wps="http://schemas.microsoft.com/office/word/2010/wordprocessingShape" mc:Ignorable="w14 wp14">
   <w:body>
     <w:p>
       <w:pPr>
@@ -26,6 +26,16 @@
     </w:p>
     <w:p>
       <w:pPr>
+        <w:pStyle w:val="Subtitle"/>
+      </w:pPr>
+      <w:r>
+        <w:t>Subtitle (title alt)</w:t>
+      </w:r>
+      <w:bookmarkStart w:id="14" w:name="_GoBack"/>
+      <w:bookmarkEnd w:id="14"/>
+    </w:p>
+    <w:p>
+      <w:pPr>
         <w:pStyle w:val="Contents"/>
         <w:rPr>
           <w:noProof/>
@@ -128,6 +138,11 @@
           <w:rPr>
             <w:webHidden/>
           </w:rPr>
+        </w:r>
+        <w:r>
+          <w:rPr>
+            <w:webHidden/>
+          </w:rPr>
           <w:fldChar w:fldCharType="separate"/>
         </w:r>
         <w:r>
@@ -186,6 +201,7 @@
         <w:r>
           <w:rPr>
             <w:noProof/>
+            <w:webHidden/>
           </w:rPr>
         </w:r>
         <w:r>
@@ -253,6 +269,7 @@
         <w:r>
           <w:rPr>
             <w:noProof/>
+            <w:webHidden/>
           </w:rPr>
         </w:r>
         <w:r>
@@ -320,6 +337,7 @@
         <w:r>
           <w:rPr>
             <w:noProof/>
+            <w:webHidden/>
           </w:rPr>
         </w:r>
         <w:r>
@@ -399,6 +417,11 @@
           <w:rPr>
             <w:webHidden/>
           </w:rPr>
+        </w:r>
+        <w:r>
+          <w:rPr>
+            <w:webHidden/>
+          </w:rPr>
           <w:fldChar w:fldCharType="separate"/>
         </w:r>
         <w:r>
@@ -457,6 +480,7 @@
         <w:r>
           <w:rPr>
             <w:noProof/>
+            <w:webHidden/>
           </w:rPr>
         </w:r>
         <w:r>
@@ -524,6 +548,7 @@
         <w:r>
           <w:rPr>
             <w:noProof/>
+            <w:webHidden/>
           </w:rPr>
         </w:r>
         <w:r>
@@ -591,6 +616,7 @@
         <w:r>
           <w:rPr>
             <w:noProof/>
+            <w:webHidden/>
           </w:rPr>
         </w:r>
         <w:r>
@@ -658,6 +684,7 @@
         <w:r>
           <w:rPr>
             <w:noProof/>
+            <w:webHidden/>
           </w:rPr>
         </w:r>
         <w:r>
@@ -725,6 +752,7 @@
         <w:r>
           <w:rPr>
             <w:noProof/>
+            <w:webHidden/>
           </w:rPr>
         </w:r>
         <w:r>
@@ -792,6 +820,7 @@
         <w:r>
           <w:rPr>
             <w:noProof/>
+            <w:webHidden/>
           </w:rPr>
         </w:r>
         <w:r>
@@ -859,6 +888,7 @@
         <w:r>
           <w:rPr>
             <w:noProof/>
+            <w:webHidden/>
           </w:rPr>
         </w:r>
         <w:r>
@@ -926,6 +956,7 @@
         <w:r>
           <w:rPr>
             <w:noProof/>
+            <w:webHidden/>
           </w:rPr>
         </w:r>
         <w:r>
@@ -1005,6 +1036,11 @@
           <w:rPr>
             <w:webHidden/>
           </w:rPr>
+        </w:r>
+        <w:r>
+          <w:rPr>
+            <w:webHidden/>
+          </w:rPr>
           <w:fldChar w:fldCharType="separate"/>
         </w:r>
         <w:r>
@@ -1063,6 +1099,7 @@
         <w:r>
           <w:rPr>
             <w:noProof/>
+            <w:webHidden/>
           </w:rPr>
         </w:r>
         <w:r>
@@ -1130,6 +1167,7 @@
         <w:r>
           <w:rPr>
             <w:noProof/>
+            <w:webHidden/>
           </w:rPr>
         </w:r>
         <w:r>
@@ -1197,6 +1235,7 @@
         <w:r>
           <w:rPr>
             <w:noProof/>
+            <w:webHidden/>
           </w:rPr>
         </w:r>
         <w:r>
@@ -1264,6 +1303,7 @@
         <w:r>
           <w:rPr>
             <w:noProof/>
+            <w:webHidden/>
           </w:rPr>
         </w:r>
         <w:r>
@@ -1343,6 +1383,11 @@
           <w:rPr>
             <w:webHidden/>
           </w:rPr>
+        </w:r>
+        <w:r>
+          <w:rPr>
+            <w:webHidden/>
+          </w:rPr>
           <w:fldChar w:fldCharType="separate"/>
         </w:r>
         <w:r>
@@ -1401,6 +1446,7 @@
         <w:r>
           <w:rPr>
             <w:noProof/>
+            <w:webHidden/>
           </w:rPr>
         </w:r>
         <w:r>
@@ -1468,6 +1514,7 @@
         <w:r>
           <w:rPr>
             <w:noProof/>
+            <w:webHidden/>
           </w:rPr>
         </w:r>
         <w:r>
@@ -1535,6 +1582,7 @@
         <w:r>
           <w:rPr>
             <w:noProof/>
+            <w:webHidden/>
           </w:rPr>
         </w:r>
         <w:r>
@@ -1602,6 +1650,7 @@
         <w:r>
           <w:rPr>
             <w:noProof/>
+            <w:webHidden/>
           </w:rPr>
         </w:r>
         <w:r>
@@ -1668,6 +1717,7 @@
         <w:r>
           <w:rPr>
             <w:noProof/>
+            <w:webHidden/>
           </w:rPr>
         </w:r>
         <w:r>
@@ -1734,6 +1784,7 @@
         <w:r>
           <w:rPr>
             <w:noProof/>
+            <w:webHidden/>
           </w:rPr>
         </w:r>
         <w:r>
@@ -1801,6 +1852,7 @@
         <w:r>
           <w:rPr>
             <w:noProof/>
+            <w:webHidden/>
           </w:rPr>
         </w:r>
         <w:r>
@@ -1868,6 +1920,7 @@
         <w:r>
           <w:rPr>
             <w:noProof/>
+            <w:webHidden/>
           </w:rPr>
         </w:r>
         <w:r>
@@ -1951,6 +2004,11 @@
           <w:rPr>
             <w:webHidden/>
           </w:rPr>
+        </w:r>
+        <w:r>
+          <w:rPr>
+            <w:webHidden/>
+          </w:rPr>
           <w:fldChar w:fldCharType="separate"/>
         </w:r>
         <w:r>
@@ -2009,6 +2067,7 @@
         <w:r>
           <w:rPr>
             <w:noProof/>
+            <w:webHidden/>
           </w:rPr>
         </w:r>
         <w:r>
@@ -2076,6 +2135,7 @@
         <w:r>
           <w:rPr>
             <w:noProof/>
+            <w:webHidden/>
           </w:rPr>
         </w:r>
         <w:r>
@@ -2109,15 +2169,16 @@
         <w:rPr>
           <w:sz w:val="24"/>
         </w:rPr>
+        <w:lastRenderedPageBreak/>
         <w:fldChar w:fldCharType="end"/>
       </w:r>
-      <w:bookmarkStart w:id="14" w:name="_Toc273732944"/>
+      <w:bookmarkStart w:id="15" w:name="_Toc273732944"/>
       <w:r>
         <w:t>Introduction</w:t>
       </w:r>
       <w:bookmarkEnd w:id="12"/>
       <w:bookmarkEnd w:id="13"/>
-      <w:bookmarkEnd w:id="14"/>
+      <w:bookmarkEnd w:id="15"/>
     </w:p>
     <w:p>
       <w:pPr>
@@ -2208,19 +2269,19 @@
         <w:keepLines/>
         <w:spacing w:after="180"/>
       </w:pPr>
-      <w:bookmarkStart w:id="15" w:name="_Terminology"/>
-      <w:bookmarkStart w:id="16" w:name="_Toc229119392"/>
-      <w:bookmarkStart w:id="17" w:name="_Ref246819552"/>
-      <w:bookmarkStart w:id="18" w:name="_Toc254763986"/>
-      <w:bookmarkStart w:id="19" w:name="_Toc273732945"/>
-      <w:bookmarkEnd w:id="15"/>
+      <w:bookmarkStart w:id="16" w:name="_Terminology"/>
+      <w:bookmarkStart w:id="17" w:name="_Toc229119392"/>
+      <w:bookmarkStart w:id="18" w:name="_Ref246819552"/>
+      <w:bookmarkStart w:id="19" w:name="_Toc254763986"/>
+      <w:bookmarkStart w:id="20" w:name="_Toc273732945"/>
+      <w:bookmarkEnd w:id="16"/>
       <w:r>
         <w:t>Terminology</w:t>
       </w:r>
-      <w:bookmarkEnd w:id="16"/>
       <w:bookmarkEnd w:id="17"/>
       <w:bookmarkEnd w:id="18"/>
       <w:bookmarkEnd w:id="19"/>
+      <w:bookmarkEnd w:id="20"/>
       <w:r>
         <w:fldChar w:fldCharType="begin"/>
       </w:r>
@@ -2244,7 +2305,7 @@
           <w:insideH w:val="single" w:sz="4" w:space="0" w:color="FFFFFF" w:themeColor="background1"/>
           <w:insideV w:val="single" w:sz="4" w:space="0" w:color="FFFFFF" w:themeColor="background1"/>
         </w:tblBorders>
-        <w:tblLook w:val="04A0"/>
+        <w:tblLook w:val="04A0" w:firstRow="1" w:lastRow="0" w:firstColumn="1" w:lastColumn="0" w:noHBand="0" w:noVBand="1"/>
       </w:tblPr>
       <w:tblGrid>
         <w:gridCol w:w="1798"/>
@@ -2339,6 +2400,7 @@
               <w:pStyle w:val="BodyTextTable"/>
             </w:pPr>
             <w:r>
+              <w:lastRenderedPageBreak/>
               <w:t>Blablah</w:t>
             </w:r>
           </w:p>
@@ -2479,11 +2541,11 @@
       <w:pPr>
         <w:pStyle w:val="Heading2"/>
       </w:pPr>
-      <w:bookmarkStart w:id="20" w:name="_Toc273732946"/>
+      <w:bookmarkStart w:id="21" w:name="_Toc273732946"/>
       <w:r>
         <w:t>Target Audience</w:t>
       </w:r>
-      <w:bookmarkEnd w:id="20"/>
+      <w:bookmarkEnd w:id="21"/>
     </w:p>
     <w:p>
       <w:pPr>
@@ -2505,10 +2567,10 @@
       <w:pPr>
         <w:pStyle w:val="Bullet1"/>
       </w:pPr>
-      <w:bookmarkStart w:id="21" w:name="_Toc136188598"/>
-      <w:bookmarkStart w:id="22" w:name="_Toc136790098"/>
-      <w:bookmarkStart w:id="23" w:name="_Toc229119394"/>
-      <w:bookmarkStart w:id="24" w:name="_Toc254763988"/>
+      <w:bookmarkStart w:id="22" w:name="_Toc136188598"/>
+      <w:bookmarkStart w:id="23" w:name="_Toc136790098"/>
+      <w:bookmarkStart w:id="24" w:name="_Toc229119394"/>
+      <w:bookmarkStart w:id="25" w:name="_Toc254763988"/>
       <w:r>
         <w:t>Lorem ipsum dolor sit amet, consectetur adipisicing elit, sed</w:t>
       </w:r>
@@ -2549,15 +2611,16 @@
       <w:pPr>
         <w:pStyle w:val="Heading2"/>
       </w:pPr>
-      <w:bookmarkStart w:id="25" w:name="_Toc273732947"/>
-      <w:r>
+      <w:bookmarkStart w:id="26" w:name="_Toc273732947"/>
+      <w:r>
+        <w:lastRenderedPageBreak/>
         <w:t>Related Documents</w:t>
       </w:r>
-      <w:bookmarkEnd w:id="21"/>
       <w:bookmarkEnd w:id="22"/>
       <w:bookmarkEnd w:id="23"/>
       <w:bookmarkEnd w:id="24"/>
       <w:bookmarkEnd w:id="25"/>
+      <w:bookmarkEnd w:id="26"/>
     </w:p>
     <w:p>
       <w:pPr>
@@ -2566,11 +2629,11 @@
           <w:rStyle w:val="cite"/>
         </w:rPr>
       </w:pPr>
-      <w:bookmarkStart w:id="26" w:name="_Toc136188599"/>
-      <w:bookmarkStart w:id="27" w:name="_Toc136790099"/>
-      <w:bookmarkStart w:id="28" w:name="_Ref137735518"/>
-      <w:bookmarkStart w:id="29" w:name="_Toc229119395"/>
-      <w:bookmarkStart w:id="30" w:name="_Toc254763989"/>
+      <w:bookmarkStart w:id="27" w:name="_Toc136188599"/>
+      <w:bookmarkStart w:id="28" w:name="_Toc136790099"/>
+      <w:bookmarkStart w:id="29" w:name="_Ref137735518"/>
+      <w:bookmarkStart w:id="30" w:name="_Toc229119395"/>
+      <w:bookmarkStart w:id="31" w:name="_Toc254763989"/>
       <w:r>
         <w:rPr>
           <w:rStyle w:val="cite"/>
@@ -2624,18 +2687,19 @@
       <w:pPr>
         <w:pStyle w:val="Heading1"/>
       </w:pPr>
-      <w:bookmarkStart w:id="31" w:name="_Ref260293701"/>
-      <w:bookmarkStart w:id="32" w:name="_Toc273732948"/>
-      <w:r>
+      <w:bookmarkStart w:id="32" w:name="_Ref260293701"/>
+      <w:bookmarkStart w:id="33" w:name="_Toc273732948"/>
+      <w:r>
+        <w:lastRenderedPageBreak/>
         <w:t>Basic Concepts</w:t>
       </w:r>
-      <w:bookmarkEnd w:id="26"/>
       <w:bookmarkEnd w:id="27"/>
       <w:bookmarkEnd w:id="28"/>
       <w:bookmarkEnd w:id="29"/>
       <w:bookmarkEnd w:id="30"/>
       <w:bookmarkEnd w:id="31"/>
       <w:bookmarkEnd w:id="32"/>
+      <w:bookmarkEnd w:id="33"/>
     </w:p>
     <w:p>
       <w:pPr>
@@ -2681,13 +2745,13 @@
       <w:pPr>
         <w:pStyle w:val="Heading2"/>
       </w:pPr>
-      <w:bookmarkStart w:id="33" w:name="_DatAdvantage_Probe"/>
-      <w:bookmarkStart w:id="34" w:name="_Toc273732949"/>
-      <w:bookmarkEnd w:id="33"/>
+      <w:bookmarkStart w:id="34" w:name="_DatAdvantage_Probe"/>
+      <w:bookmarkStart w:id="35" w:name="_Toc273732949"/>
+      <w:bookmarkEnd w:id="34"/>
       <w:r>
         <w:t>Lorem Ipsum</w:t>
       </w:r>
-      <w:bookmarkEnd w:id="34"/>
+      <w:bookmarkEnd w:id="35"/>
     </w:p>
     <w:p>
       <w:pPr>
@@ -2773,11 +2837,11 @@
       <w:pPr>
         <w:pStyle w:val="Heading3"/>
       </w:pPr>
-      <w:bookmarkStart w:id="35" w:name="_Toc273732950"/>
+      <w:bookmarkStart w:id="36" w:name="_Toc273732950"/>
       <w:r>
         <w:t>Lorem Ipsum</w:t>
       </w:r>
-      <w:bookmarkEnd w:id="35"/>
+      <w:bookmarkEnd w:id="36"/>
     </w:p>
     <w:p>
       <w:pPr>
@@ -2849,7 +2913,11 @@
       </w:r>
       <w:proofErr w:type="gramEnd"/>
       <w:r>
-        <w:t xml:space="preserve"> fugiat nulla pariatur. Excepteur sint occaecat cupidatat non proident, sunt in culpa qui officia deserunt mollit anim id </w:t>
+        <w:t xml:space="preserve"> fugiat nulla </w:t>
+      </w:r>
+      <w:r>
+        <w:lastRenderedPageBreak/>
+        <w:t xml:space="preserve">pariatur. Excepteur sint occaecat cupidatat non proident, sunt in culpa qui officia deserunt mollit anim id </w:t>
       </w:r>
       <w:proofErr w:type="gramStart"/>
       <w:r>
@@ -2873,7 +2941,7 @@
           <w:insideH w:val="single" w:sz="4" w:space="0" w:color="FFFFFF" w:themeColor="background1"/>
           <w:insideV w:val="single" w:sz="4" w:space="0" w:color="FFFFFF" w:themeColor="background1"/>
         </w:tblBorders>
-        <w:tblLook w:val="04A0"/>
+        <w:tblLook w:val="04A0" w:firstRow="1" w:lastRow="0" w:firstColumn="1" w:lastColumn="0" w:noHBand="0" w:noVBand="1"/>
       </w:tblPr>
       <w:tblGrid>
         <w:gridCol w:w="2095"/>
@@ -3077,11 +3145,11 @@
         <w:pStyle w:val="Heading3"/>
         <w:keepLines/>
       </w:pPr>
-      <w:bookmarkStart w:id="36" w:name="_Toc273732951"/>
+      <w:bookmarkStart w:id="37" w:name="_Toc273732951"/>
       <w:r>
         <w:t>Lorem Ipsum</w:t>
       </w:r>
-      <w:bookmarkEnd w:id="36"/>
+      <w:bookmarkEnd w:id="37"/>
     </w:p>
     <w:p>
       <w:pPr>
@@ -3129,11 +3197,11 @@
       <w:pPr>
         <w:pStyle w:val="Heading3"/>
       </w:pPr>
-      <w:bookmarkStart w:id="37" w:name="_Toc273732952"/>
+      <w:bookmarkStart w:id="38" w:name="_Toc273732952"/>
       <w:r>
         <w:t>Lorem Ipsum</w:t>
       </w:r>
-      <w:bookmarkEnd w:id="37"/>
+      <w:bookmarkEnd w:id="38"/>
       <w:r>
         <w:t xml:space="preserve"> </w:t>
       </w:r>
@@ -3267,7 +3335,11 @@
       </w:r>
       <w:proofErr w:type="gramEnd"/>
       <w:r>
-        <w:t xml:space="preserve"> dolore magna aliqua. Ut enim ad minim veniam, quis nostrud exercitation ullamco laboris nisi ut aliquip ex ea commodo consequat. Duis aute irure dolor in reprehenderit in voluptate velit esse cillum dolore </w:t>
+        <w:t xml:space="preserve"> dolore magna </w:t>
+      </w:r>
+      <w:r>
+        <w:lastRenderedPageBreak/>
+        <w:t xml:space="preserve">aliqua. Ut enim ad minim veniam, quis nostrud exercitation ullamco laboris nisi ut aliquip ex ea commodo consequat. Duis aute irure dolor in reprehenderit in voluptate velit esse cillum dolore </w:t>
       </w:r>
       <w:proofErr w:type="gramStart"/>
       <w:r>
@@ -3290,11 +3362,11 @@
       <w:pPr>
         <w:pStyle w:val="Heading2"/>
       </w:pPr>
-      <w:bookmarkStart w:id="38" w:name="_Toc273732953"/>
+      <w:bookmarkStart w:id="39" w:name="_Toc273732953"/>
       <w:r>
         <w:t>Lorem Ipsum</w:t>
       </w:r>
-      <w:bookmarkEnd w:id="38"/>
+      <w:bookmarkEnd w:id="39"/>
       <w:r>
         <w:t xml:space="preserve"> 2</w:t>
       </w:r>
@@ -3317,13 +3389,13 @@
       <w:pPr>
         <w:pStyle w:val="Heading3"/>
       </w:pPr>
-      <w:bookmarkStart w:id="39" w:name="_Toc273732954"/>
-      <w:bookmarkStart w:id="40" w:name="_Toc136188604"/>
-      <w:bookmarkStart w:id="41" w:name="_Toc136790104"/>
+      <w:bookmarkStart w:id="40" w:name="_Toc273732954"/>
+      <w:bookmarkStart w:id="41" w:name="_Toc136188604"/>
+      <w:bookmarkStart w:id="42" w:name="_Toc136790104"/>
       <w:r>
         <w:t>Lorem Ipsum</w:t>
       </w:r>
-      <w:bookmarkEnd w:id="39"/>
+      <w:bookmarkEnd w:id="40"/>
       <w:r>
         <w:t xml:space="preserve"> 2.1</w:t>
       </w:r>
@@ -3412,13 +3484,13 @@
       <w:pPr>
         <w:pStyle w:val="Heading3"/>
       </w:pPr>
-      <w:bookmarkStart w:id="42" w:name="_Toc273732955"/>
-      <w:bookmarkEnd w:id="40"/>
+      <w:bookmarkStart w:id="43" w:name="_Toc273732955"/>
       <w:bookmarkEnd w:id="41"/>
+      <w:bookmarkEnd w:id="42"/>
       <w:r>
         <w:t>Lorum Ipsum</w:t>
       </w:r>
-      <w:bookmarkEnd w:id="42"/>
+      <w:bookmarkEnd w:id="43"/>
       <w:r>
         <w:t xml:space="preserve"> 2.2</w:t>
       </w:r>
@@ -3467,13 +3539,13 @@
       <w:pPr>
         <w:pStyle w:val="Heading3"/>
       </w:pPr>
-      <w:bookmarkStart w:id="43" w:name="_Toc273732956"/>
-      <w:bookmarkStart w:id="44" w:name="_Toc136188605"/>
-      <w:bookmarkStart w:id="45" w:name="_Toc136790105"/>
+      <w:bookmarkStart w:id="44" w:name="_Toc273732956"/>
+      <w:bookmarkStart w:id="45" w:name="_Toc136188605"/>
+      <w:bookmarkStart w:id="46" w:name="_Toc136790105"/>
       <w:r>
         <w:t>Lorum Ipsum</w:t>
       </w:r>
-      <w:bookmarkEnd w:id="43"/>
+      <w:bookmarkEnd w:id="44"/>
       <w:r>
         <w:t xml:space="preserve"> 2.3</w:t>
       </w:r>
@@ -3507,7 +3579,11 @@
       </w:r>
       <w:proofErr w:type="gramEnd"/>
       <w:r>
-        <w:t xml:space="preserve"> fugiat nulla pariatur. Excepteur sint occaecat cupidatat non proident, sunt in culpa qui officia deserunt mollit anim id </w:t>
+        <w:t xml:space="preserve"> fugiat nulla </w:t>
+      </w:r>
+      <w:r>
+        <w:lastRenderedPageBreak/>
+        <w:t xml:space="preserve">pariatur. Excepteur sint occaecat cupidatat non proident, sunt in culpa qui officia deserunt mollit anim id </w:t>
       </w:r>
       <w:proofErr w:type="gramStart"/>
       <w:r>
@@ -3517,20 +3593,21 @@
       <w:r>
         <w:t xml:space="preserve"> laborum.</w:t>
       </w:r>
-      <w:bookmarkStart w:id="46" w:name="_Ref254775598"/>
-      <w:bookmarkStart w:id="47" w:name="_Toc273732957"/>
-      <w:bookmarkEnd w:id="44"/>
+      <w:bookmarkStart w:id="47" w:name="_Ref254775598"/>
+      <w:bookmarkStart w:id="48" w:name="_Toc273732957"/>
       <w:bookmarkEnd w:id="45"/>
+      <w:bookmarkEnd w:id="46"/>
     </w:p>
     <w:p>
       <w:pPr>
         <w:pStyle w:val="Heading1"/>
       </w:pPr>
       <w:r>
+        <w:lastRenderedPageBreak/>
         <w:t>Getting Started</w:t>
       </w:r>
-      <w:bookmarkEnd w:id="46"/>
       <w:bookmarkEnd w:id="47"/>
+      <w:bookmarkEnd w:id="48"/>
     </w:p>
     <w:p>
       <w:pPr>
@@ -3544,20 +3621,20 @@
       <w:pPr>
         <w:pStyle w:val="TaskTopic2"/>
       </w:pPr>
-      <w:bookmarkStart w:id="48" w:name="_Toc273732958"/>
-      <w:bookmarkStart w:id="49" w:name="_Toc136790112"/>
-      <w:bookmarkStart w:id="50" w:name="_Toc229119426"/>
-      <w:bookmarkStart w:id="51" w:name="_Toc254764028"/>
+      <w:bookmarkStart w:id="49" w:name="_Toc273732958"/>
+      <w:bookmarkStart w:id="50" w:name="_Toc136790112"/>
+      <w:bookmarkStart w:id="51" w:name="_Toc229119426"/>
+      <w:bookmarkStart w:id="52" w:name="_Toc254764028"/>
       <w:r>
         <w:t>Starting</w:t>
       </w:r>
-      <w:bookmarkEnd w:id="48"/>
+      <w:bookmarkEnd w:id="49"/>
       <w:r>
         <w:t xml:space="preserve"> </w:t>
       </w:r>
-      <w:bookmarkEnd w:id="49"/>
       <w:bookmarkEnd w:id="50"/>
       <w:bookmarkEnd w:id="51"/>
+      <w:bookmarkEnd w:id="52"/>
     </w:p>
     <w:p>
       <w:pPr>
@@ -3647,8 +3724,8 @@
       <w:pPr>
         <w:pStyle w:val="Note"/>
       </w:pPr>
-      <w:bookmarkStart w:id="52" w:name="_Toc136188613"/>
-      <w:bookmarkStart w:id="53" w:name="_Toc136790113"/>
+      <w:bookmarkStart w:id="53" w:name="_Toc136188613"/>
+      <w:bookmarkStart w:id="54" w:name="_Toc136790113"/>
       <w:r>
         <w:t xml:space="preserve">Lorem ipsum dolor sit amet, consectetur adipisicing elit, sed do eiusmod tempor incididunt ut labore </w:t>
       </w:r>
@@ -3681,21 +3758,21 @@
       <w:pPr>
         <w:pStyle w:val="Heading2"/>
       </w:pPr>
-      <w:bookmarkStart w:id="54" w:name="_Toc229119427"/>
-      <w:bookmarkStart w:id="55" w:name="_Ref246819538"/>
-      <w:bookmarkStart w:id="56" w:name="_Ref246821923"/>
-      <w:bookmarkStart w:id="57" w:name="_Toc254764029"/>
-      <w:bookmarkStart w:id="58" w:name="_Toc273732959"/>
+      <w:bookmarkStart w:id="55" w:name="_Toc229119427"/>
+      <w:bookmarkStart w:id="56" w:name="_Ref246819538"/>
+      <w:bookmarkStart w:id="57" w:name="_Ref246821923"/>
+      <w:bookmarkStart w:id="58" w:name="_Toc254764029"/>
+      <w:bookmarkStart w:id="59" w:name="_Toc273732959"/>
       <w:r>
         <w:t>Graphical User Interface</w:t>
       </w:r>
-      <w:bookmarkEnd w:id="52"/>
       <w:bookmarkEnd w:id="53"/>
       <w:bookmarkEnd w:id="54"/>
       <w:bookmarkEnd w:id="55"/>
       <w:bookmarkEnd w:id="56"/>
       <w:bookmarkEnd w:id="57"/>
       <w:bookmarkEnd w:id="58"/>
+      <w:bookmarkEnd w:id="59"/>
     </w:p>
     <w:p>
       <w:pPr>
@@ -3819,11 +3896,12 @@
       <w:pPr>
         <w:pStyle w:val="Heading3"/>
       </w:pPr>
-      <w:bookmarkStart w:id="59" w:name="_Toc273732960"/>
-      <w:r>
+      <w:bookmarkStart w:id="60" w:name="_Toc273732960"/>
+      <w:r>
+        <w:lastRenderedPageBreak/>
         <w:t>Lorem Ipsum</w:t>
       </w:r>
-      <w:bookmarkEnd w:id="59"/>
+      <w:bookmarkEnd w:id="60"/>
     </w:p>
     <w:p>
       <w:pPr>
@@ -4023,7 +4101,11 @@
       </w:r>
       <w:proofErr w:type="gramEnd"/>
       <w:r>
-        <w:t xml:space="preserve"> fugiat nulla pariatur. Excepteur sint occaecat cupidatat </w:t>
+        <w:t xml:space="preserve"> fugiat nulla pariatur. Excepteur sint occaecat </w:t>
+      </w:r>
+      <w:r>
+        <w:lastRenderedPageBreak/>
+        <w:t xml:space="preserve">cupidatat </w:t>
       </w:r>
       <w:proofErr w:type="gramStart"/>
       <w:r>
@@ -4287,6 +4369,7 @@
         </w:numPr>
       </w:pPr>
       <w:r>
+        <w:lastRenderedPageBreak/>
         <w:t>To blahblah, blahblah.</w:t>
       </w:r>
     </w:p>
@@ -4438,15 +4521,16 @@
       <w:pPr>
         <w:pStyle w:val="BodyText"/>
         <w:sectPr>
-          <w:headerReference w:type="even" r:id="rId11"/>
-          <w:headerReference w:type="default" r:id="rId12"/>
-          <w:footerReference w:type="even" r:id="rId13"/>
-          <w:footerReference w:type="default" r:id="rId14"/>
-          <w:headerReference w:type="first" r:id="rId15"/>
-          <w:footerReference w:type="first" r:id="rId16"/>
+          <w:headerReference w:type="even" r:id="rId12"/>
+          <w:headerReference w:type="default" r:id="rId13"/>
+          <w:footerReference w:type="even" r:id="rId14"/>
+          <w:footerReference w:type="default" r:id="rId15"/>
+          <w:headerReference w:type="first" r:id="rId16"/>
+          <w:footerReference w:type="first" r:id="rId17"/>
           <w:type w:val="oddPage"/>
           <w:pgSz w:w="12240" w:h="15840" w:code="1"/>
-          <w:pgMar w:top="1440" w:right="1800" w:bottom="1440" w:left="1800" w:gutter="0"/>
+          <w:pgMar w:top="1440" w:right="1800" w:bottom="1440" w:left="1800" w:header="720" w:footer="720" w:gutter="0"/>
+          <w:cols w:space="720"/>
           <w:titlePg/>
           <w:docGrid w:linePitch="360"/>
         </w:sectPr>
@@ -4456,13 +4540,14 @@
       <w:pPr>
         <w:pStyle w:val="TaskTopic1"/>
       </w:pPr>
-      <w:bookmarkStart w:id="60" w:name="_Ref254775599"/>
-      <w:bookmarkStart w:id="61" w:name="_Toc273732962"/>
-      <w:r>
+      <w:bookmarkStart w:id="61" w:name="_Ref254775599"/>
+      <w:bookmarkStart w:id="62" w:name="_Toc273732962"/>
+      <w:r>
+        <w:lastRenderedPageBreak/>
         <w:t>Common Activities</w:t>
       </w:r>
-      <w:bookmarkEnd w:id="60"/>
       <w:bookmarkEnd w:id="61"/>
+      <w:bookmarkEnd w:id="62"/>
     </w:p>
     <w:p>
       <w:pPr>
@@ -4508,8 +4593,8 @@
       <w:pPr>
         <w:pStyle w:val="Bullet1Context"/>
       </w:pPr>
-      <w:bookmarkStart w:id="62" w:name="_Ref137135094"/>
-      <w:bookmarkStart w:id="63" w:name="_Ref137134731"/>
+      <w:bookmarkStart w:id="63" w:name="_Ref137135094"/>
+      <w:bookmarkStart w:id="64" w:name="_Ref137134731"/>
       <w:r>
         <w:t>Blah blah</w:t>
       </w:r>
@@ -4667,7 +4752,11 @@
       </w:r>
       <w:proofErr w:type="gramEnd"/>
       <w:r>
-        <w:t xml:space="preserve"> dolore magna aliqua. Ut enim ad minim veniam, quis nostrud exercitation ullamco laboris nisi ut aliquip ex ea commodo consequat. Duis aute irure dolor in reprehenderit in voluptate velit esse cillum dolore </w:t>
+        <w:t xml:space="preserve"> dolore magna aliqua. Ut enim ad minim veniam, quis nostrud exercitation ullamco laboris nisi ut aliquip ex ea commodo consequat. Duis aute irure dolor in reprehenderit in voluptate velit esse </w:t>
+      </w:r>
+      <w:r>
+        <w:lastRenderedPageBreak/>
+        <w:t xml:space="preserve">cillum dolore </w:t>
       </w:r>
       <w:proofErr w:type="gramStart"/>
       <w:r>
@@ -4690,11 +4779,11 @@
       <w:pPr>
         <w:pStyle w:val="Heading2"/>
       </w:pPr>
-      <w:bookmarkStart w:id="64" w:name="_Toc273732963"/>
+      <w:bookmarkStart w:id="65" w:name="_Toc273732963"/>
       <w:r>
         <w:t>Lorem Ipsum</w:t>
       </w:r>
-      <w:bookmarkEnd w:id="64"/>
+      <w:bookmarkEnd w:id="65"/>
     </w:p>
     <w:p>
       <w:pPr>
@@ -4864,9 +4953,9 @@
       <w:pPr>
         <w:pStyle w:val="Bullet2"/>
       </w:pPr>
-      <w:bookmarkStart w:id="65" w:name="_Ref221699492"/>
-      <w:bookmarkStart w:id="66" w:name="_Toc229119438"/>
-      <w:bookmarkStart w:id="67" w:name="_Toc254764040"/>
+      <w:bookmarkStart w:id="66" w:name="_Ref221699492"/>
+      <w:bookmarkStart w:id="67" w:name="_Toc229119438"/>
+      <w:bookmarkStart w:id="68" w:name="_Toc254764040"/>
       <w:r>
         <w:t xml:space="preserve">Lorem ipsum dolor sit amet, consectetur adipisicing elit, sed do eiusmod tempor incididunt ut labore </w:t>
       </w:r>
@@ -4900,6 +4989,7 @@
         <w:pStyle w:val="Bullet2"/>
       </w:pPr>
       <w:r>
+        <w:lastRenderedPageBreak/>
         <w:t xml:space="preserve">Lorem ipsum dolor sit amet, consectetur adipisicing elit, sed do eiusmod tempor incididunt ut labore </w:t>
       </w:r>
       <w:proofErr w:type="gramStart"/>
@@ -4964,17 +5054,17 @@
       <w:pPr>
         <w:pStyle w:val="TaskTopic2"/>
       </w:pPr>
-      <w:bookmarkStart w:id="68" w:name="_Toc273732964"/>
-      <w:bookmarkEnd w:id="65"/>
+      <w:bookmarkStart w:id="69" w:name="_Toc273732964"/>
       <w:bookmarkEnd w:id="66"/>
       <w:bookmarkEnd w:id="67"/>
+      <w:bookmarkEnd w:id="68"/>
       <w:r>
         <w:t>Lo</w:t>
       </w:r>
       <w:r>
         <w:t>rem Ipsum</w:t>
       </w:r>
-      <w:bookmarkEnd w:id="68"/>
+      <w:bookmarkEnd w:id="69"/>
     </w:p>
     <w:p>
       <w:pPr>
@@ -5104,6 +5194,7 @@
         <w:pStyle w:val="Bullet3Step"/>
       </w:pPr>
       <w:r>
+        <w:lastRenderedPageBreak/>
         <w:t>Lorem ipsum dolor sit amet, consectetur adipisicing elit, sed do eiusmod tempor</w:t>
       </w:r>
     </w:p>
@@ -5135,13 +5226,13 @@
       <w:pPr>
         <w:pStyle w:val="TaskTopic3"/>
       </w:pPr>
-      <w:bookmarkStart w:id="69" w:name="_Toc273732965"/>
-      <w:bookmarkEnd w:id="62"/>
+      <w:bookmarkStart w:id="70" w:name="_Toc273732965"/>
       <w:bookmarkEnd w:id="63"/>
+      <w:bookmarkEnd w:id="64"/>
       <w:r>
         <w:t>Lorem Ipsum</w:t>
       </w:r>
-      <w:bookmarkEnd w:id="69"/>
+      <w:bookmarkEnd w:id="70"/>
     </w:p>
     <w:p>
       <w:pPr>
@@ -5255,11 +5346,11 @@
       <w:pPr>
         <w:pStyle w:val="TaskTopic3"/>
       </w:pPr>
-      <w:bookmarkStart w:id="70" w:name="_Toc273732966"/>
+      <w:bookmarkStart w:id="71" w:name="_Toc273732966"/>
       <w:r>
         <w:t>Lorem Ipsum</w:t>
       </w:r>
-      <w:bookmarkEnd w:id="70"/>
+      <w:bookmarkEnd w:id="71"/>
     </w:p>
     <w:p>
       <w:pPr>
@@ -5329,6 +5420,7 @@
         </w:numPr>
       </w:pPr>
       <w:r>
+        <w:lastRenderedPageBreak/>
         <w:t>Lorem ipsum dolor sit amet, consectetur adipisicing elit, sed do eiusmod tempor</w:t>
       </w:r>
     </w:p>
@@ -5373,11 +5465,11 @@
       <w:pPr>
         <w:pStyle w:val="TaskTopic4"/>
       </w:pPr>
-      <w:bookmarkStart w:id="71" w:name="_Toc273732967"/>
+      <w:bookmarkStart w:id="72" w:name="_Toc273732967"/>
       <w:r>
         <w:t>Lorem Ipsum</w:t>
       </w:r>
-      <w:bookmarkEnd w:id="71"/>
+      <w:bookmarkEnd w:id="72"/>
     </w:p>
     <w:p>
       <w:pPr>
@@ -5491,11 +5583,11 @@
       <w:pPr>
         <w:pStyle w:val="TaskTopic4"/>
       </w:pPr>
-      <w:bookmarkStart w:id="72" w:name="_Toc273732968"/>
+      <w:bookmarkStart w:id="73" w:name="_Toc273732968"/>
       <w:r>
         <w:t>Lorem Ipsum</w:t>
       </w:r>
-      <w:bookmarkEnd w:id="72"/>
+      <w:bookmarkEnd w:id="73"/>
     </w:p>
     <w:p>
       <w:pPr>
@@ -5565,6 +5657,7 @@
         </w:numPr>
       </w:pPr>
       <w:r>
+        <w:lastRenderedPageBreak/>
         <w:t>Lorem ipsum dolor sit amet, consectetur adipisicing elit, sed do eiusmod tempor</w:t>
       </w:r>
     </w:p>
@@ -5609,11 +5702,11 @@
       <w:pPr>
         <w:pStyle w:val="TaskTopic3"/>
       </w:pPr>
-      <w:bookmarkStart w:id="73" w:name="_Toc273732969"/>
+      <w:bookmarkStart w:id="74" w:name="_Toc273732969"/>
       <w:r>
         <w:t>Lorem Ipsum</w:t>
       </w:r>
-      <w:bookmarkEnd w:id="73"/>
+      <w:bookmarkEnd w:id="74"/>
     </w:p>
     <w:p>
       <w:pPr>
@@ -5727,11 +5820,11 @@
       <w:pPr>
         <w:pStyle w:val="TaskTopic3"/>
       </w:pPr>
-      <w:bookmarkStart w:id="74" w:name="_Toc273732970"/>
+      <w:bookmarkStart w:id="75" w:name="_Toc273732970"/>
       <w:r>
         <w:t>Lorem Ipsum</w:t>
       </w:r>
-      <w:bookmarkEnd w:id="74"/>
+      <w:bookmarkEnd w:id="75"/>
     </w:p>
     <w:p>
       <w:pPr>
@@ -5801,6 +5894,7 @@
         </w:numPr>
       </w:pPr>
       <w:r>
+        <w:lastRenderedPageBreak/>
         <w:t>Lorem ipsum dolor sit amet, consectetur adipisicing elit, sed do eiusmod tempor</w:t>
       </w:r>
     </w:p>
@@ -5874,7 +5968,8 @@
         <w:sectPr>
           <w:type w:val="oddPage"/>
           <w:pgSz w:w="12240" w:h="15840" w:code="1"/>
-          <w:pgMar w:top="1440" w:right="1800" w:bottom="1440" w:left="1800" w:gutter="0"/>
+          <w:pgMar w:top="1440" w:right="1800" w:bottom="1440" w:left="1800" w:header="720" w:footer="720" w:gutter="0"/>
+          <w:cols w:space="720"/>
           <w:titlePg/>
           <w:docGrid w:linePitch="360"/>
         </w:sectPr>
@@ -5887,17 +5982,18 @@
           <w:lang w:val="en-GB"/>
         </w:rPr>
       </w:pPr>
-      <w:bookmarkStart w:id="75" w:name="_Toc273732971"/>
-      <w:r>
+      <w:bookmarkStart w:id="76" w:name="_Toc273732971"/>
+      <w:r>
+        <w:lastRenderedPageBreak/>
         <w:t>Appendix Heading</w:t>
       </w:r>
-      <w:bookmarkEnd w:id="75"/>
+      <w:bookmarkEnd w:id="76"/>
     </w:p>
     <w:p>
       <w:pPr>
         <w:pStyle w:val="BodyText"/>
       </w:pPr>
-      <w:bookmarkStart w:id="76" w:name="_Toc222903686"/>
+      <w:bookmarkStart w:id="77" w:name="_Toc222903686"/>
       <w:r>
         <w:t xml:space="preserve">Lorem ipsum dolor sit amet, consectetur adipisicing elit, sed do eiusmod tempor incididunt ut labore </w:t>
       </w:r>
@@ -5938,11 +6034,11 @@
       <w:pPr>
         <w:pStyle w:val="Heading2"/>
       </w:pPr>
-      <w:bookmarkStart w:id="77" w:name="_Toc273732972"/>
+      <w:bookmarkStart w:id="78" w:name="_Toc273732972"/>
       <w:r>
         <w:t>Lorem Ipsum</w:t>
       </w:r>
-      <w:bookmarkEnd w:id="77"/>
+      <w:bookmarkEnd w:id="78"/>
     </w:p>
     <w:p>
       <w:pPr>
@@ -5988,11 +6084,11 @@
       <w:pPr>
         <w:pStyle w:val="TaskTopic3"/>
       </w:pPr>
-      <w:bookmarkStart w:id="78" w:name="_Toc273732973"/>
+      <w:bookmarkStart w:id="79" w:name="_Toc273732973"/>
       <w:r>
         <w:t>Lorem Ipsum</w:t>
       </w:r>
-      <w:bookmarkEnd w:id="78"/>
+      <w:bookmarkEnd w:id="79"/>
     </w:p>
     <w:p>
       <w:pPr>
@@ -6101,17 +6197,17 @@
       <w:r>
         <w:t>Click Save.</w:t>
       </w:r>
-      <w:bookmarkEnd w:id="76"/>
+      <w:bookmarkEnd w:id="77"/>
     </w:p>
     <w:sectPr>
-      <w:headerReference w:type="even" r:id="rId17"/>
-      <w:headerReference w:type="default" r:id="rId18"/>
-      <w:footerReference w:type="even" r:id="rId19"/>
-      <w:footerReference w:type="default" r:id="rId20"/>
-      <w:headerReference w:type="first" r:id="rId21"/>
+      <w:headerReference w:type="even" r:id="rId18"/>
+      <w:headerReference w:type="default" r:id="rId19"/>
+      <w:footerReference w:type="even" r:id="rId20"/>
+      <w:footerReference w:type="default" r:id="rId21"/>
+      <w:headerReference w:type="first" r:id="rId22"/>
       <w:type w:val="oddPage"/>
       <w:pgSz w:w="12240" w:h="15840" w:code="1"/>
-      <w:pgMar w:top="1152" w:right="1771" w:bottom="1152" w:left="1771" w:gutter="0"/>
+      <w:pgMar w:top="1152" w:right="1771" w:bottom="1152" w:left="1771" w:header="720" w:footer="720" w:gutter="0"/>
       <w:cols w:space="708"/>
       <w:titlePg/>
       <w:docGrid w:linePitch="360"/>
@@ -6121,7 +6217,7 @@
 </file>
 
 <file path=word/endnotes.xml><?xml version="1.0" encoding="utf-8"?>
-<w:endnotes xmlns:mo="http://schemas.microsoft.com/office/mac/office/2008/main" xmlns:ve="http://schemas.openxmlformats.org/markup-compatibility/2006" xmlns:mv="urn:schemas-microsoft-com:mac:vml" xmlns:o="urn:schemas-microsoft-com:office:office" xmlns:r="http://schemas.openxmlformats.org/officeDocument/2006/relationships" xmlns:m="http://schemas.openxmlformats.org/officeDocument/2006/math" xmlns:v="urn:schemas-microsoft-com:vml" xmlns:wp="http://schemas.openxmlformats.org/drawingml/2006/wordprocessingDrawing" xmlns:w10="urn:schemas-microsoft-com:office:word" xmlns:w="http://schemas.openxmlformats.org/wordprocessingml/2006/main" xmlns:wne="http://schemas.microsoft.com/office/word/2006/wordml">
+<w:endnotes xmlns:wpc="http://schemas.microsoft.com/office/word/2010/wordprocessingCanvas" xmlns:mo="http://schemas.microsoft.com/office/mac/office/2008/main" xmlns:mc="http://schemas.openxmlformats.org/markup-compatibility/2006" xmlns:mv="urn:schemas-microsoft-com:mac:vml" xmlns:o="urn:schemas-microsoft-com:office:office" xmlns:r="http://schemas.openxmlformats.org/officeDocument/2006/relationships" xmlns:m="http://schemas.openxmlformats.org/officeDocument/2006/math" xmlns:v="urn:schemas-microsoft-com:vml" xmlns:wp14="http://schemas.microsoft.com/office/word/2010/wordprocessingDrawing" xmlns:wp="http://schemas.openxmlformats.org/drawingml/2006/wordprocessingDrawing" xmlns:w10="urn:schemas-microsoft-com:office:word" xmlns:w="http://schemas.openxmlformats.org/wordprocessingml/2006/main" xmlns:w14="http://schemas.microsoft.com/office/word/2010/wordml" xmlns:wpg="http://schemas.microsoft.com/office/word/2010/wordprocessingGroup" xmlns:wpi="http://schemas.microsoft.com/office/word/2010/wordprocessingInk" xmlns:wne="http://schemas.microsoft.com/office/word/2006/wordml" xmlns:wps="http://schemas.microsoft.com/office/word/2010/wordprocessingShape" mc:Ignorable="w14 wp14">
   <w:endnote w:type="separator" w:id="-1">
     <w:p>
       <w:r>
@@ -6140,7 +6236,7 @@
 </file>
 
 <file path=word/footer1.xml><?xml version="1.0" encoding="utf-8"?>
-<w:ftr xmlns:mo="http://schemas.microsoft.com/office/mac/office/2008/main" xmlns:ve="http://schemas.openxmlformats.org/markup-compatibility/2006" xmlns:mv="urn:schemas-microsoft-com:mac:vml" xmlns:o="urn:schemas-microsoft-com:office:office" xmlns:r="http://schemas.openxmlformats.org/officeDocument/2006/relationships" xmlns:m="http://schemas.openxmlformats.org/officeDocument/2006/math" xmlns:v="urn:schemas-microsoft-com:vml" xmlns:wp="http://schemas.openxmlformats.org/drawingml/2006/wordprocessingDrawing" xmlns:w10="urn:schemas-microsoft-com:office:word" xmlns:w="http://schemas.openxmlformats.org/wordprocessingml/2006/main" xmlns:wne="http://schemas.microsoft.com/office/word/2006/wordml">
+<w:ftr xmlns:wpc="http://schemas.microsoft.com/office/word/2010/wordprocessingCanvas" xmlns:mo="http://schemas.microsoft.com/office/mac/office/2008/main" xmlns:mc="http://schemas.openxmlformats.org/markup-compatibility/2006" xmlns:mv="urn:schemas-microsoft-com:mac:vml" xmlns:o="urn:schemas-microsoft-com:office:office" xmlns:r="http://schemas.openxmlformats.org/officeDocument/2006/relationships" xmlns:m="http://schemas.openxmlformats.org/officeDocument/2006/math" xmlns:v="urn:schemas-microsoft-com:vml" xmlns:wp14="http://schemas.microsoft.com/office/word/2010/wordprocessingDrawing" xmlns:wp="http://schemas.openxmlformats.org/drawingml/2006/wordprocessingDrawing" xmlns:w10="urn:schemas-microsoft-com:office:word" xmlns:w="http://schemas.openxmlformats.org/wordprocessingml/2006/main" xmlns:w14="http://schemas.microsoft.com/office/word/2010/wordml" xmlns:wpg="http://schemas.microsoft.com/office/word/2010/wordprocessingGroup" xmlns:wpi="http://schemas.microsoft.com/office/word/2010/wordprocessingInk" xmlns:wne="http://schemas.microsoft.com/office/word/2006/wordml" xmlns:wps="http://schemas.microsoft.com/office/word/2010/wordprocessingShape" mc:Ignorable="w14 wp14">
   <w:p>
     <w:pPr>
       <w:pStyle w:val="FooterEven"/>
@@ -6153,7 +6249,7 @@
         <w:left w:w="14" w:type="dxa"/>
         <w:right w:w="14" w:type="dxa"/>
       </w:tblCellMar>
-      <w:tblLook w:val="0000"/>
+      <w:tblLook w:val="0000" w:firstRow="0" w:lastRow="0" w:firstColumn="0" w:lastColumn="0" w:noHBand="0" w:noVBand="0"/>
     </w:tblPr>
     <w:tblGrid>
       <w:gridCol w:w="1454"/>
@@ -6199,7 +6295,7 @@
               <w:rStyle w:val="PageNumber"/>
               <w:noProof/>
             </w:rPr>
-            <w:t>4</w:t>
+            <w:t>20</w:t>
           </w:r>
           <w:r>
             <w:rPr>
@@ -6234,7 +6330,7 @@
 </file>
 
 <file path=word/footer2.xml><?xml version="1.0" encoding="utf-8"?>
-<w:ftr xmlns:mo="http://schemas.microsoft.com/office/mac/office/2008/main" xmlns:ve="http://schemas.openxmlformats.org/markup-compatibility/2006" xmlns:mv="urn:schemas-microsoft-com:mac:vml" xmlns:o="urn:schemas-microsoft-com:office:office" xmlns:r="http://schemas.openxmlformats.org/officeDocument/2006/relationships" xmlns:m="http://schemas.openxmlformats.org/officeDocument/2006/math" xmlns:v="urn:schemas-microsoft-com:vml" xmlns:wp="http://schemas.openxmlformats.org/drawingml/2006/wordprocessingDrawing" xmlns:w10="urn:schemas-microsoft-com:office:word" xmlns:w="http://schemas.openxmlformats.org/wordprocessingml/2006/main" xmlns:wne="http://schemas.microsoft.com/office/word/2006/wordml">
+<w:ftr xmlns:wpc="http://schemas.microsoft.com/office/word/2010/wordprocessingCanvas" xmlns:mo="http://schemas.microsoft.com/office/mac/office/2008/main" xmlns:mc="http://schemas.openxmlformats.org/markup-compatibility/2006" xmlns:mv="urn:schemas-microsoft-com:mac:vml" xmlns:o="urn:schemas-microsoft-com:office:office" xmlns:r="http://schemas.openxmlformats.org/officeDocument/2006/relationships" xmlns:m="http://schemas.openxmlformats.org/officeDocument/2006/math" xmlns:v="urn:schemas-microsoft-com:vml" xmlns:wp14="http://schemas.microsoft.com/office/word/2010/wordprocessingDrawing" xmlns:wp="http://schemas.openxmlformats.org/drawingml/2006/wordprocessingDrawing" xmlns:w10="urn:schemas-microsoft-com:office:word" xmlns:w="http://schemas.openxmlformats.org/wordprocessingml/2006/main" xmlns:w14="http://schemas.microsoft.com/office/word/2010/wordml" xmlns:wpg="http://schemas.microsoft.com/office/word/2010/wordprocessingGroup" xmlns:wpi="http://schemas.microsoft.com/office/word/2010/wordprocessingInk" xmlns:wne="http://schemas.microsoft.com/office/word/2006/wordml" xmlns:wps="http://schemas.microsoft.com/office/word/2010/wordprocessingShape" mc:Ignorable="w14 wp14">
   <w:p>
     <w:pPr>
       <w:pStyle w:val="FooterOdd"/>
@@ -6248,7 +6344,7 @@
         <w:left w:w="14" w:type="dxa"/>
         <w:right w:w="14" w:type="dxa"/>
       </w:tblCellMar>
-      <w:tblLook w:val="0000"/>
+      <w:tblLook w:val="0000" w:firstRow="0" w:lastRow="0" w:firstColumn="0" w:lastColumn="0" w:noHBand="0" w:noVBand="0"/>
     </w:tblPr>
     <w:tblGrid>
       <w:gridCol w:w="7304"/>
@@ -6307,7 +6403,7 @@
               <w:rStyle w:val="PageNumber"/>
               <w:noProof/>
             </w:rPr>
-            <w:t>5</w:t>
+            <w:t>21</w:t>
           </w:r>
           <w:r>
             <w:rPr>
@@ -6328,7 +6424,7 @@
 </file>
 
 <file path=word/footer3.xml><?xml version="1.0" encoding="utf-8"?>
-<w:ftr xmlns:mo="http://schemas.microsoft.com/office/mac/office/2008/main" xmlns:ve="http://schemas.openxmlformats.org/markup-compatibility/2006" xmlns:mv="urn:schemas-microsoft-com:mac:vml" xmlns:o="urn:schemas-microsoft-com:office:office" xmlns:r="http://schemas.openxmlformats.org/officeDocument/2006/relationships" xmlns:m="http://schemas.openxmlformats.org/officeDocument/2006/math" xmlns:v="urn:schemas-microsoft-com:vml" xmlns:wp="http://schemas.openxmlformats.org/drawingml/2006/wordprocessingDrawing" xmlns:w10="urn:schemas-microsoft-com:office:word" xmlns:w="http://schemas.openxmlformats.org/wordprocessingml/2006/main" xmlns:wne="http://schemas.microsoft.com/office/word/2006/wordml">
+<w:ftr xmlns:wpc="http://schemas.microsoft.com/office/word/2010/wordprocessingCanvas" xmlns:mo="http://schemas.microsoft.com/office/mac/office/2008/main" xmlns:mc="http://schemas.openxmlformats.org/markup-compatibility/2006" xmlns:mv="urn:schemas-microsoft-com:mac:vml" xmlns:o="urn:schemas-microsoft-com:office:office" xmlns:r="http://schemas.openxmlformats.org/officeDocument/2006/relationships" xmlns:m="http://schemas.openxmlformats.org/officeDocument/2006/math" xmlns:v="urn:schemas-microsoft-com:vml" xmlns:wp14="http://schemas.microsoft.com/office/word/2010/wordprocessingDrawing" xmlns:wp="http://schemas.openxmlformats.org/drawingml/2006/wordprocessingDrawing" xmlns:w10="urn:schemas-microsoft-com:office:word" xmlns:w="http://schemas.openxmlformats.org/wordprocessingml/2006/main" xmlns:w14="http://schemas.microsoft.com/office/word/2010/wordml" xmlns:wpg="http://schemas.microsoft.com/office/word/2010/wordprocessingGroup" xmlns:wpi="http://schemas.microsoft.com/office/word/2010/wordprocessingInk" xmlns:wne="http://schemas.microsoft.com/office/word/2006/wordml" xmlns:wps="http://schemas.microsoft.com/office/word/2010/wordprocessingShape" mc:Ignorable="w14 wp14">
   <w:p>
     <w:pPr>
       <w:pStyle w:val="FooterFirst"/>
@@ -6343,7 +6439,7 @@
         <w:left w:w="14" w:type="dxa"/>
         <w:right w:w="14" w:type="dxa"/>
       </w:tblCellMar>
-      <w:tblLook w:val="0000"/>
+      <w:tblLook w:val="0000" w:firstRow="0" w:lastRow="0" w:firstColumn="0" w:lastColumn="0" w:noHBand="0" w:noVBand="0"/>
     </w:tblPr>
     <w:tblGrid>
       <w:gridCol w:w="6974"/>
@@ -6401,7 +6497,7 @@
               <w:rStyle w:val="PageNumber"/>
               <w:noProof/>
             </w:rPr>
-            <w:t>23</w:t>
+            <w:t>1</w:t>
           </w:r>
           <w:r>
             <w:rPr>
@@ -6423,7 +6519,7 @@
 </file>
 
 <file path=word/footer4.xml><?xml version="1.0" encoding="utf-8"?>
-<w:ftr xmlns:mo="http://schemas.microsoft.com/office/mac/office/2008/main" xmlns:ve="http://schemas.openxmlformats.org/markup-compatibility/2006" xmlns:mv="urn:schemas-microsoft-com:mac:vml" xmlns:o="urn:schemas-microsoft-com:office:office" xmlns:r="http://schemas.openxmlformats.org/officeDocument/2006/relationships" xmlns:m="http://schemas.openxmlformats.org/officeDocument/2006/math" xmlns:v="urn:schemas-microsoft-com:vml" xmlns:wp="http://schemas.openxmlformats.org/drawingml/2006/wordprocessingDrawing" xmlns:w10="urn:schemas-microsoft-com:office:word" xmlns:w="http://schemas.openxmlformats.org/wordprocessingml/2006/main" xmlns:wne="http://schemas.microsoft.com/office/word/2006/wordml">
+<w:ftr xmlns:wpc="http://schemas.microsoft.com/office/word/2010/wordprocessingCanvas" xmlns:mo="http://schemas.microsoft.com/office/mac/office/2008/main" xmlns:mc="http://schemas.openxmlformats.org/markup-compatibility/2006" xmlns:mv="urn:schemas-microsoft-com:mac:vml" xmlns:o="urn:schemas-microsoft-com:office:office" xmlns:r="http://schemas.openxmlformats.org/officeDocument/2006/relationships" xmlns:m="http://schemas.openxmlformats.org/officeDocument/2006/math" xmlns:v="urn:schemas-microsoft-com:vml" xmlns:wp14="http://schemas.microsoft.com/office/word/2010/wordprocessingDrawing" xmlns:wp="http://schemas.openxmlformats.org/drawingml/2006/wordprocessingDrawing" xmlns:w10="urn:schemas-microsoft-com:office:word" xmlns:w="http://schemas.openxmlformats.org/wordprocessingml/2006/main" xmlns:w14="http://schemas.microsoft.com/office/word/2010/wordml" xmlns:wpg="http://schemas.microsoft.com/office/word/2010/wordprocessingGroup" xmlns:wpi="http://schemas.microsoft.com/office/word/2010/wordprocessingInk" xmlns:wne="http://schemas.microsoft.com/office/word/2006/wordml" xmlns:wps="http://schemas.microsoft.com/office/word/2010/wordprocessingShape" mc:Ignorable="w14 wp14">
   <w:p>
     <w:pPr>
       <w:pStyle w:val="FooterEven"/>
@@ -6436,7 +6532,7 @@
         <w:left w:w="14" w:type="dxa"/>
         <w:right w:w="14" w:type="dxa"/>
       </w:tblCellMar>
-      <w:tblLook w:val="0000"/>
+      <w:tblLook w:val="0000" w:firstRow="0" w:lastRow="0" w:firstColumn="0" w:lastColumn="0" w:noHBand="0" w:noVBand="0"/>
     </w:tblPr>
     <w:tblGrid>
       <w:gridCol w:w="943"/>
@@ -6521,7 +6617,7 @@
 </file>
 
 <file path=word/footer5.xml><?xml version="1.0" encoding="utf-8"?>
-<w:ftr xmlns:mo="http://schemas.microsoft.com/office/mac/office/2008/main" xmlns:ve="http://schemas.openxmlformats.org/markup-compatibility/2006" xmlns:mv="urn:schemas-microsoft-com:mac:vml" xmlns:o="urn:schemas-microsoft-com:office:office" xmlns:r="http://schemas.openxmlformats.org/officeDocument/2006/relationships" xmlns:m="http://schemas.openxmlformats.org/officeDocument/2006/math" xmlns:v="urn:schemas-microsoft-com:vml" xmlns:wp="http://schemas.openxmlformats.org/drawingml/2006/wordprocessingDrawing" xmlns:w10="urn:schemas-microsoft-com:office:word" xmlns:w="http://schemas.openxmlformats.org/wordprocessingml/2006/main" xmlns:wne="http://schemas.microsoft.com/office/word/2006/wordml">
+<w:ftr xmlns:wpc="http://schemas.microsoft.com/office/word/2010/wordprocessingCanvas" xmlns:mo="http://schemas.microsoft.com/office/mac/office/2008/main" xmlns:mc="http://schemas.openxmlformats.org/markup-compatibility/2006" xmlns:mv="urn:schemas-microsoft-com:mac:vml" xmlns:o="urn:schemas-microsoft-com:office:office" xmlns:r="http://schemas.openxmlformats.org/officeDocument/2006/relationships" xmlns:m="http://schemas.openxmlformats.org/officeDocument/2006/math" xmlns:v="urn:schemas-microsoft-com:vml" xmlns:wp14="http://schemas.microsoft.com/office/word/2010/wordprocessingDrawing" xmlns:wp="http://schemas.openxmlformats.org/drawingml/2006/wordprocessingDrawing" xmlns:w10="urn:schemas-microsoft-com:office:word" xmlns:w="http://schemas.openxmlformats.org/wordprocessingml/2006/main" xmlns:w14="http://schemas.microsoft.com/office/word/2010/wordml" xmlns:wpg="http://schemas.microsoft.com/office/word/2010/wordprocessingGroup" xmlns:wpi="http://schemas.microsoft.com/office/word/2010/wordprocessingInk" xmlns:wne="http://schemas.microsoft.com/office/word/2006/wordml" xmlns:wps="http://schemas.microsoft.com/office/word/2010/wordprocessingShape" mc:Ignorable="w14 wp14">
   <w:p>
     <w:pPr>
       <w:pStyle w:val="FooterOdd"/>
@@ -6535,7 +6631,7 @@
         <w:left w:w="14" w:type="dxa"/>
         <w:right w:w="14" w:type="dxa"/>
       </w:tblCellMar>
-      <w:tblLook w:val="0000"/>
+      <w:tblLook w:val="0000" w:firstRow="0" w:lastRow="0" w:firstColumn="0" w:lastColumn="0" w:noHBand="0" w:noVBand="0"/>
     </w:tblPr>
     <w:tblGrid>
       <w:gridCol w:w="6974"/>
@@ -6619,7 +6715,7 @@
 </file>
 
 <file path=word/footnotes.xml><?xml version="1.0" encoding="utf-8"?>
-<w:footnotes xmlns:mo="http://schemas.microsoft.com/office/mac/office/2008/main" xmlns:ve="http://schemas.openxmlformats.org/markup-compatibility/2006" xmlns:mv="urn:schemas-microsoft-com:mac:vml" xmlns:o="urn:schemas-microsoft-com:office:office" xmlns:r="http://schemas.openxmlformats.org/officeDocument/2006/relationships" xmlns:m="http://schemas.openxmlformats.org/officeDocument/2006/math" xmlns:v="urn:schemas-microsoft-com:vml" xmlns:wp="http://schemas.openxmlformats.org/drawingml/2006/wordprocessingDrawing" xmlns:w10="urn:schemas-microsoft-com:office:word" xmlns:w="http://schemas.openxmlformats.org/wordprocessingml/2006/main" xmlns:wne="http://schemas.microsoft.com/office/word/2006/wordml">
+<w:footnotes xmlns:wpc="http://schemas.microsoft.com/office/word/2010/wordprocessingCanvas" xmlns:mo="http://schemas.microsoft.com/office/mac/office/2008/main" xmlns:mc="http://schemas.openxmlformats.org/markup-compatibility/2006" xmlns:mv="urn:schemas-microsoft-com:mac:vml" xmlns:o="urn:schemas-microsoft-com:office:office" xmlns:r="http://schemas.openxmlformats.org/officeDocument/2006/relationships" xmlns:m="http://schemas.openxmlformats.org/officeDocument/2006/math" xmlns:v="urn:schemas-microsoft-com:vml" xmlns:wp14="http://schemas.microsoft.com/office/word/2010/wordprocessingDrawing" xmlns:wp="http://schemas.openxmlformats.org/drawingml/2006/wordprocessingDrawing" xmlns:w10="urn:schemas-microsoft-com:office:word" xmlns:w="http://schemas.openxmlformats.org/wordprocessingml/2006/main" xmlns:w14="http://schemas.microsoft.com/office/word/2010/wordml" xmlns:wpg="http://schemas.microsoft.com/office/word/2010/wordprocessingGroup" xmlns:wpi="http://schemas.microsoft.com/office/word/2010/wordprocessingInk" xmlns:wne="http://schemas.microsoft.com/office/word/2006/wordml" xmlns:wps="http://schemas.microsoft.com/office/word/2010/wordprocessingShape" mc:Ignorable="w14 wp14">
   <w:footnote w:type="separator" w:id="-1">
     <w:p>
       <w:r>
@@ -6638,7 +6734,7 @@
 </file>
 
 <file path=word/header1.xml><?xml version="1.0" encoding="utf-8"?>
-<w:hdr xmlns:mo="http://schemas.microsoft.com/office/mac/office/2008/main" xmlns:ve="http://schemas.openxmlformats.org/markup-compatibility/2006" xmlns:mv="urn:schemas-microsoft-com:mac:vml" xmlns:o="urn:schemas-microsoft-com:office:office" xmlns:r="http://schemas.openxmlformats.org/officeDocument/2006/relationships" xmlns:m="http://schemas.openxmlformats.org/officeDocument/2006/math" xmlns:v="urn:schemas-microsoft-com:vml" xmlns:wp="http://schemas.openxmlformats.org/drawingml/2006/wordprocessingDrawing" xmlns:w10="urn:schemas-microsoft-com:office:word" xmlns:w="http://schemas.openxmlformats.org/wordprocessingml/2006/main" xmlns:wne="http://schemas.microsoft.com/office/word/2006/wordml">
+<w:hdr xmlns:wpc="http://schemas.microsoft.com/office/word/2010/wordprocessingCanvas" xmlns:mo="http://schemas.microsoft.com/office/mac/office/2008/main" xmlns:mc="http://schemas.openxmlformats.org/markup-compatibility/2006" xmlns:mv="urn:schemas-microsoft-com:mac:vml" xmlns:o="urn:schemas-microsoft-com:office:office" xmlns:r="http://schemas.openxmlformats.org/officeDocument/2006/relationships" xmlns:m="http://schemas.openxmlformats.org/officeDocument/2006/math" xmlns:v="urn:schemas-microsoft-com:vml" xmlns:wp14="http://schemas.microsoft.com/office/word/2010/wordprocessingDrawing" xmlns:wp="http://schemas.openxmlformats.org/drawingml/2006/wordprocessingDrawing" xmlns:w10="urn:schemas-microsoft-com:office:word" xmlns:w="http://schemas.openxmlformats.org/wordprocessingml/2006/main" xmlns:w14="http://schemas.microsoft.com/office/word/2010/wordml" xmlns:wpg="http://schemas.microsoft.com/office/word/2010/wordprocessingGroup" xmlns:wpi="http://schemas.microsoft.com/office/word/2010/wordprocessingInk" xmlns:wne="http://schemas.microsoft.com/office/word/2006/wordml" xmlns:wps="http://schemas.microsoft.com/office/word/2010/wordprocessingShape" mc:Ignorable="w14 wp14">
   <w:p>
     <w:pPr>
       <w:pStyle w:val="HeaderEven"/>
@@ -6678,7 +6774,7 @@
 </file>
 
 <file path=word/header2.xml><?xml version="1.0" encoding="utf-8"?>
-<w:hdr xmlns:mo="http://schemas.microsoft.com/office/mac/office/2008/main" xmlns:ve="http://schemas.openxmlformats.org/markup-compatibility/2006" xmlns:mv="urn:schemas-microsoft-com:mac:vml" xmlns:o="urn:schemas-microsoft-com:office:office" xmlns:r="http://schemas.openxmlformats.org/officeDocument/2006/relationships" xmlns:m="http://schemas.openxmlformats.org/officeDocument/2006/math" xmlns:v="urn:schemas-microsoft-com:vml" xmlns:wp="http://schemas.openxmlformats.org/drawingml/2006/wordprocessingDrawing" xmlns:w10="urn:schemas-microsoft-com:office:word" xmlns:w="http://schemas.openxmlformats.org/wordprocessingml/2006/main" xmlns:wne="http://schemas.microsoft.com/office/word/2006/wordml">
+<w:hdr xmlns:wpc="http://schemas.microsoft.com/office/word/2010/wordprocessingCanvas" xmlns:mo="http://schemas.microsoft.com/office/mac/office/2008/main" xmlns:mc="http://schemas.openxmlformats.org/markup-compatibility/2006" xmlns:mv="urn:schemas-microsoft-com:mac:vml" xmlns:o="urn:schemas-microsoft-com:office:office" xmlns:r="http://schemas.openxmlformats.org/officeDocument/2006/relationships" xmlns:m="http://schemas.openxmlformats.org/officeDocument/2006/math" xmlns:v="urn:schemas-microsoft-com:vml" xmlns:wp14="http://schemas.microsoft.com/office/word/2010/wordprocessingDrawing" xmlns:wp="http://schemas.openxmlformats.org/drawingml/2006/wordprocessingDrawing" xmlns:w10="urn:schemas-microsoft-com:office:word" xmlns:w="http://schemas.openxmlformats.org/wordprocessingml/2006/main" xmlns:w14="http://schemas.microsoft.com/office/word/2010/wordml" xmlns:wpg="http://schemas.microsoft.com/office/word/2010/wordprocessingGroup" xmlns:wpi="http://schemas.microsoft.com/office/word/2010/wordprocessingInk" xmlns:wne="http://schemas.microsoft.com/office/word/2006/wordml" xmlns:wps="http://schemas.microsoft.com/office/word/2010/wordprocessingShape" mc:Ignorable="w14 wp14">
   <w:p>
     <w:pPr>
       <w:pStyle w:val="HeaderOdd"/>
@@ -6686,14 +6782,27 @@
         <w:szCs w:val="14"/>
       </w:rPr>
     </w:pPr>
-    <w:fldSimple w:instr=" STYLEREF  &quot;Heading 1&quot;  \* MERGEFORMAT ">
-      <w:r>
-        <w:rPr>
-          <w:noProof/>
-        </w:rPr>
-        <w:t>Introduction</w:t>
-      </w:r>
-    </w:fldSimple>
+    <w:r>
+      <w:fldChar w:fldCharType="begin"/>
+    </w:r>
+    <w:r>
+      <w:instrText xml:space="preserve"> STYLEREF  "Heading 1"  \* MERGEFORMAT </w:instrText>
+    </w:r>
+    <w:r>
+      <w:fldChar w:fldCharType="separate"/>
+    </w:r>
+    <w:r>
+      <w:rPr>
+        <w:noProof/>
+      </w:rPr>
+      <w:t>Getting Started</w:t>
+    </w:r>
+    <w:r>
+      <w:rPr>
+        <w:noProof/>
+      </w:rPr>
+      <w:fldChar w:fldCharType="end"/>
+    </w:r>
   </w:p>
   <w:p>
     <w:pPr>
@@ -6712,7 +6821,7 @@
 </file>
 
 <file path=word/header3.xml><?xml version="1.0" encoding="utf-8"?>
-<w:hdr xmlns:mo="http://schemas.microsoft.com/office/mac/office/2008/main" xmlns:ve="http://schemas.openxmlformats.org/markup-compatibility/2006" xmlns:mv="urn:schemas-microsoft-com:mac:vml" xmlns:o="urn:schemas-microsoft-com:office:office" xmlns:r="http://schemas.openxmlformats.org/officeDocument/2006/relationships" xmlns:m="http://schemas.openxmlformats.org/officeDocument/2006/math" xmlns:v="urn:schemas-microsoft-com:vml" xmlns:wp="http://schemas.openxmlformats.org/drawingml/2006/wordprocessingDrawing" xmlns:w10="urn:schemas-microsoft-com:office:word" xmlns:w="http://schemas.openxmlformats.org/wordprocessingml/2006/main" xmlns:wne="http://schemas.microsoft.com/office/word/2006/wordml">
+<w:hdr xmlns:wpc="http://schemas.microsoft.com/office/word/2010/wordprocessingCanvas" xmlns:mo="http://schemas.microsoft.com/office/mac/office/2008/main" xmlns:mc="http://schemas.openxmlformats.org/markup-compatibility/2006" xmlns:mv="urn:schemas-microsoft-com:mac:vml" xmlns:o="urn:schemas-microsoft-com:office:office" xmlns:r="http://schemas.openxmlformats.org/officeDocument/2006/relationships" xmlns:m="http://schemas.openxmlformats.org/officeDocument/2006/math" xmlns:v="urn:schemas-microsoft-com:vml" xmlns:wp14="http://schemas.microsoft.com/office/word/2010/wordprocessingDrawing" xmlns:wp="http://schemas.openxmlformats.org/drawingml/2006/wordprocessingDrawing" xmlns:w10="urn:schemas-microsoft-com:office:word" xmlns:w="http://schemas.openxmlformats.org/wordprocessingml/2006/main" xmlns:w14="http://schemas.microsoft.com/office/word/2010/wordml" xmlns:wpg="http://schemas.microsoft.com/office/word/2010/wordprocessingGroup" xmlns:wpi="http://schemas.microsoft.com/office/word/2010/wordprocessingInk" xmlns:wne="http://schemas.microsoft.com/office/word/2006/wordml" xmlns:wps="http://schemas.microsoft.com/office/word/2010/wordprocessingShape" mc:Ignorable="w14 wp14">
   <w:p>
     <w:pPr>
       <w:pStyle w:val="Header"/>
@@ -6722,7 +6831,7 @@
 </file>
 
 <file path=word/header4.xml><?xml version="1.0" encoding="utf-8"?>
-<w:hdr xmlns:mo="http://schemas.microsoft.com/office/mac/office/2008/main" xmlns:ve="http://schemas.openxmlformats.org/markup-compatibility/2006" xmlns:mv="urn:schemas-microsoft-com:mac:vml" xmlns:o="urn:schemas-microsoft-com:office:office" xmlns:r="http://schemas.openxmlformats.org/officeDocument/2006/relationships" xmlns:m="http://schemas.openxmlformats.org/officeDocument/2006/math" xmlns:v="urn:schemas-microsoft-com:vml" xmlns:wp="http://schemas.openxmlformats.org/drawingml/2006/wordprocessingDrawing" xmlns:w10="urn:schemas-microsoft-com:office:word" xmlns:w="http://schemas.openxmlformats.org/wordprocessingml/2006/main" xmlns:wne="http://schemas.microsoft.com/office/word/2006/wordml">
+<w:hdr xmlns:wpc="http://schemas.microsoft.com/office/word/2010/wordprocessingCanvas" xmlns:mo="http://schemas.microsoft.com/office/mac/office/2008/main" xmlns:mc="http://schemas.openxmlformats.org/markup-compatibility/2006" xmlns:mv="urn:schemas-microsoft-com:mac:vml" xmlns:o="urn:schemas-microsoft-com:office:office" xmlns:r="http://schemas.openxmlformats.org/officeDocument/2006/relationships" xmlns:m="http://schemas.openxmlformats.org/officeDocument/2006/math" xmlns:v="urn:schemas-microsoft-com:vml" xmlns:wp14="http://schemas.microsoft.com/office/word/2010/wordprocessingDrawing" xmlns:wp="http://schemas.openxmlformats.org/drawingml/2006/wordprocessingDrawing" xmlns:w10="urn:schemas-microsoft-com:office:word" xmlns:w="http://schemas.openxmlformats.org/wordprocessingml/2006/main" xmlns:w14="http://schemas.microsoft.com/office/word/2010/wordml" xmlns:wpg="http://schemas.microsoft.com/office/word/2010/wordprocessingGroup" xmlns:wpi="http://schemas.microsoft.com/office/word/2010/wordprocessingInk" xmlns:wne="http://schemas.microsoft.com/office/word/2006/wordml" xmlns:wps="http://schemas.microsoft.com/office/word/2010/wordprocessingShape" mc:Ignorable="w14 wp14">
   <w:p>
     <w:pPr>
       <w:pStyle w:val="HeaderEven"/>
@@ -6763,7 +6872,7 @@
 </file>
 
 <file path=word/header5.xml><?xml version="1.0" encoding="utf-8"?>
-<w:hdr xmlns:mo="http://schemas.microsoft.com/office/mac/office/2008/main" xmlns:ve="http://schemas.openxmlformats.org/markup-compatibility/2006" xmlns:mv="urn:schemas-microsoft-com:mac:vml" xmlns:o="urn:schemas-microsoft-com:office:office" xmlns:r="http://schemas.openxmlformats.org/officeDocument/2006/relationships" xmlns:m="http://schemas.openxmlformats.org/officeDocument/2006/math" xmlns:v="urn:schemas-microsoft-com:vml" xmlns:wp="http://schemas.openxmlformats.org/drawingml/2006/wordprocessingDrawing" xmlns:w10="urn:schemas-microsoft-com:office:word" xmlns:w="http://schemas.openxmlformats.org/wordprocessingml/2006/main" xmlns:wne="http://schemas.microsoft.com/office/word/2006/wordml">
+<w:hdr xmlns:wpc="http://schemas.microsoft.com/office/word/2010/wordprocessingCanvas" xmlns:mo="http://schemas.microsoft.com/office/mac/office/2008/main" xmlns:mc="http://schemas.openxmlformats.org/markup-compatibility/2006" xmlns:mv="urn:schemas-microsoft-com:mac:vml" xmlns:o="urn:schemas-microsoft-com:office:office" xmlns:r="http://schemas.openxmlformats.org/officeDocument/2006/relationships" xmlns:m="http://schemas.openxmlformats.org/officeDocument/2006/math" xmlns:v="urn:schemas-microsoft-com:vml" xmlns:wp14="http://schemas.microsoft.com/office/word/2010/wordprocessingDrawing" xmlns:wp="http://schemas.openxmlformats.org/drawingml/2006/wordprocessingDrawing" xmlns:w10="urn:schemas-microsoft-com:office:word" xmlns:w="http://schemas.openxmlformats.org/wordprocessingml/2006/main" xmlns:w14="http://schemas.microsoft.com/office/word/2010/wordml" xmlns:wpg="http://schemas.microsoft.com/office/word/2010/wordprocessingGroup" xmlns:wpi="http://schemas.microsoft.com/office/word/2010/wordprocessingInk" xmlns:wne="http://schemas.microsoft.com/office/word/2006/wordml" xmlns:wps="http://schemas.microsoft.com/office/word/2010/wordprocessingShape" mc:Ignorable="w14 wp14">
   <w:p>
     <w:pPr>
       <w:pStyle w:val="HeaderOdd"/>
@@ -6777,35 +6886,61 @@
       </w:rPr>
       <w:t xml:space="preserve">Chapter </w:t>
     </w:r>
-    <w:fldSimple w:instr="STYLEREF &quot;Heading 1&quot;\n \* MERGEFORMAT ">
-      <w:r>
-        <w:rPr>
-          <w:noProof/>
-        </w:rPr>
-        <w:t>4</w:t>
-      </w:r>
-    </w:fldSimple>
+    <w:r>
+      <w:fldChar w:fldCharType="begin"/>
+    </w:r>
+    <w:r>
+      <w:instrText xml:space="preserve">STYLEREF "Heading 1"\n \* MERGEFORMAT </w:instrText>
+    </w:r>
+    <w:r>
+      <w:fldChar w:fldCharType="separate"/>
+    </w:r>
+    <w:r>
+      <w:rPr>
+        <w:noProof/>
+      </w:rPr>
+      <w:t>4</w:t>
+    </w:r>
+    <w:r>
+      <w:rPr>
+        <w:noProof/>
+      </w:rPr>
+      <w:fldChar w:fldCharType="end"/>
+    </w:r>
     <w:r>
       <w:rPr>
         <w:szCs w:val="14"/>
       </w:rPr>
       <w:t xml:space="preserve">. </w:t>
     </w:r>
-    <w:fldSimple w:instr=" STYLEREF &quot;Heading 1&quot; \* MERGEFORMAT ">
-      <w:r>
-        <w:rPr>
-          <w:noProof/>
-          <w:szCs w:val="14"/>
-        </w:rPr>
-        <w:t>Common</w:t>
-      </w:r>
-      <w:r>
-        <w:rPr>
-          <w:noProof/>
-        </w:rPr>
-        <w:t xml:space="preserve"> Activities</w:t>
-      </w:r>
-    </w:fldSimple>
+    <w:r>
+      <w:fldChar w:fldCharType="begin"/>
+    </w:r>
+    <w:r>
+      <w:instrText xml:space="preserve"> STYLEREF "Heading 1" \* MERGEFORMAT </w:instrText>
+    </w:r>
+    <w:r>
+      <w:fldChar w:fldCharType="separate"/>
+    </w:r>
+    <w:r>
+      <w:rPr>
+        <w:noProof/>
+        <w:szCs w:val="14"/>
+      </w:rPr>
+      <w:t>Common</w:t>
+    </w:r>
+    <w:r>
+      <w:rPr>
+        <w:noProof/>
+      </w:rPr>
+      <w:t xml:space="preserve"> Activities</w:t>
+    </w:r>
+    <w:r>
+      <w:rPr>
+        <w:noProof/>
+      </w:rPr>
+      <w:fldChar w:fldCharType="end"/>
+    </w:r>
   </w:p>
   <w:p>
     <w:pPr>
@@ -6825,7 +6960,7 @@
 </file>
 
 <file path=word/header6.xml><?xml version="1.0" encoding="utf-8"?>
-<w:hdr xmlns:mo="http://schemas.microsoft.com/office/mac/office/2008/main" xmlns:ve="http://schemas.openxmlformats.org/markup-compatibility/2006" xmlns:mv="urn:schemas-microsoft-com:mac:vml" xmlns:o="urn:schemas-microsoft-com:office:office" xmlns:r="http://schemas.openxmlformats.org/officeDocument/2006/relationships" xmlns:m="http://schemas.openxmlformats.org/officeDocument/2006/math" xmlns:v="urn:schemas-microsoft-com:vml" xmlns:wp="http://schemas.openxmlformats.org/drawingml/2006/wordprocessingDrawing" xmlns:w10="urn:schemas-microsoft-com:office:word" xmlns:w="http://schemas.openxmlformats.org/wordprocessingml/2006/main" xmlns:wne="http://schemas.microsoft.com/office/word/2006/wordml">
+<w:hdr xmlns:wpc="http://schemas.microsoft.com/office/word/2010/wordprocessingCanvas" xmlns:mo="http://schemas.microsoft.com/office/mac/office/2008/main" xmlns:mc="http://schemas.openxmlformats.org/markup-compatibility/2006" xmlns:mv="urn:schemas-microsoft-com:mac:vml" xmlns:o="urn:schemas-microsoft-com:office:office" xmlns:r="http://schemas.openxmlformats.org/officeDocument/2006/relationships" xmlns:m="http://schemas.openxmlformats.org/officeDocument/2006/math" xmlns:v="urn:schemas-microsoft-com:vml" xmlns:wp14="http://schemas.microsoft.com/office/word/2010/wordprocessingDrawing" xmlns:wp="http://schemas.openxmlformats.org/drawingml/2006/wordprocessingDrawing" xmlns:w10="urn:schemas-microsoft-com:office:word" xmlns:w="http://schemas.openxmlformats.org/wordprocessingml/2006/main" xmlns:w14="http://schemas.microsoft.com/office/word/2010/wordml" xmlns:wpg="http://schemas.microsoft.com/office/word/2010/wordprocessingGroup" xmlns:wpi="http://schemas.microsoft.com/office/word/2010/wordprocessingInk" xmlns:wne="http://schemas.microsoft.com/office/word/2006/wordml" xmlns:wps="http://schemas.microsoft.com/office/word/2010/wordprocessingShape" mc:Ignorable="w14 wp14">
   <w:p>
     <w:pPr>
       <w:pStyle w:val="Header"/>
@@ -6835,8 +6970,299 @@
 </file>
 
 <file path=word/numbering.xml><?xml version="1.0" encoding="utf-8"?>
-<w:numbering xmlns:mo="http://schemas.microsoft.com/office/mac/office/2008/main" xmlns:ve="http://schemas.openxmlformats.org/markup-compatibility/2006" xmlns:mv="urn:schemas-microsoft-com:mac:vml" xmlns:o="urn:schemas-microsoft-com:office:office" xmlns:r="http://schemas.openxmlformats.org/officeDocument/2006/relationships" xmlns:m="http://schemas.openxmlformats.org/officeDocument/2006/math" xmlns:v="urn:schemas-microsoft-com:vml" xmlns:wp="http://schemas.openxmlformats.org/drawingml/2006/wordprocessingDrawing" xmlns:w10="urn:schemas-microsoft-com:office:word" xmlns:w="http://schemas.openxmlformats.org/wordprocessingml/2006/main" xmlns:wne="http://schemas.microsoft.com/office/word/2006/wordml">
+<w:numbering xmlns:wpc="http://schemas.microsoft.com/office/word/2010/wordprocessingCanvas" xmlns:mo="http://schemas.microsoft.com/office/mac/office/2008/main" xmlns:mc="http://schemas.openxmlformats.org/markup-compatibility/2006" xmlns:mv="urn:schemas-microsoft-com:mac:vml" xmlns:o="urn:schemas-microsoft-com:office:office" xmlns:r="http://schemas.openxmlformats.org/officeDocument/2006/relationships" xmlns:m="http://schemas.openxmlformats.org/officeDocument/2006/math" xmlns:v="urn:schemas-microsoft-com:vml" xmlns:wp14="http://schemas.microsoft.com/office/word/2010/wordprocessingDrawing" xmlns:wp="http://schemas.openxmlformats.org/drawingml/2006/wordprocessingDrawing" xmlns:w10="urn:schemas-microsoft-com:office:word" xmlns:w="http://schemas.openxmlformats.org/wordprocessingml/2006/main" xmlns:w14="http://schemas.microsoft.com/office/word/2010/wordml" xmlns:wpg="http://schemas.microsoft.com/office/word/2010/wordprocessingGroup" xmlns:wpi="http://schemas.microsoft.com/office/word/2010/wordprocessingInk" xmlns:wne="http://schemas.microsoft.com/office/word/2006/wordml" xmlns:wps="http://schemas.microsoft.com/office/word/2010/wordprocessingShape" mc:Ignorable="w14 wp14">
   <w:abstractNum w:abstractNumId="0">
+    <w:nsid w:val="FFFFFF1D"/>
+    <w:multiLevelType w:val="multilevel"/>
+    <w:tmpl w:val="62F6FFCC"/>
+    <w:lvl w:ilvl="0">
+      <w:start w:val="1"/>
+      <w:numFmt w:val="bullet"/>
+      <w:lvlText w:val=""/>
+      <w:lvlJc w:val="left"/>
+      <w:pPr>
+        <w:tabs>
+          <w:tab w:val="num" w:pos="0"/>
+        </w:tabs>
+        <w:ind w:left="0" w:firstLine="0"/>
+      </w:pPr>
+      <w:rPr>
+        <w:rFonts w:ascii="Symbol" w:hAnsi="Symbol" w:hint="default"/>
+      </w:rPr>
+    </w:lvl>
+    <w:lvl w:ilvl="1">
+      <w:start w:val="1"/>
+      <w:numFmt w:val="bullet"/>
+      <w:lvlText w:val=""/>
+      <w:lvlJc w:val="left"/>
+      <w:pPr>
+        <w:tabs>
+          <w:tab w:val="num" w:pos="720"/>
+        </w:tabs>
+        <w:ind w:left="1080" w:hanging="360"/>
+      </w:pPr>
+      <w:rPr>
+        <w:rFonts w:ascii="Symbol" w:hAnsi="Symbol" w:hint="default"/>
+      </w:rPr>
+    </w:lvl>
+    <w:lvl w:ilvl="2">
+      <w:start w:val="1"/>
+      <w:numFmt w:val="bullet"/>
+      <w:lvlText w:val="o"/>
+      <w:lvlJc w:val="left"/>
+      <w:pPr>
+        <w:tabs>
+          <w:tab w:val="num" w:pos="1440"/>
+        </w:tabs>
+        <w:ind w:left="1800" w:hanging="360"/>
+      </w:pPr>
+      <w:rPr>
+        <w:rFonts w:ascii="Courier New" w:hAnsi="Courier New" w:hint="default"/>
+      </w:rPr>
+    </w:lvl>
+    <w:lvl w:ilvl="3">
+      <w:start w:val="1"/>
+      <w:numFmt w:val="bullet"/>
+      <w:lvlText w:val=""/>
+      <w:lvlJc w:val="left"/>
+      <w:pPr>
+        <w:tabs>
+          <w:tab w:val="num" w:pos="2160"/>
+        </w:tabs>
+        <w:ind w:left="2520" w:hanging="360"/>
+      </w:pPr>
+      <w:rPr>
+        <w:rFonts w:ascii="Wingdings" w:hAnsi="Wingdings" w:hint="default"/>
+      </w:rPr>
+    </w:lvl>
+    <w:lvl w:ilvl="4">
+      <w:start w:val="1"/>
+      <w:numFmt w:val="bullet"/>
+      <w:lvlText w:val=""/>
+      <w:lvlJc w:val="left"/>
+      <w:pPr>
+        <w:tabs>
+          <w:tab w:val="num" w:pos="2880"/>
+        </w:tabs>
+        <w:ind w:left="3240" w:hanging="360"/>
+      </w:pPr>
+      <w:rPr>
+        <w:rFonts w:ascii="Wingdings" w:hAnsi="Wingdings" w:hint="default"/>
+      </w:rPr>
+    </w:lvl>
+    <w:lvl w:ilvl="5">
+      <w:start w:val="1"/>
+      <w:numFmt w:val="bullet"/>
+      <w:lvlText w:val=""/>
+      <w:lvlJc w:val="left"/>
+      <w:pPr>
+        <w:tabs>
+          <w:tab w:val="num" w:pos="3600"/>
+        </w:tabs>
+        <w:ind w:left="3960" w:hanging="360"/>
+      </w:pPr>
+      <w:rPr>
+        <w:rFonts w:ascii="Symbol" w:hAnsi="Symbol" w:hint="default"/>
+      </w:rPr>
+    </w:lvl>
+    <w:lvl w:ilvl="6">
+      <w:start w:val="1"/>
+      <w:numFmt w:val="bullet"/>
+      <w:lvlText w:val="o"/>
+      <w:lvlJc w:val="left"/>
+      <w:pPr>
+        <w:tabs>
+          <w:tab w:val="num" w:pos="4320"/>
+        </w:tabs>
+        <w:ind w:left="4680" w:hanging="360"/>
+      </w:pPr>
+      <w:rPr>
+        <w:rFonts w:ascii="Courier New" w:hAnsi="Courier New" w:hint="default"/>
+      </w:rPr>
+    </w:lvl>
+    <w:lvl w:ilvl="7">
+      <w:start w:val="1"/>
+      <w:numFmt w:val="bullet"/>
+      <w:lvlText w:val=""/>
+      <w:lvlJc w:val="left"/>
+      <w:pPr>
+        <w:tabs>
+          <w:tab w:val="num" w:pos="5040"/>
+        </w:tabs>
+        <w:ind w:left="5400" w:hanging="360"/>
+      </w:pPr>
+      <w:rPr>
+        <w:rFonts w:ascii="Wingdings" w:hAnsi="Wingdings" w:hint="default"/>
+      </w:rPr>
+    </w:lvl>
+    <w:lvl w:ilvl="8">
+      <w:start w:val="1"/>
+      <w:numFmt w:val="bullet"/>
+      <w:lvlText w:val=""/>
+      <w:lvlJc w:val="left"/>
+      <w:pPr>
+        <w:tabs>
+          <w:tab w:val="num" w:pos="5760"/>
+        </w:tabs>
+        <w:ind w:left="6120" w:hanging="360"/>
+      </w:pPr>
+      <w:rPr>
+        <w:rFonts w:ascii="Wingdings" w:hAnsi="Wingdings" w:hint="default"/>
+      </w:rPr>
+    </w:lvl>
+  </w:abstractNum>
+  <w:abstractNum w:abstractNumId="1">
+    <w:nsid w:val="FFFFFF7C"/>
+    <w:multiLevelType w:val="singleLevel"/>
+    <w:tmpl w:val="B32E915E"/>
+    <w:lvl w:ilvl="0">
+      <w:start w:val="1"/>
+      <w:numFmt w:val="decimal"/>
+      <w:lvlText w:val="%1."/>
+      <w:lvlJc w:val="left"/>
+      <w:pPr>
+        <w:tabs>
+          <w:tab w:val="num" w:pos="1800"/>
+        </w:tabs>
+        <w:ind w:left="1800" w:hanging="360"/>
+      </w:pPr>
+    </w:lvl>
+  </w:abstractNum>
+  <w:abstractNum w:abstractNumId="2">
+    <w:nsid w:val="FFFFFF7D"/>
+    <w:multiLevelType w:val="singleLevel"/>
+    <w:tmpl w:val="2B8874A8"/>
+    <w:lvl w:ilvl="0">
+      <w:start w:val="1"/>
+      <w:numFmt w:val="decimal"/>
+      <w:lvlText w:val="%1."/>
+      <w:lvlJc w:val="left"/>
+      <w:pPr>
+        <w:tabs>
+          <w:tab w:val="num" w:pos="1440"/>
+        </w:tabs>
+        <w:ind w:left="1440" w:hanging="360"/>
+      </w:pPr>
+    </w:lvl>
+  </w:abstractNum>
+  <w:abstractNum w:abstractNumId="3">
+    <w:nsid w:val="FFFFFF7E"/>
+    <w:multiLevelType w:val="singleLevel"/>
+    <w:tmpl w:val="EE4448E6"/>
+    <w:lvl w:ilvl="0">
+      <w:start w:val="1"/>
+      <w:numFmt w:val="decimal"/>
+      <w:lvlText w:val="%1."/>
+      <w:lvlJc w:val="left"/>
+      <w:pPr>
+        <w:tabs>
+          <w:tab w:val="num" w:pos="1080"/>
+        </w:tabs>
+        <w:ind w:left="1080" w:hanging="360"/>
+      </w:pPr>
+    </w:lvl>
+  </w:abstractNum>
+  <w:abstractNum w:abstractNumId="4">
+    <w:nsid w:val="FFFFFF80"/>
+    <w:multiLevelType w:val="singleLevel"/>
+    <w:tmpl w:val="39BAE822"/>
+    <w:lvl w:ilvl="0">
+      <w:start w:val="1"/>
+      <w:numFmt w:val="bullet"/>
+      <w:lvlText w:val=""/>
+      <w:lvlJc w:val="left"/>
+      <w:pPr>
+        <w:tabs>
+          <w:tab w:val="num" w:pos="1800"/>
+        </w:tabs>
+        <w:ind w:left="1800" w:hanging="360"/>
+      </w:pPr>
+      <w:rPr>
+        <w:rFonts w:ascii="Symbol" w:hAnsi="Symbol" w:hint="default"/>
+      </w:rPr>
+    </w:lvl>
+  </w:abstractNum>
+  <w:abstractNum w:abstractNumId="5">
+    <w:nsid w:val="FFFFFF81"/>
+    <w:multiLevelType w:val="singleLevel"/>
+    <w:tmpl w:val="80E43CE2"/>
+    <w:lvl w:ilvl="0">
+      <w:start w:val="1"/>
+      <w:numFmt w:val="bullet"/>
+      <w:lvlText w:val=""/>
+      <w:lvlJc w:val="left"/>
+      <w:pPr>
+        <w:tabs>
+          <w:tab w:val="num" w:pos="1440"/>
+        </w:tabs>
+        <w:ind w:left="1440" w:hanging="360"/>
+      </w:pPr>
+      <w:rPr>
+        <w:rFonts w:ascii="Symbol" w:hAnsi="Symbol" w:hint="default"/>
+      </w:rPr>
+    </w:lvl>
+  </w:abstractNum>
+  <w:abstractNum w:abstractNumId="6">
+    <w:nsid w:val="FFFFFF82"/>
+    <w:multiLevelType w:val="singleLevel"/>
+    <w:tmpl w:val="B9CC7FE8"/>
+    <w:lvl w:ilvl="0">
+      <w:start w:val="1"/>
+      <w:numFmt w:val="bullet"/>
+      <w:lvlText w:val=""/>
+      <w:lvlJc w:val="left"/>
+      <w:pPr>
+        <w:tabs>
+          <w:tab w:val="num" w:pos="1080"/>
+        </w:tabs>
+        <w:ind w:left="1080" w:hanging="360"/>
+      </w:pPr>
+      <w:rPr>
+        <w:rFonts w:ascii="Symbol" w:hAnsi="Symbol" w:hint="default"/>
+      </w:rPr>
+    </w:lvl>
+  </w:abstractNum>
+  <w:abstractNum w:abstractNumId="7">
+    <w:nsid w:val="FFFFFF83"/>
+    <w:multiLevelType w:val="singleLevel"/>
+    <w:tmpl w:val="53DA6978"/>
+    <w:lvl w:ilvl="0">
+      <w:start w:val="1"/>
+      <w:numFmt w:val="bullet"/>
+      <w:lvlText w:val=""/>
+      <w:lvlJc w:val="left"/>
+      <w:pPr>
+        <w:tabs>
+          <w:tab w:val="num" w:pos="720"/>
+        </w:tabs>
+        <w:ind w:left="720" w:hanging="360"/>
+      </w:pPr>
+      <w:rPr>
+        <w:rFonts w:ascii="Symbol" w:hAnsi="Symbol" w:hint="default"/>
+      </w:rPr>
+    </w:lvl>
+  </w:abstractNum>
+  <w:abstractNum w:abstractNumId="8">
+    <w:nsid w:val="FFFFFF89"/>
+    <w:multiLevelType w:val="singleLevel"/>
+    <w:tmpl w:val="98E2A9F2"/>
+    <w:lvl w:ilvl="0">
+      <w:start w:val="1"/>
+      <w:numFmt w:val="bullet"/>
+      <w:lvlText w:val=""/>
+      <w:lvlJc w:val="left"/>
+      <w:pPr>
+        <w:tabs>
+          <w:tab w:val="num" w:pos="360"/>
+        </w:tabs>
+        <w:ind w:left="360" w:hanging="360"/>
+      </w:pPr>
+      <w:rPr>
+        <w:rFonts w:ascii="Symbol" w:hAnsi="Symbol" w:hint="default"/>
+      </w:rPr>
+    </w:lvl>
+  </w:abstractNum>
+  <w:abstractNum w:abstractNumId="9">
     <w:nsid w:val="0C890EC1"/>
     <w:multiLevelType w:val="singleLevel"/>
     <w:tmpl w:val="F002FB1E"/>
@@ -6853,7 +7279,7 @@
       </w:pPr>
     </w:lvl>
   </w:abstractNum>
-  <w:abstractNum w:abstractNumId="1">
+  <w:abstractNum w:abstractNumId="10">
     <w:nsid w:val="129E5AB8"/>
     <w:multiLevelType w:val="hybridMultilevel"/>
     <w:tmpl w:val="571AEAAE"/>
@@ -6963,7 +7389,7 @@
       </w:pPr>
     </w:lvl>
   </w:abstractNum>
-  <w:abstractNum w:abstractNumId="2">
+  <w:abstractNum w:abstractNumId="11">
     <w:nsid w:val="15410546"/>
     <w:multiLevelType w:val="hybridMultilevel"/>
     <w:tmpl w:val="423E9FA6"/>
@@ -7050,7 +7476,7 @@
       </w:pPr>
     </w:lvl>
   </w:abstractNum>
-  <w:abstractNum w:abstractNumId="3">
+  <w:abstractNum w:abstractNumId="12">
     <w:nsid w:val="175A7BC9"/>
     <w:multiLevelType w:val="hybridMultilevel"/>
     <w:tmpl w:val="8E98C60C"/>
@@ -7165,7 +7591,7 @@
       </w:rPr>
     </w:lvl>
   </w:abstractNum>
-  <w:abstractNum w:abstractNumId="4">
+  <w:abstractNum w:abstractNumId="13">
     <w:nsid w:val="1A347A46"/>
     <w:multiLevelType w:val="hybridMultilevel"/>
     <w:tmpl w:val="21F8B2E0"/>
@@ -7303,7 +7729,7 @@
       </w:rPr>
     </w:lvl>
   </w:abstractNum>
-  <w:abstractNum w:abstractNumId="5">
+  <w:abstractNum w:abstractNumId="14">
     <w:nsid w:val="1DD9546C"/>
     <w:multiLevelType w:val="hybridMultilevel"/>
     <w:tmpl w:val="00000000"/>
@@ -7390,7 +7816,7 @@
       </w:pPr>
     </w:lvl>
   </w:abstractNum>
-  <w:abstractNum w:abstractNumId="6">
+  <w:abstractNum w:abstractNumId="15">
     <w:nsid w:val="1E277D22"/>
     <w:multiLevelType w:val="hybridMultilevel"/>
     <w:tmpl w:val="9E2689E6"/>
@@ -7483,7 +7909,7 @@
       </w:pPr>
     </w:lvl>
   </w:abstractNum>
-  <w:abstractNum w:abstractNumId="7">
+  <w:abstractNum w:abstractNumId="16">
     <w:nsid w:val="1E5B368D"/>
     <w:multiLevelType w:val="singleLevel"/>
     <w:tmpl w:val="F002FB1E"/>
@@ -7500,7 +7926,7 @@
       </w:pPr>
     </w:lvl>
   </w:abstractNum>
-  <w:abstractNum w:abstractNumId="8">
+  <w:abstractNum w:abstractNumId="17">
     <w:nsid w:val="223E5A07"/>
     <w:multiLevelType w:val="multilevel"/>
     <w:tmpl w:val="0409001F"/>
@@ -7614,7 +8040,7 @@
       </w:pPr>
     </w:lvl>
   </w:abstractNum>
-  <w:abstractNum w:abstractNumId="9">
+  <w:abstractNum w:abstractNumId="18">
     <w:nsid w:val="22717982"/>
     <w:multiLevelType w:val="singleLevel"/>
     <w:tmpl w:val="F002FB1E"/>
@@ -7631,7 +8057,7 @@
       </w:pPr>
     </w:lvl>
   </w:abstractNum>
-  <w:abstractNum w:abstractNumId="10">
+  <w:abstractNum w:abstractNumId="19">
     <w:nsid w:val="25F557B6"/>
     <w:multiLevelType w:val="multilevel"/>
     <w:tmpl w:val="0409001D"/>
@@ -7717,7 +8143,7 @@
       </w:pPr>
     </w:lvl>
   </w:abstractNum>
-  <w:abstractNum w:abstractNumId="11">
+  <w:abstractNum w:abstractNumId="20">
     <w:nsid w:val="2A264170"/>
     <w:multiLevelType w:val="singleLevel"/>
     <w:tmpl w:val="F002FB1E"/>
@@ -7734,7 +8160,7 @@
       </w:pPr>
     </w:lvl>
   </w:abstractNum>
-  <w:abstractNum w:abstractNumId="12">
+  <w:abstractNum w:abstractNumId="21">
     <w:nsid w:val="3BB01464"/>
     <w:multiLevelType w:val="singleLevel"/>
     <w:tmpl w:val="F002FB1E"/>
@@ -7751,7 +8177,7 @@
       </w:pPr>
     </w:lvl>
   </w:abstractNum>
-  <w:abstractNum w:abstractNumId="13">
+  <w:abstractNum w:abstractNumId="22">
     <w:nsid w:val="3E4E740C"/>
     <w:multiLevelType w:val="singleLevel"/>
     <w:tmpl w:val="F002FB1E"/>
@@ -7768,7 +8194,7 @@
       </w:pPr>
     </w:lvl>
   </w:abstractNum>
-  <w:abstractNum w:abstractNumId="14">
+  <w:abstractNum w:abstractNumId="23">
     <w:nsid w:val="3E76791B"/>
     <w:multiLevelType w:val="hybridMultilevel"/>
     <w:tmpl w:val="B80AFCC2"/>
@@ -7864,7 +8290,7 @@
       </w:pPr>
     </w:lvl>
   </w:abstractNum>
-  <w:abstractNum w:abstractNumId="15">
+  <w:abstractNum w:abstractNumId="24">
     <w:nsid w:val="405C527F"/>
     <w:multiLevelType w:val="hybridMultilevel"/>
     <w:tmpl w:val="E09A39F6"/>
@@ -8004,7 +8430,7 @@
       </w:rPr>
     </w:lvl>
   </w:abstractNum>
-  <w:abstractNum w:abstractNumId="16">
+  <w:abstractNum w:abstractNumId="25">
     <w:nsid w:val="4FD8630B"/>
     <w:multiLevelType w:val="hybridMultilevel"/>
     <w:tmpl w:val="10DACDC4"/>
@@ -8091,7 +8517,7 @@
       </w:pPr>
     </w:lvl>
   </w:abstractNum>
-  <w:abstractNum w:abstractNumId="17">
+  <w:abstractNum w:abstractNumId="26">
     <w:nsid w:val="50B4576E"/>
     <w:multiLevelType w:val="hybridMultilevel"/>
     <w:tmpl w:val="6F6E3820"/>
@@ -8231,7 +8657,7 @@
       </w:rPr>
     </w:lvl>
   </w:abstractNum>
-  <w:abstractNum w:abstractNumId="18">
+  <w:abstractNum w:abstractNumId="27">
     <w:nsid w:val="50FE7205"/>
     <w:multiLevelType w:val="hybridMultilevel"/>
     <w:tmpl w:val="798EDE8E"/>
@@ -8370,7 +8796,7 @@
       </w:rPr>
     </w:lvl>
   </w:abstractNum>
-  <w:abstractNum w:abstractNumId="19">
+  <w:abstractNum w:abstractNumId="28">
     <w:nsid w:val="54C13D52"/>
     <w:multiLevelType w:val="singleLevel"/>
     <w:tmpl w:val="F002FB1E"/>
@@ -8387,7 +8813,7 @@
       </w:pPr>
     </w:lvl>
   </w:abstractNum>
-  <w:abstractNum w:abstractNumId="20">
+  <w:abstractNum w:abstractNumId="29">
     <w:nsid w:val="56362362"/>
     <w:multiLevelType w:val="singleLevel"/>
     <w:tmpl w:val="F002FB1E"/>
@@ -8404,7 +8830,7 @@
       </w:pPr>
     </w:lvl>
   </w:abstractNum>
-  <w:abstractNum w:abstractNumId="21">
+  <w:abstractNum w:abstractNumId="30">
     <w:nsid w:val="5CDA4CE4"/>
     <w:multiLevelType w:val="hybridMultilevel"/>
     <w:tmpl w:val="00000000"/>
@@ -8491,7 +8917,7 @@
       </w:pPr>
     </w:lvl>
   </w:abstractNum>
-  <w:abstractNum w:abstractNumId="22">
+  <w:abstractNum w:abstractNumId="31">
     <w:nsid w:val="67EF0114"/>
     <w:multiLevelType w:val="singleLevel"/>
     <w:tmpl w:val="F002FB1E"/>
@@ -8508,7 +8934,7 @@
       </w:pPr>
     </w:lvl>
   </w:abstractNum>
-  <w:abstractNum w:abstractNumId="23">
+  <w:abstractNum w:abstractNumId="32">
     <w:nsid w:val="6A0F1B9E"/>
     <w:multiLevelType w:val="singleLevel"/>
     <w:tmpl w:val="723A9F90"/>
@@ -8533,7 +8959,7 @@
       </w:rPr>
     </w:lvl>
   </w:abstractNum>
-  <w:abstractNum w:abstractNumId="24">
+  <w:abstractNum w:abstractNumId="33">
     <w:nsid w:val="6AE3493A"/>
     <w:multiLevelType w:val="hybridMultilevel"/>
     <w:tmpl w:val="90C2D5FA"/>
@@ -8648,7 +9074,7 @@
       </w:rPr>
     </w:lvl>
   </w:abstractNum>
-  <w:abstractNum w:abstractNumId="25">
+  <w:abstractNum w:abstractNumId="34">
     <w:nsid w:val="735019C5"/>
     <w:multiLevelType w:val="hybridMultilevel"/>
     <w:tmpl w:val="3572DF38"/>
@@ -8738,7 +9164,7 @@
       </w:pPr>
     </w:lvl>
   </w:abstractNum>
-  <w:abstractNum w:abstractNumId="26">
+  <w:abstractNum w:abstractNumId="35">
     <w:nsid w:val="760D24AF"/>
     <w:multiLevelType w:val="singleLevel"/>
     <w:tmpl w:val="F002FB1E"/>
@@ -8755,7 +9181,7 @@
       </w:pPr>
     </w:lvl>
   </w:abstractNum>
-  <w:abstractNum w:abstractNumId="27">
+  <w:abstractNum w:abstractNumId="36">
     <w:nsid w:val="77ED2302"/>
     <w:multiLevelType w:val="hybridMultilevel"/>
     <w:tmpl w:val="3188884E"/>
@@ -8870,7 +9296,7 @@
       </w:rPr>
     </w:lvl>
   </w:abstractNum>
-  <w:abstractNum w:abstractNumId="28">
+  <w:abstractNum w:abstractNumId="37">
     <w:nsid w:val="7DC015D1"/>
     <w:multiLevelType w:val="hybridMultilevel"/>
     <w:tmpl w:val="39921CFC"/>
@@ -8986,101 +9412,128 @@
     </w:lvl>
   </w:abstractNum>
   <w:num w:numId="1">
-    <w:abstractNumId w:val="8"/>
+    <w:abstractNumId w:val="17"/>
   </w:num>
   <w:num w:numId="2">
-    <w:abstractNumId w:val="17"/>
+    <w:abstractNumId w:val="26"/>
   </w:num>
   <w:num w:numId="3">
-    <w:abstractNumId w:val="18"/>
+    <w:abstractNumId w:val="27"/>
   </w:num>
   <w:num w:numId="4">
-    <w:abstractNumId w:val="27"/>
+    <w:abstractNumId w:val="36"/>
   </w:num>
   <w:num w:numId="5">
-    <w:abstractNumId w:val="15"/>
+    <w:abstractNumId w:val="24"/>
   </w:num>
   <w:num w:numId="6">
-    <w:abstractNumId w:val="4"/>
+    <w:abstractNumId w:val="13"/>
   </w:num>
   <w:num w:numId="7">
-    <w:abstractNumId w:val="21"/>
+    <w:abstractNumId w:val="30"/>
   </w:num>
   <w:num w:numId="8">
-    <w:abstractNumId w:val="24"/>
+    <w:abstractNumId w:val="33"/>
   </w:num>
   <w:num w:numId="9">
+    <w:abstractNumId w:val="34"/>
+  </w:num>
+  <w:num w:numId="10">
     <w:abstractNumId w:val="25"/>
   </w:num>
-  <w:num w:numId="10">
-    <w:abstractNumId w:val="16"/>
-  </w:num>
   <w:num w:numId="11">
-    <w:abstractNumId w:val="23"/>
+    <w:abstractNumId w:val="32"/>
     <w:lvlOverride w:ilvl="0">
       <w:startOverride w:val="1"/>
     </w:lvlOverride>
   </w:num>
   <w:num w:numId="12">
+    <w:abstractNumId w:val="37"/>
+  </w:num>
+  <w:num w:numId="13">
+    <w:abstractNumId w:val="12"/>
+  </w:num>
+  <w:num w:numId="14">
+    <w:abstractNumId w:val="22"/>
+  </w:num>
+  <w:num w:numId="15">
+    <w:abstractNumId w:val="16"/>
+  </w:num>
+  <w:num w:numId="16">
     <w:abstractNumId w:val="28"/>
   </w:num>
-  <w:num w:numId="13">
+  <w:num w:numId="17">
+    <w:abstractNumId w:val="11"/>
+  </w:num>
+  <w:num w:numId="18">
+    <w:abstractNumId w:val="31"/>
+  </w:num>
+  <w:num w:numId="19">
+    <w:abstractNumId w:val="14"/>
+  </w:num>
+  <w:num w:numId="20">
+    <w:abstractNumId w:val="10"/>
+  </w:num>
+  <w:num w:numId="21">
+    <w:abstractNumId w:val="9"/>
+  </w:num>
+  <w:num w:numId="22">
+    <w:abstractNumId w:val="20"/>
+  </w:num>
+  <w:num w:numId="23">
+    <w:abstractNumId w:val="18"/>
+  </w:num>
+  <w:num w:numId="24">
+    <w:abstractNumId w:val="21"/>
+  </w:num>
+  <w:num w:numId="25">
+    <w:abstractNumId w:val="35"/>
+  </w:num>
+  <w:num w:numId="26">
+    <w:abstractNumId w:val="29"/>
+  </w:num>
+  <w:num w:numId="27">
+    <w:abstractNumId w:val="15"/>
+  </w:num>
+  <w:num w:numId="28">
+    <w:abstractNumId w:val="23"/>
+  </w:num>
+  <w:num w:numId="29">
+    <w:abstractNumId w:val="19"/>
+  </w:num>
+  <w:num w:numId="30">
+    <w:abstractNumId w:val="8"/>
+  </w:num>
+  <w:num w:numId="31">
+    <w:abstractNumId w:val="7"/>
+  </w:num>
+  <w:num w:numId="32">
+    <w:abstractNumId w:val="6"/>
+  </w:num>
+  <w:num w:numId="33">
+    <w:abstractNumId w:val="5"/>
+  </w:num>
+  <w:num w:numId="34">
+    <w:abstractNumId w:val="4"/>
+  </w:num>
+  <w:num w:numId="35">
     <w:abstractNumId w:val="3"/>
   </w:num>
-  <w:num w:numId="14">
-    <w:abstractNumId w:val="13"/>
-  </w:num>
-  <w:num w:numId="15">
-    <w:abstractNumId w:val="7"/>
-  </w:num>
-  <w:num w:numId="16">
-    <w:abstractNumId w:val="19"/>
-  </w:num>
-  <w:num w:numId="17">
+  <w:num w:numId="36">
     <w:abstractNumId w:val="2"/>
   </w:num>
-  <w:num w:numId="18">
-    <w:abstractNumId w:val="22"/>
-  </w:num>
-  <w:num w:numId="19">
-    <w:abstractNumId w:val="5"/>
-  </w:num>
-  <w:num w:numId="20">
+  <w:num w:numId="37">
     <w:abstractNumId w:val="1"/>
   </w:num>
-  <w:num w:numId="21">
+  <w:num w:numId="38">
     <w:abstractNumId w:val="0"/>
-  </w:num>
-  <w:num w:numId="22">
-    <w:abstractNumId w:val="11"/>
-  </w:num>
-  <w:num w:numId="23">
-    <w:abstractNumId w:val="9"/>
-  </w:num>
-  <w:num w:numId="24">
-    <w:abstractNumId w:val="12"/>
-  </w:num>
-  <w:num w:numId="25">
-    <w:abstractNumId w:val="26"/>
-  </w:num>
-  <w:num w:numId="26">
-    <w:abstractNumId w:val="20"/>
-  </w:num>
-  <w:num w:numId="27">
-    <w:abstractNumId w:val="6"/>
-  </w:num>
-  <w:num w:numId="28">
-    <w:abstractNumId w:val="14"/>
-  </w:num>
-  <w:num w:numId="29">
-    <w:abstractNumId w:val="10"/>
   </w:num>
   <w:numIdMacAtCleanup w:val="26"/>
 </w:numbering>
 </file>
 
 <file path=word/styles.xml><?xml version="1.0" encoding="utf-8"?>
-<w:styles xmlns:r="http://schemas.openxmlformats.org/officeDocument/2006/relationships" xmlns:w="http://schemas.openxmlformats.org/wordprocessingml/2006/main">
+<w:styles xmlns:mc="http://schemas.openxmlformats.org/markup-compatibility/2006" xmlns:r="http://schemas.openxmlformats.org/officeDocument/2006/relationships" xmlns:w="http://schemas.openxmlformats.org/wordprocessingml/2006/main" xmlns:w14="http://schemas.microsoft.com/office/word/2010/wordml" mc:Ignorable="w14">
   <w:docDefaults>
     <w:rPrDefault>
       <w:rPr>
@@ -9211,14 +9664,15 @@
   </w:style>
   <w:style w:type="character" w:default="1" w:styleId="DefaultParagraphFont">
     <w:name w:val="Default Paragraph Font"/>
+    <w:uiPriority w:val="1"/>
     <w:semiHidden/>
     <w:unhideWhenUsed/>
   </w:style>
   <w:style w:type="table" w:default="1" w:styleId="TableNormal">
     <w:name w:val="Normal Table"/>
+    <w:uiPriority w:val="99"/>
     <w:semiHidden/>
     <w:unhideWhenUsed/>
-    <w:qFormat/>
     <w:tblPr>
       <w:tblInd w:w="0" w:type="dxa"/>
       <w:tblCellMar>
@@ -9231,6 +9685,7 @@
   </w:style>
   <w:style w:type="numbering" w:default="1" w:styleId="NoList">
     <w:name w:val="No List"/>
+    <w:uiPriority w:val="99"/>
     <w:semiHidden/>
     <w:unhideWhenUsed/>
   </w:style>
@@ -10201,6 +10656,9 @@
     <w:link w:val="AppendixHeading3"/>
     <w:rsid w:val="001E4BE0"/>
     <w:rPr>
+      <w:rFonts w:ascii="Arial" w:hAnsi="Arial" w:cs="Arial"/>
+      <w:color w:val="A21022"/>
+      <w:kern w:val="32"/>
       <w:sz w:val="28"/>
       <w:szCs w:val="28"/>
     </w:rPr>
@@ -10250,6 +10708,7 @@
     <w:link w:val="CommentSubject"/>
     <w:rsid w:val="001E4BE0"/>
     <w:rPr>
+      <w:rFonts w:ascii="Book Antiqua" w:hAnsi="Book Antiqua"/>
       <w:b/>
       <w:bCs/>
     </w:rPr>
@@ -11456,6 +11915,10 @@
     <w:name w:val="cite"/>
     <w:basedOn w:val="italic"/>
     <w:rsid w:val="00F25BC6"/>
+    <w:rPr>
+      <w:i/>
+      <w:iCs/>
+    </w:rPr>
   </w:style>
   <w:style w:type="paragraph" w:customStyle="1" w:styleId="RemoveScreenCapIndent">
     <w:name w:val="RemoveScreenCap Indent"/>
@@ -11555,6 +12018,192 @@
     <w:basedOn w:val="Heading4"/>
     <w:qFormat/>
     <w:rsid w:val="004D38F0"/>
+  </w:style>
+</w:styles>
+</file>
+
+<file path=word/stylesWithEffects.xml><?xml version="1.0" encoding="utf-8"?>
+<w:styles xmlns:wpc="http://schemas.microsoft.com/office/word/2010/wordprocessingCanvas" xmlns:mo="http://schemas.microsoft.com/office/mac/office/2008/main" xmlns:mc="http://schemas.openxmlformats.org/markup-compatibility/2006" xmlns:mv="urn:schemas-microsoft-com:mac:vml" xmlns:o="urn:schemas-microsoft-com:office:office" xmlns:r="http://schemas.openxmlformats.org/officeDocument/2006/relationships" xmlns:m="http://schemas.openxmlformats.org/officeDocument/2006/math" xmlns:v="urn:schemas-microsoft-com:vml" xmlns:wp14="http://schemas.microsoft.com/office/word/2010/wordprocessingDrawing" xmlns:wp="http://schemas.openxmlformats.org/drawingml/2006/wordprocessingDrawing" xmlns:w10="urn:schemas-microsoft-com:office:word" xmlns:w="http://schemas.openxmlformats.org/wordprocessingml/2006/main" xmlns:w14="http://schemas.microsoft.com/office/word/2010/wordml" xmlns:wpg="http://schemas.microsoft.com/office/word/2010/wordprocessingGroup" xmlns:wpi="http://schemas.microsoft.com/office/word/2010/wordprocessingInk" xmlns:wne="http://schemas.microsoft.com/office/word/2006/wordml" xmlns:wps="http://schemas.microsoft.com/office/word/2010/wordprocessingShape" mc:Ignorable="w14 wp14">
+  <w:docDefaults>
+    <w:rPrDefault>
+      <w:rPr>
+        <w:rFonts w:asciiTheme="minorHAnsi" w:eastAsiaTheme="minorEastAsia" w:hAnsiTheme="minorHAnsi" w:cstheme="minorBidi"/>
+        <w:sz w:val="24"/>
+        <w:szCs w:val="24"/>
+        <w:lang w:val="en-US" w:eastAsia="ja-JP" w:bidi="ar-SA"/>
+      </w:rPr>
+    </w:rPrDefault>
+    <w:pPrDefault/>
+  </w:docDefaults>
+  <w:latentStyles w:defLockedState="0" w:defUIPriority="99" w:defSemiHidden="1" w:defUnhideWhenUsed="1" w:defQFormat="0" w:count="276">
+    <w:lsdException w:name="Normal" w:semiHidden="0" w:uiPriority="0" w:unhideWhenUsed="0" w:qFormat="1"/>
+    <w:lsdException w:name="heading 1" w:semiHidden="0" w:uiPriority="9" w:unhideWhenUsed="0" w:qFormat="1"/>
+    <w:lsdException w:name="heading 2" w:uiPriority="9" w:qFormat="1"/>
+    <w:lsdException w:name="heading 3" w:uiPriority="9" w:qFormat="1"/>
+    <w:lsdException w:name="heading 4" w:uiPriority="9" w:qFormat="1"/>
+    <w:lsdException w:name="heading 5" w:uiPriority="9" w:qFormat="1"/>
+    <w:lsdException w:name="heading 6" w:uiPriority="9" w:qFormat="1"/>
+    <w:lsdException w:name="heading 7" w:uiPriority="9" w:qFormat="1"/>
+    <w:lsdException w:name="heading 8" w:uiPriority="9" w:qFormat="1"/>
+    <w:lsdException w:name="heading 9" w:uiPriority="9" w:qFormat="1"/>
+    <w:lsdException w:name="toc 1" w:uiPriority="39"/>
+    <w:lsdException w:name="toc 2" w:uiPriority="39"/>
+    <w:lsdException w:name="toc 3" w:uiPriority="39"/>
+    <w:lsdException w:name="toc 4" w:uiPriority="39"/>
+    <w:lsdException w:name="toc 5" w:uiPriority="39"/>
+    <w:lsdException w:name="toc 6" w:uiPriority="39"/>
+    <w:lsdException w:name="toc 7" w:uiPriority="39"/>
+    <w:lsdException w:name="toc 8" w:uiPriority="39"/>
+    <w:lsdException w:name="toc 9" w:uiPriority="39"/>
+    <w:lsdException w:name="caption" w:uiPriority="35" w:qFormat="1"/>
+    <w:lsdException w:name="Title" w:semiHidden="0" w:uiPriority="10" w:unhideWhenUsed="0" w:qFormat="1"/>
+    <w:lsdException w:name="Default Paragraph Font" w:uiPriority="1"/>
+    <w:lsdException w:name="Subtitle" w:semiHidden="0" w:uiPriority="11" w:unhideWhenUsed="0" w:qFormat="1"/>
+    <w:lsdException w:name="Strong" w:semiHidden="0" w:uiPriority="22" w:unhideWhenUsed="0" w:qFormat="1"/>
+    <w:lsdException w:name="Emphasis" w:semiHidden="0" w:uiPriority="20" w:unhideWhenUsed="0" w:qFormat="1"/>
+    <w:lsdException w:name="Table Grid" w:semiHidden="0" w:uiPriority="59" w:unhideWhenUsed="0"/>
+    <w:lsdException w:name="Placeholder Text" w:unhideWhenUsed="0"/>
+    <w:lsdException w:name="No Spacing" w:semiHidden="0" w:uiPriority="1" w:unhideWhenUsed="0" w:qFormat="1"/>
+    <w:lsdException w:name="Light Shading" w:semiHidden="0" w:uiPriority="60" w:unhideWhenUsed="0"/>
+    <w:lsdException w:name="Light List" w:semiHidden="0" w:uiPriority="61" w:unhideWhenUsed="0"/>
+    <w:lsdException w:name="Light Grid" w:semiHidden="0" w:uiPriority="62" w:unhideWhenUsed="0"/>
+    <w:lsdException w:name="Medium Shading 1" w:semiHidden="0" w:uiPriority="63" w:unhideWhenUsed="0"/>
+    <w:lsdException w:name="Medium Shading 2" w:semiHidden="0" w:uiPriority="64" w:unhideWhenUsed="0"/>
+    <w:lsdException w:name="Medium List 1" w:semiHidden="0" w:uiPriority="65" w:unhideWhenUsed="0"/>
+    <w:lsdException w:name="Medium List 2" w:semiHidden="0" w:uiPriority="66" w:unhideWhenUsed="0"/>
+    <w:lsdException w:name="Medium Grid 1" w:semiHidden="0" w:uiPriority="67" w:unhideWhenUsed="0"/>
+    <w:lsdException w:name="Medium Grid 2" w:semiHidden="0" w:uiPriority="68" w:unhideWhenUsed="0"/>
+    <w:lsdException w:name="Medium Grid 3" w:semiHidden="0" w:uiPriority="69" w:unhideWhenUsed="0"/>
+    <w:lsdException w:name="Dark List" w:semiHidden="0" w:uiPriority="70" w:unhideWhenUsed="0"/>
+    <w:lsdException w:name="Colorful Shading" w:semiHidden="0" w:uiPriority="71" w:unhideWhenUsed="0"/>
+    <w:lsdException w:name="Colorful List" w:semiHidden="0" w:uiPriority="72" w:unhideWhenUsed="0"/>
+    <w:lsdException w:name="Colorful Grid" w:semiHidden="0" w:uiPriority="73" w:unhideWhenUsed="0"/>
+    <w:lsdException w:name="Light Shading Accent 1" w:semiHidden="0" w:uiPriority="60" w:unhideWhenUsed="0"/>
+    <w:lsdException w:name="Light List Accent 1" w:semiHidden="0" w:uiPriority="61" w:unhideWhenUsed="0"/>
+    <w:lsdException w:name="Light Grid Accent 1" w:semiHidden="0" w:uiPriority="62" w:unhideWhenUsed="0"/>
+    <w:lsdException w:name="Medium Shading 1 Accent 1" w:semiHidden="0" w:uiPriority="63" w:unhideWhenUsed="0"/>
+    <w:lsdException w:name="Medium Shading 2 Accent 1" w:semiHidden="0" w:uiPriority="64" w:unhideWhenUsed="0"/>
+    <w:lsdException w:name="Medium List 1 Accent 1" w:semiHidden="0" w:uiPriority="65" w:unhideWhenUsed="0"/>
+    <w:lsdException w:name="Revision" w:unhideWhenUsed="0"/>
+    <w:lsdException w:name="List Paragraph" w:semiHidden="0" w:uiPriority="34" w:unhideWhenUsed="0" w:qFormat="1"/>
+    <w:lsdException w:name="Quote" w:semiHidden="0" w:uiPriority="29" w:unhideWhenUsed="0" w:qFormat="1"/>
+    <w:lsdException w:name="Intense Quote" w:semiHidden="0" w:uiPriority="30" w:unhideWhenUsed="0" w:qFormat="1"/>
+    <w:lsdException w:name="Medium List 2 Accent 1" w:semiHidden="0" w:uiPriority="66" w:unhideWhenUsed="0"/>
+    <w:lsdException w:name="Medium Grid 1 Accent 1" w:semiHidden="0" w:uiPriority="67" w:unhideWhenUsed="0"/>
+    <w:lsdException w:name="Medium Grid 2 Accent 1" w:semiHidden="0" w:uiPriority="68" w:unhideWhenUsed="0"/>
+    <w:lsdException w:name="Medium Grid 3 Accent 1" w:semiHidden="0" w:uiPriority="69" w:unhideWhenUsed="0"/>
+    <w:lsdException w:name="Dark List Accent 1" w:semiHidden="0" w:uiPriority="70" w:unhideWhenUsed="0"/>
+    <w:lsdException w:name="Colorful Shading Accent 1" w:semiHidden="0" w:uiPriority="71" w:unhideWhenUsed="0"/>
+    <w:lsdException w:name="Colorful List Accent 1" w:semiHidden="0" w:uiPriority="72" w:unhideWhenUsed="0"/>
+    <w:lsdException w:name="Colorful Grid Accent 1" w:semiHidden="0" w:uiPriority="73" w:unhideWhenUsed="0"/>
+    <w:lsdException w:name="Light Shading Accent 2" w:semiHidden="0" w:uiPriority="60" w:unhideWhenUsed="0"/>
+    <w:lsdException w:name="Light List Accent 2" w:semiHidden="0" w:uiPriority="61" w:unhideWhenUsed="0"/>
+    <w:lsdException w:name="Light Grid Accent 2" w:semiHidden="0" w:uiPriority="62" w:unhideWhenUsed="0"/>
+    <w:lsdException w:name="Medium Shading 1 Accent 2" w:semiHidden="0" w:uiPriority="63" w:unhideWhenUsed="0"/>
+    <w:lsdException w:name="Medium Shading 2 Accent 2" w:semiHidden="0" w:uiPriority="64" w:unhideWhenUsed="0"/>
+    <w:lsdException w:name="Medium List 1 Accent 2" w:semiHidden="0" w:uiPriority="65" w:unhideWhenUsed="0"/>
+    <w:lsdException w:name="Medium List 2 Accent 2" w:semiHidden="0" w:uiPriority="66" w:unhideWhenUsed="0"/>
+    <w:lsdException w:name="Medium Grid 1 Accent 2" w:semiHidden="0" w:uiPriority="67" w:unhideWhenUsed="0"/>
+    <w:lsdException w:name="Medium Grid 2 Accent 2" w:semiHidden="0" w:uiPriority="68" w:unhideWhenUsed="0"/>
+    <w:lsdException w:name="Medium Grid 3 Accent 2" w:semiHidden="0" w:uiPriority="69" w:unhideWhenUsed="0"/>
+    <w:lsdException w:name="Dark List Accent 2" w:semiHidden="0" w:uiPriority="70" w:unhideWhenUsed="0"/>
+    <w:lsdException w:name="Colorful Shading Accent 2" w:semiHidden="0" w:uiPriority="71" w:unhideWhenUsed="0"/>
+    <w:lsdException w:name="Colorful List Accent 2" w:semiHidden="0" w:uiPriority="72" w:unhideWhenUsed="0"/>
+    <w:lsdException w:name="Colorful Grid Accent 2" w:semiHidden="0" w:uiPriority="73" w:unhideWhenUsed="0"/>
+    <w:lsdException w:name="Light Shading Accent 3" w:semiHidden="0" w:uiPriority="60" w:unhideWhenUsed="0"/>
+    <w:lsdException w:name="Light List Accent 3" w:semiHidden="0" w:uiPriority="61" w:unhideWhenUsed="0"/>
+    <w:lsdException w:name="Light Grid Accent 3" w:semiHidden="0" w:uiPriority="62" w:unhideWhenUsed="0"/>
+    <w:lsdException w:name="Medium Shading 1 Accent 3" w:semiHidden="0" w:uiPriority="63" w:unhideWhenUsed="0"/>
+    <w:lsdException w:name="Medium Shading 2 Accent 3" w:semiHidden="0" w:uiPriority="64" w:unhideWhenUsed="0"/>
+    <w:lsdException w:name="Medium List 1 Accent 3" w:semiHidden="0" w:uiPriority="65" w:unhideWhenUsed="0"/>
+    <w:lsdException w:name="Medium List 2 Accent 3" w:semiHidden="0" w:uiPriority="66" w:unhideWhenUsed="0"/>
+    <w:lsdException w:name="Medium Grid 1 Accent 3" w:semiHidden="0" w:uiPriority="67" w:unhideWhenUsed="0"/>
+    <w:lsdException w:name="Medium Grid 2 Accent 3" w:semiHidden="0" w:uiPriority="68" w:unhideWhenUsed="0"/>
+    <w:lsdException w:name="Medium Grid 3 Accent 3" w:semiHidden="0" w:uiPriority="69" w:unhideWhenUsed="0"/>
+    <w:lsdException w:name="Dark List Accent 3" w:semiHidden="0" w:uiPriority="70" w:unhideWhenUsed="0"/>
+    <w:lsdException w:name="Colorful Shading Accent 3" w:semiHidden="0" w:uiPriority="71" w:unhideWhenUsed="0"/>
+    <w:lsdException w:name="Colorful List Accent 3" w:semiHidden="0" w:uiPriority="72" w:unhideWhenUsed="0"/>
+    <w:lsdException w:name="Colorful Grid Accent 3" w:semiHidden="0" w:uiPriority="73" w:unhideWhenUsed="0"/>
+    <w:lsdException w:name="Light Shading Accent 4" w:semiHidden="0" w:uiPriority="60" w:unhideWhenUsed="0"/>
+    <w:lsdException w:name="Light List Accent 4" w:semiHidden="0" w:uiPriority="61" w:unhideWhenUsed="0"/>
+    <w:lsdException w:name="Light Grid Accent 4" w:semiHidden="0" w:uiPriority="62" w:unhideWhenUsed="0"/>
+    <w:lsdException w:name="Medium Shading 1 Accent 4" w:semiHidden="0" w:uiPriority="63" w:unhideWhenUsed="0"/>
+    <w:lsdException w:name="Medium Shading 2 Accent 4" w:semiHidden="0" w:uiPriority="64" w:unhideWhenUsed="0"/>
+    <w:lsdException w:name="Medium List 1 Accent 4" w:semiHidden="0" w:uiPriority="65" w:unhideWhenUsed="0"/>
+    <w:lsdException w:name="Medium List 2 Accent 4" w:semiHidden="0" w:uiPriority="66" w:unhideWhenUsed="0"/>
+    <w:lsdException w:name="Medium Grid 1 Accent 4" w:semiHidden="0" w:uiPriority="67" w:unhideWhenUsed="0"/>
+    <w:lsdException w:name="Medium Grid 2 Accent 4" w:semiHidden="0" w:uiPriority="68" w:unhideWhenUsed="0"/>
+    <w:lsdException w:name="Medium Grid 3 Accent 4" w:semiHidden="0" w:uiPriority="69" w:unhideWhenUsed="0"/>
+    <w:lsdException w:name="Dark List Accent 4" w:semiHidden="0" w:uiPriority="70" w:unhideWhenUsed="0"/>
+    <w:lsdException w:name="Colorful Shading Accent 4" w:semiHidden="0" w:uiPriority="71" w:unhideWhenUsed="0"/>
+    <w:lsdException w:name="Colorful List Accent 4" w:semiHidden="0" w:uiPriority="72" w:unhideWhenUsed="0"/>
+    <w:lsdException w:name="Colorful Grid Accent 4" w:semiHidden="0" w:uiPriority="73" w:unhideWhenUsed="0"/>
+    <w:lsdException w:name="Light Shading Accent 5" w:semiHidden="0" w:uiPriority="60" w:unhideWhenUsed="0"/>
+    <w:lsdException w:name="Light List Accent 5" w:semiHidden="0" w:uiPriority="61" w:unhideWhenUsed="0"/>
+    <w:lsdException w:name="Light Grid Accent 5" w:semiHidden="0" w:uiPriority="62" w:unhideWhenUsed="0"/>
+    <w:lsdException w:name="Medium Shading 1 Accent 5" w:semiHidden="0" w:uiPriority="63" w:unhideWhenUsed="0"/>
+    <w:lsdException w:name="Medium Shading 2 Accent 5" w:semiHidden="0" w:uiPriority="64" w:unhideWhenUsed="0"/>
+    <w:lsdException w:name="Medium List 1 Accent 5" w:semiHidden="0" w:uiPriority="65" w:unhideWhenUsed="0"/>
+    <w:lsdException w:name="Medium List 2 Accent 5" w:semiHidden="0" w:uiPriority="66" w:unhideWhenUsed="0"/>
+    <w:lsdException w:name="Medium Grid 1 Accent 5" w:semiHidden="0" w:uiPriority="67" w:unhideWhenUsed="0"/>
+    <w:lsdException w:name="Medium Grid 2 Accent 5" w:semiHidden="0" w:uiPriority="68" w:unhideWhenUsed="0"/>
+    <w:lsdException w:name="Medium Grid 3 Accent 5" w:semiHidden="0" w:uiPriority="69" w:unhideWhenUsed="0"/>
+    <w:lsdException w:name="Dark List Accent 5" w:semiHidden="0" w:uiPriority="70" w:unhideWhenUsed="0"/>
+    <w:lsdException w:name="Colorful Shading Accent 5" w:semiHidden="0" w:uiPriority="71" w:unhideWhenUsed="0"/>
+    <w:lsdException w:name="Colorful List Accent 5" w:semiHidden="0" w:uiPriority="72" w:unhideWhenUsed="0"/>
+    <w:lsdException w:name="Colorful Grid Accent 5" w:semiHidden="0" w:uiPriority="73" w:unhideWhenUsed="0"/>
+    <w:lsdException w:name="Light Shading Accent 6" w:semiHidden="0" w:uiPriority="60" w:unhideWhenUsed="0"/>
+    <w:lsdException w:name="Light List Accent 6" w:semiHidden="0" w:uiPriority="61" w:unhideWhenUsed="0"/>
+    <w:lsdException w:name="Light Grid Accent 6" w:semiHidden="0" w:uiPriority="62" w:unhideWhenUsed="0"/>
+    <w:lsdException w:name="Medium Shading 1 Accent 6" w:semiHidden="0" w:uiPriority="63" w:unhideWhenUsed="0"/>
+    <w:lsdException w:name="Medium Shading 2 Accent 6" w:semiHidden="0" w:uiPriority="64" w:unhideWhenUsed="0"/>
+    <w:lsdException w:name="Medium List 1 Accent 6" w:semiHidden="0" w:uiPriority="65" w:unhideWhenUsed="0"/>
+    <w:lsdException w:name="Medium List 2 Accent 6" w:semiHidden="0" w:uiPriority="66" w:unhideWhenUsed="0"/>
+    <w:lsdException w:name="Medium Grid 1 Accent 6" w:semiHidden="0" w:uiPriority="67" w:unhideWhenUsed="0"/>
+    <w:lsdException w:name="Medium Grid 2 Accent 6" w:semiHidden="0" w:uiPriority="68" w:unhideWhenUsed="0"/>
+    <w:lsdException w:name="Medium Grid 3 Accent 6" w:semiHidden="0" w:uiPriority="69" w:unhideWhenUsed="0"/>
+    <w:lsdException w:name="Dark List Accent 6" w:semiHidden="0" w:uiPriority="70" w:unhideWhenUsed="0"/>
+    <w:lsdException w:name="Colorful Shading Accent 6" w:semiHidden="0" w:uiPriority="71" w:unhideWhenUsed="0"/>
+    <w:lsdException w:name="Colorful List Accent 6" w:semiHidden="0" w:uiPriority="72" w:unhideWhenUsed="0"/>
+    <w:lsdException w:name="Colorful Grid Accent 6" w:semiHidden="0" w:uiPriority="73" w:unhideWhenUsed="0"/>
+    <w:lsdException w:name="Subtle Emphasis" w:semiHidden="0" w:uiPriority="19" w:unhideWhenUsed="0" w:qFormat="1"/>
+    <w:lsdException w:name="Intense Emphasis" w:semiHidden="0" w:uiPriority="21" w:unhideWhenUsed="0" w:qFormat="1"/>
+    <w:lsdException w:name="Subtle Reference" w:semiHidden="0" w:uiPriority="31" w:unhideWhenUsed="0" w:qFormat="1"/>
+    <w:lsdException w:name="Intense Reference" w:semiHidden="0" w:uiPriority="32" w:unhideWhenUsed="0" w:qFormat="1"/>
+    <w:lsdException w:name="Book Title" w:semiHidden="0" w:uiPriority="33" w:unhideWhenUsed="0" w:qFormat="1"/>
+    <w:lsdException w:name="Bibliography" w:uiPriority="37"/>
+    <w:lsdException w:name="TOC Heading" w:uiPriority="39" w:qFormat="1"/>
+  </w:latentStyles>
+  <w:style w:type="paragraph" w:default="1" w:styleId="Normal">
+    <w:name w:val="Normal"/>
+    <w:qFormat/>
+  </w:style>
+  <w:style w:type="character" w:default="1" w:styleId="DefaultParagraphFont">
+    <w:name w:val="Default Paragraph Font"/>
+    <w:uiPriority w:val="1"/>
+    <w:semiHidden/>
+    <w:unhideWhenUsed/>
+  </w:style>
+  <w:style w:type="table" w:default="1" w:styleId="TableNormal">
+    <w:name w:val="Normal Table"/>
+    <w:uiPriority w:val="99"/>
+    <w:semiHidden/>
+    <w:unhideWhenUsed/>
+    <w:tblPr>
+      <w:tblInd w:w="0" w:type="dxa"/>
+      <w:tblCellMar>
+        <w:top w:w="0" w:type="dxa"/>
+        <w:left w:w="108" w:type="dxa"/>
+        <w:bottom w:w="0" w:type="dxa"/>
+        <w:right w:w="108" w:type="dxa"/>
+      </w:tblCellMar>
+    </w:tblPr>
+  </w:style>
+  <w:style w:type="numbering" w:default="1" w:styleId="NoList">
+    <w:name w:val="No List"/>
+    <w:uiPriority w:val="99"/>
+    <w:semiHidden/>
+    <w:unhideWhenUsed/>
   </w:style>
 </w:styles>
 </file>
@@ -11942,7 +12591,7 @@
 </file>
 
 <file path=customXml/itemProps4.xml><?xml version="1.0" encoding="utf-8"?>
-<ds:datastoreItem xmlns:ds="http://schemas.openxmlformats.org/officeDocument/2006/customXml" ds:itemID="{67D278B1-9715-674A-B6D0-05FD14DCCE1F}">
+<ds:datastoreItem xmlns:ds="http://schemas.openxmlformats.org/officeDocument/2006/customXml" ds:itemID="{617E6B9B-5EE3-844E-8AE5-B66DE72B3F35}">
   <ds:schemaRefs>
     <ds:schemaRef ds:uri="http://schemas.openxmlformats.org/officeDocument/2006/bibliography"/>
   </ds:schemaRefs>

</xml_diff>

<commit_message>
deleted a bunch of stuff
</commit_message>
<xml_diff>
--- a/sample_data/word2dita/techdoc/word/word2dita_single_doc_to_map_and_topics_01.docx
+++ b/sample_data/word2dita/techdoc/word/word2dita_single_doc_to_map_and_topics_01.docx
@@ -1,6 +1,6 @@
 
 <file path=word/document.xml><?xml version="1.0" encoding="utf-8"?>
-<w:document xmlns:mo="http://schemas.microsoft.com/office/mac/office/2008/main" xmlns:ve="http://schemas.openxmlformats.org/markup-compatibility/2006" xmlns:mv="urn:schemas-microsoft-com:mac:vml" xmlns:o="urn:schemas-microsoft-com:office:office" xmlns:r="http://schemas.openxmlformats.org/officeDocument/2006/relationships" xmlns:m="http://schemas.openxmlformats.org/officeDocument/2006/math" xmlns:v="urn:schemas-microsoft-com:vml" xmlns:wp="http://schemas.openxmlformats.org/drawingml/2006/wordprocessingDrawing" xmlns:w10="urn:schemas-microsoft-com:office:word" xmlns:w="http://schemas.openxmlformats.org/wordprocessingml/2006/main" xmlns:wne="http://schemas.microsoft.com/office/word/2006/wordml">
+<w:document xmlns:wpc="http://schemas.microsoft.com/office/word/2010/wordprocessingCanvas" xmlns:mo="http://schemas.microsoft.com/office/mac/office/2008/main" xmlns:mc="http://schemas.openxmlformats.org/markup-compatibility/2006" xmlns:mv="urn:schemas-microsoft-com:mac:vml" xmlns:o="urn:schemas-microsoft-com:office:office" xmlns:r="http://schemas.openxmlformats.org/officeDocument/2006/relationships" xmlns:m="http://schemas.openxmlformats.org/officeDocument/2006/math" xmlns:v="urn:schemas-microsoft-com:vml" xmlns:wp14="http://schemas.microsoft.com/office/word/2010/wordprocessingDrawing" xmlns:wp="http://schemas.openxmlformats.org/drawingml/2006/wordprocessingDrawing" xmlns:w10="urn:schemas-microsoft-com:office:word" xmlns:w="http://schemas.openxmlformats.org/wordprocessingml/2006/main" xmlns:w14="http://schemas.microsoft.com/office/word/2010/wordml" xmlns:wpg="http://schemas.microsoft.com/office/word/2010/wordprocessingGroup" xmlns:wpi="http://schemas.microsoft.com/office/word/2010/wordprocessingInk" xmlns:wne="http://schemas.microsoft.com/office/word/2006/wordml" xmlns:wps="http://schemas.microsoft.com/office/word/2010/wordprocessingShape" mc:Ignorable="w14 wp14">
   <w:body>
     <w:p>
       <w:pPr>
@@ -26,6 +26,16 @@
     </w:p>
     <w:p>
       <w:pPr>
+        <w:pStyle w:val="Subtitle"/>
+      </w:pPr>
+      <w:r>
+        <w:t>Subtitle (title alt)</w:t>
+      </w:r>
+      <w:bookmarkStart w:id="14" w:name="_GoBack"/>
+      <w:bookmarkEnd w:id="14"/>
+    </w:p>
+    <w:p>
+      <w:pPr>
         <w:pStyle w:val="Contents"/>
         <w:rPr>
           <w:noProof/>
@@ -128,6 +138,11 @@
           <w:rPr>
             <w:webHidden/>
           </w:rPr>
+        </w:r>
+        <w:r>
+          <w:rPr>
+            <w:webHidden/>
+          </w:rPr>
           <w:fldChar w:fldCharType="separate"/>
         </w:r>
         <w:r>
@@ -186,6 +201,7 @@
         <w:r>
           <w:rPr>
             <w:noProof/>
+            <w:webHidden/>
           </w:rPr>
         </w:r>
         <w:r>
@@ -253,6 +269,7 @@
         <w:r>
           <w:rPr>
             <w:noProof/>
+            <w:webHidden/>
           </w:rPr>
         </w:r>
         <w:r>
@@ -320,6 +337,7 @@
         <w:r>
           <w:rPr>
             <w:noProof/>
+            <w:webHidden/>
           </w:rPr>
         </w:r>
         <w:r>
@@ -399,6 +417,11 @@
           <w:rPr>
             <w:webHidden/>
           </w:rPr>
+        </w:r>
+        <w:r>
+          <w:rPr>
+            <w:webHidden/>
+          </w:rPr>
           <w:fldChar w:fldCharType="separate"/>
         </w:r>
         <w:r>
@@ -457,6 +480,7 @@
         <w:r>
           <w:rPr>
             <w:noProof/>
+            <w:webHidden/>
           </w:rPr>
         </w:r>
         <w:r>
@@ -524,6 +548,7 @@
         <w:r>
           <w:rPr>
             <w:noProof/>
+            <w:webHidden/>
           </w:rPr>
         </w:r>
         <w:r>
@@ -591,6 +616,7 @@
         <w:r>
           <w:rPr>
             <w:noProof/>
+            <w:webHidden/>
           </w:rPr>
         </w:r>
         <w:r>
@@ -658,6 +684,7 @@
         <w:r>
           <w:rPr>
             <w:noProof/>
+            <w:webHidden/>
           </w:rPr>
         </w:r>
         <w:r>
@@ -725,6 +752,7 @@
         <w:r>
           <w:rPr>
             <w:noProof/>
+            <w:webHidden/>
           </w:rPr>
         </w:r>
         <w:r>
@@ -792,6 +820,7 @@
         <w:r>
           <w:rPr>
             <w:noProof/>
+            <w:webHidden/>
           </w:rPr>
         </w:r>
         <w:r>
@@ -859,6 +888,7 @@
         <w:r>
           <w:rPr>
             <w:noProof/>
+            <w:webHidden/>
           </w:rPr>
         </w:r>
         <w:r>
@@ -926,6 +956,7 @@
         <w:r>
           <w:rPr>
             <w:noProof/>
+            <w:webHidden/>
           </w:rPr>
         </w:r>
         <w:r>
@@ -1005,6 +1036,11 @@
           <w:rPr>
             <w:webHidden/>
           </w:rPr>
+        </w:r>
+        <w:r>
+          <w:rPr>
+            <w:webHidden/>
+          </w:rPr>
           <w:fldChar w:fldCharType="separate"/>
         </w:r>
         <w:r>
@@ -1063,6 +1099,7 @@
         <w:r>
           <w:rPr>
             <w:noProof/>
+            <w:webHidden/>
           </w:rPr>
         </w:r>
         <w:r>
@@ -1130,6 +1167,7 @@
         <w:r>
           <w:rPr>
             <w:noProof/>
+            <w:webHidden/>
           </w:rPr>
         </w:r>
         <w:r>
@@ -1197,6 +1235,7 @@
         <w:r>
           <w:rPr>
             <w:noProof/>
+            <w:webHidden/>
           </w:rPr>
         </w:r>
         <w:r>
@@ -1264,6 +1303,7 @@
         <w:r>
           <w:rPr>
             <w:noProof/>
+            <w:webHidden/>
           </w:rPr>
         </w:r>
         <w:r>
@@ -1343,6 +1383,11 @@
           <w:rPr>
             <w:webHidden/>
           </w:rPr>
+        </w:r>
+        <w:r>
+          <w:rPr>
+            <w:webHidden/>
+          </w:rPr>
           <w:fldChar w:fldCharType="separate"/>
         </w:r>
         <w:r>
@@ -1401,6 +1446,7 @@
         <w:r>
           <w:rPr>
             <w:noProof/>
+            <w:webHidden/>
           </w:rPr>
         </w:r>
         <w:r>
@@ -1468,6 +1514,7 @@
         <w:r>
           <w:rPr>
             <w:noProof/>
+            <w:webHidden/>
           </w:rPr>
         </w:r>
         <w:r>
@@ -1535,6 +1582,7 @@
         <w:r>
           <w:rPr>
             <w:noProof/>
+            <w:webHidden/>
           </w:rPr>
         </w:r>
         <w:r>
@@ -1602,6 +1650,7 @@
         <w:r>
           <w:rPr>
             <w:noProof/>
+            <w:webHidden/>
           </w:rPr>
         </w:r>
         <w:r>
@@ -1668,6 +1717,7 @@
         <w:r>
           <w:rPr>
             <w:noProof/>
+            <w:webHidden/>
           </w:rPr>
         </w:r>
         <w:r>
@@ -1734,6 +1784,7 @@
         <w:r>
           <w:rPr>
             <w:noProof/>
+            <w:webHidden/>
           </w:rPr>
         </w:r>
         <w:r>
@@ -1801,6 +1852,7 @@
         <w:r>
           <w:rPr>
             <w:noProof/>
+            <w:webHidden/>
           </w:rPr>
         </w:r>
         <w:r>
@@ -1868,6 +1920,7 @@
         <w:r>
           <w:rPr>
             <w:noProof/>
+            <w:webHidden/>
           </w:rPr>
         </w:r>
         <w:r>
@@ -1951,6 +2004,11 @@
           <w:rPr>
             <w:webHidden/>
           </w:rPr>
+        </w:r>
+        <w:r>
+          <w:rPr>
+            <w:webHidden/>
+          </w:rPr>
           <w:fldChar w:fldCharType="separate"/>
         </w:r>
         <w:r>
@@ -2009,6 +2067,7 @@
         <w:r>
           <w:rPr>
             <w:noProof/>
+            <w:webHidden/>
           </w:rPr>
         </w:r>
         <w:r>
@@ -2076,6 +2135,7 @@
         <w:r>
           <w:rPr>
             <w:noProof/>
+            <w:webHidden/>
           </w:rPr>
         </w:r>
         <w:r>
@@ -2109,40 +2169,58 @@
         <w:rPr>
           <w:sz w:val="24"/>
         </w:rPr>
+        <w:lastRenderedPageBreak/>
         <w:fldChar w:fldCharType="end"/>
       </w:r>
-      <w:bookmarkStart w:id="14" w:name="_Toc273732944"/>
+      <w:bookmarkStart w:id="15" w:name="_Toc273732944"/>
       <w:r>
         <w:t>Introduction</w:t>
       </w:r>
       <w:bookmarkEnd w:id="12"/>
       <w:bookmarkEnd w:id="13"/>
-      <w:bookmarkEnd w:id="14"/>
+      <w:bookmarkEnd w:id="15"/>
     </w:p>
     <w:p>
       <w:pPr>
         <w:pStyle w:val="BodyText"/>
       </w:pPr>
       <w:r>
-        <w:t>Lorem ipsum dolor sit amet, consectetur adipisicing elit, sed do eiusmod tempor incididunt ut labore et dolore magna aliqua. Ut enim ad minim veniam, quis nostrud exercitation ullamco laboris nisi ut aliquip ex ea commodo consequat. Duis aute irure dolor in reprehenderit in voluptate velit esse cillum dolore eu fugiat nulla pariatur. Excepteur sint occaecat cupidatat non proident, sunt in culpa qui officia deserunt mollit anim id est laborum.</w:t>
-      </w:r>
-      <w:r>
-        <w:t xml:space="preserve">With Varonis DatAdvantage, organizations can see, understand and manage who is using data, to control data access and enforce compliance with data usage policies to </w:t>
-      </w:r>
-      <w:r>
-        <w:t>footnote callout</w:t>
-      </w:r>
-      <w:r>
-        <w:t>.</w:t>
-      </w:r>
-      <w:r>
-        <w:rPr>
-          <w:rStyle w:val="FootnoteReference"/>
-        </w:rPr>
-        <w:footnoteReference w:id="1"/>
-      </w:r>
-      <w:r>
-        <w:t xml:space="preserve"> </w:t>
+        <w:t xml:space="preserve">Lorem ipsum dolor sit amet, consectetur adipisicing elit, sed do eiusmod tempor incididunt ut labore </w:t>
+      </w:r>
+      <w:proofErr w:type="gramStart"/>
+      <w:r>
+        <w:t>et</w:t>
+      </w:r>
+      <w:proofErr w:type="gramEnd"/>
+      <w:r>
+        <w:t xml:space="preserve"> dolore magna aliqua. </w:t>
+      </w:r>
+      <w:proofErr w:type="gramStart"/>
+      <w:r>
+        <w:t>Ut enim ad minim veniam, quis nostrud exercitation ullamco laboris nisi ut aliquip ex ea commodo consequat.</w:t>
+      </w:r>
+      <w:proofErr w:type="gramEnd"/>
+      <w:r>
+        <w:t xml:space="preserve"> Duis aute irure dolor in reprehenderit in voluptate velit esse cillum dolore </w:t>
+      </w:r>
+      <w:proofErr w:type="gramStart"/>
+      <w:r>
+        <w:t>eu</w:t>
+      </w:r>
+      <w:proofErr w:type="gramEnd"/>
+      <w:r>
+        <w:t xml:space="preserve"> fugiat nulla pariatur. Excepteur sint occaecat cupidatat non proident, sunt in culpa qui officia deserunt mollit anim id est </w:t>
+      </w:r>
+      <w:proofErr w:type="gramStart"/>
+      <w:r>
+        <w:t>laborum.</w:t>
+      </w:r>
+      <w:r>
+        <w:t>With</w:t>
+      </w:r>
+      <w:proofErr w:type="gramEnd"/>
+      <w:r>
+        <w:t xml:space="preserve"> Varonis DatAdvantage, organizations can see, understand and manage who is using data, to control data access and enforce compliance with data usage policies to meet business needs. </w:t>
       </w:r>
     </w:p>
     <w:p>
@@ -2150,19 +2228,39 @@
         <w:pStyle w:val="BodyText"/>
       </w:pPr>
       <w:r>
-        <w:t xml:space="preserve">Lorem ipsum dolor sit amet, consectetur adipisicing elit, sed do eiusmod tempor incididunt ut labore et dolore magna aliqua. Ut enim ad minim veniam, quis nostrud exercitation ullamco laboris nisi ut aliquip ex ea commodo consequat. Duis aute irure dolor in reprehenderit in voluptate velit esse cillum dolore eu fugiat nulla pariatur. Excepteur sint occaecat cupidatat non proident, sunt in culpa qui officia deserunt mollit anim id </w:t>
-      </w:r>
-      <w:r>
-        <w:t>endnote callout</w:t>
-      </w:r>
-      <w:r>
-        <w:t>.</w:t>
-      </w:r>
-      <w:r>
-        <w:rPr>
-          <w:rStyle w:val="EndnoteReference"/>
-        </w:rPr>
-        <w:endnoteReference w:id="1"/>
+        <w:t xml:space="preserve">Lorem ipsum dolor sit amet, consectetur adipisicing elit, sed do eiusmod tempor incididunt ut labore </w:t>
+      </w:r>
+      <w:proofErr w:type="gramStart"/>
+      <w:r>
+        <w:t>et</w:t>
+      </w:r>
+      <w:proofErr w:type="gramEnd"/>
+      <w:r>
+        <w:t xml:space="preserve"> dolore magna aliqua. </w:t>
+      </w:r>
+      <w:proofErr w:type="gramStart"/>
+      <w:r>
+        <w:t>Ut enim ad minim veniam, quis nostrud exercitation ullamco laboris nisi ut aliquip ex ea commodo consequat.</w:t>
+      </w:r>
+      <w:proofErr w:type="gramEnd"/>
+      <w:r>
+        <w:t xml:space="preserve"> Duis aute irure dolor in reprehenderit in voluptate velit esse cillum dolore </w:t>
+      </w:r>
+      <w:proofErr w:type="gramStart"/>
+      <w:r>
+        <w:t>eu</w:t>
+      </w:r>
+      <w:proofErr w:type="gramEnd"/>
+      <w:r>
+        <w:t xml:space="preserve"> fugiat nulla pariatur. Excepteur sint occaecat cupidatat non proident, sunt in culpa qui officia deserunt mollit anim id </w:t>
+      </w:r>
+      <w:proofErr w:type="gramStart"/>
+      <w:r>
+        <w:t>est</w:t>
+      </w:r>
+      <w:proofErr w:type="gramEnd"/>
+      <w:r>
+        <w:t xml:space="preserve"> laborum.</w:t>
       </w:r>
     </w:p>
     <w:p>
@@ -2171,19 +2269,19 @@
         <w:keepLines/>
         <w:spacing w:after="180"/>
       </w:pPr>
-      <w:bookmarkStart w:id="15" w:name="_Terminology"/>
-      <w:bookmarkStart w:id="16" w:name="_Toc229119392"/>
-      <w:bookmarkStart w:id="17" w:name="_Ref246819552"/>
-      <w:bookmarkStart w:id="18" w:name="_Toc254763986"/>
-      <w:bookmarkStart w:id="19" w:name="_Toc273732945"/>
-      <w:bookmarkEnd w:id="15"/>
+      <w:bookmarkStart w:id="16" w:name="_Terminology"/>
+      <w:bookmarkStart w:id="17" w:name="_Toc229119392"/>
+      <w:bookmarkStart w:id="18" w:name="_Ref246819552"/>
+      <w:bookmarkStart w:id="19" w:name="_Toc254763986"/>
+      <w:bookmarkStart w:id="20" w:name="_Toc273732945"/>
+      <w:bookmarkEnd w:id="16"/>
       <w:r>
         <w:t>Terminology</w:t>
       </w:r>
-      <w:bookmarkEnd w:id="16"/>
       <w:bookmarkEnd w:id="17"/>
       <w:bookmarkEnd w:id="18"/>
       <w:bookmarkEnd w:id="19"/>
+      <w:bookmarkEnd w:id="20"/>
       <w:r>
         <w:fldChar w:fldCharType="begin"/>
       </w:r>
@@ -2207,7 +2305,7 @@
           <w:insideH w:val="single" w:sz="4" w:space="0" w:color="FFFFFF" w:themeColor="background1"/>
           <w:insideV w:val="single" w:sz="4" w:space="0" w:color="FFFFFF" w:themeColor="background1"/>
         </w:tblBorders>
-        <w:tblLook w:val="04A0"/>
+        <w:tblLook w:val="04A0" w:firstRow="1" w:lastRow="0" w:firstColumn="1" w:lastColumn="0" w:noHBand="0" w:noVBand="1"/>
       </w:tblPr>
       <w:tblGrid>
         <w:gridCol w:w="1798"/>
@@ -2275,7 +2373,15 @@
               <w:pStyle w:val="BodyTextTable"/>
             </w:pPr>
             <w:r>
-              <w:t>Lorem ipsum dolor sit amet, consectetur adipisicing elit, sed do eiusmod tempor incididunt ut labore et dolore magna aliqua. Ut enim ad minim veniam, quis nostrud exercitation ullamco laboris nisi ut aliquip ex ea commodo consequat. Duis aute irure dolor in reprehenderit in voluptate velit esse cillum dolore eu fugiat nulla pariatur. Excepteur sint occaecat cupidatat non proident, sunt in culpa qui officia deserunt mollit anim id est laborum.</w:t>
+              <w:t xml:space="preserve">Lorem ipsum dolor sit amet, consectetur adipisicing elit, sed do eiusmod tempor incididunt ut labore et dolore magna aliqua. Ut enim ad minim veniam, quis nostrud exercitation ullamco laboris nisi ut aliquip ex ea commodo consequat. Duis aute irure dolor in reprehenderit in voluptate velit esse cillum dolore eu fugiat nulla pariatur. Excepteur sint occaecat cupidatat </w:t>
+            </w:r>
+            <w:proofErr w:type="gramStart"/>
+            <w:r>
+              <w:t>non proident</w:t>
+            </w:r>
+            <w:proofErr w:type="gramEnd"/>
+            <w:r>
+              <w:t>, sunt in culpa qui officia deserunt mollit anim id est laborum.</w:t>
             </w:r>
           </w:p>
         </w:tc>
@@ -2294,6 +2400,7 @@
               <w:pStyle w:val="BodyTextTable"/>
             </w:pPr>
             <w:r>
+              <w:lastRenderedPageBreak/>
               <w:t>Blablah</w:t>
             </w:r>
           </w:p>
@@ -2308,7 +2415,15 @@
               <w:pStyle w:val="BodyTextTable"/>
             </w:pPr>
             <w:r>
-              <w:t>Lorem ipsum dolor sit amet, consectetur adipisicing elit, sed do eiusmod tempor incididunt ut labore et dolore magna aliqua. Ut enim ad minim veniam, quis nostrud exercitation ullamco laboris nisi ut aliquip ex ea commodo consequat. Duis aute irure dolor in reprehenderit in voluptate velit esse cillum dolore eu fugiat nulla pariatur. Excepteur sint occaecat cupidatat non proident, sunt in culpa qui officia deserunt mollit anim id est laborum.</w:t>
+              <w:t xml:space="preserve">Lorem ipsum dolor sit amet, consectetur adipisicing elit, sed do eiusmod tempor incididunt ut labore et dolore magna aliqua. Ut enim ad minim veniam, quis nostrud exercitation ullamco laboris nisi ut aliquip ex ea commodo consequat. Duis aute irure dolor in reprehenderit in voluptate velit esse cillum dolore eu fugiat nulla pariatur. Excepteur sint occaecat cupidatat </w:t>
+            </w:r>
+            <w:proofErr w:type="gramStart"/>
+            <w:r>
+              <w:t>non proident</w:t>
+            </w:r>
+            <w:proofErr w:type="gramEnd"/>
+            <w:r>
+              <w:t>, sunt in culpa qui officia deserunt mollit anim id est laborum.</w:t>
             </w:r>
           </w:p>
         </w:tc>
@@ -2341,7 +2456,15 @@
               <w:pStyle w:val="BodyTextTable"/>
             </w:pPr>
             <w:r>
-              <w:t>Lorem ipsum dolor sit amet, consectetur adipisicing elit, sed do eiusmod tempor incididunt ut labore et dolore magna aliqua. Ut enim ad minim veniam, quis nostrud exercitation ullamco laboris nisi ut aliquip ex ea commodo consequat. Duis aute irure dolor in reprehenderit in voluptate velit esse cillum dolore eu fugiat nulla pariatur. Excepteur sint occaecat cupidatat non proident, sunt in culpa qui officia deserunt mollit anim id est laborum.</w:t>
+              <w:t xml:space="preserve">Lorem ipsum dolor sit amet, consectetur adipisicing elit, sed do eiusmod tempor incididunt ut labore et dolore magna aliqua. Ut enim ad minim veniam, quis nostrud exercitation ullamco laboris nisi ut aliquip ex ea commodo consequat. Duis aute irure dolor in reprehenderit in voluptate velit esse cillum dolore eu fugiat nulla pariatur. Excepteur sint occaecat cupidatat </w:t>
+            </w:r>
+            <w:proofErr w:type="gramStart"/>
+            <w:r>
+              <w:t>non proident</w:t>
+            </w:r>
+            <w:proofErr w:type="gramEnd"/>
+            <w:r>
+              <w:t>, sunt in culpa qui officia deserunt mollit anim id est laborum.</w:t>
             </w:r>
           </w:p>
         </w:tc>
@@ -2381,16 +2504,34 @@
             <w:pPr>
               <w:pStyle w:val="Tablebullet1"/>
             </w:pPr>
+            <w:proofErr w:type="gramStart"/>
             <w:r>
-              <w:t xml:space="preserve">ullamco laboris nisi ut aliquip ex ea commodo consequat. Duis aute irure dolor in reprehenderit in voluptate velit esse cillum dolore eu fugiat nulla pariatur. Excepteur sint occaecat </w:t>
+              <w:t>ullamco</w:t>
+            </w:r>
+            <w:proofErr w:type="gramEnd"/>
+            <w:r>
+              <w:t xml:space="preserve"> laboris nisi ut aliquip ex ea commodo consequat. Duis aute irure dolor in reprehenderit in voluptate velit esse cillum dolore </w:t>
+            </w:r>
+            <w:proofErr w:type="gramStart"/>
+            <w:r>
+              <w:t>eu</w:t>
+            </w:r>
+            <w:proofErr w:type="gramEnd"/>
+            <w:r>
+              <w:t xml:space="preserve"> fugiat nulla pariatur. Excepteur sint occaecat </w:t>
             </w:r>
           </w:p>
           <w:p>
             <w:pPr>
               <w:pStyle w:val="Tablebullet1"/>
             </w:pPr>
+            <w:proofErr w:type="gramStart"/>
             <w:r>
-              <w:t>cupidatat non proident, sunt in culpa qui officia deserunt mollit anim id est laborum.</w:t>
+              <w:t>cupidatat</w:t>
+            </w:r>
+            <w:proofErr w:type="gramEnd"/>
+            <w:r>
+              <w:t xml:space="preserve"> non proident, sunt in culpa qui officia deserunt mollit anim id est laborum.</w:t>
             </w:r>
           </w:p>
         </w:tc>
@@ -2400,28 +2541,36 @@
       <w:pPr>
         <w:pStyle w:val="Heading2"/>
       </w:pPr>
-      <w:bookmarkStart w:id="20" w:name="_Toc273732946"/>
+      <w:bookmarkStart w:id="21" w:name="_Toc273732946"/>
       <w:r>
         <w:t>Target Audience</w:t>
       </w:r>
-      <w:bookmarkEnd w:id="20"/>
+      <w:bookmarkEnd w:id="21"/>
     </w:p>
     <w:p>
       <w:pPr>
         <w:pStyle w:val="BodyText"/>
       </w:pPr>
       <w:r>
-        <w:t xml:space="preserve">Lorem ipsum dolor sit amet, consectetur adipisicing elit, sed </w:t>
+        <w:t xml:space="preserve">Lorem ipsum </w:t>
+      </w:r>
+      <w:proofErr w:type="gramStart"/>
+      <w:r>
+        <w:t>dolor sit</w:t>
+      </w:r>
+      <w:proofErr w:type="gramEnd"/>
+      <w:r>
+        <w:t xml:space="preserve"> amet, consectetur adipisicing elit, sed </w:t>
       </w:r>
     </w:p>
     <w:p>
       <w:pPr>
         <w:pStyle w:val="Bullet1"/>
       </w:pPr>
-      <w:bookmarkStart w:id="21" w:name="_Toc136188598"/>
-      <w:bookmarkStart w:id="22" w:name="_Toc136790098"/>
-      <w:bookmarkStart w:id="23" w:name="_Toc229119394"/>
-      <w:bookmarkStart w:id="24" w:name="_Toc254763988"/>
+      <w:bookmarkStart w:id="22" w:name="_Toc136188598"/>
+      <w:bookmarkStart w:id="23" w:name="_Toc136790098"/>
+      <w:bookmarkStart w:id="24" w:name="_Toc229119394"/>
+      <w:bookmarkStart w:id="25" w:name="_Toc254763988"/>
       <w:r>
         <w:t>Lorem ipsum dolor sit amet, consectetur adipisicing elit, sed</w:t>
       </w:r>
@@ -2462,32 +2611,29 @@
       <w:pPr>
         <w:pStyle w:val="Heading2"/>
       </w:pPr>
-      <w:bookmarkStart w:id="25" w:name="_Toc273732947"/>
-      <w:r>
+      <w:bookmarkStart w:id="26" w:name="_Toc273732947"/>
+      <w:r>
+        <w:lastRenderedPageBreak/>
         <w:t>Related Documents</w:t>
       </w:r>
-      <w:bookmarkEnd w:id="21"/>
       <w:bookmarkEnd w:id="22"/>
       <w:bookmarkEnd w:id="23"/>
       <w:bookmarkEnd w:id="24"/>
       <w:bookmarkEnd w:id="25"/>
+      <w:bookmarkEnd w:id="26"/>
     </w:p>
     <w:p>
       <w:pPr>
         <w:pStyle w:val="Bullet1"/>
         <w:rPr>
           <w:rStyle w:val="cite"/>
-          <w:rFonts w:cs="Arial"/>
-          <w:color w:val="A21022"/>
-          <w:sz w:val="36"/>
-          <w:szCs w:val="36"/>
         </w:rPr>
       </w:pPr>
-      <w:bookmarkStart w:id="26" w:name="_Toc136188599"/>
-      <w:bookmarkStart w:id="27" w:name="_Toc136790099"/>
-      <w:bookmarkStart w:id="28" w:name="_Ref137735518"/>
-      <w:bookmarkStart w:id="29" w:name="_Toc229119395"/>
-      <w:bookmarkStart w:id="30" w:name="_Toc254763989"/>
+      <w:bookmarkStart w:id="27" w:name="_Toc136188599"/>
+      <w:bookmarkStart w:id="28" w:name="_Toc136790099"/>
+      <w:bookmarkStart w:id="29" w:name="_Ref137735518"/>
+      <w:bookmarkStart w:id="30" w:name="_Toc229119395"/>
+      <w:bookmarkStart w:id="31" w:name="_Toc254763989"/>
       <w:r>
         <w:rPr>
           <w:rStyle w:val="cite"/>
@@ -2541,45 +2687,110 @@
       <w:pPr>
         <w:pStyle w:val="Heading1"/>
       </w:pPr>
-      <w:bookmarkStart w:id="31" w:name="_Ref260293701"/>
-      <w:bookmarkStart w:id="32" w:name="_Toc273732948"/>
-      <w:r>
+      <w:bookmarkStart w:id="32" w:name="_Ref260293701"/>
+      <w:bookmarkStart w:id="33" w:name="_Toc273732948"/>
+      <w:r>
+        <w:lastRenderedPageBreak/>
         <w:t>Basic Concepts</w:t>
       </w:r>
-      <w:bookmarkEnd w:id="26"/>
       <w:bookmarkEnd w:id="27"/>
       <w:bookmarkEnd w:id="28"/>
       <w:bookmarkEnd w:id="29"/>
       <w:bookmarkEnd w:id="30"/>
       <w:bookmarkEnd w:id="31"/>
       <w:bookmarkEnd w:id="32"/>
+      <w:bookmarkEnd w:id="33"/>
     </w:p>
     <w:p>
       <w:pPr>
         <w:pStyle w:val="BodyText"/>
       </w:pPr>
       <w:r>
-        <w:t>Lorem ipsum dolor sit amet, consectetur adipisicing elit, sed do eiusmod tempor incididunt ut labore et dolore magna aliqua. Ut enim ad minim veniam, quis nostrud exercitation ullamco laboris nisi ut aliquip ex ea commodo consequat. Duis aute irure dolor in reprehenderit in voluptate velit esse cillum dolore eu fugiat nulla pariatur. Excepteur sint occaecat cupidatat non proident, sunt in culpa qui officia deserunt mollit anim id est laborum.</w:t>
+        <w:t xml:space="preserve">Lorem ipsum dolor sit amet, consectetur adipisicing elit, sed do eiusmod tempor incididunt ut labore </w:t>
+      </w:r>
+      <w:proofErr w:type="gramStart"/>
+      <w:r>
+        <w:t>et</w:t>
+      </w:r>
+      <w:proofErr w:type="gramEnd"/>
+      <w:r>
+        <w:t xml:space="preserve"> dolore magna aliqua. </w:t>
+      </w:r>
+      <w:proofErr w:type="gramStart"/>
+      <w:r>
+        <w:t>Ut enim ad minim veniam, quis nostrud exercitation ullamco laboris nisi ut aliquip ex ea commodo consequat.</w:t>
+      </w:r>
+      <w:proofErr w:type="gramEnd"/>
+      <w:r>
+        <w:t xml:space="preserve"> Duis aute irure dolor in reprehenderit in voluptate velit esse cillum dolore </w:t>
+      </w:r>
+      <w:proofErr w:type="gramStart"/>
+      <w:r>
+        <w:t>eu</w:t>
+      </w:r>
+      <w:proofErr w:type="gramEnd"/>
+      <w:r>
+        <w:t xml:space="preserve"> fugiat nulla pariatur. Excepteur sint occaecat cupidatat non proident, sunt in culpa qui officia deserunt mollit anim id </w:t>
+      </w:r>
+      <w:proofErr w:type="gramStart"/>
+      <w:r>
+        <w:t>est</w:t>
+      </w:r>
+      <w:proofErr w:type="gramEnd"/>
+      <w:r>
+        <w:t xml:space="preserve"> laborum.</w:t>
       </w:r>
     </w:p>
     <w:p>
       <w:pPr>
         <w:pStyle w:val="Heading2"/>
       </w:pPr>
-      <w:bookmarkStart w:id="33" w:name="_DatAdvantage_Probe"/>
-      <w:bookmarkStart w:id="34" w:name="_Toc273732949"/>
-      <w:bookmarkEnd w:id="33"/>
+      <w:bookmarkStart w:id="34" w:name="_DatAdvantage_Probe"/>
+      <w:bookmarkStart w:id="35" w:name="_Toc273732949"/>
+      <w:bookmarkEnd w:id="34"/>
       <w:r>
         <w:t>Lorem Ipsum</w:t>
       </w:r>
-      <w:bookmarkEnd w:id="34"/>
+      <w:bookmarkEnd w:id="35"/>
     </w:p>
     <w:p>
       <w:pPr>
         <w:pStyle w:val="BodyText"/>
       </w:pPr>
       <w:r>
-        <w:t>Lorem ipsum dolor sit amet, consectetur adipisicing elit, sed do eiusmod tempor incididunt ut labore et dolore magna aliqua. Ut enim ad minim veniam, quis nostrud exercitation ullamco laboris nisi ut aliquip ex ea commodo consequat. Duis aute irure dolor in reprehenderit in voluptate velit esse cillum dolore eu fugiat nulla pariatur. Excepteur sint occaecat cupidatat non proident, sunt in culpa qui officia deserunt mollit anim id est laborum.</w:t>
+        <w:t xml:space="preserve">Lorem ipsum dolor sit amet, consectetur adipisicing elit, sed do eiusmod tempor incididunt ut labore </w:t>
+      </w:r>
+      <w:proofErr w:type="gramStart"/>
+      <w:r>
+        <w:t>et</w:t>
+      </w:r>
+      <w:proofErr w:type="gramEnd"/>
+      <w:r>
+        <w:t xml:space="preserve"> dolore magna aliqua. </w:t>
+      </w:r>
+      <w:proofErr w:type="gramStart"/>
+      <w:r>
+        <w:t>Ut enim ad minim veniam, quis nostrud exercitation ullamco laboris nisi ut aliquip ex ea commodo consequat.</w:t>
+      </w:r>
+      <w:proofErr w:type="gramEnd"/>
+      <w:r>
+        <w:t xml:space="preserve"> Duis aute irure dolor in reprehenderit in voluptate velit esse cillum dolore </w:t>
+      </w:r>
+      <w:proofErr w:type="gramStart"/>
+      <w:r>
+        <w:t>eu</w:t>
+      </w:r>
+      <w:proofErr w:type="gramEnd"/>
+      <w:r>
+        <w:t xml:space="preserve"> fugiat nulla pariatur. Excepteur sint occaecat cupidatat non proident, sunt in culpa qui officia deserunt mollit anim id </w:t>
+      </w:r>
+      <w:proofErr w:type="gramStart"/>
+      <w:r>
+        <w:t>est</w:t>
+      </w:r>
+      <w:proofErr w:type="gramEnd"/>
+      <w:r>
+        <w:t xml:space="preserve"> laborum.</w:t>
       </w:r>
     </w:p>
     <w:p>
@@ -2587,25 +2798,89 @@
         <w:pStyle w:val="BodyText"/>
       </w:pPr>
       <w:r>
-        <w:t>Lorem ipsum dolor sit amet, consectetur adipisicing elit, sed do eiusmod tempor incididunt ut labore et dolore magna aliqua. Ut enim ad minim veniam, quis nostrud exercitation ullamco laboris nisi ut aliquip ex ea commodo consequat. Duis aute irure dolor in reprehenderit in voluptate velit esse cillum dolore eu fugiat nulla pariatur. Excepteur sint occaecat cupidatat non proident, sunt in culpa qui officia deserunt mollit anim id est laborum.</w:t>
+        <w:t xml:space="preserve">Lorem ipsum dolor sit amet, consectetur adipisicing elit, sed do eiusmod tempor incididunt ut labore </w:t>
+      </w:r>
+      <w:proofErr w:type="gramStart"/>
+      <w:r>
+        <w:t>et</w:t>
+      </w:r>
+      <w:proofErr w:type="gramEnd"/>
+      <w:r>
+        <w:t xml:space="preserve"> dolore magna aliqua. </w:t>
+      </w:r>
+      <w:proofErr w:type="gramStart"/>
+      <w:r>
+        <w:t>Ut enim ad minim veniam, quis nostrud exercitation ullamco laboris nisi ut aliquip ex ea commodo consequat.</w:t>
+      </w:r>
+      <w:proofErr w:type="gramEnd"/>
+      <w:r>
+        <w:t xml:space="preserve"> Duis aute irure dolor in reprehenderit in voluptate velit esse cillum dolore </w:t>
+      </w:r>
+      <w:proofErr w:type="gramStart"/>
+      <w:r>
+        <w:t>eu</w:t>
+      </w:r>
+      <w:proofErr w:type="gramEnd"/>
+      <w:r>
+        <w:t xml:space="preserve"> fugiat nulla pariatur. Excepteur sint occaecat cupidatat non proident, sunt in culpa qui officia deserunt mollit anim id </w:t>
+      </w:r>
+      <w:proofErr w:type="gramStart"/>
+      <w:r>
+        <w:t>est</w:t>
+      </w:r>
+      <w:proofErr w:type="gramEnd"/>
+      <w:r>
+        <w:t xml:space="preserve"> laborum.</w:t>
       </w:r>
     </w:p>
     <w:p>
       <w:pPr>
         <w:pStyle w:val="Heading3"/>
       </w:pPr>
-      <w:bookmarkStart w:id="35" w:name="_Toc273732950"/>
+      <w:bookmarkStart w:id="36" w:name="_Toc273732950"/>
       <w:r>
         <w:t>Lorem Ipsum</w:t>
       </w:r>
-      <w:bookmarkEnd w:id="35"/>
+      <w:bookmarkEnd w:id="36"/>
     </w:p>
     <w:p>
       <w:pPr>
         <w:pStyle w:val="BodyText"/>
       </w:pPr>
       <w:r>
-        <w:t>Lorem ipsum dolor sit amet, consectetur adipisicing elit, sed do eiusmod tempor incididunt ut labore et dolore magna aliqua. Ut enim ad minim veniam, quis nostrud exercitation ullamco laboris nisi ut aliquip ex ea commodo consequat. Duis aute irure dolor in reprehenderit in voluptate velit esse cillum dolore eu fugiat nulla pariatur. Excepteur sint occaecat cupidatat non proident, sunt in culpa qui officia deserunt mollit anim id est laborum.</w:t>
+        <w:t xml:space="preserve">Lorem ipsum dolor sit amet, consectetur adipisicing elit, sed do eiusmod tempor incididunt ut labore </w:t>
+      </w:r>
+      <w:proofErr w:type="gramStart"/>
+      <w:r>
+        <w:t>et</w:t>
+      </w:r>
+      <w:proofErr w:type="gramEnd"/>
+      <w:r>
+        <w:t xml:space="preserve"> dolore magna aliqua. </w:t>
+      </w:r>
+      <w:proofErr w:type="gramStart"/>
+      <w:r>
+        <w:t>Ut enim ad minim veniam, quis nostrud exercitation ullamco laboris nisi ut aliquip ex ea commodo consequat.</w:t>
+      </w:r>
+      <w:proofErr w:type="gramEnd"/>
+      <w:r>
+        <w:t xml:space="preserve"> Duis aute irure dolor in reprehenderit in voluptate velit esse cillum dolore </w:t>
+      </w:r>
+      <w:proofErr w:type="gramStart"/>
+      <w:r>
+        <w:t>eu</w:t>
+      </w:r>
+      <w:proofErr w:type="gramEnd"/>
+      <w:r>
+        <w:t xml:space="preserve"> fugiat nulla pariatur. Excepteur sint occaecat cupidatat non proident, sunt in culpa qui officia deserunt mollit anim id </w:t>
+      </w:r>
+      <w:proofErr w:type="gramStart"/>
+      <w:r>
+        <w:t>est</w:t>
+      </w:r>
+      <w:proofErr w:type="gramEnd"/>
+      <w:r>
+        <w:t xml:space="preserve"> laborum.</w:t>
       </w:r>
     </w:p>
     <w:p>
@@ -2614,7 +2889,43 @@
         <w:spacing w:after="80"/>
       </w:pPr>
       <w:r>
-        <w:t>Lorem ipsum dolor sit amet, consectetur adipisicing elit, sed do eiusmod tempor incididunt ut labore et dolore magna aliqua. Ut enim ad minim veniam, quis nostrud exercitation ullamco laboris nisi ut aliquip ex ea commodo consequat. Duis aute irure dolor in reprehenderit in voluptate velit esse cillum dolore eu fugiat nulla pariatur. Excepteur sint occaecat cupidatat non proident, sunt in culpa qui officia deserunt mollit anim id est laborum.</w:t>
+        <w:t xml:space="preserve">Lorem ipsum dolor sit amet, consectetur adipisicing elit, sed do eiusmod tempor incididunt ut labore </w:t>
+      </w:r>
+      <w:proofErr w:type="gramStart"/>
+      <w:r>
+        <w:t>et</w:t>
+      </w:r>
+      <w:proofErr w:type="gramEnd"/>
+      <w:r>
+        <w:t xml:space="preserve"> dolore magna aliqua. </w:t>
+      </w:r>
+      <w:proofErr w:type="gramStart"/>
+      <w:r>
+        <w:t>Ut enim ad minim veniam, quis nostrud exercitation ullamco laboris nisi ut aliquip ex ea commodo consequat.</w:t>
+      </w:r>
+      <w:proofErr w:type="gramEnd"/>
+      <w:r>
+        <w:t xml:space="preserve"> Duis aute irure dolor in reprehenderit in voluptate velit esse cillum dolore </w:t>
+      </w:r>
+      <w:proofErr w:type="gramStart"/>
+      <w:r>
+        <w:t>eu</w:t>
+      </w:r>
+      <w:proofErr w:type="gramEnd"/>
+      <w:r>
+        <w:t xml:space="preserve"> fugiat nulla </w:t>
+      </w:r>
+      <w:r>
+        <w:lastRenderedPageBreak/>
+        <w:t xml:space="preserve">pariatur. Excepteur sint occaecat cupidatat non proident, sunt in culpa qui officia deserunt mollit anim id </w:t>
+      </w:r>
+      <w:proofErr w:type="gramStart"/>
+      <w:r>
+        <w:t>est</w:t>
+      </w:r>
+      <w:proofErr w:type="gramEnd"/>
+      <w:r>
+        <w:t xml:space="preserve"> laborum.</w:t>
       </w:r>
     </w:p>
     <w:tbl>
@@ -2630,7 +2941,7 @@
           <w:insideH w:val="single" w:sz="4" w:space="0" w:color="FFFFFF" w:themeColor="background1"/>
           <w:insideV w:val="single" w:sz="4" w:space="0" w:color="FFFFFF" w:themeColor="background1"/>
         </w:tblBorders>
-        <w:tblLook w:val="04A0"/>
+        <w:tblLook w:val="04A0" w:firstRow="1" w:lastRow="0" w:firstColumn="1" w:lastColumn="0" w:noHBand="0" w:noVBand="1"/>
       </w:tblPr>
       <w:tblGrid>
         <w:gridCol w:w="2095"/>
@@ -2664,9 +2975,11 @@
             <w:pPr>
               <w:pStyle w:val="HeaderTable"/>
             </w:pPr>
+            <w:proofErr w:type="gramStart"/>
             <w:r>
               <w:t>blahblah</w:t>
             </w:r>
+            <w:proofErr w:type="gramEnd"/>
           </w:p>
         </w:tc>
       </w:tr>
@@ -2701,9 +3014,11 @@
                 <w:iCs/>
               </w:rPr>
             </w:pPr>
+            <w:proofErr w:type="gramStart"/>
             <w:r>
               <w:t>blahjblah</w:t>
             </w:r>
+            <w:proofErr w:type="gramEnd"/>
           </w:p>
         </w:tc>
       </w:tr>
@@ -2738,9 +3053,11 @@
                 <w:iCs/>
               </w:rPr>
             </w:pPr>
+            <w:proofErr w:type="gramStart"/>
             <w:r>
               <w:t>blahjblah</w:t>
             </w:r>
+            <w:proofErr w:type="gramEnd"/>
           </w:p>
         </w:tc>
       </w:tr>
@@ -2775,9 +3092,11 @@
                 <w:iCs/>
               </w:rPr>
             </w:pPr>
+            <w:proofErr w:type="gramStart"/>
             <w:r>
               <w:t>blahjblah</w:t>
             </w:r>
+            <w:proofErr w:type="gramEnd"/>
           </w:p>
         </w:tc>
       </w:tr>
@@ -2812,9 +3131,11 @@
                 <w:iCs/>
               </w:rPr>
             </w:pPr>
+            <w:proofErr w:type="gramStart"/>
             <w:r>
               <w:t>blahjblah</w:t>
             </w:r>
+            <w:proofErr w:type="gramEnd"/>
           </w:p>
         </w:tc>
       </w:tr>
@@ -2824,11 +3145,11 @@
         <w:pStyle w:val="Heading3"/>
         <w:keepLines/>
       </w:pPr>
-      <w:bookmarkStart w:id="36" w:name="_Toc273732951"/>
+      <w:bookmarkStart w:id="37" w:name="_Toc273732951"/>
       <w:r>
         <w:t>Lorem Ipsum</w:t>
       </w:r>
-      <w:bookmarkEnd w:id="36"/>
+      <w:bookmarkEnd w:id="37"/>
     </w:p>
     <w:p>
       <w:pPr>
@@ -2837,18 +3158,50 @@
         <w:keepLines/>
       </w:pPr>
       <w:r>
-        <w:t>Lorem ipsum dolor sit amet, consectetur adipisicing elit, sed do eiusmod tempor incididunt ut labore et dolore magna aliqua. Ut enim ad minim veniam, quis nostrud exercitation ullamco laboris nisi ut aliquip ex ea commodo consequat. Duis aute irure dolor in reprehenderit in voluptate velit esse cillum dolore eu fugiat nulla pariatur. Excepteur sint occaecat cupidatat non proident, sunt in culpa qui officia deserunt mollit anim id est laborum.</w:t>
+        <w:t xml:space="preserve">Lorem ipsum dolor sit amet, consectetur adipisicing elit, sed do eiusmod tempor incididunt ut labore </w:t>
+      </w:r>
+      <w:proofErr w:type="gramStart"/>
+      <w:r>
+        <w:t>et</w:t>
+      </w:r>
+      <w:proofErr w:type="gramEnd"/>
+      <w:r>
+        <w:t xml:space="preserve"> dolore magna aliqua. </w:t>
+      </w:r>
+      <w:proofErr w:type="gramStart"/>
+      <w:r>
+        <w:t>Ut enim ad minim veniam, quis nostrud exercitation ullamco laboris nisi ut aliquip ex ea commodo consequat.</w:t>
+      </w:r>
+      <w:proofErr w:type="gramEnd"/>
+      <w:r>
+        <w:t xml:space="preserve"> Duis aute irure dolor in reprehenderit in voluptate velit esse cillum dolore </w:t>
+      </w:r>
+      <w:proofErr w:type="gramStart"/>
+      <w:r>
+        <w:t>eu</w:t>
+      </w:r>
+      <w:proofErr w:type="gramEnd"/>
+      <w:r>
+        <w:t xml:space="preserve"> fugiat nulla pariatur. Excepteur sint occaecat cupidatat non proident, sunt in culpa qui officia deserunt mollit anim id </w:t>
+      </w:r>
+      <w:proofErr w:type="gramStart"/>
+      <w:r>
+        <w:t>est</w:t>
+      </w:r>
+      <w:proofErr w:type="gramEnd"/>
+      <w:r>
+        <w:t xml:space="preserve"> laborum.</w:t>
       </w:r>
     </w:p>
     <w:p>
       <w:pPr>
         <w:pStyle w:val="Heading3"/>
       </w:pPr>
-      <w:bookmarkStart w:id="37" w:name="_Toc273732952"/>
+      <w:bookmarkStart w:id="38" w:name="_Toc273732952"/>
       <w:r>
         <w:t>Lorem Ipsum</w:t>
       </w:r>
-      <w:bookmarkEnd w:id="37"/>
+      <w:bookmarkEnd w:id="38"/>
       <w:r>
         <w:t xml:space="preserve"> </w:t>
       </w:r>
@@ -2859,7 +3212,39 @@
         <w:ind w:right="360"/>
       </w:pPr>
       <w:r>
-        <w:t>Lorem ipsum dolor sit amet, consectetur adipisicing elit, sed do eiusmod tempor incididunt ut labore et dolore magna aliqua. Ut enim ad minim veniam, quis nostrud exercitation ullamco laboris nisi ut aliquip ex ea commodo consequat. Duis aute irure dolor in reprehenderit in voluptate velit esse cillum dolore eu fugiat nulla pariatur. Excepteur sint occaecat cupidatat non proident, sunt in culpa qui officia deserunt mollit anim id est laborum.</w:t>
+        <w:t xml:space="preserve">Lorem ipsum dolor sit amet, consectetur adipisicing elit, sed do eiusmod tempor incididunt ut labore </w:t>
+      </w:r>
+      <w:proofErr w:type="gramStart"/>
+      <w:r>
+        <w:t>et</w:t>
+      </w:r>
+      <w:proofErr w:type="gramEnd"/>
+      <w:r>
+        <w:t xml:space="preserve"> dolore magna aliqua. </w:t>
+      </w:r>
+      <w:proofErr w:type="gramStart"/>
+      <w:r>
+        <w:t>Ut enim ad minim veniam, quis nostrud exercitation ullamco laboris nisi ut aliquip ex ea commodo consequat.</w:t>
+      </w:r>
+      <w:proofErr w:type="gramEnd"/>
+      <w:r>
+        <w:t xml:space="preserve"> Duis aute irure dolor in reprehenderit in voluptate velit esse cillum dolore </w:t>
+      </w:r>
+      <w:proofErr w:type="gramStart"/>
+      <w:r>
+        <w:t>eu</w:t>
+      </w:r>
+      <w:proofErr w:type="gramEnd"/>
+      <w:r>
+        <w:t xml:space="preserve"> fugiat nulla pariatur. Excepteur sint occaecat cupidatat non proident, sunt in culpa qui officia deserunt mollit anim id </w:t>
+      </w:r>
+      <w:proofErr w:type="gramStart"/>
+      <w:r>
+        <w:t>est</w:t>
+      </w:r>
+      <w:proofErr w:type="gramEnd"/>
+      <w:r>
+        <w:t xml:space="preserve"> laborum.</w:t>
       </w:r>
     </w:p>
     <w:p>
@@ -2868,7 +3253,39 @@
         <w:ind w:right="360"/>
       </w:pPr>
       <w:r>
-        <w:t>Lorem ipsum dolor sit amet, consectetur adipisicing elit, sed do eiusmod tempor incididunt ut labore et dolore magna aliqua. Ut enim ad minim veniam, quis nostrud exercitation ullamco laboris nisi ut aliquip ex ea commodo consequat. Duis aute irure dolor in reprehenderit in voluptate velit esse cillum dolore eu fugiat nulla pariatur. Excepteur sint occaecat cupidatat non proident, sunt in culpa qui officia deserunt mollit anim id est laborum.</w:t>
+        <w:t xml:space="preserve">Lorem ipsum dolor sit amet, consectetur adipisicing elit, sed do eiusmod tempor incididunt ut labore </w:t>
+      </w:r>
+      <w:proofErr w:type="gramStart"/>
+      <w:r>
+        <w:t>et</w:t>
+      </w:r>
+      <w:proofErr w:type="gramEnd"/>
+      <w:r>
+        <w:t xml:space="preserve"> dolore magna aliqua. </w:t>
+      </w:r>
+      <w:proofErr w:type="gramStart"/>
+      <w:r>
+        <w:t>Ut enim ad minim veniam, quis nostrud exercitation ullamco laboris nisi ut aliquip ex ea commodo consequat.</w:t>
+      </w:r>
+      <w:proofErr w:type="gramEnd"/>
+      <w:r>
+        <w:t xml:space="preserve"> Duis aute irure dolor in reprehenderit in voluptate velit esse cillum dolore </w:t>
+      </w:r>
+      <w:proofErr w:type="gramStart"/>
+      <w:r>
+        <w:t>eu</w:t>
+      </w:r>
+      <w:proofErr w:type="gramEnd"/>
+      <w:r>
+        <w:t xml:space="preserve"> fugiat nulla pariatur. Excepteur sint occaecat cupidatat non proident, sunt in culpa qui officia deserunt mollit anim id </w:t>
+      </w:r>
+      <w:proofErr w:type="gramStart"/>
+      <w:r>
+        <w:t>est</w:t>
+      </w:r>
+      <w:proofErr w:type="gramEnd"/>
+      <w:r>
+        <w:t xml:space="preserve"> laborum.</w:t>
       </w:r>
     </w:p>
     <w:p>
@@ -2877,7 +3294,31 @@
         <w:ind w:right="360"/>
       </w:pPr>
       <w:r>
-        <w:t>Lorem ipsum dolor sit amet, consectetur adipisicing elit, sed do eiusmod tempor incididunt ut labore et dolore magna aliqua. Ut enim ad minim veniam, quis nostrud exercitation ullamco laboris nisi ut aliquip ex ea commodo consequat. Duis aute irure dolor in reprehenderit in voluptate velit esse cillum dolore eu fugiat nulla pariatur. Excepteur sint occaecat cupidatat non proident, sunt in culpa qui officia deserunt mollit anim id est laborum.</w:t>
+        <w:t xml:space="preserve">Lorem ipsum dolor sit amet, consectetur adipisicing elit, sed do eiusmod tempor incididunt ut labore </w:t>
+      </w:r>
+      <w:proofErr w:type="gramStart"/>
+      <w:r>
+        <w:t>et</w:t>
+      </w:r>
+      <w:proofErr w:type="gramEnd"/>
+      <w:r>
+        <w:t xml:space="preserve"> dolore magna aliqua. Ut enim ad minim veniam, quis nostrud exercitation ullamco laboris nisi ut aliquip ex ea commodo consequat. Duis aute irure dolor in reprehenderit in voluptate velit esse cillum dolore </w:t>
+      </w:r>
+      <w:proofErr w:type="gramStart"/>
+      <w:r>
+        <w:t>eu</w:t>
+      </w:r>
+      <w:proofErr w:type="gramEnd"/>
+      <w:r>
+        <w:t xml:space="preserve"> fugiat nulla pariatur. Excepteur sint occaecat cupidatat </w:t>
+      </w:r>
+      <w:proofErr w:type="gramStart"/>
+      <w:r>
+        <w:t>non proident</w:t>
+      </w:r>
+      <w:proofErr w:type="gramEnd"/>
+      <w:r>
+        <w:t>, sunt in culpa qui officia deserunt mollit anim id est laborum.</w:t>
       </w:r>
     </w:p>
     <w:p>
@@ -2886,18 +3327,46 @@
         <w:ind w:right="360"/>
       </w:pPr>
       <w:r>
-        <w:t>Lorem ipsum dolor sit amet, consectetur adipisicing elit, sed do eiusmod tempor incididunt ut labore et dolore magna aliqua. Ut enim ad minim veniam, quis nostrud exercitation ullamco laboris nisi ut aliquip ex ea commodo consequat. Duis aute irure dolor in reprehenderit in voluptate velit esse cillum dolore eu fugiat nulla pariatur. Excepteur sint occaecat cupidatat non proident, sunt in culpa qui officia deserunt mollit anim id est laborum.</w:t>
+        <w:t xml:space="preserve">Lorem ipsum dolor sit amet, consectetur adipisicing elit, sed do eiusmod tempor incididunt ut labore </w:t>
+      </w:r>
+      <w:proofErr w:type="gramStart"/>
+      <w:r>
+        <w:t>et</w:t>
+      </w:r>
+      <w:proofErr w:type="gramEnd"/>
+      <w:r>
+        <w:t xml:space="preserve"> dolore magna </w:t>
+      </w:r>
+      <w:r>
+        <w:lastRenderedPageBreak/>
+        <w:t xml:space="preserve">aliqua. Ut enim ad minim veniam, quis nostrud exercitation ullamco laboris nisi ut aliquip ex ea commodo consequat. Duis aute irure dolor in reprehenderit in voluptate velit esse cillum dolore </w:t>
+      </w:r>
+      <w:proofErr w:type="gramStart"/>
+      <w:r>
+        <w:t>eu</w:t>
+      </w:r>
+      <w:proofErr w:type="gramEnd"/>
+      <w:r>
+        <w:t xml:space="preserve"> fugiat nulla pariatur. Excepteur sint occaecat cupidatat </w:t>
+      </w:r>
+      <w:proofErr w:type="gramStart"/>
+      <w:r>
+        <w:t>non proident</w:t>
+      </w:r>
+      <w:proofErr w:type="gramEnd"/>
+      <w:r>
+        <w:t>, sunt in culpa qui officia deserunt mollit anim id est laborum.</w:t>
       </w:r>
     </w:p>
     <w:p>
       <w:pPr>
         <w:pStyle w:val="Heading2"/>
       </w:pPr>
-      <w:bookmarkStart w:id="38" w:name="_Toc273732953"/>
+      <w:bookmarkStart w:id="39" w:name="_Toc273732953"/>
       <w:r>
         <w:t>Lorem Ipsum</w:t>
       </w:r>
-      <w:bookmarkEnd w:id="38"/>
+      <w:bookmarkEnd w:id="39"/>
       <w:r>
         <w:t xml:space="preserve"> 2</w:t>
       </w:r>
@@ -2920,13 +3389,13 @@
       <w:pPr>
         <w:pStyle w:val="Heading3"/>
       </w:pPr>
-      <w:bookmarkStart w:id="39" w:name="_Toc273732954"/>
-      <w:bookmarkStart w:id="40" w:name="_Toc136188604"/>
-      <w:bookmarkStart w:id="41" w:name="_Toc136790104"/>
+      <w:bookmarkStart w:id="40" w:name="_Toc273732954"/>
+      <w:bookmarkStart w:id="41" w:name="_Toc136188604"/>
+      <w:bookmarkStart w:id="42" w:name="_Toc136790104"/>
       <w:r>
         <w:t>Lorem Ipsum</w:t>
       </w:r>
-      <w:bookmarkEnd w:id="39"/>
+      <w:bookmarkEnd w:id="40"/>
       <w:r>
         <w:t xml:space="preserve"> 2.1</w:t>
       </w:r>
@@ -2936,7 +3405,39 @@
         <w:pStyle w:val="BodyText"/>
       </w:pPr>
       <w:r>
-        <w:t>Lorem ipsum dolor sit amet, consectetur adipisicing elit, sed do eiusmod tempor incididunt ut labore et dolore magna aliqua. Ut enim ad minim veniam, quis nostrud exercitation ullamco laboris nisi ut aliquip ex ea commodo consequat. Duis aute irure dolor in reprehenderit in voluptate velit esse cillum dolore eu fugiat nulla pariatur. Excepteur sint occaecat cupidatat non proident, sunt in culpa qui officia deserunt mollit anim id est laborum.</w:t>
+        <w:t xml:space="preserve">Lorem ipsum dolor sit amet, consectetur adipisicing elit, sed do eiusmod tempor incididunt ut labore </w:t>
+      </w:r>
+      <w:proofErr w:type="gramStart"/>
+      <w:r>
+        <w:t>et</w:t>
+      </w:r>
+      <w:proofErr w:type="gramEnd"/>
+      <w:r>
+        <w:t xml:space="preserve"> dolore magna aliqua. </w:t>
+      </w:r>
+      <w:proofErr w:type="gramStart"/>
+      <w:r>
+        <w:t>Ut enim ad minim veniam, quis nostrud exercitation ullamco laboris nisi ut aliquip ex ea commodo consequat.</w:t>
+      </w:r>
+      <w:proofErr w:type="gramEnd"/>
+      <w:r>
+        <w:t xml:space="preserve"> Duis aute irure dolor in reprehenderit in voluptate velit esse cillum dolore </w:t>
+      </w:r>
+      <w:proofErr w:type="gramStart"/>
+      <w:r>
+        <w:t>eu</w:t>
+      </w:r>
+      <w:proofErr w:type="gramEnd"/>
+      <w:r>
+        <w:t xml:space="preserve"> fugiat nulla pariatur. Excepteur sint occaecat cupidatat non proident, sunt in culpa qui officia deserunt mollit anim id </w:t>
+      </w:r>
+      <w:proofErr w:type="gramStart"/>
+      <w:r>
+        <w:t>est</w:t>
+      </w:r>
+      <w:proofErr w:type="gramEnd"/>
+      <w:r>
+        <w:t xml:space="preserve"> laborum.</w:t>
       </w:r>
     </w:p>
     <w:p>
@@ -2944,20 +3445,52 @@
         <w:pStyle w:val="BodyText"/>
       </w:pPr>
       <w:r>
-        <w:t>Lorem ipsum dolor sit amet, consectetur adipisicing elit, sed do eiusmod tempor incididunt ut labore et dolore magna aliqua. Ut enim ad minim veniam, quis nostrud exercitation ullamco laboris nisi ut aliquip ex ea commodo consequat. Duis aute irure dolor in reprehenderit in voluptate velit esse cillum dolore eu fugiat nulla pariatur. Excepteur sint occaecat cupidatat non proident, sunt in culpa qui officia deserunt mollit anim id est laborum.</w:t>
+        <w:t xml:space="preserve">Lorem ipsum dolor sit amet, consectetur adipisicing elit, sed do eiusmod tempor incididunt ut labore </w:t>
+      </w:r>
+      <w:proofErr w:type="gramStart"/>
+      <w:r>
+        <w:t>et</w:t>
+      </w:r>
+      <w:proofErr w:type="gramEnd"/>
+      <w:r>
+        <w:t xml:space="preserve"> dolore magna aliqua. </w:t>
+      </w:r>
+      <w:proofErr w:type="gramStart"/>
+      <w:r>
+        <w:t>Ut enim ad minim veniam, quis nostrud exercitation ullamco laboris nisi ut aliquip ex ea commodo consequat.</w:t>
+      </w:r>
+      <w:proofErr w:type="gramEnd"/>
+      <w:r>
+        <w:t xml:space="preserve"> Duis aute irure dolor in reprehenderit in voluptate velit esse cillum dolore </w:t>
+      </w:r>
+      <w:proofErr w:type="gramStart"/>
+      <w:r>
+        <w:t>eu</w:t>
+      </w:r>
+      <w:proofErr w:type="gramEnd"/>
+      <w:r>
+        <w:t xml:space="preserve"> fugiat nulla pariatur. Excepteur sint occaecat cupidatat non proident, sunt in culpa qui officia deserunt mollit anim id </w:t>
+      </w:r>
+      <w:proofErr w:type="gramStart"/>
+      <w:r>
+        <w:t>est</w:t>
+      </w:r>
+      <w:proofErr w:type="gramEnd"/>
+      <w:r>
+        <w:t xml:space="preserve"> laborum.</w:t>
       </w:r>
     </w:p>
     <w:p>
       <w:pPr>
         <w:pStyle w:val="Heading3"/>
       </w:pPr>
-      <w:bookmarkStart w:id="42" w:name="_Toc273732955"/>
-      <w:bookmarkEnd w:id="40"/>
+      <w:bookmarkStart w:id="43" w:name="_Toc273732955"/>
       <w:bookmarkEnd w:id="41"/>
+      <w:bookmarkEnd w:id="42"/>
       <w:r>
         <w:t>Lorum Ipsum</w:t>
       </w:r>
-      <w:bookmarkEnd w:id="42"/>
+      <w:bookmarkEnd w:id="43"/>
       <w:r>
         <w:t xml:space="preserve"> 2.2</w:t>
       </w:r>
@@ -2967,20 +3500,52 @@
         <w:pStyle w:val="BodyText"/>
       </w:pPr>
       <w:r>
-        <w:t>Lorem ipsum dolor sit amet, consectetur adipisicing elit, sed do eiusmod tempor incididunt ut labore et dolore magna aliqua. Ut enim ad minim veniam, quis nostrud exercitation ullamco laboris nisi ut aliquip ex ea commodo consequat. Duis aute irure dolor in reprehenderit in voluptate velit esse cillum dolore eu fugiat nulla pariatur. Excepteur sint occaecat cupidatat non proident, sunt in culpa qui officia deserunt mollit anim id est laborum.</w:t>
+        <w:t xml:space="preserve">Lorem ipsum dolor sit amet, consectetur adipisicing elit, sed do eiusmod tempor incididunt ut labore </w:t>
+      </w:r>
+      <w:proofErr w:type="gramStart"/>
+      <w:r>
+        <w:t>et</w:t>
+      </w:r>
+      <w:proofErr w:type="gramEnd"/>
+      <w:r>
+        <w:t xml:space="preserve"> dolore magna aliqua. </w:t>
+      </w:r>
+      <w:proofErr w:type="gramStart"/>
+      <w:r>
+        <w:t>Ut enim ad minim veniam, quis nostrud exercitation ullamco laboris nisi ut aliquip ex ea commodo consequat.</w:t>
+      </w:r>
+      <w:proofErr w:type="gramEnd"/>
+      <w:r>
+        <w:t xml:space="preserve"> Duis aute irure dolor in reprehenderit in voluptate velit esse cillum dolore </w:t>
+      </w:r>
+      <w:proofErr w:type="gramStart"/>
+      <w:r>
+        <w:t>eu</w:t>
+      </w:r>
+      <w:proofErr w:type="gramEnd"/>
+      <w:r>
+        <w:t xml:space="preserve"> fugiat nulla pariatur. Excepteur sint occaecat cupidatat non proident, sunt in culpa qui officia deserunt mollit anim id </w:t>
+      </w:r>
+      <w:proofErr w:type="gramStart"/>
+      <w:r>
+        <w:t>est</w:t>
+      </w:r>
+      <w:proofErr w:type="gramEnd"/>
+      <w:r>
+        <w:t xml:space="preserve"> laborum.</w:t>
       </w:r>
     </w:p>
     <w:p>
       <w:pPr>
         <w:pStyle w:val="Heading3"/>
       </w:pPr>
-      <w:bookmarkStart w:id="43" w:name="_Toc273732956"/>
-      <w:bookmarkStart w:id="44" w:name="_Toc136188605"/>
-      <w:bookmarkStart w:id="45" w:name="_Toc136790105"/>
+      <w:bookmarkStart w:id="44" w:name="_Toc273732956"/>
+      <w:bookmarkStart w:id="45" w:name="_Toc136188605"/>
+      <w:bookmarkStart w:id="46" w:name="_Toc136790105"/>
       <w:r>
         <w:t>Lorum Ipsum</w:t>
       </w:r>
-      <w:bookmarkEnd w:id="43"/>
+      <w:bookmarkEnd w:id="44"/>
       <w:r>
         <w:t xml:space="preserve"> 2.3</w:t>
       </w:r>
@@ -2990,22 +3555,59 @@
         <w:pStyle w:val="BodyText"/>
       </w:pPr>
       <w:r>
-        <w:t>Lorem ipsum dolor sit amet, consectetur adipisicing elit, sed do eiusmod tempor incididunt ut labore et dolore magna aliqua. Ut enim ad minim veniam, quis nostrud exercitation ullamco laboris nisi ut aliquip ex ea commodo consequat. Duis aute irure dolor in reprehenderit in voluptate velit esse cillum dolore eu fugiat nulla pariatur. Excepteur sint occaecat cupidatat non proident, sunt in culpa qui officia deserunt mollit anim id est laborum.</w:t>
-      </w:r>
-      <w:bookmarkStart w:id="46" w:name="_Ref254775598"/>
-      <w:bookmarkStart w:id="47" w:name="_Toc273732957"/>
-      <w:bookmarkEnd w:id="44"/>
+        <w:t xml:space="preserve">Lorem ipsum dolor sit amet, consectetur adipisicing elit, sed do eiusmod tempor incididunt ut labore </w:t>
+      </w:r>
+      <w:proofErr w:type="gramStart"/>
+      <w:r>
+        <w:t>et</w:t>
+      </w:r>
+      <w:proofErr w:type="gramEnd"/>
+      <w:r>
+        <w:t xml:space="preserve"> dolore magna aliqua. </w:t>
+      </w:r>
+      <w:proofErr w:type="gramStart"/>
+      <w:r>
+        <w:t>Ut enim ad minim veniam, quis nostrud exercitation ullamco laboris nisi ut aliquip ex ea commodo consequat.</w:t>
+      </w:r>
+      <w:proofErr w:type="gramEnd"/>
+      <w:r>
+        <w:t xml:space="preserve"> Duis aute irure dolor in reprehenderit in voluptate velit esse cillum dolore </w:t>
+      </w:r>
+      <w:proofErr w:type="gramStart"/>
+      <w:r>
+        <w:t>eu</w:t>
+      </w:r>
+      <w:proofErr w:type="gramEnd"/>
+      <w:r>
+        <w:t xml:space="preserve"> fugiat nulla </w:t>
+      </w:r>
+      <w:r>
+        <w:lastRenderedPageBreak/>
+        <w:t xml:space="preserve">pariatur. Excepteur sint occaecat cupidatat non proident, sunt in culpa qui officia deserunt mollit anim id </w:t>
+      </w:r>
+      <w:proofErr w:type="gramStart"/>
+      <w:r>
+        <w:t>est</w:t>
+      </w:r>
+      <w:proofErr w:type="gramEnd"/>
+      <w:r>
+        <w:t xml:space="preserve"> laborum.</w:t>
+      </w:r>
+      <w:bookmarkStart w:id="47" w:name="_Ref254775598"/>
+      <w:bookmarkStart w:id="48" w:name="_Toc273732957"/>
       <w:bookmarkEnd w:id="45"/>
+      <w:bookmarkEnd w:id="46"/>
     </w:p>
     <w:p>
       <w:pPr>
         <w:pStyle w:val="Heading1"/>
       </w:pPr>
       <w:r>
+        <w:lastRenderedPageBreak/>
         <w:t>Getting Started</w:t>
       </w:r>
-      <w:bookmarkEnd w:id="46"/>
       <w:bookmarkEnd w:id="47"/>
+      <w:bookmarkEnd w:id="48"/>
     </w:p>
     <w:p>
       <w:pPr>
@@ -3019,20 +3621,20 @@
       <w:pPr>
         <w:pStyle w:val="TaskTopic2"/>
       </w:pPr>
-      <w:bookmarkStart w:id="48" w:name="_Toc273732958"/>
-      <w:bookmarkStart w:id="49" w:name="_Toc136790112"/>
-      <w:bookmarkStart w:id="50" w:name="_Toc229119426"/>
-      <w:bookmarkStart w:id="51" w:name="_Toc254764028"/>
+      <w:bookmarkStart w:id="49" w:name="_Toc273732958"/>
+      <w:bookmarkStart w:id="50" w:name="_Toc136790112"/>
+      <w:bookmarkStart w:id="51" w:name="_Toc229119426"/>
+      <w:bookmarkStart w:id="52" w:name="_Toc254764028"/>
       <w:r>
         <w:t>Starting</w:t>
       </w:r>
-      <w:bookmarkEnd w:id="48"/>
+      <w:bookmarkEnd w:id="49"/>
       <w:r>
         <w:t xml:space="preserve"> </w:t>
       </w:r>
-      <w:bookmarkEnd w:id="49"/>
       <w:bookmarkEnd w:id="50"/>
       <w:bookmarkEnd w:id="51"/>
+      <w:bookmarkEnd w:id="52"/>
     </w:p>
     <w:p>
       <w:pPr>
@@ -3112,39 +3714,65 @@
       <w:pPr>
         <w:pStyle w:val="BodyText"/>
       </w:pPr>
+      <w:proofErr w:type="gramStart"/>
       <w:r>
         <w:t>blahblah</w:t>
       </w:r>
+      <w:proofErr w:type="gramEnd"/>
     </w:p>
     <w:p>
       <w:pPr>
         <w:pStyle w:val="Note"/>
       </w:pPr>
-      <w:bookmarkStart w:id="52" w:name="_Toc136188613"/>
-      <w:bookmarkStart w:id="53" w:name="_Toc136790113"/>
-      <w:r>
-        <w:t>Lorem ipsum dolor sit amet, consectetur adipisicing elit, sed do eiusmod tempor incididunt ut labore et dolore magna aliqua. Ut enim ad minim veniam, quis nostrud exercitation ullamco laboris nisi ut aliquip ex ea commodo consequat. Duis aute irure dolor in reprehenderit in voluptate velit esse cillum dolore eu fugiat nulla pariatur. Excepteur sint occaecat cupidatat non proident, sunt in culpa qui officia deserunt mollit anim id est laborum.</w:t>
+      <w:bookmarkStart w:id="53" w:name="_Toc136188613"/>
+      <w:bookmarkStart w:id="54" w:name="_Toc136790113"/>
+      <w:r>
+        <w:t xml:space="preserve">Lorem ipsum dolor sit amet, consectetur adipisicing elit, sed do eiusmod tempor incididunt ut labore </w:t>
+      </w:r>
+      <w:proofErr w:type="gramStart"/>
+      <w:r>
+        <w:t>et</w:t>
+      </w:r>
+      <w:proofErr w:type="gramEnd"/>
+      <w:r>
+        <w:t xml:space="preserve"> dolore magna aliqua. Ut enim ad minim veniam, quis nostrud exercitation ullamco laboris nisi ut aliquip ex ea commodo consequat. Duis aute irure dolor in reprehenderit in voluptate velit esse cillum dolore </w:t>
+      </w:r>
+      <w:proofErr w:type="gramStart"/>
+      <w:r>
+        <w:t>eu</w:t>
+      </w:r>
+      <w:proofErr w:type="gramEnd"/>
+      <w:r>
+        <w:t xml:space="preserve"> fugiat nulla pariatur. Excepteur sint occaecat cupidatat </w:t>
+      </w:r>
+      <w:proofErr w:type="gramStart"/>
+      <w:r>
+        <w:t>non proident</w:t>
+      </w:r>
+      <w:proofErr w:type="gramEnd"/>
+      <w:r>
+        <w:t>, sunt in culpa qui officia deserunt mollit anim id est laborum.</w:t>
       </w:r>
     </w:p>
     <w:p>
       <w:pPr>
         <w:pStyle w:val="Heading2"/>
       </w:pPr>
-      <w:bookmarkStart w:id="54" w:name="_Toc229119427"/>
-      <w:bookmarkStart w:id="55" w:name="_Ref246819538"/>
-      <w:bookmarkStart w:id="56" w:name="_Ref246821923"/>
-      <w:bookmarkStart w:id="57" w:name="_Toc254764029"/>
-      <w:bookmarkStart w:id="58" w:name="_Toc273732959"/>
+      <w:bookmarkStart w:id="55" w:name="_Toc229119427"/>
+      <w:bookmarkStart w:id="56" w:name="_Ref246819538"/>
+      <w:bookmarkStart w:id="57" w:name="_Ref246821923"/>
+      <w:bookmarkStart w:id="58" w:name="_Toc254764029"/>
+      <w:bookmarkStart w:id="59" w:name="_Toc273732959"/>
       <w:r>
         <w:t>Graphical User Interface</w:t>
       </w:r>
-      <w:bookmarkEnd w:id="52"/>
       <w:bookmarkEnd w:id="53"/>
       <w:bookmarkEnd w:id="54"/>
       <w:bookmarkEnd w:id="55"/>
       <w:bookmarkEnd w:id="56"/>
       <w:bookmarkEnd w:id="57"/>
       <w:bookmarkEnd w:id="58"/>
+      <w:bookmarkEnd w:id="59"/>
     </w:p>
     <w:p>
       <w:pPr>
@@ -3160,78 +3788,96 @@
         <w:pStyle w:val="Bullet1"/>
         <w:keepNext/>
       </w:pPr>
+      <w:proofErr w:type="gramStart"/>
       <w:r>
         <w:t>blahblah</w:t>
       </w:r>
+      <w:proofErr w:type="gramEnd"/>
     </w:p>
     <w:p>
       <w:pPr>
         <w:pStyle w:val="Bullet1"/>
         <w:keepNext/>
       </w:pPr>
+      <w:proofErr w:type="gramStart"/>
       <w:r>
         <w:t>blahblah</w:t>
       </w:r>
+      <w:proofErr w:type="gramEnd"/>
     </w:p>
     <w:p>
       <w:pPr>
         <w:pStyle w:val="Bullet1"/>
         <w:keepNext/>
       </w:pPr>
+      <w:proofErr w:type="gramStart"/>
       <w:r>
         <w:t>blahblah</w:t>
       </w:r>
+      <w:proofErr w:type="gramEnd"/>
     </w:p>
     <w:p>
       <w:pPr>
         <w:pStyle w:val="Bullet2"/>
       </w:pPr>
+      <w:proofErr w:type="gramStart"/>
       <w:r>
         <w:t>blahblah</w:t>
       </w:r>
+      <w:proofErr w:type="gramEnd"/>
     </w:p>
     <w:p>
       <w:pPr>
         <w:pStyle w:val="Bullet2"/>
       </w:pPr>
+      <w:proofErr w:type="gramStart"/>
       <w:r>
         <w:t>blahblah</w:t>
       </w:r>
+      <w:proofErr w:type="gramEnd"/>
     </w:p>
     <w:p>
       <w:pPr>
         <w:pStyle w:val="BodyIndent"/>
       </w:pPr>
+      <w:proofErr w:type="gramStart"/>
       <w:r>
         <w:t>blahblah</w:t>
       </w:r>
+      <w:proofErr w:type="gramEnd"/>
     </w:p>
     <w:p>
       <w:pPr>
         <w:pStyle w:val="Bullet1"/>
         <w:keepNext/>
       </w:pPr>
+      <w:proofErr w:type="gramStart"/>
       <w:r>
         <w:t>blahblah</w:t>
       </w:r>
+      <w:proofErr w:type="gramEnd"/>
     </w:p>
     <w:p>
       <w:pPr>
         <w:pStyle w:val="Bullet1"/>
         <w:keepNext/>
       </w:pPr>
+      <w:proofErr w:type="gramStart"/>
       <w:r>
         <w:t>blahblah</w:t>
       </w:r>
+      <w:proofErr w:type="gramEnd"/>
     </w:p>
     <w:p>
       <w:pPr>
         <w:pStyle w:val="Bullet1"/>
         <w:keepNext/>
       </w:pPr>
+      <w:proofErr w:type="gramStart"/>
       <w:r>
         <w:t>blahblah</w:t>
       </w:r>
+      <w:proofErr w:type="gramEnd"/>
     </w:p>
     <w:p>
       <w:pPr>
@@ -3250,11 +3896,12 @@
       <w:pPr>
         <w:pStyle w:val="Heading3"/>
       </w:pPr>
-      <w:bookmarkStart w:id="59" w:name="_Toc273732960"/>
-      <w:r>
+      <w:bookmarkStart w:id="60" w:name="_Toc273732960"/>
+      <w:r>
+        <w:lastRenderedPageBreak/>
         <w:t>Lorem Ipsum</w:t>
       </w:r>
-      <w:bookmarkEnd w:id="59"/>
+      <w:bookmarkEnd w:id="60"/>
     </w:p>
     <w:p>
       <w:pPr>
@@ -3262,7 +3909,39 @@
         <w:keepNext/>
       </w:pPr>
       <w:r>
-        <w:t>Lorem ipsum dolor sit amet, consectetur adipisicing elit, sed do eiusmod tempor incididunt ut labore et dolore magna aliqua. Ut enim ad minim veniam, quis nostrud exercitation ullamco laboris nisi ut aliquip ex ea commodo consequat. Duis aute irure dolor in reprehenderit in voluptate velit esse cillum dolore eu fugiat nulla pariatur. Excepteur sint occaecat cupidatat non proident, sunt in culpa qui officia deserunt mollit anim id est laborum.</w:t>
+        <w:t xml:space="preserve">Lorem ipsum dolor sit amet, consectetur adipisicing elit, sed do eiusmod tempor incididunt ut labore </w:t>
+      </w:r>
+      <w:proofErr w:type="gramStart"/>
+      <w:r>
+        <w:t>et</w:t>
+      </w:r>
+      <w:proofErr w:type="gramEnd"/>
+      <w:r>
+        <w:t xml:space="preserve"> dolore magna aliqua. </w:t>
+      </w:r>
+      <w:proofErr w:type="gramStart"/>
+      <w:r>
+        <w:t>Ut enim ad minim veniam, quis nostrud exercitation ullamco laboris nisi ut aliquip ex ea commodo consequat.</w:t>
+      </w:r>
+      <w:proofErr w:type="gramEnd"/>
+      <w:r>
+        <w:t xml:space="preserve"> Duis aute irure dolor in reprehenderit in voluptate velit esse cillum dolore </w:t>
+      </w:r>
+      <w:proofErr w:type="gramStart"/>
+      <w:r>
+        <w:t>eu</w:t>
+      </w:r>
+      <w:proofErr w:type="gramEnd"/>
+      <w:r>
+        <w:t xml:space="preserve"> fugiat nulla pariatur. Excepteur sint occaecat cupidatat non proident, sunt in culpa qui officia deserunt mollit anim id </w:t>
+      </w:r>
+      <w:proofErr w:type="gramStart"/>
+      <w:r>
+        <w:t>est</w:t>
+      </w:r>
+      <w:proofErr w:type="gramEnd"/>
+      <w:r>
+        <w:t xml:space="preserve"> laborum.</w:t>
       </w:r>
     </w:p>
     <w:p>
@@ -3270,7 +3949,31 @@
         <w:pStyle w:val="Bullet1"/>
       </w:pPr>
       <w:r>
-        <w:t>Lorem ipsum dolor sit amet, consectetur adipisicing elit, sed do eiusmod tempor incididunt ut labore et dolore magna aliqua. Ut enim ad minim veniam, quis nostrud exercitation ullamco laboris nisi ut aliquip ex ea commodo consequat. Duis aute irure dolor in reprehenderit in voluptate velit esse cillum dolore eu fugiat nulla pariatur. Excepteur sint occaecat cupidatat non proident, sunt in culpa qui officia deserunt mollit anim id est laborum.</w:t>
+        <w:t xml:space="preserve">Lorem ipsum dolor sit amet, consectetur adipisicing elit, sed do eiusmod tempor incididunt ut labore </w:t>
+      </w:r>
+      <w:proofErr w:type="gramStart"/>
+      <w:r>
+        <w:t>et</w:t>
+      </w:r>
+      <w:proofErr w:type="gramEnd"/>
+      <w:r>
+        <w:t xml:space="preserve"> dolore magna aliqua. Ut enim ad minim veniam, quis nostrud exercitation ullamco laboris nisi ut aliquip ex ea commodo consequat. Duis aute irure dolor in reprehenderit in voluptate velit esse cillum dolore </w:t>
+      </w:r>
+      <w:proofErr w:type="gramStart"/>
+      <w:r>
+        <w:t>eu</w:t>
+      </w:r>
+      <w:proofErr w:type="gramEnd"/>
+      <w:r>
+        <w:t xml:space="preserve"> fugiat nulla pariatur. Excepteur sint occaecat cupidatat </w:t>
+      </w:r>
+      <w:proofErr w:type="gramStart"/>
+      <w:r>
+        <w:t>non proident</w:t>
+      </w:r>
+      <w:proofErr w:type="gramEnd"/>
+      <w:r>
+        <w:t>, sunt in culpa qui officia deserunt mollit anim id est laborum.</w:t>
       </w:r>
     </w:p>
     <w:p>
@@ -3278,7 +3981,39 @@
         <w:pStyle w:val="BodyIndent"/>
       </w:pPr>
       <w:r>
-        <w:t>Lorem ipsum dolor sit amet, consectetur adipisicing elit, sed do eiusmod tempor incididunt ut labore et dolore magna aliqua. Ut enim ad minim veniam, quis nostrud exercitation ullamco laboris nisi ut aliquip ex ea commodo consequat. Duis aute irure dolor in reprehenderit in voluptate velit esse cillum dolore eu fugiat nulla pariatur. Excepteur sint occaecat cupidatat non proident, sunt in culpa qui officia deserunt mollit anim id est laborum.</w:t>
+        <w:t xml:space="preserve">Lorem ipsum dolor sit amet, consectetur adipisicing elit, sed do eiusmod tempor incididunt ut labore </w:t>
+      </w:r>
+      <w:proofErr w:type="gramStart"/>
+      <w:r>
+        <w:t>et</w:t>
+      </w:r>
+      <w:proofErr w:type="gramEnd"/>
+      <w:r>
+        <w:t xml:space="preserve"> dolore magna aliqua. </w:t>
+      </w:r>
+      <w:proofErr w:type="gramStart"/>
+      <w:r>
+        <w:t>Ut enim ad minim veniam, quis nostrud exercitation ullamco laboris nisi ut aliquip ex ea commodo consequat.</w:t>
+      </w:r>
+      <w:proofErr w:type="gramEnd"/>
+      <w:r>
+        <w:t xml:space="preserve"> Duis aute irure dolor in reprehenderit in voluptate velit esse cillum dolore </w:t>
+      </w:r>
+      <w:proofErr w:type="gramStart"/>
+      <w:r>
+        <w:t>eu</w:t>
+      </w:r>
+      <w:proofErr w:type="gramEnd"/>
+      <w:r>
+        <w:t xml:space="preserve"> fugiat nulla pariatur. Excepteur sint occaecat cupidatat non proident, sunt in culpa qui officia deserunt mollit anim id </w:t>
+      </w:r>
+      <w:proofErr w:type="gramStart"/>
+      <w:r>
+        <w:t>est</w:t>
+      </w:r>
+      <w:proofErr w:type="gramEnd"/>
+      <w:r>
+        <w:t xml:space="preserve"> laborum.</w:t>
       </w:r>
     </w:p>
     <w:p>
@@ -3286,7 +4021,31 @@
         <w:pStyle w:val="Bullet2"/>
       </w:pPr>
       <w:r>
-        <w:t>Lorem ipsum dolor sit amet, consectetur adipisicing elit, sed do eiusmod tempor incididunt ut labore et dolore magna aliqua. Ut enim ad minim veniam, quis nostrud exercitation ullamco laboris nisi ut aliquip ex ea commodo consequat. Duis aute irure dolor in reprehenderit in voluptate velit esse cillum dolore eu fugiat nulla pariatur. Excepteur sint occaecat cupidatat non proident, sunt in culpa qui officia deserunt mollit anim id est laborum.</w:t>
+        <w:t xml:space="preserve">Lorem ipsum dolor sit amet, consectetur adipisicing elit, sed do eiusmod tempor incididunt ut labore </w:t>
+      </w:r>
+      <w:proofErr w:type="gramStart"/>
+      <w:r>
+        <w:t>et</w:t>
+      </w:r>
+      <w:proofErr w:type="gramEnd"/>
+      <w:r>
+        <w:t xml:space="preserve"> dolore magna aliqua. Ut enim ad minim veniam, quis nostrud exercitation ullamco laboris nisi ut aliquip ex ea commodo consequat. Duis aute irure dolor in reprehenderit in voluptate velit esse cillum dolore </w:t>
+      </w:r>
+      <w:proofErr w:type="gramStart"/>
+      <w:r>
+        <w:t>eu</w:t>
+      </w:r>
+      <w:proofErr w:type="gramEnd"/>
+      <w:r>
+        <w:t xml:space="preserve"> fugiat nulla pariatur. Excepteur sint occaecat cupidatat </w:t>
+      </w:r>
+      <w:proofErr w:type="gramStart"/>
+      <w:r>
+        <w:t>non proident</w:t>
+      </w:r>
+      <w:proofErr w:type="gramEnd"/>
+      <w:r>
+        <w:t>, sunt in culpa qui officia deserunt mollit anim id est laborum.</w:t>
       </w:r>
     </w:p>
     <w:p>
@@ -3294,7 +4053,31 @@
         <w:pStyle w:val="Bullet2"/>
       </w:pPr>
       <w:r>
-        <w:t>Lorem ipsum dolor sit amet, consectetur adipisicing elit, sed do eiusmod tempor incididunt ut labore et dolore magna aliqua. Ut enim ad minim veniam, quis nostrud exercitation ullamco laboris nisi ut aliquip ex ea commodo consequat. Duis aute irure dolor in reprehenderit in voluptate velit esse cillum dolore eu fugiat nulla pariatur. Excepteur sint occaecat cupidatat non proident, sunt in culpa qui officia deserunt mollit anim id est laborum.</w:t>
+        <w:t xml:space="preserve">Lorem ipsum dolor sit amet, consectetur adipisicing elit, sed do eiusmod tempor incididunt ut labore </w:t>
+      </w:r>
+      <w:proofErr w:type="gramStart"/>
+      <w:r>
+        <w:t>et</w:t>
+      </w:r>
+      <w:proofErr w:type="gramEnd"/>
+      <w:r>
+        <w:t xml:space="preserve"> dolore magna aliqua. Ut enim ad minim veniam, quis nostrud exercitation ullamco laboris nisi ut aliquip ex ea commodo consequat. Duis aute irure dolor in reprehenderit in voluptate velit esse cillum dolore </w:t>
+      </w:r>
+      <w:proofErr w:type="gramStart"/>
+      <w:r>
+        <w:t>eu</w:t>
+      </w:r>
+      <w:proofErr w:type="gramEnd"/>
+      <w:r>
+        <w:t xml:space="preserve"> fugiat nulla pariatur. Excepteur sint occaecat cupidatat </w:t>
+      </w:r>
+      <w:proofErr w:type="gramStart"/>
+      <w:r>
+        <w:t>non proident</w:t>
+      </w:r>
+      <w:proofErr w:type="gramEnd"/>
+      <w:r>
+        <w:t>, sunt in culpa qui officia deserunt mollit anim id est laborum.</w:t>
       </w:r>
     </w:p>
     <w:p>
@@ -3302,7 +4085,35 @@
         <w:pStyle w:val="Bullet2"/>
       </w:pPr>
       <w:r>
-        <w:t>Lorem ipsum dolor sit amet, consectetur adipisicing elit, sed do eiusmod tempor incididunt ut labore et dolore magna aliqua. Ut enim ad minim veniam, quis nostrud exercitation ullamco laboris nisi ut aliquip ex ea commodo consequat. Duis aute irure dolor in reprehenderit in voluptate velit esse cillum dolore eu fugiat nulla pariatur. Excepteur sint occaecat cupidatat non proident, sunt in culpa qui officia deserunt mollit anim id est laborum.</w:t>
+        <w:t xml:space="preserve">Lorem ipsum dolor sit amet, consectetur adipisicing elit, sed do eiusmod tempor incididunt ut labore </w:t>
+      </w:r>
+      <w:proofErr w:type="gramStart"/>
+      <w:r>
+        <w:t>et</w:t>
+      </w:r>
+      <w:proofErr w:type="gramEnd"/>
+      <w:r>
+        <w:t xml:space="preserve"> dolore magna aliqua. Ut enim ad minim veniam, quis nostrud exercitation ullamco laboris nisi ut aliquip ex ea commodo consequat. Duis aute irure dolor in reprehenderit in voluptate velit esse cillum dolore </w:t>
+      </w:r>
+      <w:proofErr w:type="gramStart"/>
+      <w:r>
+        <w:t>eu</w:t>
+      </w:r>
+      <w:proofErr w:type="gramEnd"/>
+      <w:r>
+        <w:t xml:space="preserve"> fugiat nulla pariatur. Excepteur sint occaecat </w:t>
+      </w:r>
+      <w:r>
+        <w:lastRenderedPageBreak/>
+        <w:t xml:space="preserve">cupidatat </w:t>
+      </w:r>
+      <w:proofErr w:type="gramStart"/>
+      <w:r>
+        <w:t>non proident</w:t>
+      </w:r>
+      <w:proofErr w:type="gramEnd"/>
+      <w:r>
+        <w:t>, sunt in culpa qui officia deserunt mollit anim id est laborum.</w:t>
       </w:r>
     </w:p>
     <w:p>
@@ -3310,7 +4121,39 @@
         <w:pStyle w:val="BodyIndent"/>
       </w:pPr>
       <w:r>
-        <w:t>Lorem ipsum dolor sit amet, consectetur adipisicing elit, sed do eiusmod tempor incididunt ut labore et dolore magna aliqua. Ut enim ad minim veniam, quis nostrud exercitation ullamco laboris nisi ut aliquip ex ea commodo consequat. Duis aute irure dolor in reprehenderit in voluptate velit esse cillum dolore eu fugiat nulla pariatur. Excepteur sint occaecat cupidatat non proident, sunt in culpa qui officia deserunt mollit anim id est laborum.</w:t>
+        <w:t xml:space="preserve">Lorem ipsum dolor sit amet, consectetur adipisicing elit, sed do eiusmod tempor incididunt ut labore </w:t>
+      </w:r>
+      <w:proofErr w:type="gramStart"/>
+      <w:r>
+        <w:t>et</w:t>
+      </w:r>
+      <w:proofErr w:type="gramEnd"/>
+      <w:r>
+        <w:t xml:space="preserve"> dolore magna aliqua. </w:t>
+      </w:r>
+      <w:proofErr w:type="gramStart"/>
+      <w:r>
+        <w:t>Ut enim ad minim veniam, quis nostrud exercitation ullamco laboris nisi ut aliquip ex ea commodo consequat.</w:t>
+      </w:r>
+      <w:proofErr w:type="gramEnd"/>
+      <w:r>
+        <w:t xml:space="preserve"> Duis aute irure dolor in reprehenderit in voluptate velit esse cillum dolore </w:t>
+      </w:r>
+      <w:proofErr w:type="gramStart"/>
+      <w:r>
+        <w:t>eu</w:t>
+      </w:r>
+      <w:proofErr w:type="gramEnd"/>
+      <w:r>
+        <w:t xml:space="preserve"> fugiat nulla pariatur. Excepteur sint occaecat cupidatat non proident, sunt in culpa qui officia deserunt mollit anim id </w:t>
+      </w:r>
+      <w:proofErr w:type="gramStart"/>
+      <w:r>
+        <w:t>est</w:t>
+      </w:r>
+      <w:proofErr w:type="gramEnd"/>
+      <w:r>
+        <w:t xml:space="preserve"> laborum.</w:t>
       </w:r>
     </w:p>
     <w:p>
@@ -3319,7 +4162,31 @@
         <w:keepLines/>
       </w:pPr>
       <w:r>
-        <w:t>Lorem ipsum dolor sit amet, consectetur adipisicing elit, sed do eiusmod tempor incididunt ut labore et dolore magna aliqua. Ut enim ad minim veniam, quis nostrud exercitation ullamco laboris nisi ut aliquip ex ea commodo consequat. Duis aute irure dolor in reprehenderit in voluptate velit esse cillum dolore eu fugiat nulla pariatur. Excepteur sint occaecat cupidatat non proident, sunt in culpa qui officia deserunt mollit anim id est laborum.</w:t>
+        <w:t xml:space="preserve">Lorem ipsum dolor sit amet, consectetur adipisicing elit, sed do eiusmod tempor incididunt ut labore </w:t>
+      </w:r>
+      <w:proofErr w:type="gramStart"/>
+      <w:r>
+        <w:t>et</w:t>
+      </w:r>
+      <w:proofErr w:type="gramEnd"/>
+      <w:r>
+        <w:t xml:space="preserve"> dolore magna aliqua. Ut enim ad minim veniam, quis nostrud exercitation ullamco laboris nisi ut aliquip ex ea commodo consequat. Duis aute irure dolor in reprehenderit in voluptate velit esse cillum dolore </w:t>
+      </w:r>
+      <w:proofErr w:type="gramStart"/>
+      <w:r>
+        <w:t>eu</w:t>
+      </w:r>
+      <w:proofErr w:type="gramEnd"/>
+      <w:r>
+        <w:t xml:space="preserve"> fugiat nulla pariatur. Excepteur sint occaecat cupidatat </w:t>
+      </w:r>
+      <w:proofErr w:type="gramStart"/>
+      <w:r>
+        <w:t>non proident</w:t>
+      </w:r>
+      <w:proofErr w:type="gramEnd"/>
+      <w:r>
+        <w:t>, sunt in culpa qui officia deserunt mollit anim id est laborum.</w:t>
       </w:r>
     </w:p>
     <w:p>
@@ -3327,7 +4194,31 @@
         <w:pStyle w:val="Bullet1"/>
       </w:pPr>
       <w:r>
-        <w:t>Lorem ipsum dolor sit amet, consectetur adipisicing elit, sed do eiusmod tempor incididunt ut labore et dolore magna aliqua. Ut enim ad minim veniam, quis nostrud exercitation ullamco laboris nisi ut aliquip ex ea commodo consequat. Duis aute irure dolor in reprehenderit in voluptate velit esse cillum dolore eu fugiat nulla pariatur. Excepteur sint occaecat cupidatat non proident, sunt in culpa qui officia deserunt mollit anim id est laborum.</w:t>
+        <w:t xml:space="preserve">Lorem ipsum dolor sit amet, consectetur adipisicing elit, sed do eiusmod tempor incididunt ut labore </w:t>
+      </w:r>
+      <w:proofErr w:type="gramStart"/>
+      <w:r>
+        <w:t>et</w:t>
+      </w:r>
+      <w:proofErr w:type="gramEnd"/>
+      <w:r>
+        <w:t xml:space="preserve"> dolore magna aliqua. Ut enim ad minim veniam, quis nostrud exercitation ullamco laboris nisi ut aliquip ex ea commodo consequat. Duis aute irure dolor in reprehenderit in voluptate velit esse cillum dolore </w:t>
+      </w:r>
+      <w:proofErr w:type="gramStart"/>
+      <w:r>
+        <w:t>eu</w:t>
+      </w:r>
+      <w:proofErr w:type="gramEnd"/>
+      <w:r>
+        <w:t xml:space="preserve"> fugiat nulla pariatur. Excepteur sint occaecat cupidatat </w:t>
+      </w:r>
+      <w:proofErr w:type="gramStart"/>
+      <w:r>
+        <w:t>non proident</w:t>
+      </w:r>
+      <w:proofErr w:type="gramEnd"/>
+      <w:r>
+        <w:t>, sunt in culpa qui officia deserunt mollit anim id est laborum.</w:t>
       </w:r>
     </w:p>
     <w:p>
@@ -3335,7 +4226,31 @@
         <w:pStyle w:val="Bullet1"/>
       </w:pPr>
       <w:r>
-        <w:t>Lorem ipsum dolor sit amet, consectetur adipisicing elit, sed do eiusmod tempor incididunt ut labore et dolore magna aliqua. Ut enim ad minim veniam, quis nostrud exercitation ullamco laboris nisi ut aliquip ex ea commodo consequat. Duis aute irure dolor in reprehenderit in voluptate velit esse cillum dolore eu fugiat nulla pariatur. Excepteur sint occaecat cupidatat non proident, sunt in culpa qui officia deserunt mollit anim id est laborum.</w:t>
+        <w:t xml:space="preserve">Lorem ipsum dolor sit amet, consectetur adipisicing elit, sed do eiusmod tempor incididunt ut labore </w:t>
+      </w:r>
+      <w:proofErr w:type="gramStart"/>
+      <w:r>
+        <w:t>et</w:t>
+      </w:r>
+      <w:proofErr w:type="gramEnd"/>
+      <w:r>
+        <w:t xml:space="preserve"> dolore magna aliqua. Ut enim ad minim veniam, quis nostrud exercitation ullamco laboris nisi ut aliquip ex ea commodo consequat. Duis aute irure dolor in reprehenderit in voluptate velit esse cillum dolore </w:t>
+      </w:r>
+      <w:proofErr w:type="gramStart"/>
+      <w:r>
+        <w:t>eu</w:t>
+      </w:r>
+      <w:proofErr w:type="gramEnd"/>
+      <w:r>
+        <w:t xml:space="preserve"> fugiat nulla pariatur. Excepteur sint occaecat cupidatat </w:t>
+      </w:r>
+      <w:proofErr w:type="gramStart"/>
+      <w:r>
+        <w:t>non proident</w:t>
+      </w:r>
+      <w:proofErr w:type="gramEnd"/>
+      <w:r>
+        <w:t>, sunt in culpa qui officia deserunt mollit anim id est laborum.</w:t>
       </w:r>
     </w:p>
     <w:p>
@@ -3351,7 +4266,39 @@
         <w:pStyle w:val="BodyTextContext"/>
       </w:pPr>
       <w:r>
-        <w:t>Lorem ipsum dolor sit amet, consectetur adipisicing elit, sed do eiusmod tempor incididunt ut labore et dolore magna aliqua. Ut enim ad minim veniam, quis nostrud exercitation ullamco laboris nisi ut aliquip ex ea commodo consequat. Duis aute irure dolor in reprehenderit in voluptate velit esse cillum dolore eu fugiat nulla pariatur. Excepteur sint occaecat cupidatat non proident, sunt in culpa qui officia deserunt mollit anim id est laborum.</w:t>
+        <w:t xml:space="preserve">Lorem ipsum dolor sit amet, consectetur adipisicing elit, sed do eiusmod tempor incididunt ut labore </w:t>
+      </w:r>
+      <w:proofErr w:type="gramStart"/>
+      <w:r>
+        <w:t>et</w:t>
+      </w:r>
+      <w:proofErr w:type="gramEnd"/>
+      <w:r>
+        <w:t xml:space="preserve"> dolore magna aliqua. </w:t>
+      </w:r>
+      <w:proofErr w:type="gramStart"/>
+      <w:r>
+        <w:t>Ut enim ad minim veniam, quis nostrud exercitation ullamco laboris nisi ut aliquip ex ea commodo consequat.</w:t>
+      </w:r>
+      <w:proofErr w:type="gramEnd"/>
+      <w:r>
+        <w:t xml:space="preserve"> Duis aute irure dolor in reprehenderit in voluptate velit esse cillum dolore </w:t>
+      </w:r>
+      <w:proofErr w:type="gramStart"/>
+      <w:r>
+        <w:t>eu</w:t>
+      </w:r>
+      <w:proofErr w:type="gramEnd"/>
+      <w:r>
+        <w:t xml:space="preserve"> fugiat nulla pariatur. Excepteur sint occaecat cupidatat non proident, sunt in culpa qui officia deserunt mollit anim id </w:t>
+      </w:r>
+      <w:proofErr w:type="gramStart"/>
+      <w:r>
+        <w:t>est</w:t>
+      </w:r>
+      <w:proofErr w:type="gramEnd"/>
+      <w:r>
+        <w:t xml:space="preserve"> laborum.</w:t>
       </w:r>
     </w:p>
     <w:p>
@@ -3382,8 +4329,13 @@
         <w:t xml:space="preserve">From the menu, select </w:t>
       </w:r>
       <w:r>
-        <w:t>blahblah. blahblahblahb</w:t>
-      </w:r>
+        <w:t xml:space="preserve">blahblah. </w:t>
+      </w:r>
+      <w:proofErr w:type="gramStart"/>
+      <w:r>
+        <w:t>blahblahblahb</w:t>
+      </w:r>
+      <w:proofErr w:type="gramEnd"/>
     </w:p>
     <w:p>
       <w:pPr>
@@ -3417,6 +4369,7 @@
         </w:numPr>
       </w:pPr>
       <w:r>
+        <w:lastRenderedPageBreak/>
         <w:t>To blahblah, blahblah.</w:t>
       </w:r>
     </w:p>
@@ -3437,8 +4390,13 @@
       <w:pPr>
         <w:pStyle w:val="Bullet2Step"/>
       </w:pPr>
-      <w:r>
-        <w:t>blahblah, blahblah.</w:t>
+      <w:proofErr w:type="gramStart"/>
+      <w:r>
+        <w:t>blahblah</w:t>
+      </w:r>
+      <w:proofErr w:type="gramEnd"/>
+      <w:r>
+        <w:t>, blahblah.</w:t>
       </w:r>
     </w:p>
     <w:p>
@@ -3453,8 +4411,13 @@
       <w:pPr>
         <w:pStyle w:val="Bullet2Step"/>
       </w:pPr>
-      <w:r>
-        <w:t>blahblah, blahblah.</w:t>
+      <w:proofErr w:type="gramStart"/>
+      <w:r>
+        <w:t>blahblah</w:t>
+      </w:r>
+      <w:proofErr w:type="gramEnd"/>
+      <w:r>
+        <w:t>, blahblah.</w:t>
       </w:r>
     </w:p>
     <w:p>
@@ -3469,8 +4432,13 @@
       <w:pPr>
         <w:pStyle w:val="Bullet2Step"/>
       </w:pPr>
-      <w:r>
-        <w:t>blahblah, blahblah.</w:t>
+      <w:proofErr w:type="gramStart"/>
+      <w:r>
+        <w:t>blahblah</w:t>
+      </w:r>
+      <w:proofErr w:type="gramEnd"/>
+      <w:r>
+        <w:t>, blahblah.</w:t>
       </w:r>
     </w:p>
     <w:p>
@@ -3485,8 +4453,13 @@
       <w:pPr>
         <w:pStyle w:val="Bullet2Step"/>
       </w:pPr>
-      <w:r>
-        <w:t>blahblah, blahblah.</w:t>
+      <w:proofErr w:type="gramStart"/>
+      <w:r>
+        <w:t>blahblah</w:t>
+      </w:r>
+      <w:proofErr w:type="gramEnd"/>
+      <w:r>
+        <w:t>, blahblah.</w:t>
       </w:r>
     </w:p>
     <w:p>
@@ -3501,8 +4474,13 @@
       <w:pPr>
         <w:pStyle w:val="TaskResultBullet"/>
       </w:pPr>
-      <w:r>
-        <w:t>blahblah, blahblah.</w:t>
+      <w:proofErr w:type="gramStart"/>
+      <w:r>
+        <w:t>blahblah</w:t>
+      </w:r>
+      <w:proofErr w:type="gramEnd"/>
+      <w:r>
+        <w:t>, blahblah.</w:t>
       </w:r>
     </w:p>
     <w:p>
@@ -3517,8 +4495,13 @@
       <w:pPr>
         <w:pStyle w:val="TaskResultBullet"/>
       </w:pPr>
-      <w:r>
-        <w:t>blahblah, blahblah.</w:t>
+      <w:proofErr w:type="gramStart"/>
+      <w:r>
+        <w:t>blahblah</w:t>
+      </w:r>
+      <w:proofErr w:type="gramEnd"/>
+      <w:r>
+        <w:t>, blahblah.</w:t>
       </w:r>
     </w:p>
     <w:p>
@@ -3538,15 +4521,16 @@
       <w:pPr>
         <w:pStyle w:val="BodyText"/>
         <w:sectPr>
-          <w:headerReference w:type="even" r:id="rId11"/>
-          <w:headerReference w:type="default" r:id="rId12"/>
-          <w:footerReference w:type="even" r:id="rId13"/>
-          <w:footerReference w:type="default" r:id="rId14"/>
-          <w:headerReference w:type="first" r:id="rId15"/>
-          <w:footerReference w:type="first" r:id="rId16"/>
+          <w:headerReference w:type="even" r:id="rId12"/>
+          <w:headerReference w:type="default" r:id="rId13"/>
+          <w:footerReference w:type="even" r:id="rId14"/>
+          <w:footerReference w:type="default" r:id="rId15"/>
+          <w:headerReference w:type="first" r:id="rId16"/>
+          <w:footerReference w:type="first" r:id="rId17"/>
           <w:type w:val="oddPage"/>
           <w:pgSz w:w="12240" w:h="15840" w:code="1"/>
-          <w:pgMar w:top="1440" w:right="1800" w:bottom="1440" w:left="1800" w:gutter="0"/>
+          <w:pgMar w:top="1440" w:right="1800" w:bottom="1440" w:left="1800" w:header="720" w:footer="720" w:gutter="0"/>
+          <w:cols w:space="720"/>
           <w:titlePg/>
           <w:docGrid w:linePitch="360"/>
         </w:sectPr>
@@ -3556,28 +4540,61 @@
       <w:pPr>
         <w:pStyle w:val="TaskTopic1"/>
       </w:pPr>
-      <w:bookmarkStart w:id="60" w:name="_Ref254775599"/>
-      <w:bookmarkStart w:id="61" w:name="_Toc273732962"/>
-      <w:r>
+      <w:bookmarkStart w:id="61" w:name="_Ref254775599"/>
+      <w:bookmarkStart w:id="62" w:name="_Toc273732962"/>
+      <w:r>
+        <w:lastRenderedPageBreak/>
         <w:t>Common Activities</w:t>
       </w:r>
-      <w:bookmarkEnd w:id="60"/>
       <w:bookmarkEnd w:id="61"/>
+      <w:bookmarkEnd w:id="62"/>
     </w:p>
     <w:p>
       <w:pPr>
         <w:pStyle w:val="BodyTextContext"/>
       </w:pPr>
       <w:r>
-        <w:t>Lorem ipsum dolor sit amet, consectetur adipisicing elit, sed do eiusmod tempor incididunt ut labore et dolore magna aliqua. Ut enim ad minim veniam, quis nostrud exercitation ullamco laboris nisi ut aliquip ex ea commodo consequat. Duis aute irure dolor in reprehenderit in voluptate velit esse cillum dolore eu fugiat nulla pariatur. Excepteur sint occaecat cupidatat non proident, sunt in culpa qui officia deserunt mollit anim id est laborum.</w:t>
+        <w:t xml:space="preserve">Lorem ipsum dolor sit amet, consectetur adipisicing elit, sed do eiusmod tempor incididunt ut labore </w:t>
+      </w:r>
+      <w:proofErr w:type="gramStart"/>
+      <w:r>
+        <w:t>et</w:t>
+      </w:r>
+      <w:proofErr w:type="gramEnd"/>
+      <w:r>
+        <w:t xml:space="preserve"> dolore magna aliqua. </w:t>
+      </w:r>
+      <w:proofErr w:type="gramStart"/>
+      <w:r>
+        <w:t>Ut enim ad minim veniam, quis nostrud exercitation ullamco laboris nisi ut aliquip ex ea commodo consequat.</w:t>
+      </w:r>
+      <w:proofErr w:type="gramEnd"/>
+      <w:r>
+        <w:t xml:space="preserve"> Duis aute irure dolor in reprehenderit in voluptate velit esse cillum dolore </w:t>
+      </w:r>
+      <w:proofErr w:type="gramStart"/>
+      <w:r>
+        <w:t>eu</w:t>
+      </w:r>
+      <w:proofErr w:type="gramEnd"/>
+      <w:r>
+        <w:t xml:space="preserve"> fugiat nulla pariatur. Excepteur sint occaecat cupidatat non proident, sunt in culpa qui officia deserunt mollit anim id </w:t>
+      </w:r>
+      <w:proofErr w:type="gramStart"/>
+      <w:r>
+        <w:t>est</w:t>
+      </w:r>
+      <w:proofErr w:type="gramEnd"/>
+      <w:r>
+        <w:t xml:space="preserve"> laborum.</w:t>
       </w:r>
     </w:p>
     <w:p>
       <w:pPr>
         <w:pStyle w:val="Bullet1Context"/>
       </w:pPr>
-      <w:bookmarkStart w:id="62" w:name="_Ref137135094"/>
-      <w:bookmarkStart w:id="63" w:name="_Ref137134731"/>
+      <w:bookmarkStart w:id="63" w:name="_Ref137135094"/>
+      <w:bookmarkStart w:id="64" w:name="_Ref137134731"/>
       <w:r>
         <w:t>Blah blah</w:t>
       </w:r>
@@ -3613,7 +4630,31 @@
         </w:numPr>
       </w:pPr>
       <w:r>
-        <w:t>Lorem ipsum dolor sit amet, consectetur adipisicing elit, sed do eiusmod tempor incididunt ut labore et dolore magna aliqua. Ut enim ad minim veniam, quis nostrud exercitation ullamco laboris nisi ut aliquip ex ea commodo consequat. Duis aute irure dolor in reprehenderit in voluptate velit esse cillum dolore eu fugiat nulla pariatur. Excepteur sint occaecat cupidatat non proident, sunt in culpa qui officia deserunt mollit anim id est laborum.</w:t>
+        <w:t xml:space="preserve">Lorem ipsum dolor sit amet, consectetur adipisicing elit, sed do eiusmod tempor incididunt ut labore </w:t>
+      </w:r>
+      <w:proofErr w:type="gramStart"/>
+      <w:r>
+        <w:t>et</w:t>
+      </w:r>
+      <w:proofErr w:type="gramEnd"/>
+      <w:r>
+        <w:t xml:space="preserve"> dolore magna aliqua. Ut enim ad minim veniam, quis nostrud exercitation ullamco laboris nisi ut aliquip ex ea commodo consequat. Duis aute irure dolor in reprehenderit in voluptate velit esse cillum dolore </w:t>
+      </w:r>
+      <w:proofErr w:type="gramStart"/>
+      <w:r>
+        <w:t>eu</w:t>
+      </w:r>
+      <w:proofErr w:type="gramEnd"/>
+      <w:r>
+        <w:t xml:space="preserve"> fugiat nulla pariatur. Excepteur sint occaecat cupidatat </w:t>
+      </w:r>
+      <w:proofErr w:type="gramStart"/>
+      <w:r>
+        <w:t>non proident</w:t>
+      </w:r>
+      <w:proofErr w:type="gramEnd"/>
+      <w:r>
+        <w:t>, sunt in culpa qui officia deserunt mollit anim id est laborum.</w:t>
       </w:r>
     </w:p>
     <w:p>
@@ -3639,7 +4680,31 @@
         </w:numPr>
       </w:pPr>
       <w:r>
-        <w:t>Lorem ipsum dolor sit amet, consectetur adipisicing elit, sed do eiusmod tempor incididunt ut labore et dolore magna aliqua. Ut enim ad minim veniam, quis nostrud exercitation ullamco laboris nisi ut aliquip ex ea commodo consequat. Duis aute irure dolor in reprehenderit in voluptate velit esse cillum dolore eu fugiat nulla pariatur. Excepteur sint occaecat cupidatat non proident, sunt in culpa qui officia deserunt mollit anim id est laborum.</w:t>
+        <w:t xml:space="preserve">Lorem ipsum dolor sit amet, consectetur adipisicing elit, sed do eiusmod tempor incididunt ut labore </w:t>
+      </w:r>
+      <w:proofErr w:type="gramStart"/>
+      <w:r>
+        <w:t>et</w:t>
+      </w:r>
+      <w:proofErr w:type="gramEnd"/>
+      <w:r>
+        <w:t xml:space="preserve"> dolore magna aliqua. Ut enim ad minim veniam, quis nostrud exercitation ullamco laboris nisi ut aliquip ex ea commodo consequat. Duis aute irure dolor in reprehenderit in voluptate velit esse cillum dolore </w:t>
+      </w:r>
+      <w:proofErr w:type="gramStart"/>
+      <w:r>
+        <w:t>eu</w:t>
+      </w:r>
+      <w:proofErr w:type="gramEnd"/>
+      <w:r>
+        <w:t xml:space="preserve"> fugiat nulla pariatur. Excepteur sint occaecat cupidatat </w:t>
+      </w:r>
+      <w:proofErr w:type="gramStart"/>
+      <w:r>
+        <w:t>non proident</w:t>
+      </w:r>
+      <w:proofErr w:type="gramEnd"/>
+      <w:r>
+        <w:t>, sunt in culpa qui officia deserunt mollit anim id est laborum.</w:t>
       </w:r>
     </w:p>
     <w:p>
@@ -3647,7 +4712,31 @@
         <w:pStyle w:val="Bullet2Step"/>
       </w:pPr>
       <w:r>
-        <w:t>Lorem ipsum dolor sit amet, consectetur adipisicing elit, sed do eiusmod tempor incididunt ut labore et dolore magna aliqua. Ut enim ad minim veniam, quis nostrud exercitation ullamco laboris nisi ut aliquip ex ea commodo consequat. Duis aute irure dolor in reprehenderit in voluptate velit esse cillum dolore eu fugiat nulla pariatur. Excepteur sint occaecat cupidatat non proident, sunt in culpa qui officia deserunt mollit anim id est laborum.</w:t>
+        <w:t xml:space="preserve">Lorem ipsum dolor sit amet, consectetur adipisicing elit, sed do eiusmod tempor incididunt ut labore </w:t>
+      </w:r>
+      <w:proofErr w:type="gramStart"/>
+      <w:r>
+        <w:t>et</w:t>
+      </w:r>
+      <w:proofErr w:type="gramEnd"/>
+      <w:r>
+        <w:t xml:space="preserve"> dolore magna aliqua. Ut enim ad minim veniam, quis nostrud exercitation ullamco laboris nisi ut aliquip ex ea commodo consequat. Duis aute irure dolor in reprehenderit in voluptate velit esse cillum dolore </w:t>
+      </w:r>
+      <w:proofErr w:type="gramStart"/>
+      <w:r>
+        <w:t>eu</w:t>
+      </w:r>
+      <w:proofErr w:type="gramEnd"/>
+      <w:r>
+        <w:t xml:space="preserve"> fugiat nulla pariatur. Excepteur sint occaecat cupidatat </w:t>
+      </w:r>
+      <w:proofErr w:type="gramStart"/>
+      <w:r>
+        <w:t>non proident</w:t>
+      </w:r>
+      <w:proofErr w:type="gramEnd"/>
+      <w:r>
+        <w:t>, sunt in culpa qui officia deserunt mollit anim id est laborum.</w:t>
       </w:r>
     </w:p>
     <w:p>
@@ -3655,25 +4744,85 @@
         <w:pStyle w:val="Bullet2Step"/>
       </w:pPr>
       <w:r>
-        <w:t>Lorem ipsum dolor sit amet, consectetur adipisicing elit, sed do eiusmod tempor incididunt ut labore et dolore magna aliqua. Ut enim ad minim veniam, quis nostrud exercitation ullamco laboris nisi ut aliquip ex ea commodo consequat. Duis aute irure dolor in reprehenderit in voluptate velit esse cillum dolore eu fugiat nulla pariatur. Excepteur sint occaecat cupidatat non proident, sunt in culpa qui officia deserunt mollit anim id est laborum.</w:t>
+        <w:t xml:space="preserve">Lorem ipsum dolor sit amet, consectetur adipisicing elit, sed do eiusmod tempor incididunt ut labore </w:t>
+      </w:r>
+      <w:proofErr w:type="gramStart"/>
+      <w:r>
+        <w:t>et</w:t>
+      </w:r>
+      <w:proofErr w:type="gramEnd"/>
+      <w:r>
+        <w:t xml:space="preserve"> dolore magna aliqua. Ut enim ad minim veniam, quis nostrud exercitation ullamco laboris nisi ut aliquip ex ea commodo consequat. Duis aute irure dolor in reprehenderit in voluptate velit esse </w:t>
+      </w:r>
+      <w:r>
+        <w:lastRenderedPageBreak/>
+        <w:t xml:space="preserve">cillum dolore </w:t>
+      </w:r>
+      <w:proofErr w:type="gramStart"/>
+      <w:r>
+        <w:t>eu</w:t>
+      </w:r>
+      <w:proofErr w:type="gramEnd"/>
+      <w:r>
+        <w:t xml:space="preserve"> fugiat nulla pariatur. Excepteur sint occaecat cupidatat </w:t>
+      </w:r>
+      <w:proofErr w:type="gramStart"/>
+      <w:r>
+        <w:t>non proident</w:t>
+      </w:r>
+      <w:proofErr w:type="gramEnd"/>
+      <w:r>
+        <w:t>, sunt in culpa qui officia deserunt mollit anim id est laborum.</w:t>
       </w:r>
     </w:p>
     <w:p>
       <w:pPr>
         <w:pStyle w:val="Heading2"/>
       </w:pPr>
-      <w:bookmarkStart w:id="64" w:name="_Toc273732963"/>
+      <w:bookmarkStart w:id="65" w:name="_Toc273732963"/>
       <w:r>
         <w:t>Lorem Ipsum</w:t>
       </w:r>
-      <w:bookmarkEnd w:id="64"/>
+      <w:bookmarkEnd w:id="65"/>
     </w:p>
     <w:p>
       <w:pPr>
         <w:pStyle w:val="BodyText"/>
       </w:pPr>
       <w:r>
-        <w:t>Lorem ipsum dolor sit amet, consectetur adipisicing elit, sed do eiusmod tempor incididunt ut labore et dolore magna aliqua. Ut enim ad minim veniam, quis nostrud exercitation ullamco laboris nisi ut aliquip ex ea commodo consequat. Duis aute irure dolor in reprehenderit in voluptate velit esse cillum dolore eu fugiat nulla pariatur. Excepteur sint occaecat cupidatat non proident, sunt in culpa qui officia deserunt mollit anim id est laborum.</w:t>
+        <w:t xml:space="preserve">Lorem ipsum dolor sit amet, consectetur adipisicing elit, sed do eiusmod tempor incididunt ut labore </w:t>
+      </w:r>
+      <w:proofErr w:type="gramStart"/>
+      <w:r>
+        <w:t>et</w:t>
+      </w:r>
+      <w:proofErr w:type="gramEnd"/>
+      <w:r>
+        <w:t xml:space="preserve"> dolore magna aliqua. </w:t>
+      </w:r>
+      <w:proofErr w:type="gramStart"/>
+      <w:r>
+        <w:t>Ut enim ad minim veniam, quis nostrud exercitation ullamco laboris nisi ut aliquip ex ea commodo consequat.</w:t>
+      </w:r>
+      <w:proofErr w:type="gramEnd"/>
+      <w:r>
+        <w:t xml:space="preserve"> Duis aute irure dolor in reprehenderit in voluptate velit esse cillum dolore </w:t>
+      </w:r>
+      <w:proofErr w:type="gramStart"/>
+      <w:r>
+        <w:t>eu</w:t>
+      </w:r>
+      <w:proofErr w:type="gramEnd"/>
+      <w:r>
+        <w:t xml:space="preserve"> fugiat nulla pariatur. Excepteur sint occaecat cupidatat non proident, sunt in culpa qui officia deserunt mollit anim id </w:t>
+      </w:r>
+      <w:proofErr w:type="gramStart"/>
+      <w:r>
+        <w:t>est</w:t>
+      </w:r>
+      <w:proofErr w:type="gramEnd"/>
+      <w:r>
+        <w:t xml:space="preserve"> laborum.</w:t>
       </w:r>
     </w:p>
     <w:p>
@@ -3690,7 +4839,31 @@
         <w:t xml:space="preserve"> </w:t>
       </w:r>
       <w:r>
-        <w:t>Lorem ipsum dolor sit amet, consectetur adipisicing elit, sed do eiusmod tempor incididunt ut labore et dolore magna aliqua. Ut enim ad minim veniam, quis nostrud exercitation ullamco laboris nisi ut aliquip ex ea commodo consequat. Duis aute irure dolor in reprehenderit in voluptate velit esse cillum dolore eu fugiat nulla pariatur. Excepteur sint occaecat cupidatat non proident, sunt in culpa qui officia deserunt mollit anim id est laborum.</w:t>
+        <w:t xml:space="preserve">Lorem ipsum dolor sit amet, consectetur adipisicing elit, sed do eiusmod tempor incididunt ut labore </w:t>
+      </w:r>
+      <w:proofErr w:type="gramStart"/>
+      <w:r>
+        <w:t>et</w:t>
+      </w:r>
+      <w:proofErr w:type="gramEnd"/>
+      <w:r>
+        <w:t xml:space="preserve"> dolore magna aliqua. Ut enim ad minim veniam, quis nostrud exercitation ullamco laboris nisi ut aliquip ex ea commodo consequat. Duis aute irure dolor in reprehenderit in voluptate velit esse cillum dolore </w:t>
+      </w:r>
+      <w:proofErr w:type="gramStart"/>
+      <w:r>
+        <w:t>eu</w:t>
+      </w:r>
+      <w:proofErr w:type="gramEnd"/>
+      <w:r>
+        <w:t xml:space="preserve"> fugiat nulla pariatur. Excepteur sint occaecat cupidatat </w:t>
+      </w:r>
+      <w:proofErr w:type="gramStart"/>
+      <w:r>
+        <w:t>non proident</w:t>
+      </w:r>
+      <w:proofErr w:type="gramEnd"/>
+      <w:r>
+        <w:t>, sunt in culpa qui officia deserunt mollit anim id est laborum.</w:t>
       </w:r>
     </w:p>
     <w:p>
@@ -3714,7 +4887,31 @@
         <w:pStyle w:val="Bullet1"/>
       </w:pPr>
       <w:r>
-        <w:t>Lorem ipsum dolor sit amet, consectetur adipisicing elit, sed do eiusmod tempor incididunt ut labore et dolore magna aliqua. Ut enim ad minim veniam, quis nostrud exercitation ullamco laboris nisi ut aliquip ex ea commodo consequat. Duis aute irure dolor in reprehenderit in voluptate velit esse cillum dolore eu fugiat nulla pariatur. Excepteur sint occaecat cupidatat non proident, sunt in culpa qui officia deserunt mollit anim id est laborum.</w:t>
+        <w:t xml:space="preserve">Lorem ipsum dolor sit amet, consectetur adipisicing elit, sed do eiusmod tempor incididunt ut labore </w:t>
+      </w:r>
+      <w:proofErr w:type="gramStart"/>
+      <w:r>
+        <w:t>et</w:t>
+      </w:r>
+      <w:proofErr w:type="gramEnd"/>
+      <w:r>
+        <w:t xml:space="preserve"> dolore magna aliqua. Ut enim ad minim veniam, quis nostrud exercitation ullamco laboris nisi ut aliquip ex ea commodo consequat. Duis aute irure dolor in reprehenderit in voluptate velit esse cillum dolore </w:t>
+      </w:r>
+      <w:proofErr w:type="gramStart"/>
+      <w:r>
+        <w:t>eu</w:t>
+      </w:r>
+      <w:proofErr w:type="gramEnd"/>
+      <w:r>
+        <w:t xml:space="preserve"> fugiat nulla pariatur. Excepteur sint occaecat cupidatat </w:t>
+      </w:r>
+      <w:proofErr w:type="gramStart"/>
+      <w:r>
+        <w:t>non proident</w:t>
+      </w:r>
+      <w:proofErr w:type="gramEnd"/>
+      <w:r>
+        <w:t>, sunt in culpa qui officia deserunt mollit anim id est laborum.</w:t>
       </w:r>
       <w:r>
         <w:t xml:space="preserve"> </w:t>
@@ -3725,18 +4922,66 @@
         <w:pStyle w:val="Bullet1"/>
       </w:pPr>
       <w:r>
-        <w:t>Lorem ipsum dolor sit amet, consectetur adipisicing elit, sed do eiusmod tempor incididunt ut labore et dolore magna aliqua. Ut enim ad minim veniam, quis nostrud exercitation ullamco laboris nisi ut aliquip ex ea commodo consequat. Duis aute irure dolor in reprehenderit in voluptate velit esse cillum dolore eu fugiat nulla pariatur. Excepteur sint occaecat cupidatat non proident, sunt in culpa qui officia deserunt mollit anim id est laborum.</w:t>
+        <w:t xml:space="preserve">Lorem ipsum dolor sit amet, consectetur adipisicing elit, sed do eiusmod tempor incididunt ut labore </w:t>
+      </w:r>
+      <w:proofErr w:type="gramStart"/>
+      <w:r>
+        <w:t>et</w:t>
+      </w:r>
+      <w:proofErr w:type="gramEnd"/>
+      <w:r>
+        <w:t xml:space="preserve"> dolore magna aliqua. Ut enim ad minim veniam, quis nostrud exercitation ullamco laboris nisi ut aliquip ex ea commodo consequat. Duis aute irure dolor in reprehenderit in voluptate velit esse cillum dolore </w:t>
+      </w:r>
+      <w:proofErr w:type="gramStart"/>
+      <w:r>
+        <w:t>eu</w:t>
+      </w:r>
+      <w:proofErr w:type="gramEnd"/>
+      <w:r>
+        <w:t xml:space="preserve"> fugiat nulla pariatur. Excepteur sint occaecat cupidatat </w:t>
+      </w:r>
+      <w:proofErr w:type="gramStart"/>
+      <w:r>
+        <w:t>non proident</w:t>
+      </w:r>
+      <w:proofErr w:type="gramEnd"/>
+      <w:r>
+        <w:t>, sunt in culpa qui officia deserunt mollit anim id est laborum.</w:t>
       </w:r>
     </w:p>
     <w:p>
       <w:pPr>
         <w:pStyle w:val="Bullet2"/>
       </w:pPr>
-      <w:bookmarkStart w:id="65" w:name="_Ref221699492"/>
-      <w:bookmarkStart w:id="66" w:name="_Toc229119438"/>
-      <w:bookmarkStart w:id="67" w:name="_Toc254764040"/>
-      <w:r>
-        <w:t>Lorem ipsum dolor sit amet, consectetur adipisicing elit, sed do eiusmod tempor incididunt ut labore et dolore magna aliqua. Ut enim ad minim veniam, quis nostrud exercitation ullamco laboris nisi ut aliquip ex ea commodo consequat. Duis aute irure dolor in reprehenderit in voluptate velit esse cillum dolore eu fugiat nulla pariatur. Excepteur sint occaecat cupidatat non proident, sunt in culpa qui officia deserunt mollit anim id est laborum.</w:t>
+      <w:bookmarkStart w:id="66" w:name="_Ref221699492"/>
+      <w:bookmarkStart w:id="67" w:name="_Toc229119438"/>
+      <w:bookmarkStart w:id="68" w:name="_Toc254764040"/>
+      <w:r>
+        <w:t xml:space="preserve">Lorem ipsum dolor sit amet, consectetur adipisicing elit, sed do eiusmod tempor incididunt ut labore </w:t>
+      </w:r>
+      <w:proofErr w:type="gramStart"/>
+      <w:r>
+        <w:t>et</w:t>
+      </w:r>
+      <w:proofErr w:type="gramEnd"/>
+      <w:r>
+        <w:t xml:space="preserve"> dolore magna aliqua. Ut enim ad minim veniam, quis nostrud exercitation ullamco laboris nisi ut aliquip ex ea commodo consequat. Duis aute irure dolor in reprehenderit in voluptate velit esse cillum dolore </w:t>
+      </w:r>
+      <w:proofErr w:type="gramStart"/>
+      <w:r>
+        <w:t>eu</w:t>
+      </w:r>
+      <w:proofErr w:type="gramEnd"/>
+      <w:r>
+        <w:t xml:space="preserve"> fugiat nulla pariatur. Excepteur sint occaecat cupidatat </w:t>
+      </w:r>
+      <w:proofErr w:type="gramStart"/>
+      <w:r>
+        <w:t>non proident</w:t>
+      </w:r>
+      <w:proofErr w:type="gramEnd"/>
+      <w:r>
+        <w:t>, sunt in culpa qui officia deserunt mollit anim id est laborum.</w:t>
       </w:r>
     </w:p>
     <w:p>
@@ -3744,7 +4989,32 @@
         <w:pStyle w:val="Bullet2"/>
       </w:pPr>
       <w:r>
-        <w:t>Lorem ipsum dolor sit amet, consectetur adipisicing elit, sed do eiusmod tempor incididunt ut labore et dolore magna aliqua. Ut enim ad minim veniam, quis nostrud exercitation ullamco laboris nisi ut aliquip ex ea commodo consequat. Duis aute irure dolor in reprehenderit in voluptate velit esse cillum dolore eu fugiat nulla pariatur. Excepteur sint occaecat cupidatat non proident, sunt in culpa qui officia deserunt mollit anim id est laborum.</w:t>
+        <w:lastRenderedPageBreak/>
+        <w:t xml:space="preserve">Lorem ipsum dolor sit amet, consectetur adipisicing elit, sed do eiusmod tempor incididunt ut labore </w:t>
+      </w:r>
+      <w:proofErr w:type="gramStart"/>
+      <w:r>
+        <w:t>et</w:t>
+      </w:r>
+      <w:proofErr w:type="gramEnd"/>
+      <w:r>
+        <w:t xml:space="preserve"> dolore magna aliqua. Ut enim ad minim veniam, quis nostrud exercitation ullamco laboris nisi ut aliquip ex ea commodo consequat. Duis aute irure dolor in reprehenderit in voluptate velit esse cillum dolore </w:t>
+      </w:r>
+      <w:proofErr w:type="gramStart"/>
+      <w:r>
+        <w:t>eu</w:t>
+      </w:r>
+      <w:proofErr w:type="gramEnd"/>
+      <w:r>
+        <w:t xml:space="preserve"> fugiat nulla pariatur. Excepteur sint occaecat cupidatat </w:t>
+      </w:r>
+      <w:proofErr w:type="gramStart"/>
+      <w:r>
+        <w:t>non proident</w:t>
+      </w:r>
+      <w:proofErr w:type="gramEnd"/>
+      <w:r>
+        <w:t>, sunt in culpa qui officia deserunt mollit anim id est laborum.</w:t>
       </w:r>
     </w:p>
     <w:p>
@@ -3753,31 +5023,87 @@
         <w:ind w:left="2520"/>
       </w:pPr>
       <w:r>
-        <w:t>Lorem ipsum dolor sit amet, consectetur adipisicing elit, sed do eiusmod tempor incididunt ut labore et dolore magna aliqua. Ut enim ad minim veniam, quis nostrud exercitation ullamco laboris nisi ut aliquip ex ea commodo consequat. Duis aute irure dolor in reprehenderit in voluptate velit esse cillum dolore eu fugiat nulla pariatur. Excepteur sint occaecat cupidatat non proident, sunt in culpa qui officia deserunt mollit anim id est laborum.</w:t>
+        <w:t xml:space="preserve">Lorem ipsum dolor sit amet, consectetur adipisicing elit, sed do eiusmod tempor incididunt ut labore </w:t>
+      </w:r>
+      <w:proofErr w:type="gramStart"/>
+      <w:r>
+        <w:t>et</w:t>
+      </w:r>
+      <w:proofErr w:type="gramEnd"/>
+      <w:r>
+        <w:t xml:space="preserve"> dolore magna aliqua. Ut enim ad minim veniam, quis nostrud exercitation ullamco laboris nisi ut aliquip ex ea commodo consequat. Duis aute irure dolor in reprehenderit in voluptate velit esse cillum dolore </w:t>
+      </w:r>
+      <w:proofErr w:type="gramStart"/>
+      <w:r>
+        <w:t>eu</w:t>
+      </w:r>
+      <w:proofErr w:type="gramEnd"/>
+      <w:r>
+        <w:t xml:space="preserve"> fugiat nulla pariatur. Excepteur sint occaecat cupidatat </w:t>
+      </w:r>
+      <w:proofErr w:type="gramStart"/>
+      <w:r>
+        <w:t>non proident</w:t>
+      </w:r>
+      <w:proofErr w:type="gramEnd"/>
+      <w:r>
+        <w:t>, sunt in culpa qui officia deserunt mollit anim id est laborum.</w:t>
       </w:r>
     </w:p>
     <w:p>
       <w:pPr>
         <w:pStyle w:val="TaskTopic2"/>
       </w:pPr>
-      <w:bookmarkStart w:id="68" w:name="_Toc273732964"/>
-      <w:bookmarkEnd w:id="65"/>
+      <w:bookmarkStart w:id="69" w:name="_Toc273732964"/>
       <w:bookmarkEnd w:id="66"/>
       <w:bookmarkEnd w:id="67"/>
+      <w:bookmarkEnd w:id="68"/>
       <w:r>
         <w:t>Lo</w:t>
       </w:r>
       <w:r>
         <w:t>rem Ipsum</w:t>
       </w:r>
-      <w:bookmarkEnd w:id="68"/>
+      <w:bookmarkEnd w:id="69"/>
     </w:p>
     <w:p>
       <w:pPr>
         <w:pStyle w:val="BodyTextContext"/>
       </w:pPr>
       <w:r>
-        <w:t>Lorem ipsum dolor sit amet, consectetur adipisicing elit, sed do eiusmod tempor incididunt ut labore et dolore magna aliqua. Ut enim ad minim veniam, quis nostrud exercitation ullamco laboris nisi ut aliquip ex ea commodo consequat. Duis aute irure dolor in reprehenderit in voluptate velit esse cillum dolore eu fugiat nulla pariatur. Excepteur sint occaecat cupidatat non proident, sunt in culpa qui officia deserunt mollit anim id est laborum.</w:t>
+        <w:t xml:space="preserve">Lorem ipsum dolor sit amet, consectetur adipisicing elit, sed do eiusmod tempor incididunt ut labore </w:t>
+      </w:r>
+      <w:proofErr w:type="gramStart"/>
+      <w:r>
+        <w:t>et</w:t>
+      </w:r>
+      <w:proofErr w:type="gramEnd"/>
+      <w:r>
+        <w:t xml:space="preserve"> dolore magna aliqua. </w:t>
+      </w:r>
+      <w:proofErr w:type="gramStart"/>
+      <w:r>
+        <w:t>Ut enim ad minim veniam, quis nostrud exercitation ullamco laboris nisi ut aliquip ex ea commodo consequat.</w:t>
+      </w:r>
+      <w:proofErr w:type="gramEnd"/>
+      <w:r>
+        <w:t xml:space="preserve"> Duis aute irure dolor in reprehenderit in voluptate velit esse cillum dolore </w:t>
+      </w:r>
+      <w:proofErr w:type="gramStart"/>
+      <w:r>
+        <w:t>eu</w:t>
+      </w:r>
+      <w:proofErr w:type="gramEnd"/>
+      <w:r>
+        <w:t xml:space="preserve"> fugiat nulla pariatur. Excepteur sint occaecat cupidatat non proident, sunt in culpa qui officia deserunt mollit anim id </w:t>
+      </w:r>
+      <w:proofErr w:type="gramStart"/>
+      <w:r>
+        <w:t>est</w:t>
+      </w:r>
+      <w:proofErr w:type="gramEnd"/>
+      <w:r>
+        <w:t xml:space="preserve"> laborum.</w:t>
       </w:r>
     </w:p>
     <w:p>
@@ -3868,6 +5194,7 @@
         <w:pStyle w:val="Bullet3Step"/>
       </w:pPr>
       <w:r>
+        <w:lastRenderedPageBreak/>
         <w:t>Lorem ipsum dolor sit amet, consectetur adipisicing elit, sed do eiusmod tempor</w:t>
       </w:r>
     </w:p>
@@ -3899,13 +5226,13 @@
       <w:pPr>
         <w:pStyle w:val="TaskTopic3"/>
       </w:pPr>
-      <w:bookmarkStart w:id="69" w:name="_Toc273732965"/>
-      <w:bookmarkEnd w:id="62"/>
+      <w:bookmarkStart w:id="70" w:name="_Toc273732965"/>
       <w:bookmarkEnd w:id="63"/>
+      <w:bookmarkEnd w:id="64"/>
       <w:r>
         <w:t>Lorem Ipsum</w:t>
       </w:r>
-      <w:bookmarkEnd w:id="69"/>
+      <w:bookmarkEnd w:id="70"/>
     </w:p>
     <w:p>
       <w:pPr>
@@ -4019,11 +5346,11 @@
       <w:pPr>
         <w:pStyle w:val="TaskTopic3"/>
       </w:pPr>
-      <w:bookmarkStart w:id="70" w:name="_Toc273732966"/>
+      <w:bookmarkStart w:id="71" w:name="_Toc273732966"/>
       <w:r>
         <w:t>Lorem Ipsum</w:t>
       </w:r>
-      <w:bookmarkEnd w:id="70"/>
+      <w:bookmarkEnd w:id="71"/>
     </w:p>
     <w:p>
       <w:pPr>
@@ -4093,6 +5420,7 @@
         </w:numPr>
       </w:pPr>
       <w:r>
+        <w:lastRenderedPageBreak/>
         <w:t>Lorem ipsum dolor sit amet, consectetur adipisicing elit, sed do eiusmod tempor</w:t>
       </w:r>
     </w:p>
@@ -4137,11 +5465,11 @@
       <w:pPr>
         <w:pStyle w:val="TaskTopic4"/>
       </w:pPr>
-      <w:bookmarkStart w:id="71" w:name="_Toc273732967"/>
+      <w:bookmarkStart w:id="72" w:name="_Toc273732967"/>
       <w:r>
         <w:t>Lorem Ipsum</w:t>
       </w:r>
-      <w:bookmarkEnd w:id="71"/>
+      <w:bookmarkEnd w:id="72"/>
     </w:p>
     <w:p>
       <w:pPr>
@@ -4255,11 +5583,11 @@
       <w:pPr>
         <w:pStyle w:val="TaskTopic4"/>
       </w:pPr>
-      <w:bookmarkStart w:id="72" w:name="_Toc273732968"/>
+      <w:bookmarkStart w:id="73" w:name="_Toc273732968"/>
       <w:r>
         <w:t>Lorem Ipsum</w:t>
       </w:r>
-      <w:bookmarkEnd w:id="72"/>
+      <w:bookmarkEnd w:id="73"/>
     </w:p>
     <w:p>
       <w:pPr>
@@ -4329,6 +5657,7 @@
         </w:numPr>
       </w:pPr>
       <w:r>
+        <w:lastRenderedPageBreak/>
         <w:t>Lorem ipsum dolor sit amet, consectetur adipisicing elit, sed do eiusmod tempor</w:t>
       </w:r>
     </w:p>
@@ -4373,11 +5702,11 @@
       <w:pPr>
         <w:pStyle w:val="TaskTopic3"/>
       </w:pPr>
-      <w:bookmarkStart w:id="73" w:name="_Toc273732969"/>
+      <w:bookmarkStart w:id="74" w:name="_Toc273732969"/>
       <w:r>
         <w:t>Lorem Ipsum</w:t>
       </w:r>
-      <w:bookmarkEnd w:id="73"/>
+      <w:bookmarkEnd w:id="74"/>
     </w:p>
     <w:p>
       <w:pPr>
@@ -4491,11 +5820,11 @@
       <w:pPr>
         <w:pStyle w:val="TaskTopic3"/>
       </w:pPr>
-      <w:bookmarkStart w:id="74" w:name="_Toc273732970"/>
+      <w:bookmarkStart w:id="75" w:name="_Toc273732970"/>
       <w:r>
         <w:t>Lorem Ipsum</w:t>
       </w:r>
-      <w:bookmarkEnd w:id="74"/>
+      <w:bookmarkEnd w:id="75"/>
     </w:p>
     <w:p>
       <w:pPr>
@@ -4565,6 +5894,7 @@
         </w:numPr>
       </w:pPr>
       <w:r>
+        <w:lastRenderedPageBreak/>
         <w:t>Lorem ipsum dolor sit amet, consectetur adipisicing elit, sed do eiusmod tempor</w:t>
       </w:r>
     </w:p>
@@ -4638,7 +5968,8 @@
         <w:sectPr>
           <w:type w:val="oddPage"/>
           <w:pgSz w:w="12240" w:h="15840" w:code="1"/>
-          <w:pgMar w:top="1440" w:right="1800" w:bottom="1440" w:left="1800" w:gutter="0"/>
+          <w:pgMar w:top="1440" w:right="1800" w:bottom="1440" w:left="1800" w:header="720" w:footer="720" w:gutter="0"/>
+          <w:cols w:space="720"/>
           <w:titlePg/>
           <w:docGrid w:linePitch="360"/>
         </w:sectPr>
@@ -4651,48 +5982,113 @@
           <w:lang w:val="en-GB"/>
         </w:rPr>
       </w:pPr>
-      <w:bookmarkStart w:id="75" w:name="_Toc273732971"/>
-      <w:r>
+      <w:bookmarkStart w:id="76" w:name="_Toc273732971"/>
+      <w:r>
+        <w:lastRenderedPageBreak/>
         <w:t>Appendix Heading</w:t>
       </w:r>
-      <w:bookmarkEnd w:id="75"/>
+      <w:bookmarkEnd w:id="76"/>
     </w:p>
     <w:p>
       <w:pPr>
         <w:pStyle w:val="BodyText"/>
       </w:pPr>
-      <w:bookmarkStart w:id="76" w:name="_Toc222903686"/>
-      <w:r>
-        <w:t>Lorem ipsum dolor sit amet, consectetur adipisicing elit, sed do eiusmod tempor incididunt ut labore et dolore magna aliqua. Ut enim ad minim veniam, quis nostrud exercitation ullamco laboris nisi ut aliquip ex ea commodo consequat. Duis aute irure dolor in reprehenderit in voluptate velit esse cillum dolore eu fugiat nulla pariatur. Excepteur sint occaecat cupidatat non proident, sunt in culpa qui officia deserunt mollit anim id est laborum.</w:t>
+      <w:bookmarkStart w:id="77" w:name="_Toc222903686"/>
+      <w:r>
+        <w:t xml:space="preserve">Lorem ipsum dolor sit amet, consectetur adipisicing elit, sed do eiusmod tempor incididunt ut labore </w:t>
+      </w:r>
+      <w:proofErr w:type="gramStart"/>
+      <w:r>
+        <w:t>et</w:t>
+      </w:r>
+      <w:proofErr w:type="gramEnd"/>
+      <w:r>
+        <w:t xml:space="preserve"> dolore magna aliqua. </w:t>
+      </w:r>
+      <w:proofErr w:type="gramStart"/>
+      <w:r>
+        <w:t>Ut enim ad minim veniam, quis nostrud exercitation ullamco laboris nisi ut aliquip ex ea commodo consequat.</w:t>
+      </w:r>
+      <w:proofErr w:type="gramEnd"/>
+      <w:r>
+        <w:t xml:space="preserve"> Duis aute irure dolor in reprehenderit in voluptate velit esse cillum dolore </w:t>
+      </w:r>
+      <w:proofErr w:type="gramStart"/>
+      <w:r>
+        <w:t>eu</w:t>
+      </w:r>
+      <w:proofErr w:type="gramEnd"/>
+      <w:r>
+        <w:t xml:space="preserve"> fugiat nulla pariatur. Excepteur sint occaecat cupidatat non proident, sunt in culpa qui officia deserunt mollit anim id </w:t>
+      </w:r>
+      <w:proofErr w:type="gramStart"/>
+      <w:r>
+        <w:t>est</w:t>
+      </w:r>
+      <w:proofErr w:type="gramEnd"/>
+      <w:r>
+        <w:t xml:space="preserve"> laborum.</w:t>
       </w:r>
     </w:p>
     <w:p>
       <w:pPr>
         <w:pStyle w:val="Heading2"/>
       </w:pPr>
-      <w:bookmarkStart w:id="77" w:name="_Toc273732972"/>
+      <w:bookmarkStart w:id="78" w:name="_Toc273732972"/>
       <w:r>
         <w:t>Lorem Ipsum</w:t>
       </w:r>
-      <w:bookmarkEnd w:id="77"/>
+      <w:bookmarkEnd w:id="78"/>
     </w:p>
     <w:p>
       <w:pPr>
         <w:pStyle w:val="BodyText"/>
       </w:pPr>
       <w:r>
-        <w:t>Lorem ipsum dolor sit amet, consectetur adipisicing elit, sed do eiusmod tempor incididunt ut labore et dolore magna aliqua. Ut enim ad minim veniam, quis nostrud exercitation ullamco laboris nisi ut aliquip ex ea commodo consequat. Duis aute irure dolor in reprehenderit in voluptate velit esse cillum dolore eu fugiat nulla pariatur. Excepteur sint occaecat cupidatat non proident, sunt in culpa qui officia deserunt mollit anim id est laborum.</w:t>
+        <w:t xml:space="preserve">Lorem ipsum dolor sit amet, consectetur adipisicing elit, sed do eiusmod tempor incididunt ut labore </w:t>
+      </w:r>
+      <w:proofErr w:type="gramStart"/>
+      <w:r>
+        <w:t>et</w:t>
+      </w:r>
+      <w:proofErr w:type="gramEnd"/>
+      <w:r>
+        <w:t xml:space="preserve"> dolore magna aliqua. </w:t>
+      </w:r>
+      <w:proofErr w:type="gramStart"/>
+      <w:r>
+        <w:t>Ut enim ad minim veniam, quis nostrud exercitation ullamco laboris nisi ut aliquip ex ea commodo consequat.</w:t>
+      </w:r>
+      <w:proofErr w:type="gramEnd"/>
+      <w:r>
+        <w:t xml:space="preserve"> Duis aute irure dolor in reprehenderit in voluptate velit esse cillum dolore </w:t>
+      </w:r>
+      <w:proofErr w:type="gramStart"/>
+      <w:r>
+        <w:t>eu</w:t>
+      </w:r>
+      <w:proofErr w:type="gramEnd"/>
+      <w:r>
+        <w:t xml:space="preserve"> fugiat nulla pariatur. Excepteur sint occaecat cupidatat non proident, sunt in culpa qui officia deserunt mollit anim id </w:t>
+      </w:r>
+      <w:proofErr w:type="gramStart"/>
+      <w:r>
+        <w:t>est</w:t>
+      </w:r>
+      <w:proofErr w:type="gramEnd"/>
+      <w:r>
+        <w:t xml:space="preserve"> laborum.</w:t>
       </w:r>
     </w:p>
     <w:p>
       <w:pPr>
         <w:pStyle w:val="TaskTopic3"/>
       </w:pPr>
-      <w:bookmarkStart w:id="78" w:name="_Toc273732973"/>
+      <w:bookmarkStart w:id="79" w:name="_Toc273732973"/>
       <w:r>
         <w:t>Lorem Ipsum</w:t>
       </w:r>
-      <w:bookmarkEnd w:id="78"/>
+      <w:bookmarkEnd w:id="79"/>
     </w:p>
     <w:p>
       <w:pPr>
@@ -4801,17 +6197,17 @@
       <w:r>
         <w:t>Click Save.</w:t>
       </w:r>
-      <w:bookmarkEnd w:id="76"/>
+      <w:bookmarkEnd w:id="77"/>
     </w:p>
     <w:sectPr>
-      <w:headerReference w:type="even" r:id="rId17"/>
-      <w:headerReference w:type="default" r:id="rId18"/>
-      <w:footerReference w:type="even" r:id="rId19"/>
-      <w:footerReference w:type="default" r:id="rId20"/>
-      <w:headerReference w:type="first" r:id="rId21"/>
+      <w:headerReference w:type="even" r:id="rId18"/>
+      <w:headerReference w:type="default" r:id="rId19"/>
+      <w:footerReference w:type="even" r:id="rId20"/>
+      <w:footerReference w:type="default" r:id="rId21"/>
+      <w:headerReference w:type="first" r:id="rId22"/>
       <w:type w:val="oddPage"/>
       <w:pgSz w:w="12240" w:h="15840" w:code="1"/>
-      <w:pgMar w:top="1152" w:right="1771" w:bottom="1152" w:left="1771" w:gutter="0"/>
+      <w:pgMar w:top="1152" w:right="1771" w:bottom="1152" w:left="1771" w:header="720" w:footer="720" w:gutter="0"/>
       <w:cols w:space="708"/>
       <w:titlePg/>
       <w:docGrid w:linePitch="360"/>
@@ -4821,7 +6217,7 @@
 </file>
 
 <file path=word/endnotes.xml><?xml version="1.0" encoding="utf-8"?>
-<w:endnotes xmlns:mo="http://schemas.microsoft.com/office/mac/office/2008/main" xmlns:ve="http://schemas.openxmlformats.org/markup-compatibility/2006" xmlns:mv="urn:schemas-microsoft-com:mac:vml" xmlns:o="urn:schemas-microsoft-com:office:office" xmlns:r="http://schemas.openxmlformats.org/officeDocument/2006/relationships" xmlns:m="http://schemas.openxmlformats.org/officeDocument/2006/math" xmlns:v="urn:schemas-microsoft-com:vml" xmlns:wp="http://schemas.openxmlformats.org/drawingml/2006/wordprocessingDrawing" xmlns:w10="urn:schemas-microsoft-com:office:word" xmlns:w="http://schemas.openxmlformats.org/wordprocessingml/2006/main" xmlns:wne="http://schemas.microsoft.com/office/word/2006/wordml">
+<w:endnotes xmlns:wpc="http://schemas.microsoft.com/office/word/2010/wordprocessingCanvas" xmlns:mo="http://schemas.microsoft.com/office/mac/office/2008/main" xmlns:mc="http://schemas.openxmlformats.org/markup-compatibility/2006" xmlns:mv="urn:schemas-microsoft-com:mac:vml" xmlns:o="urn:schemas-microsoft-com:office:office" xmlns:r="http://schemas.openxmlformats.org/officeDocument/2006/relationships" xmlns:m="http://schemas.openxmlformats.org/officeDocument/2006/math" xmlns:v="urn:schemas-microsoft-com:vml" xmlns:wp14="http://schemas.microsoft.com/office/word/2010/wordprocessingDrawing" xmlns:wp="http://schemas.openxmlformats.org/drawingml/2006/wordprocessingDrawing" xmlns:w10="urn:schemas-microsoft-com:office:word" xmlns:w="http://schemas.openxmlformats.org/wordprocessingml/2006/main" xmlns:w14="http://schemas.microsoft.com/office/word/2010/wordml" xmlns:wpg="http://schemas.microsoft.com/office/word/2010/wordprocessingGroup" xmlns:wpi="http://schemas.microsoft.com/office/word/2010/wordprocessingInk" xmlns:wne="http://schemas.microsoft.com/office/word/2006/wordml" xmlns:wps="http://schemas.microsoft.com/office/word/2010/wordprocessingShape" mc:Ignorable="w14 wp14">
   <w:endnote w:type="separator" w:id="-1">
     <w:p>
       <w:r>
@@ -4833,22 +6229,6 @@
     <w:p>
       <w:r>
         <w:continuationSeparator/>
-      </w:r>
-    </w:p>
-  </w:endnote>
-  <w:endnote w:id="1">
-    <w:p>
-      <w:pPr>
-        <w:pStyle w:val="EndnoteText"/>
-      </w:pPr>
-      <w:r>
-        <w:rPr>
-          <w:rStyle w:val="EndnoteReference"/>
-        </w:rPr>
-        <w:endnoteRef/>
-      </w:r>
-      <w:r>
-        <w:t xml:space="preserve"> End note footnote</w:t>
       </w:r>
     </w:p>
   </w:endnote>
@@ -4856,7 +6236,7 @@
 </file>
 
 <file path=word/footer1.xml><?xml version="1.0" encoding="utf-8"?>
-<w:ftr xmlns:mo="http://schemas.microsoft.com/office/mac/office/2008/main" xmlns:ve="http://schemas.openxmlformats.org/markup-compatibility/2006" xmlns:mv="urn:schemas-microsoft-com:mac:vml" xmlns:o="urn:schemas-microsoft-com:office:office" xmlns:r="http://schemas.openxmlformats.org/officeDocument/2006/relationships" xmlns:m="http://schemas.openxmlformats.org/officeDocument/2006/math" xmlns:v="urn:schemas-microsoft-com:vml" xmlns:wp="http://schemas.openxmlformats.org/drawingml/2006/wordprocessingDrawing" xmlns:w10="urn:schemas-microsoft-com:office:word" xmlns:w="http://schemas.openxmlformats.org/wordprocessingml/2006/main" xmlns:wne="http://schemas.microsoft.com/office/word/2006/wordml">
+<w:ftr xmlns:wpc="http://schemas.microsoft.com/office/word/2010/wordprocessingCanvas" xmlns:mo="http://schemas.microsoft.com/office/mac/office/2008/main" xmlns:mc="http://schemas.openxmlformats.org/markup-compatibility/2006" xmlns:mv="urn:schemas-microsoft-com:mac:vml" xmlns:o="urn:schemas-microsoft-com:office:office" xmlns:r="http://schemas.openxmlformats.org/officeDocument/2006/relationships" xmlns:m="http://schemas.openxmlformats.org/officeDocument/2006/math" xmlns:v="urn:schemas-microsoft-com:vml" xmlns:wp14="http://schemas.microsoft.com/office/word/2010/wordprocessingDrawing" xmlns:wp="http://schemas.openxmlformats.org/drawingml/2006/wordprocessingDrawing" xmlns:w10="urn:schemas-microsoft-com:office:word" xmlns:w="http://schemas.openxmlformats.org/wordprocessingml/2006/main" xmlns:w14="http://schemas.microsoft.com/office/word/2010/wordml" xmlns:wpg="http://schemas.microsoft.com/office/word/2010/wordprocessingGroup" xmlns:wpi="http://schemas.microsoft.com/office/word/2010/wordprocessingInk" xmlns:wne="http://schemas.microsoft.com/office/word/2006/wordml" xmlns:wps="http://schemas.microsoft.com/office/word/2010/wordprocessingShape" mc:Ignorable="w14 wp14">
   <w:p>
     <w:pPr>
       <w:pStyle w:val="FooterEven"/>
@@ -4869,7 +6249,7 @@
         <w:left w:w="14" w:type="dxa"/>
         <w:right w:w="14" w:type="dxa"/>
       </w:tblCellMar>
-      <w:tblLook w:val="0000"/>
+      <w:tblLook w:val="0000" w:firstRow="0" w:lastRow="0" w:firstColumn="0" w:lastColumn="0" w:noHBand="0" w:noVBand="0"/>
     </w:tblPr>
     <w:tblGrid>
       <w:gridCol w:w="1454"/>
@@ -4915,7 +6295,7 @@
               <w:rStyle w:val="PageNumber"/>
               <w:noProof/>
             </w:rPr>
-            <w:t>4</w:t>
+            <w:t>20</w:t>
           </w:r>
           <w:r>
             <w:rPr>
@@ -4950,7 +6330,7 @@
 </file>
 
 <file path=word/footer2.xml><?xml version="1.0" encoding="utf-8"?>
-<w:ftr xmlns:mo="http://schemas.microsoft.com/office/mac/office/2008/main" xmlns:ve="http://schemas.openxmlformats.org/markup-compatibility/2006" xmlns:mv="urn:schemas-microsoft-com:mac:vml" xmlns:o="urn:schemas-microsoft-com:office:office" xmlns:r="http://schemas.openxmlformats.org/officeDocument/2006/relationships" xmlns:m="http://schemas.openxmlformats.org/officeDocument/2006/math" xmlns:v="urn:schemas-microsoft-com:vml" xmlns:wp="http://schemas.openxmlformats.org/drawingml/2006/wordprocessingDrawing" xmlns:w10="urn:schemas-microsoft-com:office:word" xmlns:w="http://schemas.openxmlformats.org/wordprocessingml/2006/main" xmlns:wne="http://schemas.microsoft.com/office/word/2006/wordml">
+<w:ftr xmlns:wpc="http://schemas.microsoft.com/office/word/2010/wordprocessingCanvas" xmlns:mo="http://schemas.microsoft.com/office/mac/office/2008/main" xmlns:mc="http://schemas.openxmlformats.org/markup-compatibility/2006" xmlns:mv="urn:schemas-microsoft-com:mac:vml" xmlns:o="urn:schemas-microsoft-com:office:office" xmlns:r="http://schemas.openxmlformats.org/officeDocument/2006/relationships" xmlns:m="http://schemas.openxmlformats.org/officeDocument/2006/math" xmlns:v="urn:schemas-microsoft-com:vml" xmlns:wp14="http://schemas.microsoft.com/office/word/2010/wordprocessingDrawing" xmlns:wp="http://schemas.openxmlformats.org/drawingml/2006/wordprocessingDrawing" xmlns:w10="urn:schemas-microsoft-com:office:word" xmlns:w="http://schemas.openxmlformats.org/wordprocessingml/2006/main" xmlns:w14="http://schemas.microsoft.com/office/word/2010/wordml" xmlns:wpg="http://schemas.microsoft.com/office/word/2010/wordprocessingGroup" xmlns:wpi="http://schemas.microsoft.com/office/word/2010/wordprocessingInk" xmlns:wne="http://schemas.microsoft.com/office/word/2006/wordml" xmlns:wps="http://schemas.microsoft.com/office/word/2010/wordprocessingShape" mc:Ignorable="w14 wp14">
   <w:p>
     <w:pPr>
       <w:pStyle w:val="FooterOdd"/>
@@ -4964,7 +6344,7 @@
         <w:left w:w="14" w:type="dxa"/>
         <w:right w:w="14" w:type="dxa"/>
       </w:tblCellMar>
-      <w:tblLook w:val="0000"/>
+      <w:tblLook w:val="0000" w:firstRow="0" w:lastRow="0" w:firstColumn="0" w:lastColumn="0" w:noHBand="0" w:noVBand="0"/>
     </w:tblPr>
     <w:tblGrid>
       <w:gridCol w:w="7304"/>
@@ -5023,7 +6403,7 @@
               <w:rStyle w:val="PageNumber"/>
               <w:noProof/>
             </w:rPr>
-            <w:t>5</w:t>
+            <w:t>21</w:t>
           </w:r>
           <w:r>
             <w:rPr>
@@ -5044,7 +6424,7 @@
 </file>
 
 <file path=word/footer3.xml><?xml version="1.0" encoding="utf-8"?>
-<w:ftr xmlns:mo="http://schemas.microsoft.com/office/mac/office/2008/main" xmlns:ve="http://schemas.openxmlformats.org/markup-compatibility/2006" xmlns:mv="urn:schemas-microsoft-com:mac:vml" xmlns:o="urn:schemas-microsoft-com:office:office" xmlns:r="http://schemas.openxmlformats.org/officeDocument/2006/relationships" xmlns:m="http://schemas.openxmlformats.org/officeDocument/2006/math" xmlns:v="urn:schemas-microsoft-com:vml" xmlns:wp="http://schemas.openxmlformats.org/drawingml/2006/wordprocessingDrawing" xmlns:w10="urn:schemas-microsoft-com:office:word" xmlns:w="http://schemas.openxmlformats.org/wordprocessingml/2006/main" xmlns:wne="http://schemas.microsoft.com/office/word/2006/wordml">
+<w:ftr xmlns:wpc="http://schemas.microsoft.com/office/word/2010/wordprocessingCanvas" xmlns:mo="http://schemas.microsoft.com/office/mac/office/2008/main" xmlns:mc="http://schemas.openxmlformats.org/markup-compatibility/2006" xmlns:mv="urn:schemas-microsoft-com:mac:vml" xmlns:o="urn:schemas-microsoft-com:office:office" xmlns:r="http://schemas.openxmlformats.org/officeDocument/2006/relationships" xmlns:m="http://schemas.openxmlformats.org/officeDocument/2006/math" xmlns:v="urn:schemas-microsoft-com:vml" xmlns:wp14="http://schemas.microsoft.com/office/word/2010/wordprocessingDrawing" xmlns:wp="http://schemas.openxmlformats.org/drawingml/2006/wordprocessingDrawing" xmlns:w10="urn:schemas-microsoft-com:office:word" xmlns:w="http://schemas.openxmlformats.org/wordprocessingml/2006/main" xmlns:w14="http://schemas.microsoft.com/office/word/2010/wordml" xmlns:wpg="http://schemas.microsoft.com/office/word/2010/wordprocessingGroup" xmlns:wpi="http://schemas.microsoft.com/office/word/2010/wordprocessingInk" xmlns:wne="http://schemas.microsoft.com/office/word/2006/wordml" xmlns:wps="http://schemas.microsoft.com/office/word/2010/wordprocessingShape" mc:Ignorable="w14 wp14">
   <w:p>
     <w:pPr>
       <w:pStyle w:val="FooterFirst"/>
@@ -5059,7 +6439,7 @@
         <w:left w:w="14" w:type="dxa"/>
         <w:right w:w="14" w:type="dxa"/>
       </w:tblCellMar>
-      <w:tblLook w:val="0000"/>
+      <w:tblLook w:val="0000" w:firstRow="0" w:lastRow="0" w:firstColumn="0" w:lastColumn="0" w:noHBand="0" w:noVBand="0"/>
     </w:tblPr>
     <w:tblGrid>
       <w:gridCol w:w="6974"/>
@@ -5117,7 +6497,7 @@
               <w:rStyle w:val="PageNumber"/>
               <w:noProof/>
             </w:rPr>
-            <w:t>23</w:t>
+            <w:t>1</w:t>
           </w:r>
           <w:r>
             <w:rPr>
@@ -5139,7 +6519,7 @@
 </file>
 
 <file path=word/footer4.xml><?xml version="1.0" encoding="utf-8"?>
-<w:ftr xmlns:mo="http://schemas.microsoft.com/office/mac/office/2008/main" xmlns:ve="http://schemas.openxmlformats.org/markup-compatibility/2006" xmlns:mv="urn:schemas-microsoft-com:mac:vml" xmlns:o="urn:schemas-microsoft-com:office:office" xmlns:r="http://schemas.openxmlformats.org/officeDocument/2006/relationships" xmlns:m="http://schemas.openxmlformats.org/officeDocument/2006/math" xmlns:v="urn:schemas-microsoft-com:vml" xmlns:wp="http://schemas.openxmlformats.org/drawingml/2006/wordprocessingDrawing" xmlns:w10="urn:schemas-microsoft-com:office:word" xmlns:w="http://schemas.openxmlformats.org/wordprocessingml/2006/main" xmlns:wne="http://schemas.microsoft.com/office/word/2006/wordml">
+<w:ftr xmlns:wpc="http://schemas.microsoft.com/office/word/2010/wordprocessingCanvas" xmlns:mo="http://schemas.microsoft.com/office/mac/office/2008/main" xmlns:mc="http://schemas.openxmlformats.org/markup-compatibility/2006" xmlns:mv="urn:schemas-microsoft-com:mac:vml" xmlns:o="urn:schemas-microsoft-com:office:office" xmlns:r="http://schemas.openxmlformats.org/officeDocument/2006/relationships" xmlns:m="http://schemas.openxmlformats.org/officeDocument/2006/math" xmlns:v="urn:schemas-microsoft-com:vml" xmlns:wp14="http://schemas.microsoft.com/office/word/2010/wordprocessingDrawing" xmlns:wp="http://schemas.openxmlformats.org/drawingml/2006/wordprocessingDrawing" xmlns:w10="urn:schemas-microsoft-com:office:word" xmlns:w="http://schemas.openxmlformats.org/wordprocessingml/2006/main" xmlns:w14="http://schemas.microsoft.com/office/word/2010/wordml" xmlns:wpg="http://schemas.microsoft.com/office/word/2010/wordprocessingGroup" xmlns:wpi="http://schemas.microsoft.com/office/word/2010/wordprocessingInk" xmlns:wne="http://schemas.microsoft.com/office/word/2006/wordml" xmlns:wps="http://schemas.microsoft.com/office/word/2010/wordprocessingShape" mc:Ignorable="w14 wp14">
   <w:p>
     <w:pPr>
       <w:pStyle w:val="FooterEven"/>
@@ -5152,7 +6532,7 @@
         <w:left w:w="14" w:type="dxa"/>
         <w:right w:w="14" w:type="dxa"/>
       </w:tblCellMar>
-      <w:tblLook w:val="0000"/>
+      <w:tblLook w:val="0000" w:firstRow="0" w:lastRow="0" w:firstColumn="0" w:lastColumn="0" w:noHBand="0" w:noVBand="0"/>
     </w:tblPr>
     <w:tblGrid>
       <w:gridCol w:w="943"/>
@@ -5237,7 +6617,7 @@
 </file>
 
 <file path=word/footer5.xml><?xml version="1.0" encoding="utf-8"?>
-<w:ftr xmlns:mo="http://schemas.microsoft.com/office/mac/office/2008/main" xmlns:ve="http://schemas.openxmlformats.org/markup-compatibility/2006" xmlns:mv="urn:schemas-microsoft-com:mac:vml" xmlns:o="urn:schemas-microsoft-com:office:office" xmlns:r="http://schemas.openxmlformats.org/officeDocument/2006/relationships" xmlns:m="http://schemas.openxmlformats.org/officeDocument/2006/math" xmlns:v="urn:schemas-microsoft-com:vml" xmlns:wp="http://schemas.openxmlformats.org/drawingml/2006/wordprocessingDrawing" xmlns:w10="urn:schemas-microsoft-com:office:word" xmlns:w="http://schemas.openxmlformats.org/wordprocessingml/2006/main" xmlns:wne="http://schemas.microsoft.com/office/word/2006/wordml">
+<w:ftr xmlns:wpc="http://schemas.microsoft.com/office/word/2010/wordprocessingCanvas" xmlns:mo="http://schemas.microsoft.com/office/mac/office/2008/main" xmlns:mc="http://schemas.openxmlformats.org/markup-compatibility/2006" xmlns:mv="urn:schemas-microsoft-com:mac:vml" xmlns:o="urn:schemas-microsoft-com:office:office" xmlns:r="http://schemas.openxmlformats.org/officeDocument/2006/relationships" xmlns:m="http://schemas.openxmlformats.org/officeDocument/2006/math" xmlns:v="urn:schemas-microsoft-com:vml" xmlns:wp14="http://schemas.microsoft.com/office/word/2010/wordprocessingDrawing" xmlns:wp="http://schemas.openxmlformats.org/drawingml/2006/wordprocessingDrawing" xmlns:w10="urn:schemas-microsoft-com:office:word" xmlns:w="http://schemas.openxmlformats.org/wordprocessingml/2006/main" xmlns:w14="http://schemas.microsoft.com/office/word/2010/wordml" xmlns:wpg="http://schemas.microsoft.com/office/word/2010/wordprocessingGroup" xmlns:wpi="http://schemas.microsoft.com/office/word/2010/wordprocessingInk" xmlns:wne="http://schemas.microsoft.com/office/word/2006/wordml" xmlns:wps="http://schemas.microsoft.com/office/word/2010/wordprocessingShape" mc:Ignorable="w14 wp14">
   <w:p>
     <w:pPr>
       <w:pStyle w:val="FooterOdd"/>
@@ -5251,7 +6631,7 @@
         <w:left w:w="14" w:type="dxa"/>
         <w:right w:w="14" w:type="dxa"/>
       </w:tblCellMar>
-      <w:tblLook w:val="0000"/>
+      <w:tblLook w:val="0000" w:firstRow="0" w:lastRow="0" w:firstColumn="0" w:lastColumn="0" w:noHBand="0" w:noVBand="0"/>
     </w:tblPr>
     <w:tblGrid>
       <w:gridCol w:w="6974"/>
@@ -5335,7 +6715,7 @@
 </file>
 
 <file path=word/footnotes.xml><?xml version="1.0" encoding="utf-8"?>
-<w:footnotes xmlns:mo="http://schemas.microsoft.com/office/mac/office/2008/main" xmlns:ve="http://schemas.openxmlformats.org/markup-compatibility/2006" xmlns:mv="urn:schemas-microsoft-com:mac:vml" xmlns:o="urn:schemas-microsoft-com:office:office" xmlns:r="http://schemas.openxmlformats.org/officeDocument/2006/relationships" xmlns:m="http://schemas.openxmlformats.org/officeDocument/2006/math" xmlns:v="urn:schemas-microsoft-com:vml" xmlns:wp="http://schemas.openxmlformats.org/drawingml/2006/wordprocessingDrawing" xmlns:w10="urn:schemas-microsoft-com:office:word" xmlns:w="http://schemas.openxmlformats.org/wordprocessingml/2006/main" xmlns:wne="http://schemas.microsoft.com/office/word/2006/wordml">
+<w:footnotes xmlns:wpc="http://schemas.microsoft.com/office/word/2010/wordprocessingCanvas" xmlns:mo="http://schemas.microsoft.com/office/mac/office/2008/main" xmlns:mc="http://schemas.openxmlformats.org/markup-compatibility/2006" xmlns:mv="urn:schemas-microsoft-com:mac:vml" xmlns:o="urn:schemas-microsoft-com:office:office" xmlns:r="http://schemas.openxmlformats.org/officeDocument/2006/relationships" xmlns:m="http://schemas.openxmlformats.org/officeDocument/2006/math" xmlns:v="urn:schemas-microsoft-com:vml" xmlns:wp14="http://schemas.microsoft.com/office/word/2010/wordprocessingDrawing" xmlns:wp="http://schemas.openxmlformats.org/drawingml/2006/wordprocessingDrawing" xmlns:w10="urn:schemas-microsoft-com:office:word" xmlns:w="http://schemas.openxmlformats.org/wordprocessingml/2006/main" xmlns:w14="http://schemas.microsoft.com/office/word/2010/wordml" xmlns:wpg="http://schemas.microsoft.com/office/word/2010/wordprocessingGroup" xmlns:wpi="http://schemas.microsoft.com/office/word/2010/wordprocessingInk" xmlns:wne="http://schemas.microsoft.com/office/word/2006/wordml" xmlns:wps="http://schemas.microsoft.com/office/word/2010/wordprocessingShape" mc:Ignorable="w14 wp14">
   <w:footnote w:type="separator" w:id="-1">
     <w:p>
       <w:r>
@@ -5347,22 +6727,6 @@
     <w:p>
       <w:r>
         <w:continuationSeparator/>
-      </w:r>
-    </w:p>
-  </w:footnote>
-  <w:footnote w:id="1">
-    <w:p>
-      <w:pPr>
-        <w:pStyle w:val="FootnoteText"/>
-      </w:pPr>
-      <w:r>
-        <w:rPr>
-          <w:rStyle w:val="FootnoteReference"/>
-        </w:rPr>
-        <w:footnoteRef/>
-      </w:r>
-      <w:r>
-        <w:t xml:space="preserve"> Bottom of page footnote.</w:t>
       </w:r>
     </w:p>
   </w:footnote>
@@ -5370,7 +6734,7 @@
 </file>
 
 <file path=word/header1.xml><?xml version="1.0" encoding="utf-8"?>
-<w:hdr xmlns:mo="http://schemas.microsoft.com/office/mac/office/2008/main" xmlns:ve="http://schemas.openxmlformats.org/markup-compatibility/2006" xmlns:mv="urn:schemas-microsoft-com:mac:vml" xmlns:o="urn:schemas-microsoft-com:office:office" xmlns:r="http://schemas.openxmlformats.org/officeDocument/2006/relationships" xmlns:m="http://schemas.openxmlformats.org/officeDocument/2006/math" xmlns:v="urn:schemas-microsoft-com:vml" xmlns:wp="http://schemas.openxmlformats.org/drawingml/2006/wordprocessingDrawing" xmlns:w10="urn:schemas-microsoft-com:office:word" xmlns:w="http://schemas.openxmlformats.org/wordprocessingml/2006/main" xmlns:wne="http://schemas.microsoft.com/office/word/2006/wordml">
+<w:hdr xmlns:wpc="http://schemas.microsoft.com/office/word/2010/wordprocessingCanvas" xmlns:mo="http://schemas.microsoft.com/office/mac/office/2008/main" xmlns:mc="http://schemas.openxmlformats.org/markup-compatibility/2006" xmlns:mv="urn:schemas-microsoft-com:mac:vml" xmlns:o="urn:schemas-microsoft-com:office:office" xmlns:r="http://schemas.openxmlformats.org/officeDocument/2006/relationships" xmlns:m="http://schemas.openxmlformats.org/officeDocument/2006/math" xmlns:v="urn:schemas-microsoft-com:vml" xmlns:wp14="http://schemas.microsoft.com/office/word/2010/wordprocessingDrawing" xmlns:wp="http://schemas.openxmlformats.org/drawingml/2006/wordprocessingDrawing" xmlns:w10="urn:schemas-microsoft-com:office:word" xmlns:w="http://schemas.openxmlformats.org/wordprocessingml/2006/main" xmlns:w14="http://schemas.microsoft.com/office/word/2010/wordml" xmlns:wpg="http://schemas.microsoft.com/office/word/2010/wordprocessingGroup" xmlns:wpi="http://schemas.microsoft.com/office/word/2010/wordprocessingInk" xmlns:wne="http://schemas.microsoft.com/office/word/2006/wordml" xmlns:wps="http://schemas.microsoft.com/office/word/2010/wordprocessingShape" mc:Ignorable="w14 wp14">
   <w:p>
     <w:pPr>
       <w:pStyle w:val="HeaderEven"/>
@@ -5410,7 +6774,7 @@
 </file>
 
 <file path=word/header2.xml><?xml version="1.0" encoding="utf-8"?>
-<w:hdr xmlns:mo="http://schemas.microsoft.com/office/mac/office/2008/main" xmlns:ve="http://schemas.openxmlformats.org/markup-compatibility/2006" xmlns:mv="urn:schemas-microsoft-com:mac:vml" xmlns:o="urn:schemas-microsoft-com:office:office" xmlns:r="http://schemas.openxmlformats.org/officeDocument/2006/relationships" xmlns:m="http://schemas.openxmlformats.org/officeDocument/2006/math" xmlns:v="urn:schemas-microsoft-com:vml" xmlns:wp="http://schemas.openxmlformats.org/drawingml/2006/wordprocessingDrawing" xmlns:w10="urn:schemas-microsoft-com:office:word" xmlns:w="http://schemas.openxmlformats.org/wordprocessingml/2006/main" xmlns:wne="http://schemas.microsoft.com/office/word/2006/wordml">
+<w:hdr xmlns:wpc="http://schemas.microsoft.com/office/word/2010/wordprocessingCanvas" xmlns:mo="http://schemas.microsoft.com/office/mac/office/2008/main" xmlns:mc="http://schemas.openxmlformats.org/markup-compatibility/2006" xmlns:mv="urn:schemas-microsoft-com:mac:vml" xmlns:o="urn:schemas-microsoft-com:office:office" xmlns:r="http://schemas.openxmlformats.org/officeDocument/2006/relationships" xmlns:m="http://schemas.openxmlformats.org/officeDocument/2006/math" xmlns:v="urn:schemas-microsoft-com:vml" xmlns:wp14="http://schemas.microsoft.com/office/word/2010/wordprocessingDrawing" xmlns:wp="http://schemas.openxmlformats.org/drawingml/2006/wordprocessingDrawing" xmlns:w10="urn:schemas-microsoft-com:office:word" xmlns:w="http://schemas.openxmlformats.org/wordprocessingml/2006/main" xmlns:w14="http://schemas.microsoft.com/office/word/2010/wordml" xmlns:wpg="http://schemas.microsoft.com/office/word/2010/wordprocessingGroup" xmlns:wpi="http://schemas.microsoft.com/office/word/2010/wordprocessingInk" xmlns:wne="http://schemas.microsoft.com/office/word/2006/wordml" xmlns:wps="http://schemas.microsoft.com/office/word/2010/wordprocessingShape" mc:Ignorable="w14 wp14">
   <w:p>
     <w:pPr>
       <w:pStyle w:val="HeaderOdd"/>
@@ -5418,14 +6782,27 @@
         <w:szCs w:val="14"/>
       </w:rPr>
     </w:pPr>
-    <w:fldSimple w:instr=" STYLEREF  &quot;Heading 1&quot;  \* MERGEFORMAT ">
-      <w:r>
-        <w:rPr>
-          <w:noProof/>
-        </w:rPr>
-        <w:t>Introduction</w:t>
-      </w:r>
-    </w:fldSimple>
+    <w:r>
+      <w:fldChar w:fldCharType="begin"/>
+    </w:r>
+    <w:r>
+      <w:instrText xml:space="preserve"> STYLEREF  "Heading 1"  \* MERGEFORMAT </w:instrText>
+    </w:r>
+    <w:r>
+      <w:fldChar w:fldCharType="separate"/>
+    </w:r>
+    <w:r>
+      <w:rPr>
+        <w:noProof/>
+      </w:rPr>
+      <w:t>Getting Started</w:t>
+    </w:r>
+    <w:r>
+      <w:rPr>
+        <w:noProof/>
+      </w:rPr>
+      <w:fldChar w:fldCharType="end"/>
+    </w:r>
   </w:p>
   <w:p>
     <w:pPr>
@@ -5444,7 +6821,7 @@
 </file>
 
 <file path=word/header3.xml><?xml version="1.0" encoding="utf-8"?>
-<w:hdr xmlns:mo="http://schemas.microsoft.com/office/mac/office/2008/main" xmlns:ve="http://schemas.openxmlformats.org/markup-compatibility/2006" xmlns:mv="urn:schemas-microsoft-com:mac:vml" xmlns:o="urn:schemas-microsoft-com:office:office" xmlns:r="http://schemas.openxmlformats.org/officeDocument/2006/relationships" xmlns:m="http://schemas.openxmlformats.org/officeDocument/2006/math" xmlns:v="urn:schemas-microsoft-com:vml" xmlns:wp="http://schemas.openxmlformats.org/drawingml/2006/wordprocessingDrawing" xmlns:w10="urn:schemas-microsoft-com:office:word" xmlns:w="http://schemas.openxmlformats.org/wordprocessingml/2006/main" xmlns:wne="http://schemas.microsoft.com/office/word/2006/wordml">
+<w:hdr xmlns:wpc="http://schemas.microsoft.com/office/word/2010/wordprocessingCanvas" xmlns:mo="http://schemas.microsoft.com/office/mac/office/2008/main" xmlns:mc="http://schemas.openxmlformats.org/markup-compatibility/2006" xmlns:mv="urn:schemas-microsoft-com:mac:vml" xmlns:o="urn:schemas-microsoft-com:office:office" xmlns:r="http://schemas.openxmlformats.org/officeDocument/2006/relationships" xmlns:m="http://schemas.openxmlformats.org/officeDocument/2006/math" xmlns:v="urn:schemas-microsoft-com:vml" xmlns:wp14="http://schemas.microsoft.com/office/word/2010/wordprocessingDrawing" xmlns:wp="http://schemas.openxmlformats.org/drawingml/2006/wordprocessingDrawing" xmlns:w10="urn:schemas-microsoft-com:office:word" xmlns:w="http://schemas.openxmlformats.org/wordprocessingml/2006/main" xmlns:w14="http://schemas.microsoft.com/office/word/2010/wordml" xmlns:wpg="http://schemas.microsoft.com/office/word/2010/wordprocessingGroup" xmlns:wpi="http://schemas.microsoft.com/office/word/2010/wordprocessingInk" xmlns:wne="http://schemas.microsoft.com/office/word/2006/wordml" xmlns:wps="http://schemas.microsoft.com/office/word/2010/wordprocessingShape" mc:Ignorable="w14 wp14">
   <w:p>
     <w:pPr>
       <w:pStyle w:val="Header"/>
@@ -5454,7 +6831,7 @@
 </file>
 
 <file path=word/header4.xml><?xml version="1.0" encoding="utf-8"?>
-<w:hdr xmlns:mo="http://schemas.microsoft.com/office/mac/office/2008/main" xmlns:ve="http://schemas.openxmlformats.org/markup-compatibility/2006" xmlns:mv="urn:schemas-microsoft-com:mac:vml" xmlns:o="urn:schemas-microsoft-com:office:office" xmlns:r="http://schemas.openxmlformats.org/officeDocument/2006/relationships" xmlns:m="http://schemas.openxmlformats.org/officeDocument/2006/math" xmlns:v="urn:schemas-microsoft-com:vml" xmlns:wp="http://schemas.openxmlformats.org/drawingml/2006/wordprocessingDrawing" xmlns:w10="urn:schemas-microsoft-com:office:word" xmlns:w="http://schemas.openxmlformats.org/wordprocessingml/2006/main" xmlns:wne="http://schemas.microsoft.com/office/word/2006/wordml">
+<w:hdr xmlns:wpc="http://schemas.microsoft.com/office/word/2010/wordprocessingCanvas" xmlns:mo="http://schemas.microsoft.com/office/mac/office/2008/main" xmlns:mc="http://schemas.openxmlformats.org/markup-compatibility/2006" xmlns:mv="urn:schemas-microsoft-com:mac:vml" xmlns:o="urn:schemas-microsoft-com:office:office" xmlns:r="http://schemas.openxmlformats.org/officeDocument/2006/relationships" xmlns:m="http://schemas.openxmlformats.org/officeDocument/2006/math" xmlns:v="urn:schemas-microsoft-com:vml" xmlns:wp14="http://schemas.microsoft.com/office/word/2010/wordprocessingDrawing" xmlns:wp="http://schemas.openxmlformats.org/drawingml/2006/wordprocessingDrawing" xmlns:w10="urn:schemas-microsoft-com:office:word" xmlns:w="http://schemas.openxmlformats.org/wordprocessingml/2006/main" xmlns:w14="http://schemas.microsoft.com/office/word/2010/wordml" xmlns:wpg="http://schemas.microsoft.com/office/word/2010/wordprocessingGroup" xmlns:wpi="http://schemas.microsoft.com/office/word/2010/wordprocessingInk" xmlns:wne="http://schemas.microsoft.com/office/word/2006/wordml" xmlns:wps="http://schemas.microsoft.com/office/word/2010/wordprocessingShape" mc:Ignorable="w14 wp14">
   <w:p>
     <w:pPr>
       <w:pStyle w:val="HeaderEven"/>
@@ -5495,7 +6872,7 @@
 </file>
 
 <file path=word/header5.xml><?xml version="1.0" encoding="utf-8"?>
-<w:hdr xmlns:mo="http://schemas.microsoft.com/office/mac/office/2008/main" xmlns:ve="http://schemas.openxmlformats.org/markup-compatibility/2006" xmlns:mv="urn:schemas-microsoft-com:mac:vml" xmlns:o="urn:schemas-microsoft-com:office:office" xmlns:r="http://schemas.openxmlformats.org/officeDocument/2006/relationships" xmlns:m="http://schemas.openxmlformats.org/officeDocument/2006/math" xmlns:v="urn:schemas-microsoft-com:vml" xmlns:wp="http://schemas.openxmlformats.org/drawingml/2006/wordprocessingDrawing" xmlns:w10="urn:schemas-microsoft-com:office:word" xmlns:w="http://schemas.openxmlformats.org/wordprocessingml/2006/main" xmlns:wne="http://schemas.microsoft.com/office/word/2006/wordml">
+<w:hdr xmlns:wpc="http://schemas.microsoft.com/office/word/2010/wordprocessingCanvas" xmlns:mo="http://schemas.microsoft.com/office/mac/office/2008/main" xmlns:mc="http://schemas.openxmlformats.org/markup-compatibility/2006" xmlns:mv="urn:schemas-microsoft-com:mac:vml" xmlns:o="urn:schemas-microsoft-com:office:office" xmlns:r="http://schemas.openxmlformats.org/officeDocument/2006/relationships" xmlns:m="http://schemas.openxmlformats.org/officeDocument/2006/math" xmlns:v="urn:schemas-microsoft-com:vml" xmlns:wp14="http://schemas.microsoft.com/office/word/2010/wordprocessingDrawing" xmlns:wp="http://schemas.openxmlformats.org/drawingml/2006/wordprocessingDrawing" xmlns:w10="urn:schemas-microsoft-com:office:word" xmlns:w="http://schemas.openxmlformats.org/wordprocessingml/2006/main" xmlns:w14="http://schemas.microsoft.com/office/word/2010/wordml" xmlns:wpg="http://schemas.microsoft.com/office/word/2010/wordprocessingGroup" xmlns:wpi="http://schemas.microsoft.com/office/word/2010/wordprocessingInk" xmlns:wne="http://schemas.microsoft.com/office/word/2006/wordml" xmlns:wps="http://schemas.microsoft.com/office/word/2010/wordprocessingShape" mc:Ignorable="w14 wp14">
   <w:p>
     <w:pPr>
       <w:pStyle w:val="HeaderOdd"/>
@@ -5509,35 +6886,61 @@
       </w:rPr>
       <w:t xml:space="preserve">Chapter </w:t>
     </w:r>
-    <w:fldSimple w:instr="STYLEREF &quot;Heading 1&quot;\n \* MERGEFORMAT ">
-      <w:r>
-        <w:rPr>
-          <w:noProof/>
-        </w:rPr>
-        <w:t>4</w:t>
-      </w:r>
-    </w:fldSimple>
+    <w:r>
+      <w:fldChar w:fldCharType="begin"/>
+    </w:r>
+    <w:r>
+      <w:instrText xml:space="preserve">STYLEREF "Heading 1"\n \* MERGEFORMAT </w:instrText>
+    </w:r>
+    <w:r>
+      <w:fldChar w:fldCharType="separate"/>
+    </w:r>
+    <w:r>
+      <w:rPr>
+        <w:noProof/>
+      </w:rPr>
+      <w:t>4</w:t>
+    </w:r>
+    <w:r>
+      <w:rPr>
+        <w:noProof/>
+      </w:rPr>
+      <w:fldChar w:fldCharType="end"/>
+    </w:r>
     <w:r>
       <w:rPr>
         <w:szCs w:val="14"/>
       </w:rPr>
       <w:t xml:space="preserve">. </w:t>
     </w:r>
-    <w:fldSimple w:instr=" STYLEREF &quot;Heading 1&quot; \* MERGEFORMAT ">
-      <w:r>
-        <w:rPr>
-          <w:noProof/>
-          <w:szCs w:val="14"/>
-        </w:rPr>
-        <w:t>Common</w:t>
-      </w:r>
-      <w:r>
-        <w:rPr>
-          <w:noProof/>
-        </w:rPr>
-        <w:t xml:space="preserve"> Activities</w:t>
-      </w:r>
-    </w:fldSimple>
+    <w:r>
+      <w:fldChar w:fldCharType="begin"/>
+    </w:r>
+    <w:r>
+      <w:instrText xml:space="preserve"> STYLEREF "Heading 1" \* MERGEFORMAT </w:instrText>
+    </w:r>
+    <w:r>
+      <w:fldChar w:fldCharType="separate"/>
+    </w:r>
+    <w:r>
+      <w:rPr>
+        <w:noProof/>
+        <w:szCs w:val="14"/>
+      </w:rPr>
+      <w:t>Common</w:t>
+    </w:r>
+    <w:r>
+      <w:rPr>
+        <w:noProof/>
+      </w:rPr>
+      <w:t xml:space="preserve"> Activities</w:t>
+    </w:r>
+    <w:r>
+      <w:rPr>
+        <w:noProof/>
+      </w:rPr>
+      <w:fldChar w:fldCharType="end"/>
+    </w:r>
   </w:p>
   <w:p>
     <w:pPr>
@@ -5557,7 +6960,7 @@
 </file>
 
 <file path=word/header6.xml><?xml version="1.0" encoding="utf-8"?>
-<w:hdr xmlns:mo="http://schemas.microsoft.com/office/mac/office/2008/main" xmlns:ve="http://schemas.openxmlformats.org/markup-compatibility/2006" xmlns:mv="urn:schemas-microsoft-com:mac:vml" xmlns:o="urn:schemas-microsoft-com:office:office" xmlns:r="http://schemas.openxmlformats.org/officeDocument/2006/relationships" xmlns:m="http://schemas.openxmlformats.org/officeDocument/2006/math" xmlns:v="urn:schemas-microsoft-com:vml" xmlns:wp="http://schemas.openxmlformats.org/drawingml/2006/wordprocessingDrawing" xmlns:w10="urn:schemas-microsoft-com:office:word" xmlns:w="http://schemas.openxmlformats.org/wordprocessingml/2006/main" xmlns:wne="http://schemas.microsoft.com/office/word/2006/wordml">
+<w:hdr xmlns:wpc="http://schemas.microsoft.com/office/word/2010/wordprocessingCanvas" xmlns:mo="http://schemas.microsoft.com/office/mac/office/2008/main" xmlns:mc="http://schemas.openxmlformats.org/markup-compatibility/2006" xmlns:mv="urn:schemas-microsoft-com:mac:vml" xmlns:o="urn:schemas-microsoft-com:office:office" xmlns:r="http://schemas.openxmlformats.org/officeDocument/2006/relationships" xmlns:m="http://schemas.openxmlformats.org/officeDocument/2006/math" xmlns:v="urn:schemas-microsoft-com:vml" xmlns:wp14="http://schemas.microsoft.com/office/word/2010/wordprocessingDrawing" xmlns:wp="http://schemas.openxmlformats.org/drawingml/2006/wordprocessingDrawing" xmlns:w10="urn:schemas-microsoft-com:office:word" xmlns:w="http://schemas.openxmlformats.org/wordprocessingml/2006/main" xmlns:w14="http://schemas.microsoft.com/office/word/2010/wordml" xmlns:wpg="http://schemas.microsoft.com/office/word/2010/wordprocessingGroup" xmlns:wpi="http://schemas.microsoft.com/office/word/2010/wordprocessingInk" xmlns:wne="http://schemas.microsoft.com/office/word/2006/wordml" xmlns:wps="http://schemas.microsoft.com/office/word/2010/wordprocessingShape" mc:Ignorable="w14 wp14">
   <w:p>
     <w:pPr>
       <w:pStyle w:val="Header"/>
@@ -5567,8 +6970,299 @@
 </file>
 
 <file path=word/numbering.xml><?xml version="1.0" encoding="utf-8"?>
-<w:numbering xmlns:mo="http://schemas.microsoft.com/office/mac/office/2008/main" xmlns:ve="http://schemas.openxmlformats.org/markup-compatibility/2006" xmlns:mv="urn:schemas-microsoft-com:mac:vml" xmlns:o="urn:schemas-microsoft-com:office:office" xmlns:r="http://schemas.openxmlformats.org/officeDocument/2006/relationships" xmlns:m="http://schemas.openxmlformats.org/officeDocument/2006/math" xmlns:v="urn:schemas-microsoft-com:vml" xmlns:wp="http://schemas.openxmlformats.org/drawingml/2006/wordprocessingDrawing" xmlns:w10="urn:schemas-microsoft-com:office:word" xmlns:w="http://schemas.openxmlformats.org/wordprocessingml/2006/main" xmlns:wne="http://schemas.microsoft.com/office/word/2006/wordml">
+<w:numbering xmlns:wpc="http://schemas.microsoft.com/office/word/2010/wordprocessingCanvas" xmlns:mo="http://schemas.microsoft.com/office/mac/office/2008/main" xmlns:mc="http://schemas.openxmlformats.org/markup-compatibility/2006" xmlns:mv="urn:schemas-microsoft-com:mac:vml" xmlns:o="urn:schemas-microsoft-com:office:office" xmlns:r="http://schemas.openxmlformats.org/officeDocument/2006/relationships" xmlns:m="http://schemas.openxmlformats.org/officeDocument/2006/math" xmlns:v="urn:schemas-microsoft-com:vml" xmlns:wp14="http://schemas.microsoft.com/office/word/2010/wordprocessingDrawing" xmlns:wp="http://schemas.openxmlformats.org/drawingml/2006/wordprocessingDrawing" xmlns:w10="urn:schemas-microsoft-com:office:word" xmlns:w="http://schemas.openxmlformats.org/wordprocessingml/2006/main" xmlns:w14="http://schemas.microsoft.com/office/word/2010/wordml" xmlns:wpg="http://schemas.microsoft.com/office/word/2010/wordprocessingGroup" xmlns:wpi="http://schemas.microsoft.com/office/word/2010/wordprocessingInk" xmlns:wne="http://schemas.microsoft.com/office/word/2006/wordml" xmlns:wps="http://schemas.microsoft.com/office/word/2010/wordprocessingShape" mc:Ignorable="w14 wp14">
   <w:abstractNum w:abstractNumId="0">
+    <w:nsid w:val="FFFFFF1D"/>
+    <w:multiLevelType w:val="multilevel"/>
+    <w:tmpl w:val="62F6FFCC"/>
+    <w:lvl w:ilvl="0">
+      <w:start w:val="1"/>
+      <w:numFmt w:val="bullet"/>
+      <w:lvlText w:val=""/>
+      <w:lvlJc w:val="left"/>
+      <w:pPr>
+        <w:tabs>
+          <w:tab w:val="num" w:pos="0"/>
+        </w:tabs>
+        <w:ind w:left="0" w:firstLine="0"/>
+      </w:pPr>
+      <w:rPr>
+        <w:rFonts w:ascii="Symbol" w:hAnsi="Symbol" w:hint="default"/>
+      </w:rPr>
+    </w:lvl>
+    <w:lvl w:ilvl="1">
+      <w:start w:val="1"/>
+      <w:numFmt w:val="bullet"/>
+      <w:lvlText w:val=""/>
+      <w:lvlJc w:val="left"/>
+      <w:pPr>
+        <w:tabs>
+          <w:tab w:val="num" w:pos="720"/>
+        </w:tabs>
+        <w:ind w:left="1080" w:hanging="360"/>
+      </w:pPr>
+      <w:rPr>
+        <w:rFonts w:ascii="Symbol" w:hAnsi="Symbol" w:hint="default"/>
+      </w:rPr>
+    </w:lvl>
+    <w:lvl w:ilvl="2">
+      <w:start w:val="1"/>
+      <w:numFmt w:val="bullet"/>
+      <w:lvlText w:val="o"/>
+      <w:lvlJc w:val="left"/>
+      <w:pPr>
+        <w:tabs>
+          <w:tab w:val="num" w:pos="1440"/>
+        </w:tabs>
+        <w:ind w:left="1800" w:hanging="360"/>
+      </w:pPr>
+      <w:rPr>
+        <w:rFonts w:ascii="Courier New" w:hAnsi="Courier New" w:hint="default"/>
+      </w:rPr>
+    </w:lvl>
+    <w:lvl w:ilvl="3">
+      <w:start w:val="1"/>
+      <w:numFmt w:val="bullet"/>
+      <w:lvlText w:val=""/>
+      <w:lvlJc w:val="left"/>
+      <w:pPr>
+        <w:tabs>
+          <w:tab w:val="num" w:pos="2160"/>
+        </w:tabs>
+        <w:ind w:left="2520" w:hanging="360"/>
+      </w:pPr>
+      <w:rPr>
+        <w:rFonts w:ascii="Wingdings" w:hAnsi="Wingdings" w:hint="default"/>
+      </w:rPr>
+    </w:lvl>
+    <w:lvl w:ilvl="4">
+      <w:start w:val="1"/>
+      <w:numFmt w:val="bullet"/>
+      <w:lvlText w:val=""/>
+      <w:lvlJc w:val="left"/>
+      <w:pPr>
+        <w:tabs>
+          <w:tab w:val="num" w:pos="2880"/>
+        </w:tabs>
+        <w:ind w:left="3240" w:hanging="360"/>
+      </w:pPr>
+      <w:rPr>
+        <w:rFonts w:ascii="Wingdings" w:hAnsi="Wingdings" w:hint="default"/>
+      </w:rPr>
+    </w:lvl>
+    <w:lvl w:ilvl="5">
+      <w:start w:val="1"/>
+      <w:numFmt w:val="bullet"/>
+      <w:lvlText w:val=""/>
+      <w:lvlJc w:val="left"/>
+      <w:pPr>
+        <w:tabs>
+          <w:tab w:val="num" w:pos="3600"/>
+        </w:tabs>
+        <w:ind w:left="3960" w:hanging="360"/>
+      </w:pPr>
+      <w:rPr>
+        <w:rFonts w:ascii="Symbol" w:hAnsi="Symbol" w:hint="default"/>
+      </w:rPr>
+    </w:lvl>
+    <w:lvl w:ilvl="6">
+      <w:start w:val="1"/>
+      <w:numFmt w:val="bullet"/>
+      <w:lvlText w:val="o"/>
+      <w:lvlJc w:val="left"/>
+      <w:pPr>
+        <w:tabs>
+          <w:tab w:val="num" w:pos="4320"/>
+        </w:tabs>
+        <w:ind w:left="4680" w:hanging="360"/>
+      </w:pPr>
+      <w:rPr>
+        <w:rFonts w:ascii="Courier New" w:hAnsi="Courier New" w:hint="default"/>
+      </w:rPr>
+    </w:lvl>
+    <w:lvl w:ilvl="7">
+      <w:start w:val="1"/>
+      <w:numFmt w:val="bullet"/>
+      <w:lvlText w:val=""/>
+      <w:lvlJc w:val="left"/>
+      <w:pPr>
+        <w:tabs>
+          <w:tab w:val="num" w:pos="5040"/>
+        </w:tabs>
+        <w:ind w:left="5400" w:hanging="360"/>
+      </w:pPr>
+      <w:rPr>
+        <w:rFonts w:ascii="Wingdings" w:hAnsi="Wingdings" w:hint="default"/>
+      </w:rPr>
+    </w:lvl>
+    <w:lvl w:ilvl="8">
+      <w:start w:val="1"/>
+      <w:numFmt w:val="bullet"/>
+      <w:lvlText w:val=""/>
+      <w:lvlJc w:val="left"/>
+      <w:pPr>
+        <w:tabs>
+          <w:tab w:val="num" w:pos="5760"/>
+        </w:tabs>
+        <w:ind w:left="6120" w:hanging="360"/>
+      </w:pPr>
+      <w:rPr>
+        <w:rFonts w:ascii="Wingdings" w:hAnsi="Wingdings" w:hint="default"/>
+      </w:rPr>
+    </w:lvl>
+  </w:abstractNum>
+  <w:abstractNum w:abstractNumId="1">
+    <w:nsid w:val="FFFFFF7C"/>
+    <w:multiLevelType w:val="singleLevel"/>
+    <w:tmpl w:val="B32E915E"/>
+    <w:lvl w:ilvl="0">
+      <w:start w:val="1"/>
+      <w:numFmt w:val="decimal"/>
+      <w:lvlText w:val="%1."/>
+      <w:lvlJc w:val="left"/>
+      <w:pPr>
+        <w:tabs>
+          <w:tab w:val="num" w:pos="1800"/>
+        </w:tabs>
+        <w:ind w:left="1800" w:hanging="360"/>
+      </w:pPr>
+    </w:lvl>
+  </w:abstractNum>
+  <w:abstractNum w:abstractNumId="2">
+    <w:nsid w:val="FFFFFF7D"/>
+    <w:multiLevelType w:val="singleLevel"/>
+    <w:tmpl w:val="2B8874A8"/>
+    <w:lvl w:ilvl="0">
+      <w:start w:val="1"/>
+      <w:numFmt w:val="decimal"/>
+      <w:lvlText w:val="%1."/>
+      <w:lvlJc w:val="left"/>
+      <w:pPr>
+        <w:tabs>
+          <w:tab w:val="num" w:pos="1440"/>
+        </w:tabs>
+        <w:ind w:left="1440" w:hanging="360"/>
+      </w:pPr>
+    </w:lvl>
+  </w:abstractNum>
+  <w:abstractNum w:abstractNumId="3">
+    <w:nsid w:val="FFFFFF7E"/>
+    <w:multiLevelType w:val="singleLevel"/>
+    <w:tmpl w:val="EE4448E6"/>
+    <w:lvl w:ilvl="0">
+      <w:start w:val="1"/>
+      <w:numFmt w:val="decimal"/>
+      <w:lvlText w:val="%1."/>
+      <w:lvlJc w:val="left"/>
+      <w:pPr>
+        <w:tabs>
+          <w:tab w:val="num" w:pos="1080"/>
+        </w:tabs>
+        <w:ind w:left="1080" w:hanging="360"/>
+      </w:pPr>
+    </w:lvl>
+  </w:abstractNum>
+  <w:abstractNum w:abstractNumId="4">
+    <w:nsid w:val="FFFFFF80"/>
+    <w:multiLevelType w:val="singleLevel"/>
+    <w:tmpl w:val="39BAE822"/>
+    <w:lvl w:ilvl="0">
+      <w:start w:val="1"/>
+      <w:numFmt w:val="bullet"/>
+      <w:lvlText w:val=""/>
+      <w:lvlJc w:val="left"/>
+      <w:pPr>
+        <w:tabs>
+          <w:tab w:val="num" w:pos="1800"/>
+        </w:tabs>
+        <w:ind w:left="1800" w:hanging="360"/>
+      </w:pPr>
+      <w:rPr>
+        <w:rFonts w:ascii="Symbol" w:hAnsi="Symbol" w:hint="default"/>
+      </w:rPr>
+    </w:lvl>
+  </w:abstractNum>
+  <w:abstractNum w:abstractNumId="5">
+    <w:nsid w:val="FFFFFF81"/>
+    <w:multiLevelType w:val="singleLevel"/>
+    <w:tmpl w:val="80E43CE2"/>
+    <w:lvl w:ilvl="0">
+      <w:start w:val="1"/>
+      <w:numFmt w:val="bullet"/>
+      <w:lvlText w:val=""/>
+      <w:lvlJc w:val="left"/>
+      <w:pPr>
+        <w:tabs>
+          <w:tab w:val="num" w:pos="1440"/>
+        </w:tabs>
+        <w:ind w:left="1440" w:hanging="360"/>
+      </w:pPr>
+      <w:rPr>
+        <w:rFonts w:ascii="Symbol" w:hAnsi="Symbol" w:hint="default"/>
+      </w:rPr>
+    </w:lvl>
+  </w:abstractNum>
+  <w:abstractNum w:abstractNumId="6">
+    <w:nsid w:val="FFFFFF82"/>
+    <w:multiLevelType w:val="singleLevel"/>
+    <w:tmpl w:val="B9CC7FE8"/>
+    <w:lvl w:ilvl="0">
+      <w:start w:val="1"/>
+      <w:numFmt w:val="bullet"/>
+      <w:lvlText w:val=""/>
+      <w:lvlJc w:val="left"/>
+      <w:pPr>
+        <w:tabs>
+          <w:tab w:val="num" w:pos="1080"/>
+        </w:tabs>
+        <w:ind w:left="1080" w:hanging="360"/>
+      </w:pPr>
+      <w:rPr>
+        <w:rFonts w:ascii="Symbol" w:hAnsi="Symbol" w:hint="default"/>
+      </w:rPr>
+    </w:lvl>
+  </w:abstractNum>
+  <w:abstractNum w:abstractNumId="7">
+    <w:nsid w:val="FFFFFF83"/>
+    <w:multiLevelType w:val="singleLevel"/>
+    <w:tmpl w:val="53DA6978"/>
+    <w:lvl w:ilvl="0">
+      <w:start w:val="1"/>
+      <w:numFmt w:val="bullet"/>
+      <w:lvlText w:val=""/>
+      <w:lvlJc w:val="left"/>
+      <w:pPr>
+        <w:tabs>
+          <w:tab w:val="num" w:pos="720"/>
+        </w:tabs>
+        <w:ind w:left="720" w:hanging="360"/>
+      </w:pPr>
+      <w:rPr>
+        <w:rFonts w:ascii="Symbol" w:hAnsi="Symbol" w:hint="default"/>
+      </w:rPr>
+    </w:lvl>
+  </w:abstractNum>
+  <w:abstractNum w:abstractNumId="8">
+    <w:nsid w:val="FFFFFF89"/>
+    <w:multiLevelType w:val="singleLevel"/>
+    <w:tmpl w:val="98E2A9F2"/>
+    <w:lvl w:ilvl="0">
+      <w:start w:val="1"/>
+      <w:numFmt w:val="bullet"/>
+      <w:lvlText w:val=""/>
+      <w:lvlJc w:val="left"/>
+      <w:pPr>
+        <w:tabs>
+          <w:tab w:val="num" w:pos="360"/>
+        </w:tabs>
+        <w:ind w:left="360" w:hanging="360"/>
+      </w:pPr>
+      <w:rPr>
+        <w:rFonts w:ascii="Symbol" w:hAnsi="Symbol" w:hint="default"/>
+      </w:rPr>
+    </w:lvl>
+  </w:abstractNum>
+  <w:abstractNum w:abstractNumId="9">
     <w:nsid w:val="0C890EC1"/>
     <w:multiLevelType w:val="singleLevel"/>
     <w:tmpl w:val="F002FB1E"/>
@@ -5585,7 +7279,7 @@
       </w:pPr>
     </w:lvl>
   </w:abstractNum>
-  <w:abstractNum w:abstractNumId="1">
+  <w:abstractNum w:abstractNumId="10">
     <w:nsid w:val="129E5AB8"/>
     <w:multiLevelType w:val="hybridMultilevel"/>
     <w:tmpl w:val="571AEAAE"/>
@@ -5695,7 +7389,7 @@
       </w:pPr>
     </w:lvl>
   </w:abstractNum>
-  <w:abstractNum w:abstractNumId="2">
+  <w:abstractNum w:abstractNumId="11">
     <w:nsid w:val="15410546"/>
     <w:multiLevelType w:val="hybridMultilevel"/>
     <w:tmpl w:val="423E9FA6"/>
@@ -5782,7 +7476,7 @@
       </w:pPr>
     </w:lvl>
   </w:abstractNum>
-  <w:abstractNum w:abstractNumId="3">
+  <w:abstractNum w:abstractNumId="12">
     <w:nsid w:val="175A7BC9"/>
     <w:multiLevelType w:val="hybridMultilevel"/>
     <w:tmpl w:val="8E98C60C"/>
@@ -5897,7 +7591,7 @@
       </w:rPr>
     </w:lvl>
   </w:abstractNum>
-  <w:abstractNum w:abstractNumId="4">
+  <w:abstractNum w:abstractNumId="13">
     <w:nsid w:val="1A347A46"/>
     <w:multiLevelType w:val="hybridMultilevel"/>
     <w:tmpl w:val="21F8B2E0"/>
@@ -6035,7 +7729,7 @@
       </w:rPr>
     </w:lvl>
   </w:abstractNum>
-  <w:abstractNum w:abstractNumId="5">
+  <w:abstractNum w:abstractNumId="14">
     <w:nsid w:val="1DD9546C"/>
     <w:multiLevelType w:val="hybridMultilevel"/>
     <w:tmpl w:val="00000000"/>
@@ -6122,7 +7816,7 @@
       </w:pPr>
     </w:lvl>
   </w:abstractNum>
-  <w:abstractNum w:abstractNumId="6">
+  <w:abstractNum w:abstractNumId="15">
     <w:nsid w:val="1E277D22"/>
     <w:multiLevelType w:val="hybridMultilevel"/>
     <w:tmpl w:val="9E2689E6"/>
@@ -6215,7 +7909,7 @@
       </w:pPr>
     </w:lvl>
   </w:abstractNum>
-  <w:abstractNum w:abstractNumId="7">
+  <w:abstractNum w:abstractNumId="16">
     <w:nsid w:val="1E5B368D"/>
     <w:multiLevelType w:val="singleLevel"/>
     <w:tmpl w:val="F002FB1E"/>
@@ -6232,7 +7926,7 @@
       </w:pPr>
     </w:lvl>
   </w:abstractNum>
-  <w:abstractNum w:abstractNumId="8">
+  <w:abstractNum w:abstractNumId="17">
     <w:nsid w:val="223E5A07"/>
     <w:multiLevelType w:val="multilevel"/>
     <w:tmpl w:val="0409001F"/>
@@ -6346,7 +8040,7 @@
       </w:pPr>
     </w:lvl>
   </w:abstractNum>
-  <w:abstractNum w:abstractNumId="9">
+  <w:abstractNum w:abstractNumId="18">
     <w:nsid w:val="22717982"/>
     <w:multiLevelType w:val="singleLevel"/>
     <w:tmpl w:val="F002FB1E"/>
@@ -6363,7 +8057,7 @@
       </w:pPr>
     </w:lvl>
   </w:abstractNum>
-  <w:abstractNum w:abstractNumId="10">
+  <w:abstractNum w:abstractNumId="19">
     <w:nsid w:val="25F557B6"/>
     <w:multiLevelType w:val="multilevel"/>
     <w:tmpl w:val="0409001D"/>
@@ -6449,7 +8143,7 @@
       </w:pPr>
     </w:lvl>
   </w:abstractNum>
-  <w:abstractNum w:abstractNumId="11">
+  <w:abstractNum w:abstractNumId="20">
     <w:nsid w:val="2A264170"/>
     <w:multiLevelType w:val="singleLevel"/>
     <w:tmpl w:val="F002FB1E"/>
@@ -6466,7 +8160,7 @@
       </w:pPr>
     </w:lvl>
   </w:abstractNum>
-  <w:abstractNum w:abstractNumId="12">
+  <w:abstractNum w:abstractNumId="21">
     <w:nsid w:val="3BB01464"/>
     <w:multiLevelType w:val="singleLevel"/>
     <w:tmpl w:val="F002FB1E"/>
@@ -6483,7 +8177,7 @@
       </w:pPr>
     </w:lvl>
   </w:abstractNum>
-  <w:abstractNum w:abstractNumId="13">
+  <w:abstractNum w:abstractNumId="22">
     <w:nsid w:val="3E4E740C"/>
     <w:multiLevelType w:val="singleLevel"/>
     <w:tmpl w:val="F002FB1E"/>
@@ -6500,7 +8194,7 @@
       </w:pPr>
     </w:lvl>
   </w:abstractNum>
-  <w:abstractNum w:abstractNumId="14">
+  <w:abstractNum w:abstractNumId="23">
     <w:nsid w:val="3E76791B"/>
     <w:multiLevelType w:val="hybridMultilevel"/>
     <w:tmpl w:val="B80AFCC2"/>
@@ -6596,7 +8290,7 @@
       </w:pPr>
     </w:lvl>
   </w:abstractNum>
-  <w:abstractNum w:abstractNumId="15">
+  <w:abstractNum w:abstractNumId="24">
     <w:nsid w:val="405C527F"/>
     <w:multiLevelType w:val="hybridMultilevel"/>
     <w:tmpl w:val="E09A39F6"/>
@@ -6736,7 +8430,7 @@
       </w:rPr>
     </w:lvl>
   </w:abstractNum>
-  <w:abstractNum w:abstractNumId="16">
+  <w:abstractNum w:abstractNumId="25">
     <w:nsid w:val="4FD8630B"/>
     <w:multiLevelType w:val="hybridMultilevel"/>
     <w:tmpl w:val="10DACDC4"/>
@@ -6823,7 +8517,7 @@
       </w:pPr>
     </w:lvl>
   </w:abstractNum>
-  <w:abstractNum w:abstractNumId="17">
+  <w:abstractNum w:abstractNumId="26">
     <w:nsid w:val="50B4576E"/>
     <w:multiLevelType w:val="hybridMultilevel"/>
     <w:tmpl w:val="6F6E3820"/>
@@ -6963,7 +8657,7 @@
       </w:rPr>
     </w:lvl>
   </w:abstractNum>
-  <w:abstractNum w:abstractNumId="18">
+  <w:abstractNum w:abstractNumId="27">
     <w:nsid w:val="50FE7205"/>
     <w:multiLevelType w:val="hybridMultilevel"/>
     <w:tmpl w:val="798EDE8E"/>
@@ -7102,7 +8796,7 @@
       </w:rPr>
     </w:lvl>
   </w:abstractNum>
-  <w:abstractNum w:abstractNumId="19">
+  <w:abstractNum w:abstractNumId="28">
     <w:nsid w:val="54C13D52"/>
     <w:multiLevelType w:val="singleLevel"/>
     <w:tmpl w:val="F002FB1E"/>
@@ -7119,7 +8813,7 @@
       </w:pPr>
     </w:lvl>
   </w:abstractNum>
-  <w:abstractNum w:abstractNumId="20">
+  <w:abstractNum w:abstractNumId="29">
     <w:nsid w:val="56362362"/>
     <w:multiLevelType w:val="singleLevel"/>
     <w:tmpl w:val="F002FB1E"/>
@@ -7136,7 +8830,7 @@
       </w:pPr>
     </w:lvl>
   </w:abstractNum>
-  <w:abstractNum w:abstractNumId="21">
+  <w:abstractNum w:abstractNumId="30">
     <w:nsid w:val="5CDA4CE4"/>
     <w:multiLevelType w:val="hybridMultilevel"/>
     <w:tmpl w:val="00000000"/>
@@ -7223,7 +8917,7 @@
       </w:pPr>
     </w:lvl>
   </w:abstractNum>
-  <w:abstractNum w:abstractNumId="22">
+  <w:abstractNum w:abstractNumId="31">
     <w:nsid w:val="67EF0114"/>
     <w:multiLevelType w:val="singleLevel"/>
     <w:tmpl w:val="F002FB1E"/>
@@ -7240,7 +8934,7 @@
       </w:pPr>
     </w:lvl>
   </w:abstractNum>
-  <w:abstractNum w:abstractNumId="23">
+  <w:abstractNum w:abstractNumId="32">
     <w:nsid w:val="6A0F1B9E"/>
     <w:multiLevelType w:val="singleLevel"/>
     <w:tmpl w:val="723A9F90"/>
@@ -7265,7 +8959,7 @@
       </w:rPr>
     </w:lvl>
   </w:abstractNum>
-  <w:abstractNum w:abstractNumId="24">
+  <w:abstractNum w:abstractNumId="33">
     <w:nsid w:val="6AE3493A"/>
     <w:multiLevelType w:val="hybridMultilevel"/>
     <w:tmpl w:val="90C2D5FA"/>
@@ -7380,7 +9074,7 @@
       </w:rPr>
     </w:lvl>
   </w:abstractNum>
-  <w:abstractNum w:abstractNumId="25">
+  <w:abstractNum w:abstractNumId="34">
     <w:nsid w:val="735019C5"/>
     <w:multiLevelType w:val="hybridMultilevel"/>
     <w:tmpl w:val="3572DF38"/>
@@ -7470,7 +9164,7 @@
       </w:pPr>
     </w:lvl>
   </w:abstractNum>
-  <w:abstractNum w:abstractNumId="26">
+  <w:abstractNum w:abstractNumId="35">
     <w:nsid w:val="760D24AF"/>
     <w:multiLevelType w:val="singleLevel"/>
     <w:tmpl w:val="F002FB1E"/>
@@ -7487,7 +9181,7 @@
       </w:pPr>
     </w:lvl>
   </w:abstractNum>
-  <w:abstractNum w:abstractNumId="27">
+  <w:abstractNum w:abstractNumId="36">
     <w:nsid w:val="77ED2302"/>
     <w:multiLevelType w:val="hybridMultilevel"/>
     <w:tmpl w:val="3188884E"/>
@@ -7602,7 +9296,7 @@
       </w:rPr>
     </w:lvl>
   </w:abstractNum>
-  <w:abstractNum w:abstractNumId="28">
+  <w:abstractNum w:abstractNumId="37">
     <w:nsid w:val="7DC015D1"/>
     <w:multiLevelType w:val="hybridMultilevel"/>
     <w:tmpl w:val="39921CFC"/>
@@ -7718,101 +9412,128 @@
     </w:lvl>
   </w:abstractNum>
   <w:num w:numId="1">
-    <w:abstractNumId w:val="8"/>
+    <w:abstractNumId w:val="17"/>
   </w:num>
   <w:num w:numId="2">
-    <w:abstractNumId w:val="17"/>
+    <w:abstractNumId w:val="26"/>
   </w:num>
   <w:num w:numId="3">
-    <w:abstractNumId w:val="18"/>
+    <w:abstractNumId w:val="27"/>
   </w:num>
   <w:num w:numId="4">
-    <w:abstractNumId w:val="27"/>
+    <w:abstractNumId w:val="36"/>
   </w:num>
   <w:num w:numId="5">
-    <w:abstractNumId w:val="15"/>
+    <w:abstractNumId w:val="24"/>
   </w:num>
   <w:num w:numId="6">
-    <w:abstractNumId w:val="4"/>
+    <w:abstractNumId w:val="13"/>
   </w:num>
   <w:num w:numId="7">
-    <w:abstractNumId w:val="21"/>
+    <w:abstractNumId w:val="30"/>
   </w:num>
   <w:num w:numId="8">
-    <w:abstractNumId w:val="24"/>
+    <w:abstractNumId w:val="33"/>
   </w:num>
   <w:num w:numId="9">
+    <w:abstractNumId w:val="34"/>
+  </w:num>
+  <w:num w:numId="10">
     <w:abstractNumId w:val="25"/>
   </w:num>
-  <w:num w:numId="10">
-    <w:abstractNumId w:val="16"/>
-  </w:num>
   <w:num w:numId="11">
-    <w:abstractNumId w:val="23"/>
+    <w:abstractNumId w:val="32"/>
     <w:lvlOverride w:ilvl="0">
       <w:startOverride w:val="1"/>
     </w:lvlOverride>
   </w:num>
   <w:num w:numId="12">
+    <w:abstractNumId w:val="37"/>
+  </w:num>
+  <w:num w:numId="13">
+    <w:abstractNumId w:val="12"/>
+  </w:num>
+  <w:num w:numId="14">
+    <w:abstractNumId w:val="22"/>
+  </w:num>
+  <w:num w:numId="15">
+    <w:abstractNumId w:val="16"/>
+  </w:num>
+  <w:num w:numId="16">
     <w:abstractNumId w:val="28"/>
   </w:num>
-  <w:num w:numId="13">
+  <w:num w:numId="17">
+    <w:abstractNumId w:val="11"/>
+  </w:num>
+  <w:num w:numId="18">
+    <w:abstractNumId w:val="31"/>
+  </w:num>
+  <w:num w:numId="19">
+    <w:abstractNumId w:val="14"/>
+  </w:num>
+  <w:num w:numId="20">
+    <w:abstractNumId w:val="10"/>
+  </w:num>
+  <w:num w:numId="21">
+    <w:abstractNumId w:val="9"/>
+  </w:num>
+  <w:num w:numId="22">
+    <w:abstractNumId w:val="20"/>
+  </w:num>
+  <w:num w:numId="23">
+    <w:abstractNumId w:val="18"/>
+  </w:num>
+  <w:num w:numId="24">
+    <w:abstractNumId w:val="21"/>
+  </w:num>
+  <w:num w:numId="25">
+    <w:abstractNumId w:val="35"/>
+  </w:num>
+  <w:num w:numId="26">
+    <w:abstractNumId w:val="29"/>
+  </w:num>
+  <w:num w:numId="27">
+    <w:abstractNumId w:val="15"/>
+  </w:num>
+  <w:num w:numId="28">
+    <w:abstractNumId w:val="23"/>
+  </w:num>
+  <w:num w:numId="29">
+    <w:abstractNumId w:val="19"/>
+  </w:num>
+  <w:num w:numId="30">
+    <w:abstractNumId w:val="8"/>
+  </w:num>
+  <w:num w:numId="31">
+    <w:abstractNumId w:val="7"/>
+  </w:num>
+  <w:num w:numId="32">
+    <w:abstractNumId w:val="6"/>
+  </w:num>
+  <w:num w:numId="33">
+    <w:abstractNumId w:val="5"/>
+  </w:num>
+  <w:num w:numId="34">
+    <w:abstractNumId w:val="4"/>
+  </w:num>
+  <w:num w:numId="35">
     <w:abstractNumId w:val="3"/>
   </w:num>
-  <w:num w:numId="14">
-    <w:abstractNumId w:val="13"/>
-  </w:num>
-  <w:num w:numId="15">
-    <w:abstractNumId w:val="7"/>
-  </w:num>
-  <w:num w:numId="16">
-    <w:abstractNumId w:val="19"/>
-  </w:num>
-  <w:num w:numId="17">
+  <w:num w:numId="36">
     <w:abstractNumId w:val="2"/>
   </w:num>
-  <w:num w:numId="18">
-    <w:abstractNumId w:val="22"/>
-  </w:num>
-  <w:num w:numId="19">
-    <w:abstractNumId w:val="5"/>
-  </w:num>
-  <w:num w:numId="20">
+  <w:num w:numId="37">
     <w:abstractNumId w:val="1"/>
   </w:num>
-  <w:num w:numId="21">
+  <w:num w:numId="38">
     <w:abstractNumId w:val="0"/>
-  </w:num>
-  <w:num w:numId="22">
-    <w:abstractNumId w:val="11"/>
-  </w:num>
-  <w:num w:numId="23">
-    <w:abstractNumId w:val="9"/>
-  </w:num>
-  <w:num w:numId="24">
-    <w:abstractNumId w:val="12"/>
-  </w:num>
-  <w:num w:numId="25">
-    <w:abstractNumId w:val="26"/>
-  </w:num>
-  <w:num w:numId="26">
-    <w:abstractNumId w:val="20"/>
-  </w:num>
-  <w:num w:numId="27">
-    <w:abstractNumId w:val="6"/>
-  </w:num>
-  <w:num w:numId="28">
-    <w:abstractNumId w:val="14"/>
-  </w:num>
-  <w:num w:numId="29">
-    <w:abstractNumId w:val="10"/>
   </w:num>
   <w:numIdMacAtCleanup w:val="26"/>
 </w:numbering>
 </file>
 
 <file path=word/styles.xml><?xml version="1.0" encoding="utf-8"?>
-<w:styles xmlns:r="http://schemas.openxmlformats.org/officeDocument/2006/relationships" xmlns:w="http://schemas.openxmlformats.org/wordprocessingml/2006/main">
+<w:styles xmlns:mc="http://schemas.openxmlformats.org/markup-compatibility/2006" xmlns:r="http://schemas.openxmlformats.org/officeDocument/2006/relationships" xmlns:w="http://schemas.openxmlformats.org/wordprocessingml/2006/main" xmlns:w14="http://schemas.microsoft.com/office/word/2010/wordml" mc:Ignorable="w14">
   <w:docDefaults>
     <w:rPrDefault>
       <w:rPr>
@@ -7943,14 +9664,15 @@
   </w:style>
   <w:style w:type="character" w:default="1" w:styleId="DefaultParagraphFont">
     <w:name w:val="Default Paragraph Font"/>
+    <w:uiPriority w:val="1"/>
     <w:semiHidden/>
     <w:unhideWhenUsed/>
   </w:style>
   <w:style w:type="table" w:default="1" w:styleId="TableNormal">
     <w:name w:val="Normal Table"/>
+    <w:uiPriority w:val="99"/>
     <w:semiHidden/>
     <w:unhideWhenUsed/>
-    <w:qFormat/>
     <w:tblPr>
       <w:tblInd w:w="0" w:type="dxa"/>
       <w:tblCellMar>
@@ -7963,6 +9685,7 @@
   </w:style>
   <w:style w:type="numbering" w:default="1" w:styleId="NoList">
     <w:name w:val="No List"/>
+    <w:uiPriority w:val="99"/>
     <w:semiHidden/>
     <w:unhideWhenUsed/>
   </w:style>
@@ -8933,6 +10656,9 @@
     <w:link w:val="AppendixHeading3"/>
     <w:rsid w:val="001E4BE0"/>
     <w:rPr>
+      <w:rFonts w:ascii="Arial" w:hAnsi="Arial" w:cs="Arial"/>
+      <w:color w:val="A21022"/>
+      <w:kern w:val="32"/>
       <w:sz w:val="28"/>
       <w:szCs w:val="28"/>
     </w:rPr>
@@ -8982,6 +10708,7 @@
     <w:link w:val="CommentSubject"/>
     <w:rsid w:val="001E4BE0"/>
     <w:rPr>
+      <w:rFonts w:ascii="Book Antiqua" w:hAnsi="Book Antiqua"/>
       <w:b/>
       <w:bCs/>
     </w:rPr>
@@ -10188,6 +11915,10 @@
     <w:name w:val="cite"/>
     <w:basedOn w:val="italic"/>
     <w:rsid w:val="00F25BC6"/>
+    <w:rPr>
+      <w:i/>
+      <w:iCs/>
+    </w:rPr>
   </w:style>
   <w:style w:type="paragraph" w:customStyle="1" w:styleId="RemoveScreenCapIndent">
     <w:name w:val="RemoveScreenCap Indent"/>
@@ -10288,57 +12019,191 @@
     <w:qFormat/>
     <w:rsid w:val="004D38F0"/>
   </w:style>
-  <w:style w:type="paragraph" w:styleId="FootnoteText">
-    <w:name w:val="footnote text"/>
-    <w:basedOn w:val="Normal"/>
-    <w:link w:val="FootnoteTextChar"/>
-    <w:rsid w:val="00D66992"/>
-    <w:pPr>
-      <w:spacing w:before="0" w:after="0"/>
-    </w:pPr>
-  </w:style>
-  <w:style w:type="character" w:customStyle="1" w:styleId="FootnoteTextChar">
-    <w:name w:val="Footnote Text Char"/>
-    <w:basedOn w:val="DefaultParagraphFont"/>
-    <w:link w:val="FootnoteText"/>
-    <w:rsid w:val="00D66992"/>
-    <w:rPr>
-      <w:rFonts w:ascii="Tahoma" w:hAnsi="Tahoma"/>
-    </w:rPr>
-  </w:style>
-  <w:style w:type="character" w:styleId="FootnoteReference">
-    <w:name w:val="footnote reference"/>
-    <w:basedOn w:val="DefaultParagraphFont"/>
-    <w:rsid w:val="00D66992"/>
-    <w:rPr>
-      <w:vertAlign w:val="superscript"/>
-    </w:rPr>
-  </w:style>
-  <w:style w:type="paragraph" w:styleId="EndnoteText">
-    <w:name w:val="endnote text"/>
-    <w:basedOn w:val="Normal"/>
-    <w:link w:val="EndnoteTextChar"/>
-    <w:rsid w:val="00D66992"/>
-    <w:pPr>
-      <w:spacing w:before="0" w:after="0"/>
-    </w:pPr>
-  </w:style>
-  <w:style w:type="character" w:customStyle="1" w:styleId="EndnoteTextChar">
-    <w:name w:val="Endnote Text Char"/>
-    <w:basedOn w:val="DefaultParagraphFont"/>
-    <w:link w:val="EndnoteText"/>
-    <w:rsid w:val="00D66992"/>
-    <w:rPr>
-      <w:rFonts w:ascii="Tahoma" w:hAnsi="Tahoma"/>
-    </w:rPr>
-  </w:style>
-  <w:style w:type="character" w:styleId="EndnoteReference">
-    <w:name w:val="endnote reference"/>
-    <w:basedOn w:val="DefaultParagraphFont"/>
-    <w:rsid w:val="00D66992"/>
-    <w:rPr>
-      <w:vertAlign w:val="superscript"/>
-    </w:rPr>
+</w:styles>
+</file>
+
+<file path=word/stylesWithEffects.xml><?xml version="1.0" encoding="utf-8"?>
+<w:styles xmlns:wpc="http://schemas.microsoft.com/office/word/2010/wordprocessingCanvas" xmlns:mo="http://schemas.microsoft.com/office/mac/office/2008/main" xmlns:mc="http://schemas.openxmlformats.org/markup-compatibility/2006" xmlns:mv="urn:schemas-microsoft-com:mac:vml" xmlns:o="urn:schemas-microsoft-com:office:office" xmlns:r="http://schemas.openxmlformats.org/officeDocument/2006/relationships" xmlns:m="http://schemas.openxmlformats.org/officeDocument/2006/math" xmlns:v="urn:schemas-microsoft-com:vml" xmlns:wp14="http://schemas.microsoft.com/office/word/2010/wordprocessingDrawing" xmlns:wp="http://schemas.openxmlformats.org/drawingml/2006/wordprocessingDrawing" xmlns:w10="urn:schemas-microsoft-com:office:word" xmlns:w="http://schemas.openxmlformats.org/wordprocessingml/2006/main" xmlns:w14="http://schemas.microsoft.com/office/word/2010/wordml" xmlns:wpg="http://schemas.microsoft.com/office/word/2010/wordprocessingGroup" xmlns:wpi="http://schemas.microsoft.com/office/word/2010/wordprocessingInk" xmlns:wne="http://schemas.microsoft.com/office/word/2006/wordml" xmlns:wps="http://schemas.microsoft.com/office/word/2010/wordprocessingShape" mc:Ignorable="w14 wp14">
+  <w:docDefaults>
+    <w:rPrDefault>
+      <w:rPr>
+        <w:rFonts w:asciiTheme="minorHAnsi" w:eastAsiaTheme="minorEastAsia" w:hAnsiTheme="minorHAnsi" w:cstheme="minorBidi"/>
+        <w:sz w:val="24"/>
+        <w:szCs w:val="24"/>
+        <w:lang w:val="en-US" w:eastAsia="ja-JP" w:bidi="ar-SA"/>
+      </w:rPr>
+    </w:rPrDefault>
+    <w:pPrDefault/>
+  </w:docDefaults>
+  <w:latentStyles w:defLockedState="0" w:defUIPriority="99" w:defSemiHidden="1" w:defUnhideWhenUsed="1" w:defQFormat="0" w:count="276">
+    <w:lsdException w:name="Normal" w:semiHidden="0" w:uiPriority="0" w:unhideWhenUsed="0" w:qFormat="1"/>
+    <w:lsdException w:name="heading 1" w:semiHidden="0" w:uiPriority="9" w:unhideWhenUsed="0" w:qFormat="1"/>
+    <w:lsdException w:name="heading 2" w:uiPriority="9" w:qFormat="1"/>
+    <w:lsdException w:name="heading 3" w:uiPriority="9" w:qFormat="1"/>
+    <w:lsdException w:name="heading 4" w:uiPriority="9" w:qFormat="1"/>
+    <w:lsdException w:name="heading 5" w:uiPriority="9" w:qFormat="1"/>
+    <w:lsdException w:name="heading 6" w:uiPriority="9" w:qFormat="1"/>
+    <w:lsdException w:name="heading 7" w:uiPriority="9" w:qFormat="1"/>
+    <w:lsdException w:name="heading 8" w:uiPriority="9" w:qFormat="1"/>
+    <w:lsdException w:name="heading 9" w:uiPriority="9" w:qFormat="1"/>
+    <w:lsdException w:name="toc 1" w:uiPriority="39"/>
+    <w:lsdException w:name="toc 2" w:uiPriority="39"/>
+    <w:lsdException w:name="toc 3" w:uiPriority="39"/>
+    <w:lsdException w:name="toc 4" w:uiPriority="39"/>
+    <w:lsdException w:name="toc 5" w:uiPriority="39"/>
+    <w:lsdException w:name="toc 6" w:uiPriority="39"/>
+    <w:lsdException w:name="toc 7" w:uiPriority="39"/>
+    <w:lsdException w:name="toc 8" w:uiPriority="39"/>
+    <w:lsdException w:name="toc 9" w:uiPriority="39"/>
+    <w:lsdException w:name="caption" w:uiPriority="35" w:qFormat="1"/>
+    <w:lsdException w:name="Title" w:semiHidden="0" w:uiPriority="10" w:unhideWhenUsed="0" w:qFormat="1"/>
+    <w:lsdException w:name="Default Paragraph Font" w:uiPriority="1"/>
+    <w:lsdException w:name="Subtitle" w:semiHidden="0" w:uiPriority="11" w:unhideWhenUsed="0" w:qFormat="1"/>
+    <w:lsdException w:name="Strong" w:semiHidden="0" w:uiPriority="22" w:unhideWhenUsed="0" w:qFormat="1"/>
+    <w:lsdException w:name="Emphasis" w:semiHidden="0" w:uiPriority="20" w:unhideWhenUsed="0" w:qFormat="1"/>
+    <w:lsdException w:name="Table Grid" w:semiHidden="0" w:uiPriority="59" w:unhideWhenUsed="0"/>
+    <w:lsdException w:name="Placeholder Text" w:unhideWhenUsed="0"/>
+    <w:lsdException w:name="No Spacing" w:semiHidden="0" w:uiPriority="1" w:unhideWhenUsed="0" w:qFormat="1"/>
+    <w:lsdException w:name="Light Shading" w:semiHidden="0" w:uiPriority="60" w:unhideWhenUsed="0"/>
+    <w:lsdException w:name="Light List" w:semiHidden="0" w:uiPriority="61" w:unhideWhenUsed="0"/>
+    <w:lsdException w:name="Light Grid" w:semiHidden="0" w:uiPriority="62" w:unhideWhenUsed="0"/>
+    <w:lsdException w:name="Medium Shading 1" w:semiHidden="0" w:uiPriority="63" w:unhideWhenUsed="0"/>
+    <w:lsdException w:name="Medium Shading 2" w:semiHidden="0" w:uiPriority="64" w:unhideWhenUsed="0"/>
+    <w:lsdException w:name="Medium List 1" w:semiHidden="0" w:uiPriority="65" w:unhideWhenUsed="0"/>
+    <w:lsdException w:name="Medium List 2" w:semiHidden="0" w:uiPriority="66" w:unhideWhenUsed="0"/>
+    <w:lsdException w:name="Medium Grid 1" w:semiHidden="0" w:uiPriority="67" w:unhideWhenUsed="0"/>
+    <w:lsdException w:name="Medium Grid 2" w:semiHidden="0" w:uiPriority="68" w:unhideWhenUsed="0"/>
+    <w:lsdException w:name="Medium Grid 3" w:semiHidden="0" w:uiPriority="69" w:unhideWhenUsed="0"/>
+    <w:lsdException w:name="Dark List" w:semiHidden="0" w:uiPriority="70" w:unhideWhenUsed="0"/>
+    <w:lsdException w:name="Colorful Shading" w:semiHidden="0" w:uiPriority="71" w:unhideWhenUsed="0"/>
+    <w:lsdException w:name="Colorful List" w:semiHidden="0" w:uiPriority="72" w:unhideWhenUsed="0"/>
+    <w:lsdException w:name="Colorful Grid" w:semiHidden="0" w:uiPriority="73" w:unhideWhenUsed="0"/>
+    <w:lsdException w:name="Light Shading Accent 1" w:semiHidden="0" w:uiPriority="60" w:unhideWhenUsed="0"/>
+    <w:lsdException w:name="Light List Accent 1" w:semiHidden="0" w:uiPriority="61" w:unhideWhenUsed="0"/>
+    <w:lsdException w:name="Light Grid Accent 1" w:semiHidden="0" w:uiPriority="62" w:unhideWhenUsed="0"/>
+    <w:lsdException w:name="Medium Shading 1 Accent 1" w:semiHidden="0" w:uiPriority="63" w:unhideWhenUsed="0"/>
+    <w:lsdException w:name="Medium Shading 2 Accent 1" w:semiHidden="0" w:uiPriority="64" w:unhideWhenUsed="0"/>
+    <w:lsdException w:name="Medium List 1 Accent 1" w:semiHidden="0" w:uiPriority="65" w:unhideWhenUsed="0"/>
+    <w:lsdException w:name="Revision" w:unhideWhenUsed="0"/>
+    <w:lsdException w:name="List Paragraph" w:semiHidden="0" w:uiPriority="34" w:unhideWhenUsed="0" w:qFormat="1"/>
+    <w:lsdException w:name="Quote" w:semiHidden="0" w:uiPriority="29" w:unhideWhenUsed="0" w:qFormat="1"/>
+    <w:lsdException w:name="Intense Quote" w:semiHidden="0" w:uiPriority="30" w:unhideWhenUsed="0" w:qFormat="1"/>
+    <w:lsdException w:name="Medium List 2 Accent 1" w:semiHidden="0" w:uiPriority="66" w:unhideWhenUsed="0"/>
+    <w:lsdException w:name="Medium Grid 1 Accent 1" w:semiHidden="0" w:uiPriority="67" w:unhideWhenUsed="0"/>
+    <w:lsdException w:name="Medium Grid 2 Accent 1" w:semiHidden="0" w:uiPriority="68" w:unhideWhenUsed="0"/>
+    <w:lsdException w:name="Medium Grid 3 Accent 1" w:semiHidden="0" w:uiPriority="69" w:unhideWhenUsed="0"/>
+    <w:lsdException w:name="Dark List Accent 1" w:semiHidden="0" w:uiPriority="70" w:unhideWhenUsed="0"/>
+    <w:lsdException w:name="Colorful Shading Accent 1" w:semiHidden="0" w:uiPriority="71" w:unhideWhenUsed="0"/>
+    <w:lsdException w:name="Colorful List Accent 1" w:semiHidden="0" w:uiPriority="72" w:unhideWhenUsed="0"/>
+    <w:lsdException w:name="Colorful Grid Accent 1" w:semiHidden="0" w:uiPriority="73" w:unhideWhenUsed="0"/>
+    <w:lsdException w:name="Light Shading Accent 2" w:semiHidden="0" w:uiPriority="60" w:unhideWhenUsed="0"/>
+    <w:lsdException w:name="Light List Accent 2" w:semiHidden="0" w:uiPriority="61" w:unhideWhenUsed="0"/>
+    <w:lsdException w:name="Light Grid Accent 2" w:semiHidden="0" w:uiPriority="62" w:unhideWhenUsed="0"/>
+    <w:lsdException w:name="Medium Shading 1 Accent 2" w:semiHidden="0" w:uiPriority="63" w:unhideWhenUsed="0"/>
+    <w:lsdException w:name="Medium Shading 2 Accent 2" w:semiHidden="0" w:uiPriority="64" w:unhideWhenUsed="0"/>
+    <w:lsdException w:name="Medium List 1 Accent 2" w:semiHidden="0" w:uiPriority="65" w:unhideWhenUsed="0"/>
+    <w:lsdException w:name="Medium List 2 Accent 2" w:semiHidden="0" w:uiPriority="66" w:unhideWhenUsed="0"/>
+    <w:lsdException w:name="Medium Grid 1 Accent 2" w:semiHidden="0" w:uiPriority="67" w:unhideWhenUsed="0"/>
+    <w:lsdException w:name="Medium Grid 2 Accent 2" w:semiHidden="0" w:uiPriority="68" w:unhideWhenUsed="0"/>
+    <w:lsdException w:name="Medium Grid 3 Accent 2" w:semiHidden="0" w:uiPriority="69" w:unhideWhenUsed="0"/>
+    <w:lsdException w:name="Dark List Accent 2" w:semiHidden="0" w:uiPriority="70" w:unhideWhenUsed="0"/>
+    <w:lsdException w:name="Colorful Shading Accent 2" w:semiHidden="0" w:uiPriority="71" w:unhideWhenUsed="0"/>
+    <w:lsdException w:name="Colorful List Accent 2" w:semiHidden="0" w:uiPriority="72" w:unhideWhenUsed="0"/>
+    <w:lsdException w:name="Colorful Grid Accent 2" w:semiHidden="0" w:uiPriority="73" w:unhideWhenUsed="0"/>
+    <w:lsdException w:name="Light Shading Accent 3" w:semiHidden="0" w:uiPriority="60" w:unhideWhenUsed="0"/>
+    <w:lsdException w:name="Light List Accent 3" w:semiHidden="0" w:uiPriority="61" w:unhideWhenUsed="0"/>
+    <w:lsdException w:name="Light Grid Accent 3" w:semiHidden="0" w:uiPriority="62" w:unhideWhenUsed="0"/>
+    <w:lsdException w:name="Medium Shading 1 Accent 3" w:semiHidden="0" w:uiPriority="63" w:unhideWhenUsed="0"/>
+    <w:lsdException w:name="Medium Shading 2 Accent 3" w:semiHidden="0" w:uiPriority="64" w:unhideWhenUsed="0"/>
+    <w:lsdException w:name="Medium List 1 Accent 3" w:semiHidden="0" w:uiPriority="65" w:unhideWhenUsed="0"/>
+    <w:lsdException w:name="Medium List 2 Accent 3" w:semiHidden="0" w:uiPriority="66" w:unhideWhenUsed="0"/>
+    <w:lsdException w:name="Medium Grid 1 Accent 3" w:semiHidden="0" w:uiPriority="67" w:unhideWhenUsed="0"/>
+    <w:lsdException w:name="Medium Grid 2 Accent 3" w:semiHidden="0" w:uiPriority="68" w:unhideWhenUsed="0"/>
+    <w:lsdException w:name="Medium Grid 3 Accent 3" w:semiHidden="0" w:uiPriority="69" w:unhideWhenUsed="0"/>
+    <w:lsdException w:name="Dark List Accent 3" w:semiHidden="0" w:uiPriority="70" w:unhideWhenUsed="0"/>
+    <w:lsdException w:name="Colorful Shading Accent 3" w:semiHidden="0" w:uiPriority="71" w:unhideWhenUsed="0"/>
+    <w:lsdException w:name="Colorful List Accent 3" w:semiHidden="0" w:uiPriority="72" w:unhideWhenUsed="0"/>
+    <w:lsdException w:name="Colorful Grid Accent 3" w:semiHidden="0" w:uiPriority="73" w:unhideWhenUsed="0"/>
+    <w:lsdException w:name="Light Shading Accent 4" w:semiHidden="0" w:uiPriority="60" w:unhideWhenUsed="0"/>
+    <w:lsdException w:name="Light List Accent 4" w:semiHidden="0" w:uiPriority="61" w:unhideWhenUsed="0"/>
+    <w:lsdException w:name="Light Grid Accent 4" w:semiHidden="0" w:uiPriority="62" w:unhideWhenUsed="0"/>
+    <w:lsdException w:name="Medium Shading 1 Accent 4" w:semiHidden="0" w:uiPriority="63" w:unhideWhenUsed="0"/>
+    <w:lsdException w:name="Medium Shading 2 Accent 4" w:semiHidden="0" w:uiPriority="64" w:unhideWhenUsed="0"/>
+    <w:lsdException w:name="Medium List 1 Accent 4" w:semiHidden="0" w:uiPriority="65" w:unhideWhenUsed="0"/>
+    <w:lsdException w:name="Medium List 2 Accent 4" w:semiHidden="0" w:uiPriority="66" w:unhideWhenUsed="0"/>
+    <w:lsdException w:name="Medium Grid 1 Accent 4" w:semiHidden="0" w:uiPriority="67" w:unhideWhenUsed="0"/>
+    <w:lsdException w:name="Medium Grid 2 Accent 4" w:semiHidden="0" w:uiPriority="68" w:unhideWhenUsed="0"/>
+    <w:lsdException w:name="Medium Grid 3 Accent 4" w:semiHidden="0" w:uiPriority="69" w:unhideWhenUsed="0"/>
+    <w:lsdException w:name="Dark List Accent 4" w:semiHidden="0" w:uiPriority="70" w:unhideWhenUsed="0"/>
+    <w:lsdException w:name="Colorful Shading Accent 4" w:semiHidden="0" w:uiPriority="71" w:unhideWhenUsed="0"/>
+    <w:lsdException w:name="Colorful List Accent 4" w:semiHidden="0" w:uiPriority="72" w:unhideWhenUsed="0"/>
+    <w:lsdException w:name="Colorful Grid Accent 4" w:semiHidden="0" w:uiPriority="73" w:unhideWhenUsed="0"/>
+    <w:lsdException w:name="Light Shading Accent 5" w:semiHidden="0" w:uiPriority="60" w:unhideWhenUsed="0"/>
+    <w:lsdException w:name="Light List Accent 5" w:semiHidden="0" w:uiPriority="61" w:unhideWhenUsed="0"/>
+    <w:lsdException w:name="Light Grid Accent 5" w:semiHidden="0" w:uiPriority="62" w:unhideWhenUsed="0"/>
+    <w:lsdException w:name="Medium Shading 1 Accent 5" w:semiHidden="0" w:uiPriority="63" w:unhideWhenUsed="0"/>
+    <w:lsdException w:name="Medium Shading 2 Accent 5" w:semiHidden="0" w:uiPriority="64" w:unhideWhenUsed="0"/>
+    <w:lsdException w:name="Medium List 1 Accent 5" w:semiHidden="0" w:uiPriority="65" w:unhideWhenUsed="0"/>
+    <w:lsdException w:name="Medium List 2 Accent 5" w:semiHidden="0" w:uiPriority="66" w:unhideWhenUsed="0"/>
+    <w:lsdException w:name="Medium Grid 1 Accent 5" w:semiHidden="0" w:uiPriority="67" w:unhideWhenUsed="0"/>
+    <w:lsdException w:name="Medium Grid 2 Accent 5" w:semiHidden="0" w:uiPriority="68" w:unhideWhenUsed="0"/>
+    <w:lsdException w:name="Medium Grid 3 Accent 5" w:semiHidden="0" w:uiPriority="69" w:unhideWhenUsed="0"/>
+    <w:lsdException w:name="Dark List Accent 5" w:semiHidden="0" w:uiPriority="70" w:unhideWhenUsed="0"/>
+    <w:lsdException w:name="Colorful Shading Accent 5" w:semiHidden="0" w:uiPriority="71" w:unhideWhenUsed="0"/>
+    <w:lsdException w:name="Colorful List Accent 5" w:semiHidden="0" w:uiPriority="72" w:unhideWhenUsed="0"/>
+    <w:lsdException w:name="Colorful Grid Accent 5" w:semiHidden="0" w:uiPriority="73" w:unhideWhenUsed="0"/>
+    <w:lsdException w:name="Light Shading Accent 6" w:semiHidden="0" w:uiPriority="60" w:unhideWhenUsed="0"/>
+    <w:lsdException w:name="Light List Accent 6" w:semiHidden="0" w:uiPriority="61" w:unhideWhenUsed="0"/>
+    <w:lsdException w:name="Light Grid Accent 6" w:semiHidden="0" w:uiPriority="62" w:unhideWhenUsed="0"/>
+    <w:lsdException w:name="Medium Shading 1 Accent 6" w:semiHidden="0" w:uiPriority="63" w:unhideWhenUsed="0"/>
+    <w:lsdException w:name="Medium Shading 2 Accent 6" w:semiHidden="0" w:uiPriority="64" w:unhideWhenUsed="0"/>
+    <w:lsdException w:name="Medium List 1 Accent 6" w:semiHidden="0" w:uiPriority="65" w:unhideWhenUsed="0"/>
+    <w:lsdException w:name="Medium List 2 Accent 6" w:semiHidden="0" w:uiPriority="66" w:unhideWhenUsed="0"/>
+    <w:lsdException w:name="Medium Grid 1 Accent 6" w:semiHidden="0" w:uiPriority="67" w:unhideWhenUsed="0"/>
+    <w:lsdException w:name="Medium Grid 2 Accent 6" w:semiHidden="0" w:uiPriority="68" w:unhideWhenUsed="0"/>
+    <w:lsdException w:name="Medium Grid 3 Accent 6" w:semiHidden="0" w:uiPriority="69" w:unhideWhenUsed="0"/>
+    <w:lsdException w:name="Dark List Accent 6" w:semiHidden="0" w:uiPriority="70" w:unhideWhenUsed="0"/>
+    <w:lsdException w:name="Colorful Shading Accent 6" w:semiHidden="0" w:uiPriority="71" w:unhideWhenUsed="0"/>
+    <w:lsdException w:name="Colorful List Accent 6" w:semiHidden="0" w:uiPriority="72" w:unhideWhenUsed="0"/>
+    <w:lsdException w:name="Colorful Grid Accent 6" w:semiHidden="0" w:uiPriority="73" w:unhideWhenUsed="0"/>
+    <w:lsdException w:name="Subtle Emphasis" w:semiHidden="0" w:uiPriority="19" w:unhideWhenUsed="0" w:qFormat="1"/>
+    <w:lsdException w:name="Intense Emphasis" w:semiHidden="0" w:uiPriority="21" w:unhideWhenUsed="0" w:qFormat="1"/>
+    <w:lsdException w:name="Subtle Reference" w:semiHidden="0" w:uiPriority="31" w:unhideWhenUsed="0" w:qFormat="1"/>
+    <w:lsdException w:name="Intense Reference" w:semiHidden="0" w:uiPriority="32" w:unhideWhenUsed="0" w:qFormat="1"/>
+    <w:lsdException w:name="Book Title" w:semiHidden="0" w:uiPriority="33" w:unhideWhenUsed="0" w:qFormat="1"/>
+    <w:lsdException w:name="Bibliography" w:uiPriority="37"/>
+    <w:lsdException w:name="TOC Heading" w:uiPriority="39" w:qFormat="1"/>
+  </w:latentStyles>
+  <w:style w:type="paragraph" w:default="1" w:styleId="Normal">
+    <w:name w:val="Normal"/>
+    <w:qFormat/>
+  </w:style>
+  <w:style w:type="character" w:default="1" w:styleId="DefaultParagraphFont">
+    <w:name w:val="Default Paragraph Font"/>
+    <w:uiPriority w:val="1"/>
+    <w:semiHidden/>
+    <w:unhideWhenUsed/>
+  </w:style>
+  <w:style w:type="table" w:default="1" w:styleId="TableNormal">
+    <w:name w:val="Normal Table"/>
+    <w:uiPriority w:val="99"/>
+    <w:semiHidden/>
+    <w:unhideWhenUsed/>
+    <w:tblPr>
+      <w:tblInd w:w="0" w:type="dxa"/>
+      <w:tblCellMar>
+        <w:top w:w="0" w:type="dxa"/>
+        <w:left w:w="108" w:type="dxa"/>
+        <w:bottom w:w="0" w:type="dxa"/>
+        <w:right w:w="108" w:type="dxa"/>
+      </w:tblCellMar>
+    </w:tblPr>
+  </w:style>
+  <w:style w:type="numbering" w:default="1" w:styleId="NoList">
+    <w:name w:val="No List"/>
+    <w:uiPriority w:val="99"/>
+    <w:semiHidden/>
+    <w:unhideWhenUsed/>
   </w:style>
 </w:styles>
 </file>
@@ -10726,7 +12591,7 @@
 </file>
 
 <file path=customXml/itemProps4.xml><?xml version="1.0" encoding="utf-8"?>
-<ds:datastoreItem xmlns:ds="http://schemas.openxmlformats.org/officeDocument/2006/customXml" ds:itemID="{9E1DED7E-2702-5948-8AC1-E89F0E0C6B21}">
+<ds:datastoreItem xmlns:ds="http://schemas.openxmlformats.org/officeDocument/2006/customXml" ds:itemID="{617E6B9B-5EE3-844E-8AE5-B66DE72B3F35}">
   <ds:schemaRefs>
     <ds:schemaRef ds:uri="http://schemas.openxmlformats.org/officeDocument/2006/bibliography"/>
   </ds:schemaRefs>

</xml_diff>